<commit_message>
nombres y títulos cambiados
</commit_message>
<xml_diff>
--- a/Memoria.docx
+++ b/Memoria.docx
@@ -13,6 +13,7 @@
       <w:bookmarkStart w:id="2" w:name="_Toc183968457"/>
       <w:r>
         <w:rPr>
+          <w:rFonts w:cs="Times New Roman"/>
           <w:noProof/>
           <w:lang w:eastAsia="es-ES"/>
         </w:rPr>
@@ -20,13 +21,13 @@
           <wp:anchor distT="0" distB="0" distL="114300" distR="114300" simplePos="0" relativeHeight="251759104" behindDoc="0" locked="0" layoutInCell="1" allowOverlap="1">
             <wp:simplePos x="0" y="0"/>
             <wp:positionH relativeFrom="column">
-              <wp:posOffset>1677670</wp:posOffset>
+              <wp:posOffset>2994584</wp:posOffset>
             </wp:positionH>
             <wp:positionV relativeFrom="paragraph">
-              <wp:posOffset>8832634</wp:posOffset>
+              <wp:posOffset>8833343</wp:posOffset>
             </wp:positionV>
-            <wp:extent cx="1008248" cy="897471"/>
-            <wp:effectExtent l="0" t="0" r="8255" b="0"/>
+            <wp:extent cx="990885" cy="900752"/>
+            <wp:effectExtent l="19050" t="0" r="0" b="0"/>
             <wp:wrapNone/>
             <wp:docPr id="7" name="Imagen 7"/>
             <wp:cNvGraphicFramePr>
@@ -45,7 +46,7 @@
                     <a:blip r:embed="rId9">
                       <a:extLst>
                         <a:ext uri="{28A0092B-C50C-407E-A947-70E740481C1C}">
-                          <a14:useLocalDpi xmlns:a14="http://schemas.microsoft.com/office/drawing/2010/main" xmlns:wps="http://schemas.microsoft.com/office/word/2010/wordprocessingShape" xmlns:wpi="http://schemas.microsoft.com/office/word/2010/wordprocessingInk" xmlns:wpg="http://schemas.microsoft.com/office/word/2010/wordprocessingGroup" xmlns:w15="http://schemas.microsoft.com/office/word/2012/wordml" xmlns:w14="http://schemas.microsoft.com/office/word/2010/wordml" xmlns:w="http://schemas.openxmlformats.org/wordprocessingml/2006/main" xmlns:w10="urn:schemas-microsoft-com:office:word" xmlns:wp14="http://schemas.microsoft.com/office/word/2010/wordprocessingDrawing" xmlns:v="urn:schemas-microsoft-com:vml" xmlns:o="urn:schemas-microsoft-com:office:office" xmlns:mc="http://schemas.openxmlformats.org/markup-compatibility/2006" xmlns:wpc="http://schemas.microsoft.com/office/word/2010/wordprocessingCanvas" xmlns="" val="0"/>
+                          <a14:useLocalDpi xmlns="" xmlns:wpc="http://schemas.microsoft.com/office/word/2010/wordprocessingCanvas" xmlns:mc="http://schemas.openxmlformats.org/markup-compatibility/2006" xmlns:o="urn:schemas-microsoft-com:office:office" xmlns:v="urn:schemas-microsoft-com:vml" xmlns:wp14="http://schemas.microsoft.com/office/word/2010/wordprocessingDrawing" xmlns:w10="urn:schemas-microsoft-com:office:word" xmlns:w="http://schemas.openxmlformats.org/wordprocessingml/2006/main" xmlns:w14="http://schemas.microsoft.com/office/word/2010/wordml" xmlns:w15="http://schemas.microsoft.com/office/word/2012/wordml" xmlns:wpg="http://schemas.microsoft.com/office/word/2010/wordprocessingGroup" xmlns:wpi="http://schemas.microsoft.com/office/word/2010/wordprocessingInk" xmlns:wps="http://schemas.microsoft.com/office/word/2010/wordprocessingShape" xmlns:a14="http://schemas.microsoft.com/office/drawing/2010/main" val="0"/>
                         </a:ext>
                       </a:extLst>
                     </a:blip>
@@ -57,7 +58,7 @@
                   <pic:spPr bwMode="auto">
                     <a:xfrm>
                       <a:off x="0" y="0"/>
-                      <a:ext cx="1008248" cy="897471"/>
+                      <a:ext cx="990885" cy="900752"/>
                     </a:xfrm>
                     <a:prstGeom prst="rect">
                       <a:avLst/>
@@ -68,7 +69,7 @@
                     </a:ln>
                     <a:extLst>
                       <a:ext uri="{FAA26D3D-D897-4be2-8F04-BA451C77F1D7}">
-                        <ma14:placeholderFlag xmlns:ma14="http://schemas.microsoft.com/office/mac/drawingml/2011/main" xmlns:w="http://schemas.openxmlformats.org/wordprocessingml/2006/main" xmlns:w10="urn:schemas-microsoft-com:office:word" xmlns:v="urn:schemas-microsoft-com:vml" xmlns:o="urn:schemas-microsoft-com:office:office" xmlns:mv="urn:schemas-microsoft-com:mac:vml" xmlns:mo="http://schemas.microsoft.com/office/mac/office/2008/main" xmlns="" xmlns:wps="http://schemas.microsoft.com/office/word/2010/wordprocessingShape" xmlns:wpi="http://schemas.microsoft.com/office/word/2010/wordprocessingInk" xmlns:wpg="http://schemas.microsoft.com/office/word/2010/wordprocessingGroup" xmlns:w15="http://schemas.microsoft.com/office/word/2012/wordml" xmlns:w14="http://schemas.microsoft.com/office/word/2010/wordml" xmlns:wp14="http://schemas.microsoft.com/office/word/2010/wordprocessingDrawing" xmlns:mc="http://schemas.openxmlformats.org/markup-compatibility/2006" xmlns:wpc="http://schemas.microsoft.com/office/word/2010/wordprocessingCanvas"/>
+                        <ma14:placeholderFlag xmlns:wpc="http://schemas.microsoft.com/office/word/2010/wordprocessingCanvas" xmlns:mc="http://schemas.openxmlformats.org/markup-compatibility/2006" xmlns:wp14="http://schemas.microsoft.com/office/word/2010/wordprocessingDrawing" xmlns:w14="http://schemas.microsoft.com/office/word/2010/wordml" xmlns:w15="http://schemas.microsoft.com/office/word/2012/wordml" xmlns:wpg="http://schemas.microsoft.com/office/word/2010/wordprocessingGroup" xmlns:wpi="http://schemas.microsoft.com/office/word/2010/wordprocessingInk" xmlns:wps="http://schemas.microsoft.com/office/word/2010/wordprocessingShape" xmlns="" xmlns:mo="http://schemas.microsoft.com/office/mac/office/2008/main" xmlns:mv="urn:schemas-microsoft-com:mac:vml" xmlns:o="urn:schemas-microsoft-com:office:office" xmlns:v="urn:schemas-microsoft-com:vml" xmlns:w10="urn:schemas-microsoft-com:office:word" xmlns:w="http://schemas.openxmlformats.org/wordprocessingml/2006/main" xmlns:ma14="http://schemas.microsoft.com/office/mac/drawingml/2011/main"/>
                       </a:ext>
                     </a:extLst>
                   </pic:spPr>
@@ -77,6 +78,78 @@
             </a:graphic>
           </wp:anchor>
         </w:drawing>
+      </w:r>
+      <w:r>
+        <w:rPr>
+          <w:rFonts w:cs="Times New Roman"/>
+          <w:noProof/>
+          <w:lang w:eastAsia="es-ES"/>
+        </w:rPr>
+        <w:pict>
+          <v:rect id="Rectangle 3664" o:spid="_x0000_s1028" style="position:absolute;left:0;text-align:left;margin-left:119.35pt;margin-top:467.1pt;width:334.5pt;height:51.6pt;z-index:251640320;visibility:visible;mso-position-horizontal-relative:page;mso-position-vertical-relative:page" o:gfxdata="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" filled="f" stroked="f">
+            <v:textbox inset="0,0,0,0">
+              <w:txbxContent>
+                <w:p>
+                  <w:pPr>
+                    <w:rPr>
+                      <w:rStyle w:val="portadaautoresCar"/>
+                      <w:rFonts w:eastAsiaTheme="majorEastAsia"/>
+                      <w:sz w:val="30"/>
+                      <w:szCs w:val="30"/>
+                    </w:rPr>
+                  </w:pPr>
+                  <w:r>
+                    <w:rPr>
+                      <w:rStyle w:val="portadaautoresCar"/>
+                      <w:rFonts w:eastAsiaTheme="majorEastAsia"/>
+                      <w:sz w:val="30"/>
+                      <w:szCs w:val="30"/>
+                    </w:rPr>
+                    <w:t xml:space="preserve">Autor: </w:t>
+                  </w:r>
+                  <w:r>
+                    <w:rPr>
+                      <w:rStyle w:val="portadaautoresCar"/>
+                      <w:rFonts w:eastAsiaTheme="majorEastAsia"/>
+                      <w:sz w:val="30"/>
+                      <w:szCs w:val="30"/>
+                    </w:rPr>
+                    <w:t>Miguel Ángel Rodrigo Lisbona</w:t>
+                  </w:r>
+                </w:p>
+                <w:p>
+                  <w:pPr>
+                    <w:rPr>
+                      <w:rStyle w:val="portadaautoresCar"/>
+                      <w:rFonts w:eastAsiaTheme="majorEastAsia"/>
+                      <w:sz w:val="30"/>
+                      <w:szCs w:val="30"/>
+                    </w:rPr>
+                  </w:pPr>
+                  <w:r>
+                    <w:rPr>
+                      <w:rStyle w:val="portadaautoresCar"/>
+                      <w:rFonts w:eastAsiaTheme="majorEastAsia"/>
+                      <w:sz w:val="30"/>
+                      <w:szCs w:val="30"/>
+                    </w:rPr>
+                    <w:t xml:space="preserve">Tutor: </w:t>
+                  </w:r>
+                  <w:r>
+                    <w:rPr>
+                      <w:rStyle w:val="portadaautoresCar"/>
+                      <w:rFonts w:eastAsiaTheme="majorEastAsia"/>
+                      <w:sz w:val="30"/>
+                      <w:szCs w:val="30"/>
+                    </w:rPr>
+                    <w:t>Daniel Limón Marruedo</w:t>
+                  </w:r>
+                </w:p>
+              </w:txbxContent>
+            </v:textbox>
+            <w10:wrap anchorx="page" anchory="page"/>
+          </v:rect>
+        </w:pict>
       </w:r>
       <w:r>
         <w:rPr>
@@ -112,7 +185,7 @@
                     <a:blip r:embed="rId10">
                       <a:extLst>
                         <a:ext uri="{28A0092B-C50C-407E-A947-70E740481C1C}">
-                          <a14:useLocalDpi xmlns:a14="http://schemas.microsoft.com/office/drawing/2010/main" xmlns:wps="http://schemas.microsoft.com/office/word/2010/wordprocessingShape" xmlns:wpi="http://schemas.microsoft.com/office/word/2010/wordprocessingInk" xmlns:wpg="http://schemas.microsoft.com/office/word/2010/wordprocessingGroup" xmlns:w15="http://schemas.microsoft.com/office/word/2012/wordml" xmlns:w14="http://schemas.microsoft.com/office/word/2010/wordml" xmlns:w="http://schemas.openxmlformats.org/wordprocessingml/2006/main" xmlns:w10="urn:schemas-microsoft-com:office:word" xmlns:wp14="http://schemas.microsoft.com/office/word/2010/wordprocessingDrawing" xmlns:v="urn:schemas-microsoft-com:vml" xmlns:o="urn:schemas-microsoft-com:office:office" xmlns:mc="http://schemas.openxmlformats.org/markup-compatibility/2006" xmlns:wpc="http://schemas.microsoft.com/office/word/2010/wordprocessingCanvas" xmlns="" val="0"/>
+                          <a14:useLocalDpi xmlns="" xmlns:wpc="http://schemas.microsoft.com/office/word/2010/wordprocessingCanvas" xmlns:mc="http://schemas.openxmlformats.org/markup-compatibility/2006" xmlns:o="urn:schemas-microsoft-com:office:office" xmlns:v="urn:schemas-microsoft-com:vml" xmlns:wp14="http://schemas.microsoft.com/office/word/2010/wordprocessingDrawing" xmlns:w10="urn:schemas-microsoft-com:office:word" xmlns:w="http://schemas.openxmlformats.org/wordprocessingml/2006/main" xmlns:w14="http://schemas.microsoft.com/office/word/2010/wordml" xmlns:w15="http://schemas.microsoft.com/office/word/2012/wordml" xmlns:wpg="http://schemas.microsoft.com/office/word/2010/wordprocessingGroup" xmlns:wpi="http://schemas.microsoft.com/office/word/2010/wordprocessingInk" xmlns:wps="http://schemas.microsoft.com/office/word/2010/wordprocessingShape" xmlns:a14="http://schemas.microsoft.com/office/drawing/2010/main" val="0"/>
                         </a:ext>
                       </a:extLst>
                     </a:blip>
@@ -135,7 +208,7 @@
                     </a:ln>
                     <a:extLst>
                       <a:ext uri="{FAA26D3D-D897-4be2-8F04-BA451C77F1D7}">
-                        <ma14:placeholderFlag xmlns:ma14="http://schemas.microsoft.com/office/mac/drawingml/2011/main" xmlns:w="http://schemas.openxmlformats.org/wordprocessingml/2006/main" xmlns:w10="urn:schemas-microsoft-com:office:word" xmlns:v="urn:schemas-microsoft-com:vml" xmlns:o="urn:schemas-microsoft-com:office:office" xmlns:mv="urn:schemas-microsoft-com:mac:vml" xmlns:mo="http://schemas.microsoft.com/office/mac/office/2008/main" xmlns="" xmlns:wps="http://schemas.microsoft.com/office/word/2010/wordprocessingShape" xmlns:wpi="http://schemas.microsoft.com/office/word/2010/wordprocessingInk" xmlns:wpg="http://schemas.microsoft.com/office/word/2010/wordprocessingGroup" xmlns:w15="http://schemas.microsoft.com/office/word/2012/wordml" xmlns:w14="http://schemas.microsoft.com/office/word/2010/wordml" xmlns:wp14="http://schemas.microsoft.com/office/word/2010/wordprocessingDrawing" xmlns:mc="http://schemas.openxmlformats.org/markup-compatibility/2006" xmlns:wpc="http://schemas.microsoft.com/office/word/2010/wordprocessingCanvas"/>
+                        <ma14:placeholderFlag xmlns:wpc="http://schemas.microsoft.com/office/word/2010/wordprocessingCanvas" xmlns:mc="http://schemas.openxmlformats.org/markup-compatibility/2006" xmlns:wp14="http://schemas.microsoft.com/office/word/2010/wordprocessingDrawing" xmlns:w14="http://schemas.microsoft.com/office/word/2010/wordml" xmlns:w15="http://schemas.microsoft.com/office/word/2012/wordml" xmlns:wpg="http://schemas.microsoft.com/office/word/2010/wordprocessingGroup" xmlns:wpi="http://schemas.microsoft.com/office/word/2010/wordprocessingInk" xmlns:wps="http://schemas.microsoft.com/office/word/2010/wordprocessingShape" xmlns="" xmlns:mo="http://schemas.microsoft.com/office/mac/office/2008/main" xmlns:mv="urn:schemas-microsoft-com:mac:vml" xmlns:o="urn:schemas-microsoft-com:office:office" xmlns:v="urn:schemas-microsoft-com:vml" xmlns:w10="urn:schemas-microsoft-com:office:word" xmlns:w="http://schemas.openxmlformats.org/wordprocessingml/2006/main" xmlns:ma14="http://schemas.microsoft.com/office/mac/drawingml/2011/main"/>
                       </a:ext>
                     </a:extLst>
                   </pic:spPr>
@@ -171,7 +244,7 @@
                     <a:blip r:embed="rId11">
                       <a:extLst>
                         <a:ext uri="{28A0092B-C50C-407E-A947-70E740481C1C}">
-                          <a14:useLocalDpi xmlns:a14="http://schemas.microsoft.com/office/drawing/2010/main" xmlns:wps="http://schemas.microsoft.com/office/word/2010/wordprocessingShape" xmlns:wpi="http://schemas.microsoft.com/office/word/2010/wordprocessingInk" xmlns:wpg="http://schemas.microsoft.com/office/word/2010/wordprocessingGroup" xmlns:w15="http://schemas.microsoft.com/office/word/2012/wordml" xmlns:w14="http://schemas.microsoft.com/office/word/2010/wordml" xmlns:w="http://schemas.openxmlformats.org/wordprocessingml/2006/main" xmlns:w10="urn:schemas-microsoft-com:office:word" xmlns:wp14="http://schemas.microsoft.com/office/word/2010/wordprocessingDrawing" xmlns:v="urn:schemas-microsoft-com:vml" xmlns:o="urn:schemas-microsoft-com:office:office" xmlns:mc="http://schemas.openxmlformats.org/markup-compatibility/2006" xmlns:wpc="http://schemas.microsoft.com/office/word/2010/wordprocessingCanvas" xmlns="" val="0"/>
+                          <a14:useLocalDpi xmlns="" xmlns:wpc="http://schemas.microsoft.com/office/word/2010/wordprocessingCanvas" xmlns:mc="http://schemas.openxmlformats.org/markup-compatibility/2006" xmlns:o="urn:schemas-microsoft-com:office:office" xmlns:v="urn:schemas-microsoft-com:vml" xmlns:wp14="http://schemas.microsoft.com/office/word/2010/wordprocessingDrawing" xmlns:w10="urn:schemas-microsoft-com:office:word" xmlns:w="http://schemas.openxmlformats.org/wordprocessingml/2006/main" xmlns:w14="http://schemas.microsoft.com/office/word/2010/wordml" xmlns:w15="http://schemas.microsoft.com/office/word/2012/wordml" xmlns:wpg="http://schemas.microsoft.com/office/word/2010/wordprocessingGroup" xmlns:wpi="http://schemas.microsoft.com/office/word/2010/wordprocessingInk" xmlns:wps="http://schemas.microsoft.com/office/word/2010/wordprocessingShape" xmlns:a14="http://schemas.microsoft.com/office/drawing/2010/main" val="0"/>
                         </a:ext>
                       </a:extLst>
                     </a:blip>
@@ -233,7 +306,7 @@
                     <a:blip r:embed="rId12">
                       <a:extLst>
                         <a:ext uri="{28A0092B-C50C-407E-A947-70E740481C1C}">
-                          <a14:useLocalDpi xmlns:a14="http://schemas.microsoft.com/office/drawing/2010/main" xmlns:wps="http://schemas.microsoft.com/office/word/2010/wordprocessingShape" xmlns:wpi="http://schemas.microsoft.com/office/word/2010/wordprocessingInk" xmlns:wpg="http://schemas.microsoft.com/office/word/2010/wordprocessingGroup" xmlns:w15="http://schemas.microsoft.com/office/word/2012/wordml" xmlns:w14="http://schemas.microsoft.com/office/word/2010/wordml" xmlns:w="http://schemas.openxmlformats.org/wordprocessingml/2006/main" xmlns:w10="urn:schemas-microsoft-com:office:word" xmlns:wp14="http://schemas.microsoft.com/office/word/2010/wordprocessingDrawing" xmlns:v="urn:schemas-microsoft-com:vml" xmlns:o="urn:schemas-microsoft-com:office:office" xmlns:mc="http://schemas.openxmlformats.org/markup-compatibility/2006" xmlns:wpc="http://schemas.microsoft.com/office/word/2010/wordprocessingCanvas" xmlns="" val="0"/>
+                          <a14:useLocalDpi xmlns="" xmlns:wpc="http://schemas.microsoft.com/office/word/2010/wordprocessingCanvas" xmlns:mc="http://schemas.openxmlformats.org/markup-compatibility/2006" xmlns:o="urn:schemas-microsoft-com:office:office" xmlns:v="urn:schemas-microsoft-com:vml" xmlns:wp14="http://schemas.microsoft.com/office/word/2010/wordprocessingDrawing" xmlns:w10="urn:schemas-microsoft-com:office:word" xmlns:w="http://schemas.openxmlformats.org/wordprocessingml/2006/main" xmlns:w14="http://schemas.microsoft.com/office/word/2010/wordml" xmlns:w15="http://schemas.microsoft.com/office/word/2012/wordml" xmlns:wpg="http://schemas.microsoft.com/office/word/2010/wordprocessingGroup" xmlns:wpi="http://schemas.microsoft.com/office/word/2010/wordprocessingInk" xmlns:wps="http://schemas.microsoft.com/office/word/2010/wordprocessingShape" xmlns:a14="http://schemas.microsoft.com/office/drawing/2010/main" val="0"/>
                         </a:ext>
                       </a:extLst>
                     </a:blip>
@@ -256,7 +329,7 @@
                     </a:ln>
                     <a:extLst>
                       <a:ext uri="{FAA26D3D-D897-4be2-8F04-BA451C77F1D7}">
-                        <ma14:placeholderFlag xmlns:ma14="http://schemas.microsoft.com/office/mac/drawingml/2011/main" xmlns:w="http://schemas.openxmlformats.org/wordprocessingml/2006/main" xmlns:w10="urn:schemas-microsoft-com:office:word" xmlns:v="urn:schemas-microsoft-com:vml" xmlns:o="urn:schemas-microsoft-com:office:office" xmlns:mv="urn:schemas-microsoft-com:mac:vml" xmlns:mo="http://schemas.microsoft.com/office/mac/office/2008/main" xmlns="" xmlns:wps="http://schemas.microsoft.com/office/word/2010/wordprocessingShape" xmlns:wpi="http://schemas.microsoft.com/office/word/2010/wordprocessingInk" xmlns:wpg="http://schemas.microsoft.com/office/word/2010/wordprocessingGroup" xmlns:w15="http://schemas.microsoft.com/office/word/2012/wordml" xmlns:w14="http://schemas.microsoft.com/office/word/2010/wordml" xmlns:wp14="http://schemas.microsoft.com/office/word/2010/wordprocessingDrawing" xmlns:mc="http://schemas.openxmlformats.org/markup-compatibility/2006" xmlns:wpc="http://schemas.microsoft.com/office/word/2010/wordprocessingCanvas"/>
+                        <ma14:placeholderFlag xmlns:wpc="http://schemas.microsoft.com/office/word/2010/wordprocessingCanvas" xmlns:mc="http://schemas.openxmlformats.org/markup-compatibility/2006" xmlns:wp14="http://schemas.microsoft.com/office/word/2010/wordprocessingDrawing" xmlns:w14="http://schemas.microsoft.com/office/word/2010/wordml" xmlns:w15="http://schemas.microsoft.com/office/word/2012/wordml" xmlns:wpg="http://schemas.microsoft.com/office/word/2010/wordprocessingGroup" xmlns:wpi="http://schemas.microsoft.com/office/word/2010/wordprocessingInk" xmlns:wps="http://schemas.microsoft.com/office/word/2010/wordprocessingShape" xmlns="" xmlns:mo="http://schemas.microsoft.com/office/mac/office/2008/main" xmlns:mv="urn:schemas-microsoft-com:mac:vml" xmlns:o="urn:schemas-microsoft-com:office:office" xmlns:v="urn:schemas-microsoft-com:vml" xmlns:w10="urn:schemas-microsoft-com:office:word" xmlns:w="http://schemas.openxmlformats.org/wordprocessingml/2006/main" xmlns:ma14="http://schemas.microsoft.com/office/mac/drawingml/2011/main"/>
                       </a:ext>
                     </a:extLst>
                   </pic:spPr>
@@ -275,38 +348,57 @@
           <v:rect id="Rectangle 3645" o:spid="_x0000_s1026" style="position:absolute;left:0;text-align:left;margin-left:119.3pt;margin-top:365.05pt;width:450.35pt;height:93.5pt;z-index:251622912;visibility:visible;mso-position-horizontal-relative:page;mso-position-vertical-relative:page;mso-width-relative:margin" o:gfxdata="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" filled="f" stroked="f">
             <v:textbox inset="0,0,0,0">
               <w:txbxContent>
-                <w:sdt>
-                  <w:sdtPr>
+                <w:p>
+                  <w:pPr>
                     <w:rPr>
+                      <w:szCs w:val="42"/>
+                    </w:rPr>
+                  </w:pPr>
+                  <w:r>
+                    <w:rPr>
+                      <w:rFonts w:eastAsia="Times New Roman" w:cs="Times New Roman"/>
+                      <w:color w:val="000000"/>
+                      <w:spacing w:val="0"/>
                       <w:sz w:val="42"/>
                       <w:szCs w:val="42"/>
+                      <w:lang w:eastAsia="es-ES"/>
                     </w:rPr>
-                    <w:alias w:val="Título"/>
-                    <w:tag w:val=""/>
-                    <w:id w:val="-1131633146"/>
-                    <w:dataBinding w:prefixMappings="xmlns:ns0='http://purl.org/dc/elements/1.1/' xmlns:ns1='http://schemas.openxmlformats.org/package/2006/metadata/core-properties' " w:xpath="/ns1:coreProperties[1]/ns0:title[1]" w:storeItemID="{6C3C8BC8-F283-45AE-878A-BAB7291924A1}"/>
-                    <w:text/>
-                  </w:sdtPr>
-                  <w:sdtContent>
-                    <w:p>
-                      <w:pPr>
-                        <w:pStyle w:val="portadaproyecto"/>
-                        <w:rPr>
-                          <w:sz w:val="42"/>
-                          <w:szCs w:val="42"/>
-                        </w:rPr>
-                      </w:pPr>
-                      <w:r>
-                        <w:rPr>
-                          <w:sz w:val="42"/>
-                          <w:szCs w:val="42"/>
-                          <w:lang w:val="es-ES_tradnl"/>
-                        </w:rPr>
-                        <w:t>Formato de Publicación de la Escuela Técnica Superior de Ingeniería de Sevilla</w:t>
-                      </w:r>
-                    </w:p>
-                  </w:sdtContent>
-                </w:sdt>
+                    <w:t xml:space="preserve">Reconocimiento de Sellos en </w:t>
+                  </w:r>
+                  <w:r>
+                    <w:rPr>
+                      <w:rFonts w:eastAsia="Times New Roman" w:cs="Times New Roman"/>
+                      <w:color w:val="000000"/>
+                      <w:spacing w:val="0"/>
+                      <w:sz w:val="42"/>
+                      <w:szCs w:val="42"/>
+                      <w:lang w:eastAsia="es-ES"/>
+                    </w:rPr>
+                    <w:t>“</w:t>
+                  </w:r>
+                  <w:r>
+                    <w:rPr>
+                      <w:rFonts w:eastAsia="Times New Roman" w:cs="Times New Roman"/>
+                      <w:color w:val="000000"/>
+                      <w:spacing w:val="0"/>
+                      <w:sz w:val="42"/>
+                      <w:szCs w:val="42"/>
+                      <w:lang w:eastAsia="es-ES"/>
+                    </w:rPr>
+                    <w:t>Archivo Histórico de Osborne</w:t>
+                  </w:r>
+                  <w:r>
+                    <w:rPr>
+                      <w:rFonts w:eastAsia="Times New Roman" w:cs="Times New Roman"/>
+                      <w:color w:val="000000"/>
+                      <w:spacing w:val="0"/>
+                      <w:sz w:val="42"/>
+                      <w:szCs w:val="42"/>
+                      <w:lang w:eastAsia="es-ES"/>
+                    </w:rPr>
+                    <w:t>”</w:t>
+                  </w:r>
+                </w:p>
               </w:txbxContent>
             </v:textbox>
             <w10:wrap anchorx="page" anchory="page"/>
@@ -354,7 +446,7 @@
                       <w:sz w:val="42"/>
                       <w:szCs w:val="42"/>
                     </w:rPr>
-                    <w:t>Ingeniería de Telecomunicación</w:t>
+                    <w:t>Grado en Ingeniería de Tecnologías Industriales</w:t>
                   </w:r>
                 </w:p>
                 <w:p>
@@ -366,60 +458,6 @@
                       <w:szCs w:val="44"/>
                     </w:rPr>
                   </w:pPr>
-                </w:p>
-              </w:txbxContent>
-            </v:textbox>
-            <w10:wrap anchorx="page" anchory="page"/>
-          </v:rect>
-        </w:pict>
-      </w:r>
-      <w:r>
-        <w:rPr>
-          <w:rFonts w:cs="Times New Roman"/>
-          <w:noProof/>
-          <w:lang w:eastAsia="es-ES"/>
-        </w:rPr>
-        <w:pict>
-          <v:rect id="Rectangle 3664" o:spid="_x0000_s1028" style="position:absolute;left:0;text-align:left;margin-left:119.35pt;margin-top:467.1pt;width:171.7pt;height:51.6pt;z-index:251640320;visibility:visible;mso-position-horizontal-relative:page;mso-position-vertical-relative:page" o:gfxdata="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" filled="f" stroked="f">
-            <v:textbox inset="0,0,0,0">
-              <w:txbxContent>
-                <w:p>
-                  <w:pPr>
-                    <w:rPr>
-                      <w:rStyle w:val="portadaautoresCar"/>
-                      <w:rFonts w:eastAsiaTheme="majorEastAsia"/>
-                      <w:sz w:val="30"/>
-                      <w:szCs w:val="30"/>
-                    </w:rPr>
-                  </w:pPr>
-                  <w:r>
-                    <w:rPr>
-                      <w:rStyle w:val="portadaautoresCar"/>
-                      <w:rFonts w:eastAsiaTheme="majorEastAsia"/>
-                      <w:sz w:val="30"/>
-                      <w:szCs w:val="30"/>
-                    </w:rPr>
-                    <w:t>Autor: Pablo Aguilera Bonet</w:t>
-                  </w:r>
-                </w:p>
-                <w:p>
-                  <w:pPr>
-                    <w:rPr>
-                      <w:rStyle w:val="portadaautoresCar"/>
-                      <w:rFonts w:eastAsiaTheme="majorEastAsia"/>
-                      <w:sz w:val="30"/>
-                      <w:szCs w:val="30"/>
-                    </w:rPr>
-                  </w:pPr>
-                  <w:r>
-                    <w:rPr>
-                      <w:rStyle w:val="portadaautoresCar"/>
-                      <w:rFonts w:eastAsiaTheme="majorEastAsia"/>
-                      <w:sz w:val="30"/>
-                      <w:szCs w:val="30"/>
-                    </w:rPr>
-                    <w:t>Tutor: Javier Payán Somet</w:t>
-                  </w:r>
                 </w:p>
               </w:txbxContent>
             </v:textbox>
@@ -537,7 +575,7 @@
                     <a:blip r:embed="rId13">
                       <a:extLst>
                         <a:ext uri="{28A0092B-C50C-407E-A947-70E740481C1C}">
-                          <a14:useLocalDpi xmlns:a14="http://schemas.microsoft.com/office/drawing/2010/main" xmlns:wps="http://schemas.microsoft.com/office/word/2010/wordprocessingShape" xmlns:wpi="http://schemas.microsoft.com/office/word/2010/wordprocessingInk" xmlns:wpg="http://schemas.microsoft.com/office/word/2010/wordprocessingGroup" xmlns:w15="http://schemas.microsoft.com/office/word/2012/wordml" xmlns:w14="http://schemas.microsoft.com/office/word/2010/wordml" xmlns:w="http://schemas.openxmlformats.org/wordprocessingml/2006/main" xmlns:w10="urn:schemas-microsoft-com:office:word" xmlns:wp14="http://schemas.microsoft.com/office/word/2010/wordprocessingDrawing" xmlns:v="urn:schemas-microsoft-com:vml" xmlns:o="urn:schemas-microsoft-com:office:office" xmlns:mc="http://schemas.openxmlformats.org/markup-compatibility/2006" xmlns:wpc="http://schemas.microsoft.com/office/word/2010/wordprocessingCanvas" xmlns="" val="0"/>
+                          <a14:useLocalDpi xmlns="" xmlns:wpc="http://schemas.microsoft.com/office/word/2010/wordprocessingCanvas" xmlns:mc="http://schemas.openxmlformats.org/markup-compatibility/2006" xmlns:o="urn:schemas-microsoft-com:office:office" xmlns:v="urn:schemas-microsoft-com:vml" xmlns:wp14="http://schemas.microsoft.com/office/word/2010/wordprocessingDrawing" xmlns:w10="urn:schemas-microsoft-com:office:word" xmlns:w="http://schemas.openxmlformats.org/wordprocessingml/2006/main" xmlns:w14="http://schemas.microsoft.com/office/word/2010/wordml" xmlns:w15="http://schemas.microsoft.com/office/word/2012/wordml" xmlns:wpg="http://schemas.microsoft.com/office/word/2010/wordprocessingGroup" xmlns:wpi="http://schemas.microsoft.com/office/word/2010/wordprocessingInk" xmlns:wps="http://schemas.microsoft.com/office/word/2010/wordprocessingShape" xmlns:a14="http://schemas.microsoft.com/office/drawing/2010/main" val="0"/>
                         </a:ext>
                       </a:extLst>
                     </a:blip>
@@ -560,7 +598,7 @@
                     </a:ln>
                     <a:extLst>
                       <a:ext uri="{FAA26D3D-D897-4be2-8F04-BA451C77F1D7}">
-                        <ma14:placeholderFlag xmlns:ma14="http://schemas.microsoft.com/office/mac/drawingml/2011/main" xmlns:w="http://schemas.openxmlformats.org/wordprocessingml/2006/main" xmlns:w10="urn:schemas-microsoft-com:office:word" xmlns:v="urn:schemas-microsoft-com:vml" xmlns:o="urn:schemas-microsoft-com:office:office" xmlns:mv="urn:schemas-microsoft-com:mac:vml" xmlns:mo="http://schemas.microsoft.com/office/mac/office/2008/main" xmlns="" xmlns:wps="http://schemas.microsoft.com/office/word/2010/wordprocessingShape" xmlns:wpi="http://schemas.microsoft.com/office/word/2010/wordprocessingInk" xmlns:wpg="http://schemas.microsoft.com/office/word/2010/wordprocessingGroup" xmlns:w15="http://schemas.microsoft.com/office/word/2012/wordml" xmlns:w14="http://schemas.microsoft.com/office/word/2010/wordml" xmlns:wp14="http://schemas.microsoft.com/office/word/2010/wordprocessingDrawing" xmlns:mc="http://schemas.openxmlformats.org/markup-compatibility/2006" xmlns:wpc="http://schemas.microsoft.com/office/word/2010/wordprocessingCanvas"/>
+                        <ma14:placeholderFlag xmlns:wpc="http://schemas.microsoft.com/office/word/2010/wordprocessingCanvas" xmlns:mc="http://schemas.openxmlformats.org/markup-compatibility/2006" xmlns:wp14="http://schemas.microsoft.com/office/word/2010/wordprocessingDrawing" xmlns:w14="http://schemas.microsoft.com/office/word/2010/wordml" xmlns:w15="http://schemas.microsoft.com/office/word/2012/wordml" xmlns:wpg="http://schemas.microsoft.com/office/word/2010/wordprocessingGroup" xmlns:wpi="http://schemas.microsoft.com/office/word/2010/wordprocessingInk" xmlns:wps="http://schemas.microsoft.com/office/word/2010/wordprocessingShape" xmlns="" xmlns:mo="http://schemas.microsoft.com/office/mac/office/2008/main" xmlns:mv="urn:schemas-microsoft-com:mac:vml" xmlns:o="urn:schemas-microsoft-com:office:office" xmlns:v="urn:schemas-microsoft-com:vml" xmlns:w10="urn:schemas-microsoft-com:office:word" xmlns:w="http://schemas.openxmlformats.org/wordprocessingml/2006/main" xmlns:ma14="http://schemas.microsoft.com/office/mac/drawingml/2011/main"/>
                       </a:ext>
                     </a:extLst>
                   </pic:spPr>
@@ -674,69 +712,6 @@
       </w:r>
       <w:r>
         <w:rPr>
-          <w:noProof/>
-          <w:lang w:eastAsia="es-ES"/>
-        </w:rPr>
-        <w:drawing>
-          <wp:anchor distT="0" distB="0" distL="114300" distR="114300" simplePos="0" relativeHeight="251706880" behindDoc="0" locked="0" layoutInCell="1" allowOverlap="1">
-            <wp:simplePos x="0" y="0"/>
-            <wp:positionH relativeFrom="column">
-              <wp:posOffset>3136265</wp:posOffset>
-            </wp:positionH>
-            <wp:positionV relativeFrom="page">
-              <wp:posOffset>9496425</wp:posOffset>
-            </wp:positionV>
-            <wp:extent cx="1352550" cy="1019175"/>
-            <wp:effectExtent l="0" t="0" r="0" b="9525"/>
-            <wp:wrapThrough wrapText="bothSides">
-              <wp:wrapPolygon edited="0">
-                <wp:start x="0" y="0"/>
-                <wp:lineTo x="0" y="21398"/>
-                <wp:lineTo x="21296" y="21398"/>
-                <wp:lineTo x="21296" y="0"/>
-                <wp:lineTo x="0" y="0"/>
-              </wp:wrapPolygon>
-            </wp:wrapThrough>
-            <wp:docPr id="3" name="Imagen 3"/>
-            <wp:cNvGraphicFramePr>
-              <a:graphicFrameLocks xmlns:a="http://schemas.openxmlformats.org/drawingml/2006/main" noChangeAspect="1"/>
-            </wp:cNvGraphicFramePr>
-            <a:graphic xmlns:a="http://schemas.openxmlformats.org/drawingml/2006/main">
-              <a:graphicData uri="http://schemas.openxmlformats.org/drawingml/2006/picture">
-                <pic:pic xmlns:pic="http://schemas.openxmlformats.org/drawingml/2006/picture">
-                  <pic:nvPicPr>
-                    <pic:cNvPr id="3" name="logo_dpto.png"/>
-                    <pic:cNvPicPr/>
-                  </pic:nvPicPr>
-                  <pic:blipFill>
-                    <a:blip r:embed="rId14">
-                      <a:extLst>
-                        <a:ext uri="{28A0092B-C50C-407E-A947-70E740481C1C}">
-                          <a14:useLocalDpi xmlns:a14="http://schemas.microsoft.com/office/drawing/2010/main" xmlns:wps="http://schemas.microsoft.com/office/word/2010/wordprocessingShape" xmlns:wpi="http://schemas.microsoft.com/office/word/2010/wordprocessingInk" xmlns:wpg="http://schemas.microsoft.com/office/word/2010/wordprocessingGroup" xmlns:w15="http://schemas.microsoft.com/office/word/2012/wordml" xmlns:w14="http://schemas.microsoft.com/office/word/2010/wordml" xmlns:w="http://schemas.openxmlformats.org/wordprocessingml/2006/main" xmlns:w10="urn:schemas-microsoft-com:office:word" xmlns:wp14="http://schemas.microsoft.com/office/word/2010/wordprocessingDrawing" xmlns:v="urn:schemas-microsoft-com:vml" xmlns:o="urn:schemas-microsoft-com:office:office" xmlns:mc="http://schemas.openxmlformats.org/markup-compatibility/2006" xmlns:wpc="http://schemas.microsoft.com/office/word/2010/wordprocessingCanvas" xmlns="" val="0"/>
-                        </a:ext>
-                      </a:extLst>
-                    </a:blip>
-                    <a:stretch>
-                      <a:fillRect/>
-                    </a:stretch>
-                  </pic:blipFill>
-                  <pic:spPr>
-                    <a:xfrm>
-                      <a:off x="0" y="0"/>
-                      <a:ext cx="1352550" cy="1019175"/>
-                    </a:xfrm>
-                    <a:prstGeom prst="rect">
-                      <a:avLst/>
-                    </a:prstGeom>
-                  </pic:spPr>
-                </pic:pic>
-              </a:graphicData>
-            </a:graphic>
-          </wp:anchor>
-        </w:drawing>
-      </w:r>
-      <w:r>
-        <w:rPr>
           <w:lang w:val="es-ES_tradnl"/>
         </w:rPr>
         <w:br w:type="page"/>
@@ -1248,55 +1223,19 @@
         </w:rPr>
       </w:pPr>
     </w:p>
-    <w:sdt>
-      <w:sdtPr>
+    <w:p>
+      <w:pPr>
+        <w:pStyle w:val="subportadaproyecto"/>
+      </w:pPr>
+      <w:r>
         <w:rPr>
           <w:b/>
           <w:sz w:val="42"/>
           <w:szCs w:val="42"/>
           <w:lang w:val="es-ES_tradnl"/>
         </w:rPr>
-        <w:alias w:val="Título"/>
-        <w:tag w:val=""/>
-        <w:id w:val="-649978822"/>
-        <w:placeholder>
-          <w:docPart w:val="7F13720394E8FE4899FCEFA4100E2417"/>
-        </w:placeholder>
-        <w:dataBinding w:prefixMappings="xmlns:ns0='http://purl.org/dc/elements/1.1/' xmlns:ns1='http://schemas.openxmlformats.org/package/2006/metadata/core-properties' " w:xpath="/ns1:coreProperties[1]/ns0:title[1]" w:storeItemID="{6C3C8BC8-F283-45AE-878A-BAB7291924A1}"/>
-        <w:text/>
-      </w:sdtPr>
-      <w:sdtContent>
-        <w:p>
-          <w:pPr>
-            <w:pStyle w:val="portadaproyecto"/>
-            <w:jc w:val="center"/>
-            <w:rPr>
-              <w:b/>
-              <w:sz w:val="42"/>
-              <w:szCs w:val="42"/>
-              <w:lang w:val="es-ES_tradnl"/>
-            </w:rPr>
-          </w:pPr>
-          <w:r>
-            <w:rPr>
-              <w:b/>
-              <w:sz w:val="42"/>
-              <w:szCs w:val="42"/>
-              <w:lang w:val="es-ES_tradnl"/>
-            </w:rPr>
-            <w:t>Formato de Publicación de la Escuela Técnica Superior de Ingeniería de Sevilla</w:t>
-          </w:r>
-        </w:p>
-      </w:sdtContent>
-    </w:sdt>
-    <w:p>
-      <w:pPr>
-        <w:pStyle w:val="subportadaproyecto"/>
-        <w:jc w:val="both"/>
-        <w:rPr>
-          <w:lang w:val="es-ES_tradnl"/>
-        </w:rPr>
-      </w:pPr>
+        <w:t>Reconocimiento de Sellos en “Archivo Histórico de Osborne”</w:t>
+      </w:r>
     </w:p>
     <w:p>
       <w:pPr>
@@ -1343,11 +1282,12 @@
           <w:szCs w:val="24"/>
           <w:lang w:val="es-ES_tradnl"/>
         </w:rPr>
-        <w:t>Pablo Aguilera Bonet</w:t>
-      </w:r>
-    </w:p>
-    <w:p>
-      <w:pPr>
+        <w:t>Miguel Ángel Rodrigo Lisbona</w:t>
+      </w:r>
+    </w:p>
+    <w:p>
+      <w:pPr>
+        <w:ind w:left="618"/>
         <w:jc w:val="center"/>
         <w:rPr>
           <w:rFonts w:cs="Times New Roman"/>
@@ -1359,7 +1299,6 @@
     </w:p>
     <w:p>
       <w:pPr>
-        <w:ind w:left="618"/>
         <w:jc w:val="center"/>
         <w:rPr>
           <w:rFonts w:cs="Times New Roman"/>
@@ -1368,64 +1307,53 @@
           <w:lang w:val="es-ES_tradnl"/>
         </w:rPr>
       </w:pPr>
-    </w:p>
-    <w:p>
-      <w:pPr>
-        <w:jc w:val="center"/>
+      <w:r>
         <w:rPr>
           <w:rFonts w:cs="Times New Roman"/>
           <w:sz w:val="24"/>
           <w:szCs w:val="24"/>
           <w:lang w:val="es-ES_tradnl"/>
         </w:rPr>
-      </w:pPr>
-      <w:r>
+        <w:t>Tutor:</w:t>
+      </w:r>
+    </w:p>
+    <w:p>
+      <w:pPr>
+        <w:jc w:val="center"/>
         <w:rPr>
           <w:rFonts w:cs="Times New Roman"/>
           <w:sz w:val="24"/>
           <w:szCs w:val="24"/>
           <w:lang w:val="es-ES_tradnl"/>
         </w:rPr>
-        <w:t>Tutor:</w:t>
-      </w:r>
-    </w:p>
-    <w:p>
-      <w:pPr>
-        <w:jc w:val="center"/>
+      </w:pPr>
+      <w:r>
         <w:rPr>
           <w:rFonts w:cs="Times New Roman"/>
           <w:sz w:val="24"/>
           <w:szCs w:val="24"/>
           <w:lang w:val="es-ES_tradnl"/>
         </w:rPr>
-      </w:pPr>
-      <w:r>
+        <w:t>Daniel Limón Marruedo</w:t>
+      </w:r>
+    </w:p>
+    <w:p>
+      <w:pPr>
+        <w:jc w:val="center"/>
         <w:rPr>
           <w:rFonts w:cs="Times New Roman"/>
           <w:sz w:val="24"/>
           <w:szCs w:val="24"/>
           <w:lang w:val="es-ES_tradnl"/>
         </w:rPr>
-        <w:t>Javier Payán Somet</w:t>
-      </w:r>
-    </w:p>
-    <w:p>
-      <w:pPr>
-        <w:jc w:val="center"/>
+      </w:pPr>
+      <w:r>
         <w:rPr>
           <w:rFonts w:cs="Times New Roman"/>
           <w:sz w:val="24"/>
           <w:szCs w:val="24"/>
           <w:lang w:val="es-ES_tradnl"/>
         </w:rPr>
-      </w:pPr>
-      <w:r>
-        <w:rPr>
-          <w:rFonts w:cs="Times New Roman"/>
-          <w:sz w:val="24"/>
-          <w:szCs w:val="24"/>
-          <w:lang w:val="es-ES_tradnl"/>
-        </w:rPr>
         <w:t>Profesor titular</w:t>
       </w:r>
     </w:p>
@@ -1482,7 +1410,7 @@
           <w:szCs w:val="28"/>
           <w:lang w:val="es-ES_tradnl"/>
         </w:rPr>
-        <w:t>. de Teoría de la Señal y Comunicaciones</w:t>
+        <w:t>. de Ingeniería de Sistemas y Automática</w:t>
       </w:r>
     </w:p>
     <w:p>
@@ -1538,7 +1466,7 @@
           <w:rFonts w:cs="Times New Roman"/>
           <w:lang w:val="es-ES_tradnl"/>
         </w:rPr>
-        <w:t>Sevilla, 2013</w:t>
+        <w:t>Sevilla, 2016</w:t>
       </w:r>
     </w:p>
     <w:p>
@@ -2038,6 +1966,7 @@
         <w:rPr>
           <w:lang w:val="es-ES_tradnl"/>
         </w:rPr>
+        <w:lastRenderedPageBreak/>
         <w:t xml:space="preserve">Proyecto Fin de Carrera: </w:t>
       </w:r>
       <w:sdt>
@@ -2157,7 +2086,7 @@
               <w:rPr>
                 <w:lang w:val="es-ES_tradnl"/>
               </w:rPr>
-              <w:t>Pablo Aguilera Bonet</w:t>
+              <w:t>Miguel Ángel Rodrigo Lisbona</w:t>
             </w:r>
           </w:p>
         </w:tc>
@@ -2196,7 +2125,7 @@
               <w:rPr>
                 <w:lang w:val="es-ES_tradnl"/>
               </w:rPr>
-              <w:t>Javier Payán Somet</w:t>
+              <w:t>Daniel Limón Marruedo</w:t>
             </w:r>
           </w:p>
         </w:tc>
@@ -2398,7 +2327,7 @@
         <w:rPr>
           <w:lang w:val="es-ES_tradnl"/>
         </w:rPr>
-        <w:t>Sevilla, 2013</w:t>
+        <w:t>Sevilla, 2016</w:t>
       </w:r>
     </w:p>
     <w:p>
@@ -2443,6 +2372,7 @@
         <w:rPr>
           <w:lang w:val="es-ES_tradnl"/>
         </w:rPr>
+        <w:lastRenderedPageBreak/>
         <w:t>El Secretario del Tribunal</w:t>
       </w:r>
     </w:p>
@@ -7230,7 +7160,6 @@
         <w:rPr>
           <w:noProof/>
         </w:rPr>
-        <w:lastRenderedPageBreak/>
         <w:t>4.3. Versiones y Sistemas Operativos</w:t>
       </w:r>
       <w:r>
@@ -7294,6 +7223,7 @@
           <w:noProof/>
           <w:lang w:val="es-ES_tradnl"/>
         </w:rPr>
+        <w:lastRenderedPageBreak/>
         <w:t>4.3.1.</w:t>
       </w:r>
       <w:r>
@@ -11781,7 +11711,6 @@
                 <w:rFonts w:eastAsia="Calibri"/>
                 <w:lang w:val="es-ES_tradnl"/>
               </w:rPr>
-              <w:lastRenderedPageBreak/>
               <w:t>&lt;</w:t>
             </w:r>
           </w:p>
@@ -11828,6 +11757,7 @@
                 <w:rFonts w:eastAsia="Calibri"/>
                 <w:lang w:val="es-ES_tradnl"/>
               </w:rPr>
+              <w:lastRenderedPageBreak/>
               <w:t>&gt;</w:t>
             </w:r>
           </w:p>
@@ -11952,12 +11882,12 @@
           <w:lang w:val="es-ES_tradnl"/>
         </w:rPr>
         <w:sectPr>
-          <w:headerReference w:type="even" r:id="rId15"/>
-          <w:headerReference w:type="default" r:id="rId16"/>
-          <w:footerReference w:type="even" r:id="rId17"/>
-          <w:footerReference w:type="default" r:id="rId18"/>
-          <w:headerReference w:type="first" r:id="rId19"/>
-          <w:footerReference w:type="first" r:id="rId20"/>
+          <w:headerReference w:type="even" r:id="rId14"/>
+          <w:headerReference w:type="default" r:id="rId15"/>
+          <w:footerReference w:type="even" r:id="rId16"/>
+          <w:footerReference w:type="default" r:id="rId17"/>
+          <w:headerReference w:type="first" r:id="rId18"/>
+          <w:footerReference w:type="first" r:id="rId19"/>
           <w:type w:val="oddPage"/>
           <w:pgSz w:w="11900" w:h="16840" w:code="11"/>
           <w:pgMar w:top="1134" w:right="1134" w:bottom="851" w:left="1134" w:header="284" w:footer="327" w:gutter="284"/>
@@ -11974,7 +11904,7 @@
           <w:lang w:val="es-ES_tradnl"/>
         </w:rPr>
         <w:sectPr>
-          <w:headerReference w:type="even" r:id="rId21"/>
+          <w:headerReference w:type="even" r:id="rId20"/>
           <w:type w:val="continuous"/>
           <w:pgSz w:w="11900" w:h="16840" w:code="11"/>
           <w:pgMar w:top="1134" w:right="1134" w:bottom="851" w:left="1134" w:header="284" w:footer="327" w:gutter="284"/>
@@ -12921,12 +12851,12 @@
           <w:lang w:val="es-ES_tradnl"/>
         </w:rPr>
         <w:sectPr>
-          <w:headerReference w:type="even" r:id="rId22"/>
-          <w:headerReference w:type="default" r:id="rId23"/>
-          <w:footerReference w:type="even" r:id="rId24"/>
-          <w:footerReference w:type="default" r:id="rId25"/>
-          <w:headerReference w:type="first" r:id="rId26"/>
-          <w:footerReference w:type="first" r:id="rId27"/>
+          <w:headerReference w:type="even" r:id="rId21"/>
+          <w:headerReference w:type="default" r:id="rId22"/>
+          <w:footerReference w:type="even" r:id="rId23"/>
+          <w:footerReference w:type="default" r:id="rId24"/>
+          <w:headerReference w:type="first" r:id="rId25"/>
+          <w:footerReference w:type="first" r:id="rId26"/>
           <w:type w:val="oddPage"/>
           <w:pgSz w:w="11900" w:h="16840" w:code="11"/>
           <w:pgMar w:top="1418" w:right="1134" w:bottom="851" w:left="1134" w:header="284" w:footer="342" w:gutter="284"/>
@@ -13721,8 +13651,8 @@
           <w:lang w:val="es-ES_tradnl"/>
         </w:rPr>
         <w:sectPr>
-          <w:headerReference w:type="even" r:id="rId28"/>
-          <w:footerReference w:type="default" r:id="rId29"/>
+          <w:headerReference w:type="even" r:id="rId27"/>
+          <w:footerReference w:type="default" r:id="rId28"/>
           <w:type w:val="oddPage"/>
           <w:pgSz w:w="11900" w:h="16840" w:code="11"/>
           <w:pgMar w:top="1418" w:right="1134" w:bottom="851" w:left="1134" w:header="284" w:footer="342" w:gutter="284"/>
@@ -14407,10 +14337,10 @@
                           <pic:cNvPicPr/>
                         </pic:nvPicPr>
                         <pic:blipFill>
-                          <a:blip r:embed="rId30">
+                          <a:blip r:embed="rId29">
                             <a:extLst>
                               <a:ext uri="{28A0092B-C50C-407E-A947-70E740481C1C}">
-                                <a14:useLocalDpi xmlns:a14="http://schemas.microsoft.com/office/drawing/2010/main" xmlns:wps="http://schemas.microsoft.com/office/word/2010/wordprocessingShape" xmlns:wpi="http://schemas.microsoft.com/office/word/2010/wordprocessingInk" xmlns:wpg="http://schemas.microsoft.com/office/word/2010/wordprocessingGroup" xmlns:w15="http://schemas.microsoft.com/office/word/2012/wordml" xmlns:w14="http://schemas.microsoft.com/office/word/2010/wordml" xmlns:w="http://schemas.openxmlformats.org/wordprocessingml/2006/main" xmlns:w10="urn:schemas-microsoft-com:office:word" xmlns:wp14="http://schemas.microsoft.com/office/word/2010/wordprocessingDrawing" xmlns:v="urn:schemas-microsoft-com:vml" xmlns:o="urn:schemas-microsoft-com:office:office" xmlns:mc="http://schemas.openxmlformats.org/markup-compatibility/2006" xmlns:wpc="http://schemas.microsoft.com/office/word/2010/wordprocessingCanvas" xmlns="" val="0"/>
+                                <a14:useLocalDpi xmlns="" xmlns:wpc="http://schemas.microsoft.com/office/word/2010/wordprocessingCanvas" xmlns:mc="http://schemas.openxmlformats.org/markup-compatibility/2006" xmlns:o="urn:schemas-microsoft-com:office:office" xmlns:v="urn:schemas-microsoft-com:vml" xmlns:wp14="http://schemas.microsoft.com/office/word/2010/wordprocessingDrawing" xmlns:w10="urn:schemas-microsoft-com:office:word" xmlns:w="http://schemas.openxmlformats.org/wordprocessingml/2006/main" xmlns:w14="http://schemas.microsoft.com/office/word/2010/wordml" xmlns:w15="http://schemas.microsoft.com/office/word/2012/wordml" xmlns:wpg="http://schemas.microsoft.com/office/word/2010/wordprocessingGroup" xmlns:wpi="http://schemas.microsoft.com/office/word/2010/wordprocessingInk" xmlns:wps="http://schemas.microsoft.com/office/word/2010/wordprocessingShape" xmlns:a14="http://schemas.microsoft.com/office/drawing/2010/main" val="0"/>
                               </a:ext>
                             </a:extLst>
                           </a:blip>
@@ -14614,10 +14544,10 @@
             <v:path o:extrusionok="f" gradientshapeok="t" o:connecttype="rect"/>
             <o:lock v:ext="edit" aspectratio="t"/>
           </v:shapetype>
-          <v:shape id="_x0000_i1028" type="#_x0000_t75" style="width:37.5pt;height:15.75pt" o:ole="">
-            <v:imagedata r:id="rId31" o:title=""/>
+          <v:shape id="_x0000_i1028" type="#_x0000_t75" style="width:37.6pt;height:16.1pt" o:ole="">
+            <v:imagedata r:id="rId30" o:title=""/>
           </v:shape>
-          <o:OLEObject Type="Embed" ProgID="Equation.3" ShapeID="_x0000_i1028" DrawAspect="Content" ObjectID="_1533542575" r:id="rId32"/>
+          <o:OLEObject Type="Embed" ProgID="Equation.3" ShapeID="_x0000_i1028" DrawAspect="Content" ObjectID="_1533545299" r:id="rId31"/>
         </w:object>
       </w:r>
       <w:r>
@@ -16882,8 +16812,8 @@
           <w:lang w:val="es-ES_tradnl"/>
         </w:rPr>
         <w:sectPr>
-          <w:headerReference w:type="even" r:id="rId33"/>
-          <w:headerReference w:type="default" r:id="rId34"/>
+          <w:headerReference w:type="even" r:id="rId32"/>
+          <w:headerReference w:type="default" r:id="rId33"/>
           <w:type w:val="oddPage"/>
           <w:pgSz w:w="11900" w:h="16840" w:code="11"/>
           <w:pgMar w:top="1418" w:right="1134" w:bottom="851" w:left="1134" w:header="284" w:footer="342" w:gutter="284"/>
@@ -18287,7 +18217,7 @@
         </w:rPr>
         <w:t xml:space="preserve">Como hemos comentados en el apartado previo el editor de ecuaciones integrado de Word® ha mejorado mucho versión tras versión, aún así si nuestro trabajo tiene un número importante de expresiones matemáticas no la mejor opción. Nos encontramos en el mercado con la herramienta Mathtype® que, tras instalarla, se integra perfectamente con Word®, apareciéndonos una nueva pestaña en la parte derecha donde tendremos acceso a todas las funciones de Mathtype®. Esta aplicación no es gratuita, si bien cuenta con una versión de evaluación plenamente funcional operativa durante 30 días ya que puede descargarse desde la url: </w:t>
       </w:r>
-      <w:hyperlink r:id="rId35" w:history="1">
+      <w:hyperlink r:id="rId34" w:history="1">
         <w:r>
           <w:rPr>
             <w:rStyle w:val="Hipervnculo"/>
@@ -18425,10 +18355,10 @@
           <w:lang w:val="es-ES_tradnl"/>
         </w:rPr>
         <w:object w:dxaOrig="740" w:dyaOrig="320">
-          <v:shape id="_x0000_i1029" type="#_x0000_t75" style="width:37.5pt;height:15.75pt" o:ole="">
-            <v:imagedata r:id="rId31" o:title=""/>
+          <v:shape id="_x0000_i1029" type="#_x0000_t75" style="width:37.6pt;height:16.1pt" o:ole="">
+            <v:imagedata r:id="rId30" o:title=""/>
           </v:shape>
-          <o:OLEObject Type="Embed" ProgID="Equation.3" ShapeID="_x0000_i1029" DrawAspect="Content" ObjectID="_1533542576" r:id="rId36"/>
+          <o:OLEObject Type="Embed" ProgID="Equation.3" ShapeID="_x0000_i1029" DrawAspect="Content" ObjectID="_1533545300" r:id="rId35"/>
         </w:object>
       </w:r>
       <w:r>
@@ -19146,10 +19076,10 @@
                           <pic:cNvPicPr/>
                         </pic:nvPicPr>
                         <pic:blipFill>
-                          <a:blip r:embed="rId30">
+                          <a:blip r:embed="rId29">
                             <a:extLst>
                               <a:ext uri="{28A0092B-C50C-407E-A947-70E740481C1C}">
-                                <a14:useLocalDpi xmlns:a14="http://schemas.microsoft.com/office/drawing/2010/main" xmlns:wps="http://schemas.microsoft.com/office/word/2010/wordprocessingShape" xmlns:wpi="http://schemas.microsoft.com/office/word/2010/wordprocessingInk" xmlns:wpg="http://schemas.microsoft.com/office/word/2010/wordprocessingGroup" xmlns:w15="http://schemas.microsoft.com/office/word/2012/wordml" xmlns:w14="http://schemas.microsoft.com/office/word/2010/wordml" xmlns:w="http://schemas.openxmlformats.org/wordprocessingml/2006/main" xmlns:w10="urn:schemas-microsoft-com:office:word" xmlns:wp14="http://schemas.microsoft.com/office/word/2010/wordprocessingDrawing" xmlns:v="urn:schemas-microsoft-com:vml" xmlns:o="urn:schemas-microsoft-com:office:office" xmlns:mc="http://schemas.openxmlformats.org/markup-compatibility/2006" xmlns:wpc="http://schemas.microsoft.com/office/word/2010/wordprocessingCanvas" xmlns="" val="0"/>
+                                <a14:useLocalDpi xmlns="" xmlns:wpc="http://schemas.microsoft.com/office/word/2010/wordprocessingCanvas" xmlns:mc="http://schemas.openxmlformats.org/markup-compatibility/2006" xmlns:o="urn:schemas-microsoft-com:office:office" xmlns:v="urn:schemas-microsoft-com:vml" xmlns:wp14="http://schemas.microsoft.com/office/word/2010/wordprocessingDrawing" xmlns:w10="urn:schemas-microsoft-com:office:word" xmlns:w="http://schemas.openxmlformats.org/wordprocessingml/2006/main" xmlns:w14="http://schemas.microsoft.com/office/word/2010/wordml" xmlns:w15="http://schemas.microsoft.com/office/word/2012/wordml" xmlns:wpg="http://schemas.microsoft.com/office/word/2010/wordprocessingGroup" xmlns:wpi="http://schemas.microsoft.com/office/word/2010/wordprocessingInk" xmlns:wps="http://schemas.microsoft.com/office/word/2010/wordprocessingShape" xmlns:a14="http://schemas.microsoft.com/office/drawing/2010/main" val="0"/>
                               </a:ext>
                             </a:extLst>
                           </a:blip>
@@ -20052,7 +19982,7 @@
         </w:rPr>
         <w:t xml:space="preserve">, nos aparecen dos campos para rellenar: en “Texto” pondremos el texto que apecerá en nuestro documento, por ejemplo Google, y en “Dirección” la url a la que apuntará, por ejemplo www.google.es, quedando el resultado final así: </w:t>
       </w:r>
-      <w:hyperlink r:id="rId37" w:history="1">
+      <w:hyperlink r:id="rId36" w:history="1">
         <w:r>
           <w:rPr>
             <w:rStyle w:val="Hipervnculo"/>
@@ -21609,10 +21539,10 @@
                     </pic:cNvPicPr>
                   </pic:nvPicPr>
                   <pic:blipFill>
-                    <a:blip r:embed="rId38">
+                    <a:blip r:embed="rId37">
                       <a:extLst>
                         <a:ext uri="{28A0092B-C50C-407E-A947-70E740481C1C}">
-                          <a14:useLocalDpi xmlns:a14="http://schemas.microsoft.com/office/drawing/2010/main" xmlns:wps="http://schemas.microsoft.com/office/word/2010/wordprocessingShape" xmlns:wpi="http://schemas.microsoft.com/office/word/2010/wordprocessingInk" xmlns:wpg="http://schemas.microsoft.com/office/word/2010/wordprocessingGroup" xmlns:w15="http://schemas.microsoft.com/office/word/2012/wordml" xmlns:w14="http://schemas.microsoft.com/office/word/2010/wordml" xmlns:w="http://schemas.openxmlformats.org/wordprocessingml/2006/main" xmlns:w10="urn:schemas-microsoft-com:office:word" xmlns:wp14="http://schemas.microsoft.com/office/word/2010/wordprocessingDrawing" xmlns:v="urn:schemas-microsoft-com:vml" xmlns:o="urn:schemas-microsoft-com:office:office" xmlns:mc="http://schemas.openxmlformats.org/markup-compatibility/2006" xmlns:wpc="http://schemas.microsoft.com/office/word/2010/wordprocessingCanvas" xmlns="" val="0"/>
+                          <a14:useLocalDpi xmlns="" xmlns:wpc="http://schemas.microsoft.com/office/word/2010/wordprocessingCanvas" xmlns:mc="http://schemas.openxmlformats.org/markup-compatibility/2006" xmlns:o="urn:schemas-microsoft-com:office:office" xmlns:v="urn:schemas-microsoft-com:vml" xmlns:wp14="http://schemas.microsoft.com/office/word/2010/wordprocessingDrawing" xmlns:w10="urn:schemas-microsoft-com:office:word" xmlns:w="http://schemas.openxmlformats.org/wordprocessingml/2006/main" xmlns:w14="http://schemas.microsoft.com/office/word/2010/wordml" xmlns:w15="http://schemas.microsoft.com/office/word/2012/wordml" xmlns:wpg="http://schemas.microsoft.com/office/word/2010/wordprocessingGroup" xmlns:wpi="http://schemas.microsoft.com/office/word/2010/wordprocessingInk" xmlns:wps="http://schemas.microsoft.com/office/word/2010/wordprocessingShape" xmlns:a14="http://schemas.microsoft.com/office/drawing/2010/main" val="0"/>
                         </a:ext>
                       </a:extLst>
                     </a:blip>
@@ -23931,7 +23861,7 @@
       </w:r>
     </w:p>
     <w:sectPr>
-      <w:footerReference w:type="even" r:id="rId39"/>
+      <w:footerReference w:type="even" r:id="rId38"/>
       <w:type w:val="oddPage"/>
       <w:pgSz w:w="11900" w:h="16840" w:code="11"/>
       <w:pgMar w:top="1534" w:right="1134" w:bottom="851" w:left="1134" w:header="426" w:footer="342" w:gutter="284"/>
@@ -24034,7 +23964,7 @@
           <w:rPr>
             <w:noProof/>
           </w:rPr>
-          <w:t>iii</w:t>
+          <w:t>ix</w:t>
         </w:r>
         <w:r>
           <w:fldChar w:fldCharType="end"/>
@@ -27535,7 +27465,6 @@
   <w:style w:type="character" w:default="1" w:styleId="Fuentedeprrafopredeter">
     <w:name w:val="Default Paragraph Font"/>
     <w:uiPriority w:val="1"/>
-    <w:semiHidden/>
     <w:unhideWhenUsed/>
   </w:style>
   <w:style w:type="table" w:default="1" w:styleId="Tablanormal">
@@ -29337,35 +29266,6 @@
   <w:docParts>
     <w:docPart>
       <w:docPartPr>
-        <w:name w:val="7F13720394E8FE4899FCEFA4100E2417"/>
-        <w:category>
-          <w:name w:val="General"/>
-          <w:gallery w:val="placeholder"/>
-        </w:category>
-        <w:types>
-          <w:type w:val="bbPlcHdr"/>
-        </w:types>
-        <w:behaviors>
-          <w:behavior w:val="content"/>
-        </w:behaviors>
-        <w:guid w:val="{1DB5AF2D-4CCA-F644-86D0-CDF9826ADBD5}"/>
-      </w:docPartPr>
-      <w:docPartBody>
-        <w:p>
-          <w:pPr>
-            <w:pStyle w:val="7F13720394E8FE4899FCEFA4100E2417"/>
-          </w:pPr>
-          <w:r>
-            <w:rPr>
-              <w:rStyle w:val="Textodelmarcadordeposicin"/>
-            </w:rPr>
-            <w:t>[Título]</w:t>
-          </w:r>
-        </w:p>
-      </w:docPartBody>
-    </w:docPart>
-    <w:docPart>
-      <w:docPartPr>
         <w:name w:val="434B9D43258D7A4DB02EC13ADC4FE3FD"/>
         <w:category>
           <w:name w:val="General"/>
@@ -29448,14 +29348,6 @@
     <w:pitch w:val="variable"/>
     <w:sig w:usb0="00000287" w:usb1="00000800" w:usb2="00000000" w:usb3="00000000" w:csb0="0000009F" w:csb1="00000000"/>
   </w:font>
-  <w:font w:name="MS Gothic">
-    <w:altName w:val="ＭＳ ゴシック"/>
-    <w:panose1 w:val="020B0609070205080204"/>
-    <w:charset w:val="80"/>
-    <w:family w:val="modern"/>
-    <w:pitch w:val="fixed"/>
-    <w:sig w:usb0="E00002FF" w:usb1="6AC7FDFB" w:usb2="00000012" w:usb3="00000000" w:csb0="0002009F" w:csb1="00000000"/>
-  </w:font>
   <w:font w:name="Cambria">
     <w:panose1 w:val="02040503050406030204"/>
     <w:charset w:val="00"/>
@@ -29483,14 +29375,6 @@
     <w:family w:val="swiss"/>
     <w:pitch w:val="variable"/>
     <w:sig w:usb0="F7FFAFFF" w:usb1="E9DFFFFF" w:usb2="0000003F" w:usb3="00000000" w:csb0="003F01FF" w:csb1="00000000"/>
-  </w:font>
-  <w:font w:name="MS Mincho">
-    <w:altName w:val="ＭＳ 明朝"/>
-    <w:panose1 w:val="02020609040205080304"/>
-    <w:charset w:val="80"/>
-    <w:family w:val="modern"/>
-    <w:pitch w:val="fixed"/>
-    <w:sig w:usb0="E00002FF" w:usb1="6AC7FDFB" w:usb2="00000012" w:usb3="00000000" w:csb0="0002009F" w:csb1="00000000"/>
   </w:font>
   <w:font w:name="Palatino">
     <w:altName w:val="Book Antiqua"/>
@@ -29536,6 +29420,7 @@
     <w:rsid w:val="003D6942"/>
     <w:rsid w:val="00460060"/>
     <w:rsid w:val="004D31C0"/>
+    <w:rsid w:val="00553DB9"/>
     <w:rsid w:val="00595838"/>
     <w:rsid w:val="005B41A2"/>
     <w:rsid w:val="005F151C"/>

</xml_diff>

<commit_message>
corregidos saltos de página
</commit_message>
<xml_diff>
--- a/Memoria.docx
+++ b/Memoria.docx
@@ -1958,40 +1958,20 @@
     <w:p>
       <w:pPr>
         <w:jc w:val="center"/>
-        <w:rPr>
-          <w:lang w:val="es-ES_tradnl"/>
-        </w:rPr>
       </w:pPr>
       <w:r>
         <w:rPr>
           <w:lang w:val="es-ES_tradnl"/>
         </w:rPr>
         <w:lastRenderedPageBreak/>
-        <w:t xml:space="preserve">Proyecto Fin de Carrera: </w:t>
-      </w:r>
-      <w:sdt>
-        <w:sdtPr>
-          <w:rPr>
-            <w:lang w:val="es-ES_tradnl"/>
-          </w:rPr>
-          <w:alias w:val="Título"/>
-          <w:tag w:val=""/>
-          <w:id w:val="-1093466666"/>
-          <w:placeholder>
-            <w:docPart w:val="434B9D43258D7A4DB02EC13ADC4FE3FD"/>
-          </w:placeholder>
-          <w:dataBinding w:prefixMappings="xmlns:ns0='http://purl.org/dc/elements/1.1/' xmlns:ns1='http://schemas.openxmlformats.org/package/2006/metadata/core-properties' " w:xpath="/ns1:coreProperties[1]/ns0:title[1]" w:storeItemID="{6C3C8BC8-F283-45AE-878A-BAB7291924A1}"/>
-          <w:text/>
-        </w:sdtPr>
-        <w:sdtContent>
-          <w:r>
-            <w:rPr>
-              <w:lang w:val="es-ES_tradnl"/>
-            </w:rPr>
-            <w:t>Formato de Publicación de la Escuela Técnica Superior de Ingeniería de Sevilla</w:t>
-          </w:r>
-        </w:sdtContent>
-      </w:sdt>
+        <w:t xml:space="preserve">Trabajo de Fin de Grado: </w:t>
+      </w:r>
+      <w:r>
+        <w:rPr>
+          <w:lang w:val="es-ES_tradnl"/>
+        </w:rPr>
+        <w:t>Reconocimiento de Sellos en “Archivo Histórico de Osborne”</w:t>
+      </w:r>
     </w:p>
     <w:p>
       <w:pPr>
@@ -4347,416 +4327,42 @@
     </w:p>
     <w:p>
       <w:pPr>
-        <w:rPr>
-          <w:lang w:val="es-ES_tradnl"/>
-        </w:rPr>
-      </w:pPr>
-    </w:p>
-    <w:p>
-      <w:pPr>
-        <w:rPr>
-          <w:lang w:val="es-ES_tradnl"/>
-        </w:rPr>
-      </w:pPr>
-    </w:p>
-    <w:p>
-      <w:pPr>
-        <w:rPr>
-          <w:lang w:val="es-ES_tradnl"/>
-        </w:rPr>
-      </w:pPr>
-    </w:p>
-    <w:p>
-      <w:pPr>
-        <w:rPr>
-          <w:lang w:val="es-ES_tradnl"/>
-        </w:rPr>
-      </w:pPr>
-    </w:p>
-    <w:p>
-      <w:pPr>
-        <w:rPr>
-          <w:lang w:val="es-ES_tradnl"/>
-        </w:rPr>
-      </w:pPr>
-    </w:p>
-    <w:p>
-      <w:pPr>
-        <w:rPr>
-          <w:lang w:val="es-ES_tradnl"/>
-        </w:rPr>
-      </w:pPr>
-    </w:p>
-    <w:p>
-      <w:pPr>
-        <w:rPr>
-          <w:lang w:val="es-ES_tradnl"/>
-        </w:rPr>
-      </w:pPr>
-    </w:p>
-    <w:p>
-      <w:pPr>
-        <w:rPr>
-          <w:lang w:val="es-ES_tradnl"/>
-        </w:rPr>
-      </w:pPr>
-    </w:p>
-    <w:p>
-      <w:pPr>
-        <w:rPr>
-          <w:lang w:val="es-ES_tradnl"/>
-        </w:rPr>
-      </w:pPr>
-    </w:p>
-    <w:p>
-      <w:pPr>
-        <w:rPr>
-          <w:lang w:val="es-ES_tradnl"/>
-        </w:rPr>
-      </w:pPr>
-    </w:p>
-    <w:p>
-      <w:pPr>
-        <w:rPr>
-          <w:lang w:val="es-ES_tradnl"/>
-        </w:rPr>
-      </w:pPr>
-    </w:p>
-    <w:p>
-      <w:pPr>
-        <w:rPr>
-          <w:lang w:val="es-ES_tradnl"/>
-        </w:rPr>
-      </w:pPr>
-    </w:p>
-    <w:p>
-      <w:pPr>
-        <w:rPr>
-          <w:lang w:val="es-ES_tradnl"/>
-        </w:rPr>
-      </w:pPr>
-    </w:p>
-    <w:p>
-      <w:pPr>
-        <w:rPr>
-          <w:lang w:val="es-ES_tradnl"/>
-        </w:rPr>
-      </w:pPr>
-    </w:p>
-    <w:p>
-      <w:pPr>
-        <w:rPr>
-          <w:lang w:val="es-ES_tradnl"/>
-        </w:rPr>
-      </w:pPr>
-    </w:p>
-    <w:p>
-      <w:pPr>
-        <w:rPr>
-          <w:lang w:val="es-ES_tradnl"/>
-        </w:rPr>
-      </w:pPr>
-    </w:p>
-    <w:p>
-      <w:pPr>
-        <w:rPr>
-          <w:lang w:val="es-ES_tradnl"/>
-        </w:rPr>
-      </w:pPr>
-    </w:p>
-    <w:p>
-      <w:pPr>
-        <w:rPr>
-          <w:lang w:val="es-ES_tradnl"/>
-        </w:rPr>
-      </w:pPr>
-    </w:p>
-    <w:p>
-      <w:pPr>
-        <w:rPr>
-          <w:lang w:val="es-ES_tradnl"/>
-        </w:rPr>
-      </w:pPr>
-    </w:p>
-    <w:p>
-      <w:pPr>
-        <w:rPr>
-          <w:lang w:val="es-ES_tradnl"/>
-        </w:rPr>
-      </w:pPr>
-    </w:p>
-    <w:p>
-      <w:pPr>
-        <w:rPr>
-          <w:lang w:val="es-ES_tradnl"/>
-        </w:rPr>
-      </w:pPr>
-    </w:p>
-    <w:p>
-      <w:pPr>
-        <w:rPr>
-          <w:lang w:val="es-ES_tradnl"/>
-        </w:rPr>
-      </w:pPr>
-    </w:p>
-    <w:p>
-      <w:pPr>
-        <w:rPr>
-          <w:lang w:val="es-ES_tradnl"/>
-        </w:rPr>
-      </w:pPr>
-    </w:p>
-    <w:p>
-      <w:pPr>
-        <w:rPr>
-          <w:lang w:val="es-ES_tradnl"/>
-        </w:rPr>
-      </w:pPr>
-    </w:p>
-    <w:p>
-      <w:pPr>
-        <w:rPr>
-          <w:lang w:val="es-ES_tradnl"/>
-        </w:rPr>
-      </w:pPr>
-    </w:p>
-    <w:p>
-      <w:pPr>
-        <w:rPr>
-          <w:lang w:val="es-ES_tradnl"/>
-        </w:rPr>
-      </w:pPr>
-    </w:p>
-    <w:p>
-      <w:pPr>
-        <w:rPr>
-          <w:lang w:val="es-ES_tradnl"/>
-        </w:rPr>
-      </w:pPr>
-    </w:p>
-    <w:p>
-      <w:pPr>
-        <w:rPr>
-          <w:lang w:val="es-ES_tradnl"/>
-        </w:rPr>
-      </w:pPr>
-    </w:p>
-    <w:p>
-      <w:pPr>
-        <w:rPr>
-          <w:lang w:val="es-ES_tradnl"/>
-        </w:rPr>
-      </w:pPr>
-    </w:p>
-    <w:p>
-      <w:pPr>
-        <w:rPr>
-          <w:lang w:val="es-ES_tradnl"/>
-        </w:rPr>
-      </w:pPr>
-    </w:p>
-    <w:p>
-      <w:pPr>
-        <w:rPr>
-          <w:lang w:val="es-ES_tradnl"/>
-        </w:rPr>
-      </w:pPr>
-    </w:p>
-    <w:p>
-      <w:pPr>
-        <w:rPr>
-          <w:lang w:val="es-ES_tradnl"/>
-        </w:rPr>
-      </w:pPr>
-    </w:p>
-    <w:p>
-      <w:pPr>
-        <w:rPr>
-          <w:lang w:val="es-ES_tradnl"/>
-        </w:rPr>
-      </w:pPr>
-    </w:p>
-    <w:p>
-      <w:pPr>
-        <w:rPr>
-          <w:lang w:val="es-ES_tradnl"/>
-        </w:rPr>
-      </w:pPr>
-    </w:p>
-    <w:p>
-      <w:pPr>
-        <w:rPr>
-          <w:lang w:val="es-ES_tradnl"/>
-        </w:rPr>
-      </w:pPr>
-    </w:p>
-    <w:p>
-      <w:pPr>
-        <w:rPr>
-          <w:lang w:val="es-ES_tradnl"/>
-        </w:rPr>
-      </w:pPr>
-    </w:p>
-    <w:p>
-      <w:pPr>
-        <w:rPr>
-          <w:lang w:val="es-ES_tradnl"/>
-        </w:rPr>
-      </w:pPr>
-    </w:p>
-    <w:p>
-      <w:pPr>
-        <w:rPr>
-          <w:lang w:val="es-ES_tradnl"/>
-        </w:rPr>
-      </w:pPr>
-    </w:p>
-    <w:p>
-      <w:pPr>
-        <w:rPr>
-          <w:lang w:val="es-ES_tradnl"/>
-        </w:rPr>
-      </w:pPr>
-    </w:p>
-    <w:p>
-      <w:pPr>
-        <w:rPr>
-          <w:lang w:val="es-ES_tradnl"/>
-        </w:rPr>
-      </w:pPr>
-    </w:p>
-    <w:p>
-      <w:pPr>
-        <w:rPr>
-          <w:lang w:val="es-ES_tradnl"/>
-        </w:rPr>
-      </w:pPr>
-    </w:p>
-    <w:p>
-      <w:pPr>
-        <w:rPr>
-          <w:lang w:val="es-ES_tradnl"/>
-        </w:rPr>
-      </w:pPr>
-    </w:p>
-    <w:p>
-      <w:pPr>
-        <w:rPr>
-          <w:lang w:val="es-ES_tradnl"/>
-        </w:rPr>
-      </w:pPr>
-    </w:p>
-    <w:p>
-      <w:pPr>
-        <w:rPr>
-          <w:lang w:val="es-ES_tradnl"/>
-        </w:rPr>
-      </w:pPr>
-    </w:p>
-    <w:p>
-      <w:pPr>
-        <w:rPr>
-          <w:lang w:val="es-ES_tradnl"/>
-        </w:rPr>
-      </w:pPr>
-    </w:p>
-    <w:p>
-      <w:pPr>
-        <w:rPr>
-          <w:lang w:val="es-ES_tradnl"/>
-        </w:rPr>
-      </w:pPr>
-    </w:p>
-    <w:p>
-      <w:pPr>
-        <w:rPr>
-          <w:lang w:val="es-ES_tradnl"/>
-        </w:rPr>
-      </w:pPr>
-    </w:p>
-    <w:p>
-      <w:pPr>
-        <w:rPr>
-          <w:lang w:val="es-ES_tradnl"/>
-        </w:rPr>
-      </w:pPr>
-    </w:p>
-    <w:p>
-      <w:pPr>
-        <w:rPr>
-          <w:lang w:val="es-ES_tradnl"/>
-        </w:rPr>
-      </w:pPr>
-    </w:p>
-    <w:p>
-      <w:pPr>
-        <w:rPr>
-          <w:lang w:val="es-ES_tradnl"/>
-        </w:rPr>
-      </w:pPr>
-    </w:p>
-    <w:p>
-      <w:pPr>
-        <w:rPr>
-          <w:lang w:val="es-ES_tradnl"/>
-        </w:rPr>
-      </w:pPr>
-    </w:p>
-    <w:p>
-      <w:pPr>
-        <w:rPr>
-          <w:lang w:val="es-ES_tradnl"/>
-        </w:rPr>
-      </w:pPr>
-    </w:p>
-    <w:p>
-      <w:pPr>
-        <w:rPr>
-          <w:lang w:val="es-ES_tradnl"/>
-        </w:rPr>
-      </w:pPr>
-    </w:p>
-    <w:p>
-      <w:pPr>
-        <w:rPr>
-          <w:lang w:val="es-ES_tradnl"/>
-        </w:rPr>
-      </w:pPr>
-    </w:p>
-    <w:p>
-      <w:pPr>
-        <w:rPr>
-          <w:lang w:val="es-ES_tradnl"/>
-        </w:rPr>
-      </w:pPr>
-    </w:p>
-    <w:p>
-      <w:pPr>
-        <w:rPr>
-          <w:lang w:val="es-ES_tradnl"/>
-        </w:rPr>
-      </w:pPr>
-    </w:p>
-    <w:p>
-      <w:pPr>
-        <w:rPr>
-          <w:lang w:val="es-ES_tradnl"/>
-        </w:rPr>
-      </w:pPr>
-    </w:p>
-    <w:p>
-      <w:pPr>
-        <w:rPr>
-          <w:lang w:val="es-ES_tradnl"/>
-        </w:rPr>
-      </w:pPr>
-    </w:p>
-    <w:p>
-      <w:pPr>
-        <w:rPr>
-          <w:lang w:val="es-ES_tradnl"/>
-        </w:rPr>
-      </w:pPr>
+        <w:widowControl/>
+        <w:tabs>
+          <w:tab w:val="clear" w:pos="8789"/>
+        </w:tabs>
+        <w:spacing w:before="0" w:after="200" w:line="276" w:lineRule="auto"/>
+        <w:jc w:val="left"/>
+        <w:rPr>
+          <w:lang w:val="es-ES_tradnl"/>
+        </w:rPr>
+      </w:pPr>
+      <w:r>
+        <w:rPr>
+          <w:lang w:val="es-ES_tradnl"/>
+        </w:rPr>
+        <w:br w:type="page"/>
+      </w:r>
+    </w:p>
+    <w:p>
+      <w:pPr>
+        <w:widowControl/>
+        <w:tabs>
+          <w:tab w:val="clear" w:pos="8789"/>
+        </w:tabs>
+        <w:spacing w:before="0" w:after="200" w:line="276" w:lineRule="auto"/>
+        <w:jc w:val="left"/>
+        <w:rPr>
+          <w:lang w:val="es-ES_tradnl"/>
+        </w:rPr>
+      </w:pPr>
+      <w:r>
+        <w:rPr>
+          <w:lang w:val="es-ES_tradnl"/>
+        </w:rPr>
+        <w:lastRenderedPageBreak/>
+        <w:br w:type="page"/>
+      </w:r>
     </w:p>
     <w:p>
       <w:pPr>
@@ -4854,157 +4460,22 @@
     </w:p>
     <w:p>
       <w:pPr>
-        <w:rPr>
-          <w:lang w:val="es-ES_tradnl"/>
-        </w:rPr>
-      </w:pPr>
-    </w:p>
-    <w:p>
-      <w:pPr>
-        <w:rPr>
-          <w:lang w:val="es-ES_tradnl"/>
-        </w:rPr>
-      </w:pPr>
-    </w:p>
-    <w:p>
-      <w:pPr>
-        <w:rPr>
-          <w:lang w:val="es-ES_tradnl"/>
-        </w:rPr>
-      </w:pPr>
-    </w:p>
-    <w:p>
-      <w:pPr>
-        <w:rPr>
-          <w:lang w:val="es-ES_tradnl"/>
-        </w:rPr>
-      </w:pPr>
-    </w:p>
-    <w:p>
-      <w:pPr>
-        <w:rPr>
-          <w:lang w:val="es-ES_tradnl"/>
-        </w:rPr>
-      </w:pPr>
-    </w:p>
-    <w:p>
-      <w:pPr>
-        <w:rPr>
-          <w:lang w:val="es-ES_tradnl"/>
-        </w:rPr>
-      </w:pPr>
-    </w:p>
-    <w:p>
-      <w:pPr>
-        <w:rPr>
-          <w:lang w:val="es-ES_tradnl"/>
-        </w:rPr>
-      </w:pPr>
-    </w:p>
-    <w:p>
-      <w:pPr>
-        <w:rPr>
-          <w:lang w:val="es-ES_tradnl"/>
-        </w:rPr>
-      </w:pPr>
-    </w:p>
-    <w:p>
-      <w:pPr>
-        <w:rPr>
-          <w:lang w:val="es-ES_tradnl"/>
-        </w:rPr>
-      </w:pPr>
-    </w:p>
-    <w:p>
-      <w:pPr>
-        <w:rPr>
-          <w:lang w:val="es-ES_tradnl"/>
-        </w:rPr>
-      </w:pPr>
-    </w:p>
-    <w:p>
-      <w:pPr>
-        <w:rPr>
-          <w:lang w:val="es-ES_tradnl"/>
-        </w:rPr>
-      </w:pPr>
-    </w:p>
-    <w:p>
-      <w:pPr>
-        <w:rPr>
-          <w:lang w:val="es-ES_tradnl"/>
-        </w:rPr>
-      </w:pPr>
-    </w:p>
-    <w:p>
-      <w:pPr>
-        <w:rPr>
-          <w:lang w:val="es-ES_tradnl"/>
-        </w:rPr>
-      </w:pPr>
-    </w:p>
-    <w:p>
-      <w:pPr>
-        <w:rPr>
-          <w:lang w:val="es-ES_tradnl"/>
-        </w:rPr>
-      </w:pPr>
-    </w:p>
-    <w:p>
-      <w:pPr>
-        <w:rPr>
-          <w:lang w:val="es-ES_tradnl"/>
-        </w:rPr>
-      </w:pPr>
-    </w:p>
-    <w:p>
-      <w:pPr>
-        <w:rPr>
-          <w:lang w:val="es-ES_tradnl"/>
-        </w:rPr>
-      </w:pPr>
-    </w:p>
-    <w:p>
-      <w:pPr>
-        <w:rPr>
-          <w:lang w:val="es-ES_tradnl"/>
-        </w:rPr>
-      </w:pPr>
-    </w:p>
-    <w:p>
-      <w:pPr>
-        <w:rPr>
-          <w:lang w:val="es-ES_tradnl"/>
-        </w:rPr>
-      </w:pPr>
-    </w:p>
-    <w:p>
-      <w:pPr>
-        <w:rPr>
-          <w:lang w:val="es-ES_tradnl"/>
-        </w:rPr>
-      </w:pPr>
-    </w:p>
-    <w:p>
-      <w:pPr>
-        <w:rPr>
-          <w:lang w:val="es-ES_tradnl"/>
-        </w:rPr>
-      </w:pPr>
-    </w:p>
-    <w:p>
-      <w:pPr>
-        <w:rPr>
-          <w:lang w:val="es-ES_tradnl"/>
-        </w:rPr>
-      </w:pPr>
-    </w:p>
-    <w:p>
-      <w:pPr>
-        <w:rPr>
-          <w:lang w:val="es-ES_tradnl"/>
-        </w:rPr>
-      </w:pPr>
+        <w:widowControl/>
+        <w:tabs>
+          <w:tab w:val="clear" w:pos="8789"/>
+        </w:tabs>
+        <w:spacing w:before="0" w:after="200" w:line="276" w:lineRule="auto"/>
+        <w:jc w:val="left"/>
+        <w:rPr>
+          <w:lang w:val="es-ES_tradnl"/>
+        </w:rPr>
+      </w:pPr>
+      <w:r>
+        <w:rPr>
+          <w:lang w:val="es-ES_tradnl"/>
+        </w:rPr>
+        <w:br w:type="page"/>
+      </w:r>
     </w:p>
     <w:p>
       <w:pPr>
@@ -8713,157 +8184,24 @@
     </w:p>
     <w:p>
       <w:pPr>
-        <w:rPr>
-          <w:lang w:val="es-ES_tradnl"/>
-        </w:rPr>
-      </w:pPr>
-    </w:p>
-    <w:p>
-      <w:pPr>
-        <w:rPr>
-          <w:lang w:val="es-ES_tradnl"/>
-        </w:rPr>
-      </w:pPr>
-    </w:p>
-    <w:p>
-      <w:pPr>
-        <w:rPr>
-          <w:lang w:val="es-ES_tradnl"/>
-        </w:rPr>
-      </w:pPr>
-    </w:p>
-    <w:p>
-      <w:pPr>
-        <w:rPr>
-          <w:lang w:val="es-ES_tradnl"/>
-        </w:rPr>
-      </w:pPr>
-    </w:p>
-    <w:p>
-      <w:pPr>
-        <w:rPr>
-          <w:lang w:val="es-ES_tradnl"/>
-        </w:rPr>
-      </w:pPr>
-    </w:p>
-    <w:p>
-      <w:pPr>
-        <w:rPr>
-          <w:lang w:val="es-ES_tradnl"/>
-        </w:rPr>
-      </w:pPr>
-    </w:p>
-    <w:p>
-      <w:pPr>
-        <w:rPr>
-          <w:lang w:val="es-ES_tradnl"/>
-        </w:rPr>
-      </w:pPr>
-    </w:p>
-    <w:p>
-      <w:pPr>
-        <w:rPr>
-          <w:lang w:val="es-ES_tradnl"/>
-        </w:rPr>
-      </w:pPr>
-    </w:p>
-    <w:p>
-      <w:pPr>
-        <w:rPr>
-          <w:lang w:val="es-ES_tradnl"/>
-        </w:rPr>
-      </w:pPr>
-    </w:p>
-    <w:p>
-      <w:pPr>
-        <w:rPr>
-          <w:lang w:val="es-ES_tradnl"/>
-        </w:rPr>
-      </w:pPr>
-    </w:p>
-    <w:p>
-      <w:pPr>
-        <w:rPr>
-          <w:lang w:val="es-ES_tradnl"/>
-        </w:rPr>
-      </w:pPr>
-    </w:p>
-    <w:p>
-      <w:pPr>
-        <w:rPr>
-          <w:lang w:val="es-ES_tradnl"/>
-        </w:rPr>
-      </w:pPr>
-    </w:p>
-    <w:p>
-      <w:pPr>
-        <w:rPr>
-          <w:lang w:val="es-ES_tradnl"/>
-        </w:rPr>
-      </w:pPr>
-    </w:p>
-    <w:p>
-      <w:pPr>
-        <w:rPr>
-          <w:lang w:val="es-ES_tradnl"/>
-        </w:rPr>
-      </w:pPr>
-    </w:p>
-    <w:p>
-      <w:pPr>
-        <w:rPr>
-          <w:lang w:val="es-ES_tradnl"/>
-        </w:rPr>
-      </w:pPr>
-    </w:p>
-    <w:p>
-      <w:pPr>
-        <w:rPr>
-          <w:lang w:val="es-ES_tradnl"/>
-        </w:rPr>
-      </w:pPr>
-    </w:p>
-    <w:p>
-      <w:pPr>
-        <w:rPr>
-          <w:lang w:val="es-ES_tradnl"/>
-        </w:rPr>
-      </w:pPr>
-    </w:p>
-    <w:p>
-      <w:pPr>
-        <w:rPr>
-          <w:lang w:val="es-ES_tradnl"/>
-        </w:rPr>
-      </w:pPr>
-    </w:p>
-    <w:p>
-      <w:pPr>
-        <w:rPr>
-          <w:lang w:val="es-ES_tradnl"/>
-        </w:rPr>
-      </w:pPr>
-    </w:p>
-    <w:p>
-      <w:pPr>
-        <w:rPr>
-          <w:lang w:val="es-ES_tradnl"/>
-        </w:rPr>
-      </w:pPr>
-    </w:p>
-    <w:p>
-      <w:pPr>
-        <w:rPr>
-          <w:lang w:val="es-ES_tradnl"/>
-        </w:rPr>
-      </w:pPr>
-    </w:p>
-    <w:p>
-      <w:pPr>
-        <w:rPr>
-          <w:lang w:val="es-ES_tradnl"/>
-        </w:rPr>
-      </w:pPr>
+        <w:widowControl/>
+        <w:tabs>
+          <w:tab w:val="clear" w:pos="8789"/>
+        </w:tabs>
+        <w:spacing w:before="0" w:after="200" w:line="276" w:lineRule="auto"/>
+        <w:jc w:val="left"/>
+        <w:rPr>
+          <w:szCs w:val="20"/>
+          <w:lang w:val="es-ES_tradnl"/>
+        </w:rPr>
+      </w:pPr>
+      <w:r>
+        <w:rPr>
+          <w:szCs w:val="20"/>
+          <w:lang w:val="es-ES_tradnl"/>
+        </w:rPr>
+        <w:br w:type="page"/>
+      </w:r>
     </w:p>
     <w:p>
       <w:pPr>
@@ -9147,472 +8485,41 @@
     <w:p>
       <w:pPr>
         <w:widowControl/>
+        <w:tabs>
+          <w:tab w:val="clear" w:pos="8789"/>
+        </w:tabs>
         <w:spacing w:before="0" w:after="200" w:line="276" w:lineRule="auto"/>
         <w:jc w:val="left"/>
         <w:rPr>
           <w:lang w:val="es-ES_tradnl"/>
         </w:rPr>
       </w:pPr>
+      <w:r>
+        <w:rPr>
+          <w:lang w:val="es-ES_tradnl"/>
+        </w:rPr>
+        <w:br w:type="page"/>
+      </w:r>
     </w:p>
     <w:p>
       <w:pPr>
         <w:widowControl/>
+        <w:tabs>
+          <w:tab w:val="clear" w:pos="8789"/>
+        </w:tabs>
         <w:spacing w:before="0" w:after="200" w:line="276" w:lineRule="auto"/>
         <w:jc w:val="left"/>
         <w:rPr>
           <w:lang w:val="es-ES_tradnl"/>
         </w:rPr>
       </w:pPr>
-    </w:p>
-    <w:p>
-      <w:pPr>
-        <w:widowControl/>
-        <w:spacing w:before="0" w:after="200" w:line="276" w:lineRule="auto"/>
-        <w:jc w:val="left"/>
-        <w:rPr>
-          <w:lang w:val="es-ES_tradnl"/>
-        </w:rPr>
-      </w:pPr>
-    </w:p>
-    <w:p>
-      <w:pPr>
-        <w:widowControl/>
-        <w:spacing w:before="0" w:after="200" w:line="276" w:lineRule="auto"/>
-        <w:jc w:val="left"/>
-        <w:rPr>
-          <w:lang w:val="es-ES_tradnl"/>
-        </w:rPr>
-      </w:pPr>
-    </w:p>
-    <w:p>
-      <w:pPr>
-        <w:widowControl/>
-        <w:spacing w:before="0" w:after="200" w:line="276" w:lineRule="auto"/>
-        <w:jc w:val="left"/>
-        <w:rPr>
-          <w:lang w:val="es-ES_tradnl"/>
-        </w:rPr>
-      </w:pPr>
-    </w:p>
-    <w:p>
-      <w:pPr>
-        <w:widowControl/>
-        <w:spacing w:before="0" w:after="200" w:line="276" w:lineRule="auto"/>
-        <w:jc w:val="left"/>
-        <w:rPr>
-          <w:lang w:val="es-ES_tradnl"/>
-        </w:rPr>
-      </w:pPr>
-    </w:p>
-    <w:p>
-      <w:pPr>
-        <w:widowControl/>
-        <w:spacing w:before="0" w:after="200" w:line="276" w:lineRule="auto"/>
-        <w:jc w:val="left"/>
-        <w:rPr>
-          <w:lang w:val="es-ES_tradnl"/>
-        </w:rPr>
-      </w:pPr>
-    </w:p>
-    <w:p>
-      <w:pPr>
-        <w:widowControl/>
-        <w:spacing w:before="0" w:after="200" w:line="276" w:lineRule="auto"/>
-        <w:jc w:val="left"/>
-        <w:rPr>
-          <w:lang w:val="es-ES_tradnl"/>
-        </w:rPr>
-      </w:pPr>
-    </w:p>
-    <w:p>
-      <w:pPr>
-        <w:widowControl/>
-        <w:spacing w:before="0" w:after="200" w:line="276" w:lineRule="auto"/>
-        <w:jc w:val="left"/>
-        <w:rPr>
-          <w:lang w:val="es-ES_tradnl"/>
-        </w:rPr>
-      </w:pPr>
-    </w:p>
-    <w:p>
-      <w:pPr>
-        <w:widowControl/>
-        <w:spacing w:before="0" w:after="200" w:line="276" w:lineRule="auto"/>
-        <w:jc w:val="left"/>
-        <w:rPr>
-          <w:lang w:val="es-ES_tradnl"/>
-        </w:rPr>
-      </w:pPr>
-    </w:p>
-    <w:p>
-      <w:pPr>
-        <w:widowControl/>
-        <w:spacing w:before="0" w:after="200" w:line="276" w:lineRule="auto"/>
-        <w:jc w:val="left"/>
-        <w:rPr>
-          <w:lang w:val="es-ES_tradnl"/>
-        </w:rPr>
-      </w:pPr>
-    </w:p>
-    <w:p>
-      <w:pPr>
-        <w:widowControl/>
-        <w:spacing w:before="0" w:after="200" w:line="276" w:lineRule="auto"/>
-        <w:jc w:val="left"/>
-        <w:rPr>
-          <w:lang w:val="es-ES_tradnl"/>
-        </w:rPr>
-      </w:pPr>
-    </w:p>
-    <w:p>
-      <w:pPr>
-        <w:widowControl/>
-        <w:spacing w:before="0" w:after="200" w:line="276" w:lineRule="auto"/>
-        <w:jc w:val="left"/>
-        <w:rPr>
-          <w:lang w:val="es-ES_tradnl"/>
-        </w:rPr>
-      </w:pPr>
-    </w:p>
-    <w:p>
-      <w:pPr>
-        <w:widowControl/>
-        <w:spacing w:before="0" w:after="200" w:line="276" w:lineRule="auto"/>
-        <w:jc w:val="left"/>
-        <w:rPr>
-          <w:lang w:val="es-ES_tradnl"/>
-        </w:rPr>
-      </w:pPr>
-    </w:p>
-    <w:p>
-      <w:pPr>
-        <w:widowControl/>
-        <w:spacing w:before="0" w:after="200" w:line="276" w:lineRule="auto"/>
-        <w:jc w:val="left"/>
-        <w:rPr>
-          <w:lang w:val="es-ES_tradnl"/>
-        </w:rPr>
-      </w:pPr>
-    </w:p>
-    <w:p>
-      <w:pPr>
-        <w:widowControl/>
-        <w:spacing w:before="0" w:after="200" w:line="276" w:lineRule="auto"/>
-        <w:jc w:val="left"/>
-        <w:rPr>
-          <w:lang w:val="es-ES_tradnl"/>
-        </w:rPr>
-      </w:pPr>
-    </w:p>
-    <w:p>
-      <w:pPr>
-        <w:widowControl/>
-        <w:spacing w:before="0" w:after="200" w:line="276" w:lineRule="auto"/>
-        <w:jc w:val="left"/>
-        <w:rPr>
-          <w:lang w:val="es-ES_tradnl"/>
-        </w:rPr>
-      </w:pPr>
-    </w:p>
-    <w:p>
-      <w:pPr>
-        <w:widowControl/>
-        <w:spacing w:before="0" w:after="200" w:line="276" w:lineRule="auto"/>
-        <w:jc w:val="left"/>
-        <w:rPr>
-          <w:lang w:val="es-ES_tradnl"/>
-        </w:rPr>
-      </w:pPr>
-    </w:p>
-    <w:p>
-      <w:pPr>
-        <w:widowControl/>
-        <w:spacing w:before="0" w:after="200" w:line="276" w:lineRule="auto"/>
-        <w:jc w:val="left"/>
-        <w:rPr>
-          <w:lang w:val="es-ES_tradnl"/>
-        </w:rPr>
-      </w:pPr>
-    </w:p>
-    <w:p>
-      <w:pPr>
-        <w:widowControl/>
-        <w:spacing w:before="0" w:after="200" w:line="276" w:lineRule="auto"/>
-        <w:jc w:val="left"/>
-        <w:rPr>
-          <w:lang w:val="es-ES_tradnl"/>
-        </w:rPr>
-      </w:pPr>
-    </w:p>
-    <w:p>
-      <w:pPr>
-        <w:widowControl/>
-        <w:spacing w:before="0" w:after="200" w:line="276" w:lineRule="auto"/>
-        <w:jc w:val="left"/>
-        <w:rPr>
-          <w:lang w:val="es-ES_tradnl"/>
-        </w:rPr>
-      </w:pPr>
-    </w:p>
-    <w:p>
-      <w:pPr>
-        <w:widowControl/>
-        <w:spacing w:before="0" w:after="200" w:line="276" w:lineRule="auto"/>
-        <w:jc w:val="left"/>
-        <w:rPr>
-          <w:lang w:val="es-ES_tradnl"/>
-        </w:rPr>
-      </w:pPr>
-    </w:p>
-    <w:p>
-      <w:pPr>
-        <w:widowControl/>
-        <w:spacing w:before="0" w:after="200" w:line="276" w:lineRule="auto"/>
-        <w:jc w:val="left"/>
-        <w:rPr>
-          <w:lang w:val="es-ES_tradnl"/>
-        </w:rPr>
-      </w:pPr>
-    </w:p>
-    <w:p>
-      <w:pPr>
-        <w:widowControl/>
-        <w:spacing w:before="0" w:after="200" w:line="276" w:lineRule="auto"/>
-        <w:jc w:val="left"/>
-        <w:rPr>
-          <w:lang w:val="es-ES_tradnl"/>
-        </w:rPr>
-      </w:pPr>
-    </w:p>
-    <w:p>
-      <w:pPr>
-        <w:widowControl/>
-        <w:spacing w:before="0" w:after="200" w:line="276" w:lineRule="auto"/>
-        <w:jc w:val="left"/>
-        <w:rPr>
-          <w:lang w:val="es-ES_tradnl"/>
-        </w:rPr>
-      </w:pPr>
-    </w:p>
-    <w:p>
-      <w:pPr>
-        <w:widowControl/>
-        <w:spacing w:before="0" w:after="200" w:line="276" w:lineRule="auto"/>
-        <w:jc w:val="left"/>
-        <w:rPr>
-          <w:lang w:val="es-ES_tradnl"/>
-        </w:rPr>
-      </w:pPr>
-    </w:p>
-    <w:p>
-      <w:pPr>
-        <w:widowControl/>
-        <w:spacing w:before="0" w:after="200" w:line="276" w:lineRule="auto"/>
-        <w:jc w:val="left"/>
-        <w:rPr>
-          <w:lang w:val="es-ES_tradnl"/>
-        </w:rPr>
-      </w:pPr>
-    </w:p>
-    <w:p>
-      <w:pPr>
-        <w:widowControl/>
-        <w:spacing w:before="0" w:after="200" w:line="276" w:lineRule="auto"/>
-        <w:jc w:val="left"/>
-        <w:rPr>
-          <w:lang w:val="es-ES_tradnl"/>
-        </w:rPr>
-      </w:pPr>
-    </w:p>
-    <w:p>
-      <w:pPr>
-        <w:widowControl/>
-        <w:spacing w:before="0" w:after="200" w:line="276" w:lineRule="auto"/>
-        <w:jc w:val="left"/>
-        <w:rPr>
-          <w:lang w:val="es-ES_tradnl"/>
-        </w:rPr>
-      </w:pPr>
-    </w:p>
-    <w:p>
-      <w:pPr>
-        <w:widowControl/>
-        <w:spacing w:before="0" w:after="200" w:line="276" w:lineRule="auto"/>
-        <w:jc w:val="left"/>
-        <w:rPr>
-          <w:lang w:val="es-ES_tradnl"/>
-        </w:rPr>
-      </w:pPr>
-    </w:p>
-    <w:p>
-      <w:pPr>
-        <w:widowControl/>
-        <w:spacing w:before="0" w:after="200" w:line="276" w:lineRule="auto"/>
-        <w:jc w:val="left"/>
-        <w:rPr>
-          <w:lang w:val="es-ES_tradnl"/>
-        </w:rPr>
-      </w:pPr>
-    </w:p>
-    <w:p>
-      <w:pPr>
-        <w:widowControl/>
-        <w:spacing w:before="0" w:after="200" w:line="276" w:lineRule="auto"/>
-        <w:jc w:val="left"/>
-        <w:rPr>
-          <w:lang w:val="es-ES_tradnl"/>
-        </w:rPr>
-      </w:pPr>
-    </w:p>
-    <w:p>
-      <w:pPr>
-        <w:widowControl/>
-        <w:spacing w:before="0" w:after="200" w:line="276" w:lineRule="auto"/>
-        <w:jc w:val="left"/>
-        <w:rPr>
-          <w:lang w:val="es-ES_tradnl"/>
-        </w:rPr>
-      </w:pPr>
-    </w:p>
-    <w:p>
-      <w:pPr>
-        <w:widowControl/>
-        <w:spacing w:before="0" w:after="200" w:line="276" w:lineRule="auto"/>
-        <w:jc w:val="left"/>
-        <w:rPr>
-          <w:lang w:val="es-ES_tradnl"/>
-        </w:rPr>
-      </w:pPr>
-    </w:p>
-    <w:p>
-      <w:pPr>
-        <w:widowControl/>
-        <w:spacing w:before="0" w:after="200" w:line="276" w:lineRule="auto"/>
-        <w:jc w:val="left"/>
-        <w:rPr>
-          <w:lang w:val="es-ES_tradnl"/>
-        </w:rPr>
-      </w:pPr>
-    </w:p>
-    <w:p>
-      <w:pPr>
-        <w:widowControl/>
-        <w:spacing w:before="0" w:after="200" w:line="276" w:lineRule="auto"/>
-        <w:jc w:val="left"/>
-        <w:rPr>
-          <w:lang w:val="es-ES_tradnl"/>
-        </w:rPr>
-      </w:pPr>
-    </w:p>
-    <w:p>
-      <w:pPr>
-        <w:widowControl/>
-        <w:spacing w:before="0" w:after="200" w:line="276" w:lineRule="auto"/>
-        <w:jc w:val="left"/>
-        <w:rPr>
-          <w:lang w:val="es-ES_tradnl"/>
-        </w:rPr>
-      </w:pPr>
-    </w:p>
-    <w:p>
-      <w:pPr>
-        <w:widowControl/>
-        <w:spacing w:before="0" w:after="200" w:line="276" w:lineRule="auto"/>
-        <w:jc w:val="left"/>
-        <w:rPr>
-          <w:lang w:val="es-ES_tradnl"/>
-        </w:rPr>
-      </w:pPr>
-    </w:p>
-    <w:p>
-      <w:pPr>
-        <w:widowControl/>
-        <w:spacing w:before="0" w:after="200" w:line="276" w:lineRule="auto"/>
-        <w:jc w:val="left"/>
-        <w:rPr>
-          <w:lang w:val="es-ES_tradnl"/>
-        </w:rPr>
-      </w:pPr>
-    </w:p>
-    <w:p>
-      <w:pPr>
-        <w:widowControl/>
-        <w:spacing w:before="0" w:after="200" w:line="276" w:lineRule="auto"/>
-        <w:jc w:val="left"/>
-        <w:rPr>
-          <w:lang w:val="es-ES_tradnl"/>
-        </w:rPr>
-      </w:pPr>
-    </w:p>
-    <w:p>
-      <w:pPr>
-        <w:widowControl/>
-        <w:spacing w:before="0" w:after="200" w:line="276" w:lineRule="auto"/>
-        <w:jc w:val="left"/>
-        <w:rPr>
-          <w:lang w:val="es-ES_tradnl"/>
-        </w:rPr>
-      </w:pPr>
-    </w:p>
-    <w:p>
-      <w:pPr>
-        <w:widowControl/>
-        <w:spacing w:before="0" w:after="200" w:line="276" w:lineRule="auto"/>
-        <w:jc w:val="left"/>
-        <w:rPr>
-          <w:lang w:val="es-ES_tradnl"/>
-        </w:rPr>
-      </w:pPr>
-    </w:p>
-    <w:p>
-      <w:pPr>
-        <w:widowControl/>
-        <w:spacing w:before="0" w:after="200" w:line="276" w:lineRule="auto"/>
-        <w:jc w:val="left"/>
-        <w:rPr>
-          <w:lang w:val="es-ES_tradnl"/>
-        </w:rPr>
-      </w:pPr>
-    </w:p>
-    <w:p>
-      <w:pPr>
-        <w:widowControl/>
-        <w:spacing w:before="0" w:after="200" w:line="276" w:lineRule="auto"/>
-        <w:jc w:val="left"/>
-        <w:rPr>
-          <w:lang w:val="es-ES_tradnl"/>
-        </w:rPr>
-      </w:pPr>
-    </w:p>
-    <w:p>
-      <w:pPr>
-        <w:widowControl/>
-        <w:spacing w:before="0" w:after="200" w:line="276" w:lineRule="auto"/>
-        <w:jc w:val="left"/>
-        <w:rPr>
-          <w:lang w:val="es-ES_tradnl"/>
-        </w:rPr>
-      </w:pPr>
-    </w:p>
-    <w:p>
-      <w:pPr>
-        <w:widowControl/>
-        <w:spacing w:before="0" w:after="200" w:line="276" w:lineRule="auto"/>
-        <w:jc w:val="left"/>
-        <w:rPr>
-          <w:lang w:val="es-ES_tradnl"/>
-        </w:rPr>
-      </w:pPr>
-    </w:p>
-    <w:p>
-      <w:pPr>
-        <w:widowControl/>
-        <w:spacing w:before="0" w:after="200" w:line="276" w:lineRule="auto"/>
-        <w:jc w:val="left"/>
-        <w:rPr>
-          <w:lang w:val="es-ES_tradnl"/>
-        </w:rPr>
-      </w:pPr>
+      <w:r>
+        <w:rPr>
+          <w:lang w:val="es-ES_tradnl"/>
+        </w:rPr>
+        <w:lastRenderedPageBreak/>
+        <w:br w:type="page"/>
+      </w:r>
     </w:p>
     <w:p>
       <w:pPr>
@@ -9917,462 +8824,41 @@
     <w:p>
       <w:pPr>
         <w:widowControl/>
+        <w:tabs>
+          <w:tab w:val="clear" w:pos="8789"/>
+        </w:tabs>
         <w:spacing w:before="0" w:after="200" w:line="276" w:lineRule="auto"/>
         <w:jc w:val="left"/>
         <w:rPr>
           <w:lang w:val="es-ES_tradnl"/>
         </w:rPr>
       </w:pPr>
+      <w:r>
+        <w:rPr>
+          <w:lang w:val="es-ES_tradnl"/>
+        </w:rPr>
+        <w:br w:type="page"/>
+      </w:r>
     </w:p>
     <w:p>
       <w:pPr>
         <w:widowControl/>
+        <w:tabs>
+          <w:tab w:val="clear" w:pos="8789"/>
+        </w:tabs>
         <w:spacing w:before="0" w:after="200" w:line="276" w:lineRule="auto"/>
         <w:jc w:val="left"/>
         <w:rPr>
           <w:lang w:val="es-ES_tradnl"/>
         </w:rPr>
       </w:pPr>
-    </w:p>
-    <w:p>
-      <w:pPr>
-        <w:widowControl/>
-        <w:spacing w:before="0" w:after="200" w:line="276" w:lineRule="auto"/>
-        <w:jc w:val="left"/>
-        <w:rPr>
-          <w:lang w:val="es-ES_tradnl"/>
-        </w:rPr>
-      </w:pPr>
-    </w:p>
-    <w:p>
-      <w:pPr>
-        <w:widowControl/>
-        <w:spacing w:before="0" w:after="200" w:line="276" w:lineRule="auto"/>
-        <w:jc w:val="left"/>
-        <w:rPr>
-          <w:lang w:val="es-ES_tradnl"/>
-        </w:rPr>
-      </w:pPr>
-    </w:p>
-    <w:p>
-      <w:pPr>
-        <w:widowControl/>
-        <w:spacing w:before="0" w:after="200" w:line="276" w:lineRule="auto"/>
-        <w:jc w:val="left"/>
-        <w:rPr>
-          <w:lang w:val="es-ES_tradnl"/>
-        </w:rPr>
-      </w:pPr>
-    </w:p>
-    <w:p>
-      <w:pPr>
-        <w:widowControl/>
-        <w:spacing w:before="0" w:after="200" w:line="276" w:lineRule="auto"/>
-        <w:jc w:val="left"/>
-        <w:rPr>
-          <w:lang w:val="es-ES_tradnl"/>
-        </w:rPr>
-      </w:pPr>
-    </w:p>
-    <w:p>
-      <w:pPr>
-        <w:widowControl/>
-        <w:spacing w:before="0" w:after="200" w:line="276" w:lineRule="auto"/>
-        <w:jc w:val="left"/>
-        <w:rPr>
-          <w:lang w:val="es-ES_tradnl"/>
-        </w:rPr>
-      </w:pPr>
-    </w:p>
-    <w:p>
-      <w:pPr>
-        <w:widowControl/>
-        <w:spacing w:before="0" w:after="200" w:line="276" w:lineRule="auto"/>
-        <w:jc w:val="left"/>
-        <w:rPr>
-          <w:lang w:val="es-ES_tradnl"/>
-        </w:rPr>
-      </w:pPr>
-    </w:p>
-    <w:p>
-      <w:pPr>
-        <w:widowControl/>
-        <w:spacing w:before="0" w:after="200" w:line="276" w:lineRule="auto"/>
-        <w:jc w:val="left"/>
-        <w:rPr>
-          <w:lang w:val="es-ES_tradnl"/>
-        </w:rPr>
-      </w:pPr>
-    </w:p>
-    <w:p>
-      <w:pPr>
-        <w:widowControl/>
-        <w:spacing w:before="0" w:after="200" w:line="276" w:lineRule="auto"/>
-        <w:jc w:val="left"/>
-        <w:rPr>
-          <w:lang w:val="es-ES_tradnl"/>
-        </w:rPr>
-      </w:pPr>
-    </w:p>
-    <w:p>
-      <w:pPr>
-        <w:widowControl/>
-        <w:spacing w:before="0" w:after="200" w:line="276" w:lineRule="auto"/>
-        <w:jc w:val="left"/>
-        <w:rPr>
-          <w:lang w:val="es-ES_tradnl"/>
-        </w:rPr>
-      </w:pPr>
-    </w:p>
-    <w:p>
-      <w:pPr>
-        <w:widowControl/>
-        <w:spacing w:before="0" w:after="200" w:line="276" w:lineRule="auto"/>
-        <w:jc w:val="left"/>
-        <w:rPr>
-          <w:lang w:val="es-ES_tradnl"/>
-        </w:rPr>
-      </w:pPr>
-    </w:p>
-    <w:p>
-      <w:pPr>
-        <w:widowControl/>
-        <w:spacing w:before="0" w:after="200" w:line="276" w:lineRule="auto"/>
-        <w:jc w:val="left"/>
-        <w:rPr>
-          <w:lang w:val="es-ES_tradnl"/>
-        </w:rPr>
-      </w:pPr>
-    </w:p>
-    <w:p>
-      <w:pPr>
-        <w:widowControl/>
-        <w:spacing w:before="0" w:after="200" w:line="276" w:lineRule="auto"/>
-        <w:jc w:val="left"/>
-        <w:rPr>
-          <w:lang w:val="es-ES_tradnl"/>
-        </w:rPr>
-      </w:pPr>
-    </w:p>
-    <w:p>
-      <w:pPr>
-        <w:widowControl/>
-        <w:spacing w:before="0" w:after="200" w:line="276" w:lineRule="auto"/>
-        <w:jc w:val="left"/>
-        <w:rPr>
-          <w:lang w:val="es-ES_tradnl"/>
-        </w:rPr>
-      </w:pPr>
-    </w:p>
-    <w:p>
-      <w:pPr>
-        <w:widowControl/>
-        <w:spacing w:before="0" w:after="200" w:line="276" w:lineRule="auto"/>
-        <w:jc w:val="left"/>
-        <w:rPr>
-          <w:lang w:val="es-ES_tradnl"/>
-        </w:rPr>
-      </w:pPr>
-    </w:p>
-    <w:p>
-      <w:pPr>
-        <w:widowControl/>
-        <w:spacing w:before="0" w:after="200" w:line="276" w:lineRule="auto"/>
-        <w:jc w:val="left"/>
-        <w:rPr>
-          <w:lang w:val="es-ES_tradnl"/>
-        </w:rPr>
-      </w:pPr>
-    </w:p>
-    <w:p>
-      <w:pPr>
-        <w:widowControl/>
-        <w:spacing w:before="0" w:after="200" w:line="276" w:lineRule="auto"/>
-        <w:jc w:val="left"/>
-        <w:rPr>
-          <w:lang w:val="es-ES_tradnl"/>
-        </w:rPr>
-      </w:pPr>
-    </w:p>
-    <w:p>
-      <w:pPr>
-        <w:widowControl/>
-        <w:spacing w:before="0" w:after="200" w:line="276" w:lineRule="auto"/>
-        <w:jc w:val="left"/>
-        <w:rPr>
-          <w:lang w:val="es-ES_tradnl"/>
-        </w:rPr>
-      </w:pPr>
-    </w:p>
-    <w:p>
-      <w:pPr>
-        <w:widowControl/>
-        <w:spacing w:before="0" w:after="200" w:line="276" w:lineRule="auto"/>
-        <w:jc w:val="left"/>
-        <w:rPr>
-          <w:lang w:val="es-ES_tradnl"/>
-        </w:rPr>
-      </w:pPr>
-    </w:p>
-    <w:p>
-      <w:pPr>
-        <w:widowControl/>
-        <w:spacing w:before="0" w:after="200" w:line="276" w:lineRule="auto"/>
-        <w:jc w:val="left"/>
-        <w:rPr>
-          <w:lang w:val="es-ES_tradnl"/>
-        </w:rPr>
-      </w:pPr>
-    </w:p>
-    <w:p>
-      <w:pPr>
-        <w:widowControl/>
-        <w:spacing w:before="0" w:after="200" w:line="276" w:lineRule="auto"/>
-        <w:jc w:val="left"/>
-        <w:rPr>
-          <w:lang w:val="es-ES_tradnl"/>
-        </w:rPr>
-      </w:pPr>
-    </w:p>
-    <w:p>
-      <w:pPr>
-        <w:widowControl/>
-        <w:spacing w:before="0" w:after="200" w:line="276" w:lineRule="auto"/>
-        <w:jc w:val="left"/>
-        <w:rPr>
-          <w:lang w:val="es-ES_tradnl"/>
-        </w:rPr>
-      </w:pPr>
-    </w:p>
-    <w:p>
-      <w:pPr>
-        <w:widowControl/>
-        <w:spacing w:before="0" w:after="200" w:line="276" w:lineRule="auto"/>
-        <w:jc w:val="left"/>
-        <w:rPr>
-          <w:lang w:val="es-ES_tradnl"/>
-        </w:rPr>
-      </w:pPr>
-    </w:p>
-    <w:p>
-      <w:pPr>
-        <w:widowControl/>
-        <w:spacing w:before="0" w:after="200" w:line="276" w:lineRule="auto"/>
-        <w:jc w:val="left"/>
-        <w:rPr>
-          <w:lang w:val="es-ES_tradnl"/>
-        </w:rPr>
-      </w:pPr>
-    </w:p>
-    <w:p>
-      <w:pPr>
-        <w:widowControl/>
-        <w:spacing w:before="0" w:after="200" w:line="276" w:lineRule="auto"/>
-        <w:jc w:val="left"/>
-        <w:rPr>
-          <w:lang w:val="es-ES_tradnl"/>
-        </w:rPr>
-      </w:pPr>
-    </w:p>
-    <w:p>
-      <w:pPr>
-        <w:widowControl/>
-        <w:spacing w:before="0" w:after="200" w:line="276" w:lineRule="auto"/>
-        <w:jc w:val="left"/>
-        <w:rPr>
-          <w:lang w:val="es-ES_tradnl"/>
-        </w:rPr>
-      </w:pPr>
-    </w:p>
-    <w:p>
-      <w:pPr>
-        <w:widowControl/>
-        <w:spacing w:before="0" w:after="200" w:line="276" w:lineRule="auto"/>
-        <w:jc w:val="left"/>
-        <w:rPr>
-          <w:lang w:val="es-ES_tradnl"/>
-        </w:rPr>
-      </w:pPr>
-    </w:p>
-    <w:p>
-      <w:pPr>
-        <w:widowControl/>
-        <w:spacing w:before="0" w:after="200" w:line="276" w:lineRule="auto"/>
-        <w:jc w:val="left"/>
-        <w:rPr>
-          <w:lang w:val="es-ES_tradnl"/>
-        </w:rPr>
-      </w:pPr>
-    </w:p>
-    <w:p>
-      <w:pPr>
-        <w:widowControl/>
-        <w:spacing w:before="0" w:after="200" w:line="276" w:lineRule="auto"/>
-        <w:jc w:val="left"/>
-        <w:rPr>
-          <w:lang w:val="es-ES_tradnl"/>
-        </w:rPr>
-      </w:pPr>
-    </w:p>
-    <w:p>
-      <w:pPr>
-        <w:widowControl/>
-        <w:spacing w:before="0" w:after="200" w:line="276" w:lineRule="auto"/>
-        <w:jc w:val="left"/>
-        <w:rPr>
-          <w:lang w:val="es-ES_tradnl"/>
-        </w:rPr>
-      </w:pPr>
-    </w:p>
-    <w:p>
-      <w:pPr>
-        <w:widowControl/>
-        <w:spacing w:before="0" w:after="200" w:line="276" w:lineRule="auto"/>
-        <w:jc w:val="left"/>
-        <w:rPr>
-          <w:lang w:val="es-ES_tradnl"/>
-        </w:rPr>
-      </w:pPr>
-    </w:p>
-    <w:p>
-      <w:pPr>
-        <w:widowControl/>
-        <w:spacing w:before="0" w:after="200" w:line="276" w:lineRule="auto"/>
-        <w:jc w:val="left"/>
-        <w:rPr>
-          <w:lang w:val="es-ES_tradnl"/>
-        </w:rPr>
-      </w:pPr>
-    </w:p>
-    <w:p>
-      <w:pPr>
-        <w:widowControl/>
-        <w:spacing w:before="0" w:after="200" w:line="276" w:lineRule="auto"/>
-        <w:jc w:val="left"/>
-        <w:rPr>
-          <w:lang w:val="es-ES_tradnl"/>
-        </w:rPr>
-      </w:pPr>
-    </w:p>
-    <w:p>
-      <w:pPr>
-        <w:widowControl/>
-        <w:spacing w:before="0" w:after="200" w:line="276" w:lineRule="auto"/>
-        <w:jc w:val="left"/>
-        <w:rPr>
-          <w:lang w:val="es-ES_tradnl"/>
-        </w:rPr>
-      </w:pPr>
-    </w:p>
-    <w:p>
-      <w:pPr>
-        <w:widowControl/>
-        <w:spacing w:before="0" w:after="200" w:line="276" w:lineRule="auto"/>
-        <w:jc w:val="left"/>
-        <w:rPr>
-          <w:lang w:val="es-ES_tradnl"/>
-        </w:rPr>
-      </w:pPr>
-    </w:p>
-    <w:p>
-      <w:pPr>
-        <w:widowControl/>
-        <w:spacing w:before="0" w:after="200" w:line="276" w:lineRule="auto"/>
-        <w:jc w:val="left"/>
-        <w:rPr>
-          <w:lang w:val="es-ES_tradnl"/>
-        </w:rPr>
-      </w:pPr>
-    </w:p>
-    <w:p>
-      <w:pPr>
-        <w:widowControl/>
-        <w:spacing w:before="0" w:after="200" w:line="276" w:lineRule="auto"/>
-        <w:jc w:val="left"/>
-        <w:rPr>
-          <w:lang w:val="es-ES_tradnl"/>
-        </w:rPr>
-      </w:pPr>
-    </w:p>
-    <w:p>
-      <w:pPr>
-        <w:widowControl/>
-        <w:spacing w:before="0" w:after="200" w:line="276" w:lineRule="auto"/>
-        <w:jc w:val="left"/>
-        <w:rPr>
-          <w:lang w:val="es-ES_tradnl"/>
-        </w:rPr>
-      </w:pPr>
-    </w:p>
-    <w:p>
-      <w:pPr>
-        <w:widowControl/>
-        <w:spacing w:before="0" w:after="200" w:line="276" w:lineRule="auto"/>
-        <w:jc w:val="left"/>
-        <w:rPr>
-          <w:lang w:val="es-ES_tradnl"/>
-        </w:rPr>
-      </w:pPr>
-    </w:p>
-    <w:p>
-      <w:pPr>
-        <w:widowControl/>
-        <w:spacing w:before="0" w:after="200" w:line="276" w:lineRule="auto"/>
-        <w:jc w:val="left"/>
-        <w:rPr>
-          <w:lang w:val="es-ES_tradnl"/>
-        </w:rPr>
-      </w:pPr>
-    </w:p>
-    <w:p>
-      <w:pPr>
-        <w:widowControl/>
-        <w:spacing w:before="0" w:after="200" w:line="276" w:lineRule="auto"/>
-        <w:jc w:val="left"/>
-        <w:rPr>
-          <w:lang w:val="es-ES_tradnl"/>
-        </w:rPr>
-      </w:pPr>
-    </w:p>
-    <w:p>
-      <w:pPr>
-        <w:widowControl/>
-        <w:spacing w:before="0" w:after="200" w:line="276" w:lineRule="auto"/>
-        <w:jc w:val="left"/>
-        <w:rPr>
-          <w:lang w:val="es-ES_tradnl"/>
-        </w:rPr>
-      </w:pPr>
-    </w:p>
-    <w:p>
-      <w:pPr>
-        <w:widowControl/>
-        <w:spacing w:before="0" w:after="200" w:line="276" w:lineRule="auto"/>
-        <w:jc w:val="left"/>
-        <w:rPr>
-          <w:lang w:val="es-ES_tradnl"/>
-        </w:rPr>
-      </w:pPr>
-    </w:p>
-    <w:p>
-      <w:pPr>
-        <w:widowControl/>
-        <w:spacing w:before="0" w:after="200" w:line="276" w:lineRule="auto"/>
-        <w:jc w:val="left"/>
-        <w:rPr>
-          <w:lang w:val="es-ES_tradnl"/>
-        </w:rPr>
-      </w:pPr>
-    </w:p>
-    <w:p>
-      <w:pPr>
-        <w:widowControl/>
-        <w:spacing w:before="0" w:after="200" w:line="276" w:lineRule="auto"/>
-        <w:jc w:val="left"/>
-        <w:rPr>
-          <w:lang w:val="es-ES_tradnl"/>
-        </w:rPr>
-      </w:pPr>
+      <w:r>
+        <w:rPr>
+          <w:lang w:val="es-ES_tradnl"/>
+        </w:rPr>
+        <w:lastRenderedPageBreak/>
+        <w:br w:type="page"/>
+      </w:r>
     </w:p>
     <w:p>
       <w:pPr>
@@ -12654,202 +11140,6 @@
         <w:rPr>
           <w:lang w:val="es-ES_tradnl"/>
         </w:rPr>
-      </w:pPr>
-    </w:p>
-    <w:p>
-      <w:pPr>
-        <w:rPr>
-          <w:lang w:val="es-ES_tradnl"/>
-        </w:rPr>
-      </w:pPr>
-    </w:p>
-    <w:p>
-      <w:pPr>
-        <w:rPr>
-          <w:lang w:val="es-ES_tradnl"/>
-        </w:rPr>
-      </w:pPr>
-    </w:p>
-    <w:p>
-      <w:pPr>
-        <w:rPr>
-          <w:lang w:val="es-ES_tradnl"/>
-        </w:rPr>
-      </w:pPr>
-    </w:p>
-    <w:p>
-      <w:pPr>
-        <w:rPr>
-          <w:lang w:val="es-ES_tradnl"/>
-        </w:rPr>
-      </w:pPr>
-    </w:p>
-    <w:p>
-      <w:pPr>
-        <w:rPr>
-          <w:lang w:val="es-ES_tradnl"/>
-        </w:rPr>
-      </w:pPr>
-    </w:p>
-    <w:p>
-      <w:pPr>
-        <w:rPr>
-          <w:lang w:val="es-ES_tradnl"/>
-        </w:rPr>
-      </w:pPr>
-    </w:p>
-    <w:p>
-      <w:pPr>
-        <w:rPr>
-          <w:lang w:val="es-ES_tradnl"/>
-        </w:rPr>
-      </w:pPr>
-    </w:p>
-    <w:p>
-      <w:pPr>
-        <w:rPr>
-          <w:lang w:val="es-ES_tradnl"/>
-        </w:rPr>
-      </w:pPr>
-    </w:p>
-    <w:p>
-      <w:pPr>
-        <w:rPr>
-          <w:lang w:val="es-ES_tradnl"/>
-        </w:rPr>
-      </w:pPr>
-    </w:p>
-    <w:p>
-      <w:pPr>
-        <w:rPr>
-          <w:lang w:val="es-ES_tradnl"/>
-        </w:rPr>
-      </w:pPr>
-    </w:p>
-    <w:p>
-      <w:pPr>
-        <w:rPr>
-          <w:lang w:val="es-ES_tradnl"/>
-        </w:rPr>
-      </w:pPr>
-    </w:p>
-    <w:p>
-      <w:pPr>
-        <w:rPr>
-          <w:lang w:val="es-ES_tradnl"/>
-        </w:rPr>
-      </w:pPr>
-    </w:p>
-    <w:p>
-      <w:pPr>
-        <w:rPr>
-          <w:lang w:val="es-ES_tradnl"/>
-        </w:rPr>
-      </w:pPr>
-    </w:p>
-    <w:p>
-      <w:pPr>
-        <w:rPr>
-          <w:lang w:val="es-ES_tradnl"/>
-        </w:rPr>
-      </w:pPr>
-    </w:p>
-    <w:p>
-      <w:pPr>
-        <w:rPr>
-          <w:lang w:val="es-ES_tradnl"/>
-        </w:rPr>
-      </w:pPr>
-    </w:p>
-    <w:p>
-      <w:pPr>
-        <w:rPr>
-          <w:lang w:val="es-ES_tradnl"/>
-        </w:rPr>
-      </w:pPr>
-    </w:p>
-    <w:p>
-      <w:pPr>
-        <w:rPr>
-          <w:lang w:val="es-ES_tradnl"/>
-        </w:rPr>
-      </w:pPr>
-    </w:p>
-    <w:p>
-      <w:pPr>
-        <w:rPr>
-          <w:lang w:val="es-ES_tradnl"/>
-        </w:rPr>
-      </w:pPr>
-    </w:p>
-    <w:p>
-      <w:pPr>
-        <w:rPr>
-          <w:lang w:val="es-ES_tradnl"/>
-        </w:rPr>
-      </w:pPr>
-    </w:p>
-    <w:p>
-      <w:pPr>
-        <w:rPr>
-          <w:lang w:val="es-ES_tradnl"/>
-        </w:rPr>
-      </w:pPr>
-    </w:p>
-    <w:p>
-      <w:pPr>
-        <w:rPr>
-          <w:lang w:val="es-ES_tradnl"/>
-        </w:rPr>
-      </w:pPr>
-    </w:p>
-    <w:p>
-      <w:pPr>
-        <w:rPr>
-          <w:lang w:val="es-ES_tradnl"/>
-        </w:rPr>
-      </w:pPr>
-    </w:p>
-    <w:p>
-      <w:pPr>
-        <w:rPr>
-          <w:lang w:val="es-ES_tradnl"/>
-        </w:rPr>
-      </w:pPr>
-    </w:p>
-    <w:p>
-      <w:pPr>
-        <w:rPr>
-          <w:lang w:val="es-ES_tradnl"/>
-        </w:rPr>
-      </w:pPr>
-    </w:p>
-    <w:p>
-      <w:pPr>
-        <w:rPr>
-          <w:lang w:val="es-ES_tradnl"/>
-        </w:rPr>
-      </w:pPr>
-    </w:p>
-    <w:p>
-      <w:pPr>
-        <w:rPr>
-          <w:lang w:val="es-ES_tradnl"/>
-        </w:rPr>
-      </w:pPr>
-    </w:p>
-    <w:p>
-      <w:pPr>
-        <w:rPr>
-          <w:lang w:val="es-ES_tradnl"/>
-        </w:rPr>
-      </w:pPr>
-    </w:p>
-    <w:p>
-      <w:pPr>
-        <w:rPr>
-          <w:lang w:val="es-ES_tradnl"/>
-        </w:rPr>
         <w:sectPr>
           <w:headerReference w:type="even" r:id="rId21"/>
           <w:headerReference w:type="default" r:id="rId22"/>
@@ -14544,10 +12834,10 @@
             <v:path o:extrusionok="f" gradientshapeok="t" o:connecttype="rect"/>
             <o:lock v:ext="edit" aspectratio="t"/>
           </v:shapetype>
-          <v:shape id="_x0000_i1028" type="#_x0000_t75" style="width:37.6pt;height:16.1pt" o:ole="">
+          <v:shape id="_x0000_i1028" type="#_x0000_t75" style="width:36pt;height:14.4pt" o:ole="">
             <v:imagedata r:id="rId30" o:title=""/>
           </v:shape>
-          <o:OLEObject Type="Embed" ProgID="Equation.3" ShapeID="_x0000_i1028" DrawAspect="Content" ObjectID="_1533545299" r:id="rId31"/>
+          <o:OLEObject Type="Embed" ProgID="Equation.3" ShapeID="_x0000_i1028" DrawAspect="Content" ObjectID="_1533545943" r:id="rId31"/>
         </w:object>
       </w:r>
       <w:r>
@@ -18355,10 +16645,10 @@
           <w:lang w:val="es-ES_tradnl"/>
         </w:rPr>
         <w:object w:dxaOrig="740" w:dyaOrig="320">
-          <v:shape id="_x0000_i1029" type="#_x0000_t75" style="width:37.6pt;height:16.1pt" o:ole="">
+          <v:shape id="_x0000_i1029" type="#_x0000_t75" style="width:36pt;height:14.4pt" o:ole="">
             <v:imagedata r:id="rId30" o:title=""/>
           </v:shape>
-          <o:OLEObject Type="Embed" ProgID="Equation.3" ShapeID="_x0000_i1029" DrawAspect="Content" ObjectID="_1533545300" r:id="rId35"/>
+          <o:OLEObject Type="Embed" ProgID="Equation.3" ShapeID="_x0000_i1029" DrawAspect="Content" ObjectID="_1533545944" r:id="rId35"/>
         </w:object>
       </w:r>
       <w:r>
@@ -21718,465 +20008,48 @@
     </w:p>
     <w:p>
       <w:pPr>
-        <w:rPr>
-          <w:lang w:val="es-ES_tradnl"/>
-        </w:rPr>
-      </w:pPr>
-    </w:p>
-    <w:p>
-      <w:pPr>
-        <w:rPr>
-          <w:lang w:val="es-ES_tradnl"/>
-        </w:rPr>
-      </w:pPr>
-    </w:p>
-    <w:p>
-      <w:pPr>
-        <w:rPr>
-          <w:lang w:val="es-ES_tradnl"/>
-        </w:rPr>
-      </w:pPr>
-    </w:p>
-    <w:p>
-      <w:pPr>
-        <w:rPr>
-          <w:lang w:val="es-ES_tradnl"/>
-        </w:rPr>
-      </w:pPr>
-    </w:p>
-    <w:p>
-      <w:pPr>
-        <w:rPr>
-          <w:lang w:val="es-ES_tradnl"/>
-        </w:rPr>
-      </w:pPr>
-    </w:p>
-    <w:p>
-      <w:pPr>
-        <w:rPr>
-          <w:lang w:val="es-ES_tradnl"/>
-        </w:rPr>
-      </w:pPr>
-    </w:p>
-    <w:p>
-      <w:pPr>
-        <w:rPr>
-          <w:lang w:val="es-ES_tradnl"/>
-        </w:rPr>
-      </w:pPr>
-    </w:p>
-    <w:p>
-      <w:pPr>
-        <w:rPr>
-          <w:lang w:val="es-ES_tradnl"/>
-        </w:rPr>
-      </w:pPr>
-    </w:p>
-    <w:p>
-      <w:pPr>
-        <w:rPr>
-          <w:lang w:val="es-ES_tradnl"/>
-        </w:rPr>
-      </w:pPr>
-    </w:p>
-    <w:p>
-      <w:pPr>
-        <w:rPr>
-          <w:lang w:val="es-ES_tradnl"/>
-        </w:rPr>
-      </w:pPr>
-    </w:p>
-    <w:p>
-      <w:pPr>
-        <w:rPr>
-          <w:lang w:val="es-ES_tradnl"/>
-        </w:rPr>
-      </w:pPr>
-    </w:p>
-    <w:p>
-      <w:pPr>
-        <w:rPr>
-          <w:lang w:val="es-ES_tradnl"/>
-        </w:rPr>
-      </w:pPr>
-    </w:p>
-    <w:p>
-      <w:pPr>
-        <w:rPr>
-          <w:lang w:val="es-ES_tradnl"/>
-        </w:rPr>
-      </w:pPr>
-    </w:p>
-    <w:p>
-      <w:pPr>
-        <w:rPr>
-          <w:lang w:val="es-ES_tradnl"/>
-        </w:rPr>
-      </w:pPr>
-    </w:p>
-    <w:p>
-      <w:pPr>
-        <w:rPr>
-          <w:lang w:val="es-ES_tradnl"/>
-        </w:rPr>
-      </w:pPr>
-    </w:p>
-    <w:p>
-      <w:pPr>
-        <w:rPr>
-          <w:lang w:val="es-ES_tradnl"/>
-        </w:rPr>
-      </w:pPr>
-    </w:p>
-    <w:p>
-      <w:pPr>
-        <w:rPr>
-          <w:lang w:val="es-ES_tradnl"/>
-        </w:rPr>
-      </w:pPr>
-    </w:p>
-    <w:p>
-      <w:pPr>
-        <w:rPr>
-          <w:lang w:val="es-ES_tradnl"/>
-        </w:rPr>
-      </w:pPr>
-    </w:p>
-    <w:p>
-      <w:pPr>
-        <w:rPr>
-          <w:lang w:val="es-ES_tradnl"/>
-        </w:rPr>
-      </w:pPr>
-    </w:p>
-    <w:p>
-      <w:pPr>
-        <w:rPr>
-          <w:lang w:val="es-ES_tradnl"/>
-        </w:rPr>
-      </w:pPr>
-    </w:p>
-    <w:p>
-      <w:pPr>
-        <w:rPr>
-          <w:lang w:val="es-ES_tradnl"/>
-        </w:rPr>
-      </w:pPr>
-    </w:p>
-    <w:p>
-      <w:pPr>
-        <w:rPr>
-          <w:lang w:val="es-ES_tradnl"/>
-        </w:rPr>
-      </w:pPr>
-    </w:p>
-    <w:p>
-      <w:pPr>
-        <w:rPr>
-          <w:lang w:val="es-ES_tradnl"/>
-        </w:rPr>
-      </w:pPr>
-    </w:p>
-    <w:p>
-      <w:pPr>
-        <w:rPr>
-          <w:lang w:val="es-ES_tradnl"/>
-        </w:rPr>
-      </w:pPr>
-    </w:p>
-    <w:p>
-      <w:pPr>
-        <w:rPr>
-          <w:lang w:val="es-ES_tradnl"/>
-        </w:rPr>
-      </w:pPr>
-    </w:p>
-    <w:p>
-      <w:pPr>
-        <w:rPr>
-          <w:lang w:val="es-ES_tradnl"/>
-        </w:rPr>
-      </w:pPr>
-    </w:p>
-    <w:p>
-      <w:pPr>
-        <w:rPr>
-          <w:lang w:val="es-ES_tradnl"/>
-        </w:rPr>
-      </w:pPr>
-    </w:p>
-    <w:p>
-      <w:pPr>
-        <w:rPr>
-          <w:lang w:val="es-ES_tradnl"/>
-        </w:rPr>
-      </w:pPr>
-    </w:p>
-    <w:p>
-      <w:pPr>
-        <w:rPr>
-          <w:lang w:val="es-ES_tradnl"/>
-        </w:rPr>
-      </w:pPr>
-    </w:p>
-    <w:p>
-      <w:pPr>
-        <w:rPr>
-          <w:lang w:val="es-ES_tradnl"/>
-        </w:rPr>
-      </w:pPr>
-    </w:p>
-    <w:p>
-      <w:pPr>
-        <w:rPr>
-          <w:lang w:val="es-ES_tradnl"/>
-        </w:rPr>
-      </w:pPr>
-    </w:p>
-    <w:p>
-      <w:pPr>
-        <w:rPr>
-          <w:lang w:val="es-ES_tradnl"/>
-        </w:rPr>
-      </w:pPr>
-    </w:p>
-    <w:p>
-      <w:pPr>
-        <w:rPr>
-          <w:lang w:val="es-ES_tradnl"/>
-        </w:rPr>
-      </w:pPr>
-    </w:p>
-    <w:p>
-      <w:pPr>
-        <w:rPr>
-          <w:lang w:val="es-ES_tradnl"/>
-        </w:rPr>
-      </w:pPr>
-    </w:p>
-    <w:p>
-      <w:pPr>
-        <w:rPr>
-          <w:lang w:val="es-ES_tradnl"/>
-        </w:rPr>
-      </w:pPr>
-    </w:p>
-    <w:p>
-      <w:pPr>
-        <w:rPr>
-          <w:lang w:val="es-ES_tradnl"/>
-        </w:rPr>
-      </w:pPr>
-    </w:p>
-    <w:p>
-      <w:pPr>
-        <w:rPr>
-          <w:lang w:val="es-ES_tradnl"/>
-        </w:rPr>
-      </w:pPr>
-    </w:p>
-    <w:p>
-      <w:pPr>
-        <w:rPr>
-          <w:lang w:val="es-ES_tradnl"/>
-        </w:rPr>
-      </w:pPr>
-    </w:p>
-    <w:p>
-      <w:pPr>
-        <w:rPr>
-          <w:lang w:val="es-ES_tradnl"/>
-        </w:rPr>
-      </w:pPr>
-    </w:p>
-    <w:p>
-      <w:pPr>
-        <w:rPr>
-          <w:lang w:val="es-ES_tradnl"/>
-        </w:rPr>
-      </w:pPr>
-    </w:p>
-    <w:p>
-      <w:pPr>
-        <w:rPr>
-          <w:lang w:val="es-ES_tradnl"/>
-        </w:rPr>
-      </w:pPr>
-    </w:p>
-    <w:p>
-      <w:pPr>
-        <w:rPr>
-          <w:lang w:val="es-ES_tradnl"/>
-        </w:rPr>
-      </w:pPr>
-    </w:p>
-    <w:p>
-      <w:pPr>
-        <w:rPr>
-          <w:lang w:val="es-ES_tradnl"/>
-        </w:rPr>
-      </w:pPr>
-    </w:p>
-    <w:p>
-      <w:pPr>
-        <w:rPr>
-          <w:lang w:val="es-ES_tradnl"/>
-        </w:rPr>
-      </w:pPr>
-    </w:p>
-    <w:p>
-      <w:pPr>
-        <w:rPr>
-          <w:lang w:val="es-ES_tradnl"/>
-        </w:rPr>
-      </w:pPr>
-    </w:p>
-    <w:p>
-      <w:pPr>
-        <w:rPr>
-          <w:lang w:val="es-ES_tradnl"/>
-        </w:rPr>
-      </w:pPr>
-    </w:p>
-    <w:p>
-      <w:pPr>
-        <w:rPr>
-          <w:lang w:val="es-ES_tradnl"/>
-        </w:rPr>
-      </w:pPr>
-    </w:p>
-    <w:p>
-      <w:pPr>
-        <w:rPr>
-          <w:lang w:val="es-ES_tradnl"/>
-        </w:rPr>
-      </w:pPr>
-    </w:p>
-    <w:p>
-      <w:pPr>
-        <w:rPr>
-          <w:lang w:val="es-ES_tradnl"/>
-        </w:rPr>
-      </w:pPr>
-    </w:p>
-    <w:p>
-      <w:pPr>
-        <w:rPr>
-          <w:lang w:val="es-ES_tradnl"/>
-        </w:rPr>
-      </w:pPr>
-    </w:p>
-    <w:p>
-      <w:pPr>
-        <w:rPr>
-          <w:lang w:val="es-ES_tradnl"/>
-        </w:rPr>
-      </w:pPr>
-    </w:p>
-    <w:p>
-      <w:pPr>
-        <w:rPr>
-          <w:lang w:val="es-ES_tradnl"/>
-        </w:rPr>
-      </w:pPr>
-    </w:p>
-    <w:p>
-      <w:pPr>
-        <w:rPr>
-          <w:lang w:val="es-ES_tradnl"/>
-        </w:rPr>
-      </w:pPr>
-    </w:p>
-    <w:p>
-      <w:pPr>
-        <w:rPr>
-          <w:lang w:val="es-ES_tradnl"/>
-        </w:rPr>
-      </w:pPr>
-    </w:p>
-    <w:p>
-      <w:pPr>
-        <w:rPr>
-          <w:lang w:val="es-ES_tradnl"/>
-        </w:rPr>
-      </w:pPr>
-    </w:p>
-    <w:p>
-      <w:pPr>
-        <w:rPr>
-          <w:lang w:val="es-ES_tradnl"/>
-        </w:rPr>
-      </w:pPr>
-    </w:p>
-    <w:p>
-      <w:pPr>
-        <w:rPr>
-          <w:lang w:val="es-ES_tradnl"/>
-        </w:rPr>
-      </w:pPr>
-    </w:p>
-    <w:p>
-      <w:pPr>
-        <w:rPr>
-          <w:lang w:val="es-ES_tradnl"/>
-        </w:rPr>
-      </w:pPr>
-    </w:p>
-    <w:p>
-      <w:pPr>
-        <w:rPr>
-          <w:lang w:val="es-ES_tradnl"/>
-        </w:rPr>
-      </w:pPr>
-    </w:p>
-    <w:p>
-      <w:pPr>
-        <w:rPr>
-          <w:lang w:val="es-ES_tradnl"/>
-        </w:rPr>
-      </w:pPr>
-    </w:p>
-    <w:p>
-      <w:pPr>
-        <w:rPr>
-          <w:lang w:val="es-ES_tradnl"/>
-        </w:rPr>
-      </w:pPr>
-    </w:p>
-    <w:p>
-      <w:pPr>
-        <w:rPr>
-          <w:lang w:val="es-ES_tradnl"/>
-        </w:rPr>
-      </w:pPr>
-    </w:p>
-    <w:p>
-      <w:pPr>
-        <w:rPr>
-          <w:lang w:val="es-ES_tradnl"/>
-        </w:rPr>
-      </w:pPr>
-    </w:p>
-    <w:p>
-      <w:pPr>
-        <w:rPr>
-          <w:lang w:val="es-ES_tradnl"/>
-        </w:rPr>
-      </w:pPr>
-    </w:p>
-    <w:p>
-      <w:pPr>
-        <w:rPr>
-          <w:lang w:val="es-ES_tradnl"/>
-        </w:rPr>
-      </w:pPr>
-    </w:p>
-    <w:p>
-      <w:pPr>
-        <w:rPr>
-          <w:lang w:val="es-ES_tradnl"/>
-        </w:rPr>
-      </w:pPr>
+        <w:widowControl/>
+        <w:tabs>
+          <w:tab w:val="clear" w:pos="8789"/>
+        </w:tabs>
+        <w:spacing w:before="0" w:after="200" w:line="276" w:lineRule="auto"/>
+        <w:jc w:val="left"/>
+        <w:rPr>
+          <w:lang w:val="es-ES_tradnl"/>
+        </w:rPr>
+      </w:pPr>
+      <w:r>
+        <w:rPr>
+          <w:lang w:val="es-ES_tradnl"/>
+        </w:rPr>
+        <w:br w:type="page"/>
+      </w:r>
+    </w:p>
+    <w:p>
+      <w:pPr>
+        <w:widowControl/>
+        <w:tabs>
+          <w:tab w:val="clear" w:pos="8789"/>
+        </w:tabs>
+        <w:spacing w:before="0" w:after="200" w:line="276" w:lineRule="auto"/>
+        <w:jc w:val="left"/>
+        <w:rPr>
+          <w:lang w:val="es-ES_tradnl"/>
+        </w:rPr>
+      </w:pPr>
+      <w:bookmarkStart w:id="211" w:name="_Toc345079975"/>
+      <w:bookmarkStart w:id="212" w:name="_Toc229935397"/>
+      <w:bookmarkStart w:id="213" w:name="_Toc229935589"/>
+      <w:bookmarkStart w:id="214" w:name="_Toc396383407"/>
+      <w:r>
+        <w:rPr>
+          <w:b/>
+          <w:smallCaps/>
+          <w:lang w:val="es-ES_tradnl"/>
+        </w:rPr>
+        <w:lastRenderedPageBreak/>
+        <w:br w:type="page"/>
+      </w:r>
     </w:p>
     <w:p>
       <w:pPr>
@@ -22189,10 +20062,6 @@
           <w:lang w:val="es-ES_tradnl"/>
         </w:rPr>
       </w:pPr>
-      <w:bookmarkStart w:id="211" w:name="_Toc345079975"/>
-      <w:bookmarkStart w:id="212" w:name="_Toc229935397"/>
-      <w:bookmarkStart w:id="213" w:name="_Toc229935589"/>
-      <w:bookmarkStart w:id="214" w:name="_Toc396383407"/>
       <w:r>
         <w:rPr>
           <w:lang w:val="es-ES_tradnl"/>
@@ -22704,258 +20573,29 @@
     </w:sdt>
     <w:p>
       <w:pPr>
+        <w:widowControl/>
+        <w:tabs>
+          <w:tab w:val="clear" w:pos="8789"/>
+        </w:tabs>
+        <w:spacing w:before="0" w:after="200" w:line="276" w:lineRule="auto"/>
+        <w:jc w:val="left"/>
         <w:rPr>
           <w:lang w:val="es-ES_tradnl" w:eastAsia="es-ES"/>
         </w:rPr>
       </w:pPr>
-      <w:bookmarkStart w:id="215" w:name="_Toc345079976"/>
-      <w:bookmarkStart w:id="216" w:name="_Toc229935398"/>
-      <w:bookmarkStart w:id="217" w:name="_Toc229935590"/>
-    </w:p>
-    <w:p>
-      <w:pPr>
-        <w:rPr>
-          <w:lang w:val="es-ES_tradnl" w:eastAsia="es-ES"/>
-        </w:rPr>
-      </w:pPr>
-    </w:p>
-    <w:p>
-      <w:pPr>
-        <w:rPr>
-          <w:lang w:val="es-ES_tradnl" w:eastAsia="es-ES"/>
-        </w:rPr>
-      </w:pPr>
-    </w:p>
-    <w:p>
-      <w:pPr>
-        <w:rPr>
-          <w:lang w:val="es-ES_tradnl" w:eastAsia="es-ES"/>
-        </w:rPr>
-      </w:pPr>
-    </w:p>
-    <w:p>
-      <w:pPr>
-        <w:rPr>
-          <w:lang w:val="es-ES_tradnl" w:eastAsia="es-ES"/>
-        </w:rPr>
-      </w:pPr>
-    </w:p>
-    <w:p>
-      <w:pPr>
-        <w:rPr>
-          <w:lang w:val="es-ES_tradnl" w:eastAsia="es-ES"/>
-        </w:rPr>
-      </w:pPr>
-    </w:p>
-    <w:p>
-      <w:pPr>
-        <w:rPr>
-          <w:lang w:val="es-ES_tradnl" w:eastAsia="es-ES"/>
-        </w:rPr>
-      </w:pPr>
-    </w:p>
-    <w:p>
-      <w:pPr>
-        <w:rPr>
-          <w:lang w:val="es-ES_tradnl" w:eastAsia="es-ES"/>
-        </w:rPr>
-      </w:pPr>
-    </w:p>
-    <w:p>
-      <w:pPr>
-        <w:rPr>
-          <w:lang w:val="es-ES_tradnl" w:eastAsia="es-ES"/>
-        </w:rPr>
-      </w:pPr>
-    </w:p>
-    <w:p>
-      <w:pPr>
-        <w:rPr>
-          <w:lang w:val="es-ES_tradnl" w:eastAsia="es-ES"/>
-        </w:rPr>
-      </w:pPr>
-    </w:p>
-    <w:p>
-      <w:pPr>
-        <w:rPr>
-          <w:lang w:val="es-ES_tradnl" w:eastAsia="es-ES"/>
-        </w:rPr>
-      </w:pPr>
-    </w:p>
-    <w:p>
-      <w:pPr>
-        <w:rPr>
-          <w:lang w:val="es-ES_tradnl" w:eastAsia="es-ES"/>
-        </w:rPr>
-      </w:pPr>
-    </w:p>
-    <w:p>
-      <w:pPr>
-        <w:rPr>
-          <w:lang w:val="es-ES_tradnl" w:eastAsia="es-ES"/>
-        </w:rPr>
-      </w:pPr>
-    </w:p>
-    <w:p>
-      <w:pPr>
-        <w:rPr>
-          <w:lang w:val="es-ES_tradnl" w:eastAsia="es-ES"/>
-        </w:rPr>
-      </w:pPr>
-    </w:p>
-    <w:p>
-      <w:pPr>
-        <w:rPr>
-          <w:lang w:val="es-ES_tradnl" w:eastAsia="es-ES"/>
-        </w:rPr>
-      </w:pPr>
-    </w:p>
-    <w:p>
-      <w:pPr>
-        <w:rPr>
-          <w:lang w:val="es-ES_tradnl" w:eastAsia="es-ES"/>
-        </w:rPr>
-      </w:pPr>
-    </w:p>
-    <w:p>
-      <w:pPr>
-        <w:rPr>
-          <w:lang w:val="es-ES_tradnl" w:eastAsia="es-ES"/>
-        </w:rPr>
-      </w:pPr>
-    </w:p>
-    <w:p>
-      <w:pPr>
-        <w:rPr>
-          <w:lang w:val="es-ES_tradnl" w:eastAsia="es-ES"/>
-        </w:rPr>
-      </w:pPr>
-    </w:p>
-    <w:p>
-      <w:pPr>
-        <w:rPr>
-          <w:lang w:val="es-ES_tradnl" w:eastAsia="es-ES"/>
-        </w:rPr>
-      </w:pPr>
-    </w:p>
-    <w:p>
-      <w:pPr>
-        <w:rPr>
-          <w:lang w:val="es-ES_tradnl" w:eastAsia="es-ES"/>
-        </w:rPr>
-      </w:pPr>
-    </w:p>
-    <w:p>
-      <w:pPr>
-        <w:rPr>
-          <w:lang w:val="es-ES_tradnl" w:eastAsia="es-ES"/>
-        </w:rPr>
-      </w:pPr>
-    </w:p>
-    <w:p>
-      <w:pPr>
-        <w:rPr>
-          <w:lang w:val="es-ES_tradnl" w:eastAsia="es-ES"/>
-        </w:rPr>
-      </w:pPr>
-    </w:p>
-    <w:p>
-      <w:pPr>
-        <w:rPr>
-          <w:lang w:val="es-ES_tradnl" w:eastAsia="es-ES"/>
-        </w:rPr>
-      </w:pPr>
-    </w:p>
-    <w:p>
-      <w:pPr>
-        <w:rPr>
-          <w:lang w:val="es-ES_tradnl" w:eastAsia="es-ES"/>
-        </w:rPr>
-      </w:pPr>
-    </w:p>
-    <w:p>
-      <w:pPr>
-        <w:rPr>
-          <w:lang w:val="es-ES_tradnl" w:eastAsia="es-ES"/>
-        </w:rPr>
-      </w:pPr>
-    </w:p>
-    <w:p>
-      <w:pPr>
-        <w:rPr>
-          <w:lang w:val="es-ES_tradnl" w:eastAsia="es-ES"/>
-        </w:rPr>
-      </w:pPr>
-    </w:p>
-    <w:p>
-      <w:pPr>
-        <w:rPr>
-          <w:lang w:val="es-ES_tradnl" w:eastAsia="es-ES"/>
-        </w:rPr>
-      </w:pPr>
-    </w:p>
-    <w:p>
-      <w:pPr>
-        <w:rPr>
-          <w:lang w:val="es-ES_tradnl" w:eastAsia="es-ES"/>
-        </w:rPr>
-      </w:pPr>
-    </w:p>
-    <w:p>
-      <w:pPr>
-        <w:rPr>
-          <w:lang w:val="es-ES_tradnl" w:eastAsia="es-ES"/>
-        </w:rPr>
-      </w:pPr>
-    </w:p>
-    <w:p>
-      <w:pPr>
-        <w:rPr>
-          <w:lang w:val="es-ES_tradnl" w:eastAsia="es-ES"/>
-        </w:rPr>
-      </w:pPr>
-    </w:p>
-    <w:p>
-      <w:pPr>
-        <w:rPr>
-          <w:lang w:val="es-ES_tradnl" w:eastAsia="es-ES"/>
-        </w:rPr>
-      </w:pPr>
-    </w:p>
-    <w:p>
-      <w:pPr>
-        <w:rPr>
-          <w:lang w:val="es-ES_tradnl" w:eastAsia="es-ES"/>
-        </w:rPr>
-      </w:pPr>
-    </w:p>
-    <w:p>
-      <w:pPr>
-        <w:rPr>
-          <w:lang w:val="es-ES_tradnl" w:eastAsia="es-ES"/>
-        </w:rPr>
-      </w:pPr>
-    </w:p>
-    <w:p>
-      <w:pPr>
-        <w:rPr>
-          <w:lang w:val="es-ES_tradnl" w:eastAsia="es-ES"/>
-        </w:rPr>
-      </w:pPr>
-    </w:p>
-    <w:p>
-      <w:pPr>
-        <w:rPr>
-          <w:lang w:val="es-ES_tradnl" w:eastAsia="es-ES"/>
-        </w:rPr>
-      </w:pPr>
-    </w:p>
-    <w:p>
-      <w:pPr>
-        <w:rPr>
-          <w:lang w:val="es-ES_tradnl" w:eastAsia="es-ES"/>
-        </w:rPr>
-      </w:pPr>
+      <w:bookmarkStart w:id="215" w:name="_Toc345079977"/>
+      <w:bookmarkStart w:id="216" w:name="_Toc229935399"/>
+      <w:bookmarkStart w:id="217" w:name="_Toc229935591"/>
+      <w:bookmarkStart w:id="218" w:name="_Toc396383408"/>
+      <w:r>
+        <w:rPr>
+          <w:b/>
+          <w:smallCaps/>
+          <w:lang w:val="es-ES_tradnl"/>
+        </w:rPr>
+        <w:lastRenderedPageBreak/>
+        <w:br w:type="page"/>
+      </w:r>
     </w:p>
     <w:p>
       <w:pPr>
@@ -22971,27 +20611,20 @@
           <w:lang w:val="es-ES_tradnl"/>
         </w:rPr>
       </w:pPr>
-      <w:bookmarkStart w:id="218" w:name="_Toc345079977"/>
-      <w:bookmarkStart w:id="219" w:name="_Toc229935399"/>
-      <w:bookmarkStart w:id="220" w:name="_Toc229935591"/>
-      <w:bookmarkStart w:id="221" w:name="_Toc396383408"/>
+      <w:r>
+        <w:rPr>
+          <w:rStyle w:val="Ttulo1Car"/>
+          <w:b/>
+          <w:smallCaps/>
+          <w:lang w:val="es-ES_tradnl"/>
+        </w:rPr>
+        <w:lastRenderedPageBreak/>
+        <w:t>Índice de Conceptos</w:t>
+      </w:r>
       <w:bookmarkEnd w:id="215"/>
       <w:bookmarkEnd w:id="216"/>
       <w:bookmarkEnd w:id="217"/>
-      <w:r>
-        <w:rPr>
-          <w:rStyle w:val="Ttulo1Car"/>
-          <w:b/>
-          <w:smallCaps/>
-          <w:lang w:val="es-ES_tradnl"/>
-        </w:rPr>
-        <w:lastRenderedPageBreak/>
-        <w:t>Índice de Conceptos</w:t>
-      </w:r>
       <w:bookmarkEnd w:id="218"/>
-      <w:bookmarkEnd w:id="219"/>
-      <w:bookmarkEnd w:id="220"/>
-      <w:bookmarkEnd w:id="221"/>
     </w:p>
     <w:p>
       <w:pPr>
@@ -23098,582 +20731,49 @@
     </w:p>
     <w:p>
       <w:pPr>
-        <w:ind w:left="708" w:hanging="708"/>
+        <w:widowControl/>
+        <w:tabs>
+          <w:tab w:val="clear" w:pos="8789"/>
+        </w:tabs>
+        <w:spacing w:before="0" w:after="200" w:line="276" w:lineRule="auto"/>
+        <w:jc w:val="left"/>
         <w:rPr>
           <w:i/>
           <w:lang w:val="es-ES_tradnl"/>
         </w:rPr>
       </w:pPr>
-    </w:p>
-    <w:p>
-      <w:pPr>
-        <w:ind w:left="708" w:hanging="708"/>
+      <w:r>
         <w:rPr>
           <w:i/>
           <w:lang w:val="es-ES_tradnl"/>
         </w:rPr>
-      </w:pPr>
-    </w:p>
-    <w:p>
-      <w:pPr>
-        <w:ind w:left="708" w:hanging="708"/>
+        <w:br w:type="page"/>
+      </w:r>
+    </w:p>
+    <w:p>
+      <w:pPr>
+        <w:widowControl/>
+        <w:tabs>
+          <w:tab w:val="clear" w:pos="8789"/>
+        </w:tabs>
+        <w:spacing w:before="0" w:after="200" w:line="276" w:lineRule="auto"/>
+        <w:jc w:val="left"/>
         <w:rPr>
           <w:i/>
           <w:lang w:val="es-ES_tradnl"/>
         </w:rPr>
       </w:pPr>
-    </w:p>
-    <w:p>
-      <w:pPr>
-        <w:ind w:left="708" w:hanging="708"/>
-        <w:rPr>
+      <w:bookmarkStart w:id="219" w:name="_Toc396383409"/>
+      <w:r>
+        <w:rPr>
+          <w:b/>
           <w:i/>
-          <w:lang w:val="es-ES_tradnl"/>
-        </w:rPr>
-      </w:pPr>
-    </w:p>
-    <w:p>
-      <w:pPr>
-        <w:ind w:left="708" w:hanging="708"/>
-        <w:rPr>
-          <w:i/>
-          <w:lang w:val="es-ES_tradnl"/>
-        </w:rPr>
-      </w:pPr>
-    </w:p>
-    <w:p>
-      <w:pPr>
-        <w:ind w:left="708" w:hanging="708"/>
-        <w:rPr>
-          <w:i/>
-          <w:lang w:val="es-ES_tradnl"/>
-        </w:rPr>
-      </w:pPr>
-    </w:p>
-    <w:p>
-      <w:pPr>
-        <w:ind w:left="708" w:hanging="708"/>
-        <w:rPr>
-          <w:i/>
-          <w:lang w:val="es-ES_tradnl"/>
-        </w:rPr>
-      </w:pPr>
-    </w:p>
-    <w:p>
-      <w:pPr>
-        <w:ind w:left="708" w:hanging="708"/>
-        <w:rPr>
-          <w:i/>
-          <w:lang w:val="es-ES_tradnl"/>
-        </w:rPr>
-      </w:pPr>
-    </w:p>
-    <w:p>
-      <w:pPr>
-        <w:ind w:left="708" w:hanging="708"/>
-        <w:rPr>
-          <w:i/>
-          <w:lang w:val="es-ES_tradnl"/>
-        </w:rPr>
-      </w:pPr>
-    </w:p>
-    <w:p>
-      <w:pPr>
-        <w:ind w:left="708" w:hanging="708"/>
-        <w:rPr>
-          <w:i/>
-          <w:lang w:val="es-ES_tradnl"/>
-        </w:rPr>
-      </w:pPr>
-    </w:p>
-    <w:p>
-      <w:pPr>
-        <w:ind w:left="708" w:hanging="708"/>
-        <w:rPr>
-          <w:i/>
-          <w:lang w:val="es-ES_tradnl"/>
-        </w:rPr>
-      </w:pPr>
-    </w:p>
-    <w:p>
-      <w:pPr>
-        <w:ind w:left="708" w:hanging="708"/>
-        <w:rPr>
-          <w:i/>
-          <w:lang w:val="es-ES_tradnl"/>
-        </w:rPr>
-      </w:pPr>
-    </w:p>
-    <w:p>
-      <w:pPr>
-        <w:ind w:left="708" w:hanging="708"/>
-        <w:rPr>
-          <w:i/>
-          <w:lang w:val="es-ES_tradnl"/>
-        </w:rPr>
-      </w:pPr>
-    </w:p>
-    <w:p>
-      <w:pPr>
-        <w:ind w:left="708" w:hanging="708"/>
-        <w:rPr>
-          <w:i/>
-          <w:lang w:val="es-ES_tradnl"/>
-        </w:rPr>
-      </w:pPr>
-    </w:p>
-    <w:p>
-      <w:pPr>
-        <w:ind w:left="708" w:hanging="708"/>
-        <w:rPr>
-          <w:i/>
-          <w:lang w:val="es-ES_tradnl"/>
-        </w:rPr>
-      </w:pPr>
-    </w:p>
-    <w:p>
-      <w:pPr>
-        <w:ind w:left="708" w:hanging="708"/>
-        <w:rPr>
-          <w:i/>
-          <w:lang w:val="es-ES_tradnl"/>
-        </w:rPr>
-      </w:pPr>
-    </w:p>
-    <w:p>
-      <w:pPr>
-        <w:ind w:left="708" w:hanging="708"/>
-        <w:rPr>
-          <w:i/>
-          <w:lang w:val="es-ES_tradnl"/>
-        </w:rPr>
-      </w:pPr>
-    </w:p>
-    <w:p>
-      <w:pPr>
-        <w:ind w:left="708" w:hanging="708"/>
-        <w:rPr>
-          <w:i/>
-          <w:lang w:val="es-ES_tradnl"/>
-        </w:rPr>
-      </w:pPr>
-    </w:p>
-    <w:p>
-      <w:pPr>
-        <w:ind w:left="708" w:hanging="708"/>
-        <w:rPr>
-          <w:i/>
-          <w:lang w:val="es-ES_tradnl"/>
-        </w:rPr>
-      </w:pPr>
-    </w:p>
-    <w:p>
-      <w:pPr>
-        <w:ind w:left="708" w:hanging="708"/>
-        <w:rPr>
-          <w:i/>
-          <w:lang w:val="es-ES_tradnl"/>
-        </w:rPr>
-      </w:pPr>
-    </w:p>
-    <w:p>
-      <w:pPr>
-        <w:ind w:left="708" w:hanging="708"/>
-        <w:rPr>
-          <w:i/>
-          <w:lang w:val="es-ES_tradnl"/>
-        </w:rPr>
-      </w:pPr>
-    </w:p>
-    <w:p>
-      <w:pPr>
-        <w:ind w:left="708" w:hanging="708"/>
-        <w:rPr>
-          <w:i/>
-          <w:lang w:val="es-ES_tradnl"/>
-        </w:rPr>
-      </w:pPr>
-    </w:p>
-    <w:p>
-      <w:pPr>
-        <w:rPr>
-          <w:i/>
-          <w:lang w:val="es-ES_tradnl"/>
-        </w:rPr>
-      </w:pPr>
-    </w:p>
-    <w:p>
-      <w:pPr>
-        <w:rPr>
-          <w:i/>
-          <w:lang w:val="es-ES_tradnl"/>
-        </w:rPr>
-      </w:pPr>
-    </w:p>
-    <w:p>
-      <w:pPr>
-        <w:rPr>
-          <w:i/>
-          <w:lang w:val="es-ES_tradnl"/>
-        </w:rPr>
-      </w:pPr>
-    </w:p>
-    <w:p>
-      <w:pPr>
-        <w:rPr>
-          <w:i/>
-          <w:lang w:val="es-ES_tradnl"/>
-        </w:rPr>
-      </w:pPr>
-    </w:p>
-    <w:p>
-      <w:pPr>
-        <w:ind w:left="708" w:hanging="708"/>
-        <w:rPr>
-          <w:i/>
-          <w:lang w:val="es-ES_tradnl"/>
-        </w:rPr>
-      </w:pPr>
-    </w:p>
-    <w:p>
-      <w:pPr>
-        <w:ind w:left="708" w:hanging="708"/>
-        <w:rPr>
-          <w:i/>
-          <w:lang w:val="es-ES_tradnl"/>
-        </w:rPr>
-      </w:pPr>
-    </w:p>
-    <w:p>
-      <w:pPr>
-        <w:ind w:left="708" w:hanging="708"/>
-        <w:rPr>
-          <w:i/>
-          <w:lang w:val="es-ES_tradnl"/>
-        </w:rPr>
-      </w:pPr>
-    </w:p>
-    <w:p>
-      <w:pPr>
-        <w:ind w:left="708" w:hanging="708"/>
-        <w:rPr>
-          <w:i/>
-          <w:lang w:val="es-ES_tradnl"/>
-        </w:rPr>
-      </w:pPr>
-    </w:p>
-    <w:p>
-      <w:pPr>
-        <w:ind w:left="708" w:hanging="708"/>
-        <w:rPr>
-          <w:i/>
-          <w:lang w:val="es-ES_tradnl"/>
-        </w:rPr>
-      </w:pPr>
-    </w:p>
-    <w:p>
-      <w:pPr>
-        <w:ind w:left="708" w:hanging="708"/>
-        <w:rPr>
-          <w:i/>
-          <w:lang w:val="es-ES_tradnl"/>
-        </w:rPr>
-      </w:pPr>
-    </w:p>
-    <w:p>
-      <w:pPr>
-        <w:ind w:left="708" w:hanging="708"/>
-        <w:rPr>
-          <w:i/>
-          <w:lang w:val="es-ES_tradnl"/>
-        </w:rPr>
-      </w:pPr>
-    </w:p>
-    <w:p>
-      <w:pPr>
-        <w:ind w:left="708" w:hanging="708"/>
-        <w:rPr>
-          <w:i/>
-          <w:lang w:val="es-ES_tradnl"/>
-        </w:rPr>
-      </w:pPr>
-    </w:p>
-    <w:p>
-      <w:pPr>
-        <w:ind w:left="708" w:hanging="708"/>
-        <w:rPr>
-          <w:i/>
-          <w:lang w:val="es-ES_tradnl"/>
-        </w:rPr>
-      </w:pPr>
-    </w:p>
-    <w:p>
-      <w:pPr>
-        <w:ind w:left="708" w:hanging="708"/>
-        <w:rPr>
-          <w:i/>
-          <w:lang w:val="es-ES_tradnl"/>
-        </w:rPr>
-      </w:pPr>
-    </w:p>
-    <w:p>
-      <w:pPr>
-        <w:ind w:left="708" w:hanging="708"/>
-        <w:rPr>
-          <w:i/>
-          <w:lang w:val="es-ES_tradnl"/>
-        </w:rPr>
-      </w:pPr>
-    </w:p>
-    <w:p>
-      <w:pPr>
-        <w:ind w:left="708" w:hanging="708"/>
-        <w:rPr>
-          <w:i/>
-          <w:lang w:val="es-ES_tradnl"/>
-        </w:rPr>
-      </w:pPr>
-    </w:p>
-    <w:p>
-      <w:pPr>
-        <w:ind w:left="708" w:hanging="708"/>
-        <w:rPr>
-          <w:i/>
-          <w:lang w:val="es-ES_tradnl"/>
-        </w:rPr>
-      </w:pPr>
-    </w:p>
-    <w:p>
-      <w:pPr>
-        <w:ind w:left="708" w:hanging="708"/>
-        <w:rPr>
-          <w:i/>
-          <w:lang w:val="es-ES_tradnl"/>
-        </w:rPr>
-      </w:pPr>
-    </w:p>
-    <w:p>
-      <w:pPr>
-        <w:ind w:left="708" w:hanging="708"/>
-        <w:rPr>
-          <w:i/>
-          <w:lang w:val="es-ES_tradnl"/>
-        </w:rPr>
-      </w:pPr>
-    </w:p>
-    <w:p>
-      <w:pPr>
-        <w:ind w:left="708" w:hanging="708"/>
-        <w:rPr>
-          <w:i/>
-          <w:lang w:val="es-ES_tradnl"/>
-        </w:rPr>
-      </w:pPr>
-    </w:p>
-    <w:p>
-      <w:pPr>
-        <w:ind w:left="708" w:hanging="708"/>
-        <w:rPr>
-          <w:i/>
-          <w:lang w:val="es-ES_tradnl"/>
-        </w:rPr>
-      </w:pPr>
-    </w:p>
-    <w:p>
-      <w:pPr>
-        <w:ind w:left="708" w:hanging="708"/>
-        <w:rPr>
-          <w:i/>
-          <w:lang w:val="es-ES_tradnl"/>
-        </w:rPr>
-      </w:pPr>
-    </w:p>
-    <w:p>
-      <w:pPr>
-        <w:ind w:left="708" w:hanging="708"/>
-        <w:rPr>
-          <w:i/>
-          <w:lang w:val="es-ES_tradnl"/>
-        </w:rPr>
-      </w:pPr>
-    </w:p>
-    <w:p>
-      <w:pPr>
-        <w:ind w:left="708" w:hanging="708"/>
-        <w:rPr>
-          <w:i/>
-          <w:lang w:val="es-ES_tradnl"/>
-        </w:rPr>
-      </w:pPr>
-    </w:p>
-    <w:p>
-      <w:pPr>
-        <w:ind w:left="708" w:hanging="708"/>
-        <w:rPr>
-          <w:i/>
-          <w:lang w:val="es-ES_tradnl"/>
-        </w:rPr>
-      </w:pPr>
-    </w:p>
-    <w:p>
-      <w:pPr>
-        <w:ind w:left="708" w:hanging="708"/>
-        <w:rPr>
-          <w:i/>
-          <w:lang w:val="es-ES_tradnl"/>
-        </w:rPr>
-      </w:pPr>
-    </w:p>
-    <w:p>
-      <w:pPr>
-        <w:ind w:left="708" w:hanging="708"/>
-        <w:rPr>
-          <w:i/>
-          <w:lang w:val="es-ES_tradnl"/>
-        </w:rPr>
-      </w:pPr>
-    </w:p>
-    <w:p>
-      <w:pPr>
-        <w:ind w:left="708" w:hanging="708"/>
-        <w:rPr>
-          <w:i/>
-          <w:lang w:val="es-ES_tradnl"/>
-        </w:rPr>
-      </w:pPr>
-    </w:p>
-    <w:p>
-      <w:pPr>
-        <w:ind w:left="708" w:hanging="708"/>
-        <w:rPr>
-          <w:i/>
-          <w:lang w:val="es-ES_tradnl"/>
-        </w:rPr>
-      </w:pPr>
-    </w:p>
-    <w:p>
-      <w:pPr>
-        <w:ind w:left="708" w:hanging="708"/>
-        <w:rPr>
-          <w:i/>
-          <w:lang w:val="es-ES_tradnl"/>
-        </w:rPr>
-      </w:pPr>
-    </w:p>
-    <w:p>
-      <w:pPr>
-        <w:ind w:left="708" w:hanging="708"/>
-        <w:rPr>
-          <w:i/>
-          <w:lang w:val="es-ES_tradnl"/>
-        </w:rPr>
-      </w:pPr>
-    </w:p>
-    <w:p>
-      <w:pPr>
-        <w:ind w:left="708" w:hanging="708"/>
-        <w:rPr>
-          <w:i/>
-          <w:lang w:val="es-ES_tradnl"/>
-        </w:rPr>
-      </w:pPr>
-    </w:p>
-    <w:p>
-      <w:pPr>
-        <w:ind w:left="708" w:hanging="708"/>
-        <w:rPr>
-          <w:i/>
-          <w:lang w:val="es-ES_tradnl"/>
-        </w:rPr>
-      </w:pPr>
-    </w:p>
-    <w:p>
-      <w:pPr>
-        <w:ind w:left="708" w:hanging="708"/>
-        <w:rPr>
-          <w:i/>
-          <w:lang w:val="es-ES_tradnl"/>
-        </w:rPr>
-      </w:pPr>
-    </w:p>
-    <w:p>
-      <w:pPr>
-        <w:ind w:left="708" w:hanging="708"/>
-        <w:rPr>
-          <w:i/>
-          <w:lang w:val="es-ES_tradnl"/>
-        </w:rPr>
-      </w:pPr>
-    </w:p>
-    <w:p>
-      <w:pPr>
-        <w:ind w:left="708" w:hanging="708"/>
-        <w:rPr>
-          <w:i/>
-          <w:lang w:val="es-ES_tradnl"/>
-        </w:rPr>
-      </w:pPr>
-    </w:p>
-    <w:p>
-      <w:pPr>
-        <w:ind w:left="708" w:hanging="708"/>
-        <w:rPr>
-          <w:i/>
-          <w:lang w:val="es-ES_tradnl"/>
-        </w:rPr>
-      </w:pPr>
-    </w:p>
-    <w:p>
-      <w:pPr>
-        <w:ind w:left="708" w:hanging="708"/>
-        <w:rPr>
-          <w:i/>
-          <w:lang w:val="es-ES_tradnl"/>
-        </w:rPr>
-      </w:pPr>
-    </w:p>
-    <w:p>
-      <w:pPr>
-        <w:ind w:left="708" w:hanging="708"/>
-        <w:rPr>
-          <w:i/>
-          <w:lang w:val="es-ES_tradnl"/>
-        </w:rPr>
-      </w:pPr>
-    </w:p>
-    <w:p>
-      <w:pPr>
-        <w:ind w:left="708" w:hanging="708"/>
-        <w:rPr>
-          <w:i/>
-          <w:lang w:val="es-ES_tradnl"/>
-        </w:rPr>
-      </w:pPr>
-    </w:p>
-    <w:p>
-      <w:pPr>
-        <w:ind w:left="708" w:hanging="708"/>
-        <w:rPr>
-          <w:i/>
-          <w:lang w:val="es-ES_tradnl"/>
-        </w:rPr>
-      </w:pPr>
-    </w:p>
-    <w:p>
-      <w:pPr>
-        <w:rPr>
-          <w:i/>
-          <w:lang w:val="es-ES_tradnl"/>
-        </w:rPr>
-      </w:pPr>
-    </w:p>
-    <w:p>
-      <w:pPr>
-        <w:rPr>
-          <w:i/>
-          <w:lang w:val="es-ES_tradnl"/>
-        </w:rPr>
-      </w:pPr>
+          <w:smallCaps/>
+          <w:lang w:val="es-ES_tradnl"/>
+        </w:rPr>
+        <w:lastRenderedPageBreak/>
+        <w:br w:type="page"/>
+      </w:r>
     </w:p>
     <w:p>
       <w:pPr>
@@ -23688,7 +20788,6 @@
           <w:smallCaps/>
         </w:rPr>
       </w:pPr>
-      <w:bookmarkStart w:id="222" w:name="_Toc396383409"/>
       <w:r>
         <w:rPr>
           <w:rStyle w:val="Ttulo1Car"/>
@@ -23698,7 +20797,7 @@
         <w:lastRenderedPageBreak/>
         <w:t>Glosario</w:t>
       </w:r>
-      <w:bookmarkEnd w:id="222"/>
+      <w:bookmarkEnd w:id="219"/>
     </w:p>
     <w:p>
       <w:pPr>
@@ -23964,7 +21063,7 @@
           <w:rPr>
             <w:noProof/>
           </w:rPr>
-          <w:t>ix</w:t>
+          <w:t>xxi</w:t>
         </w:r>
         <w:r>
           <w:fldChar w:fldCharType="end"/>
@@ -24100,7 +21199,7 @@
           <w:rPr>
             <w:noProof/>
           </w:rPr>
-          <w:t>11</w:t>
+          <w:t>3</w:t>
         </w:r>
         <w:r>
           <w:fldChar w:fldCharType="end"/>
@@ -24160,7 +21259,7 @@
       <w:rPr>
         <w:noProof/>
       </w:rPr>
-      <w:t>24</w:t>
+      <w:t>20</w:t>
     </w:r>
     <w:r>
       <w:fldChar w:fldCharType="end"/>
@@ -24322,7 +21421,7 @@
         <w:rStyle w:val="Nmerodepgina"/>
         <w:noProof/>
       </w:rPr>
-      <w:t>23</w:t>
+      <w:t>19</w:t>
     </w:r>
     <w:r>
       <w:rPr>
@@ -25001,7 +22100,7 @@
                     <w:sz w:val="20"/>
                     <w:szCs w:val="20"/>
                   </w:rPr>
-                  <w:t>24</w:t>
+                  <w:t>20</w:t>
                 </w:r>
                 <w:r>
                   <w:rPr>
@@ -25022,7 +22121,7 @@
         <w:rPr>
           <w:noProof/>
         </w:rPr>
-        <w:t>Glosario</w:t>
+        <w:t>Referencias</w:t>
       </w:r>
     </w:fldSimple>
   </w:p>
@@ -29263,37 +26362,7 @@
 
 <file path=word/glossary/document.xml><?xml version="1.0" encoding="utf-8"?>
 <w:glossaryDocument xmlns:ve="http://schemas.openxmlformats.org/markup-compatibility/2006" xmlns:o="urn:schemas-microsoft-com:office:office" xmlns:r="http://schemas.openxmlformats.org/officeDocument/2006/relationships" xmlns:m="http://schemas.openxmlformats.org/officeDocument/2006/math" xmlns:v="urn:schemas-microsoft-com:vml" xmlns:wp="http://schemas.openxmlformats.org/drawingml/2006/wordprocessingDrawing" xmlns:w10="urn:schemas-microsoft-com:office:word" xmlns:w="http://schemas.openxmlformats.org/wordprocessingml/2006/main" xmlns:wne="http://schemas.microsoft.com/office/word/2006/wordml">
-  <w:docParts>
-    <w:docPart>
-      <w:docPartPr>
-        <w:name w:val="434B9D43258D7A4DB02EC13ADC4FE3FD"/>
-        <w:category>
-          <w:name w:val="General"/>
-          <w:gallery w:val="placeholder"/>
-        </w:category>
-        <w:types>
-          <w:type w:val="bbPlcHdr"/>
-        </w:types>
-        <w:behaviors>
-          <w:behavior w:val="content"/>
-        </w:behaviors>
-        <w:guid w:val="{7DF7BCDF-6593-B742-B52B-873057700D03}"/>
-      </w:docPartPr>
-      <w:docPartBody>
-        <w:p>
-          <w:pPr>
-            <w:pStyle w:val="434B9D43258D7A4DB02EC13ADC4FE3FD"/>
-          </w:pPr>
-          <w:r>
-            <w:rPr>
-              <w:rStyle w:val="Textodelmarcadordeposicin"/>
-            </w:rPr>
-            <w:t>[Título]</w:t>
-          </w:r>
-        </w:p>
-      </w:docPartBody>
-    </w:docPart>
-  </w:docParts>
+  <w:docParts/>
 </w:glossaryDocument>
 </file>
 

</xml_diff>

<commit_message>
cromaticidad explicada y ejemplo malo de spectral
</commit_message>
<xml_diff>
--- a/Memoria.docx
+++ b/Memoria.docx
@@ -8,9 +8,9 @@
           <w:lang w:val="es-ES_tradnl"/>
         </w:rPr>
       </w:pPr>
-      <w:bookmarkStart w:id="0" w:name="_Toc183968457"/>
-      <w:bookmarkStart w:id="1" w:name="_Toc229935382"/>
-      <w:bookmarkStart w:id="2" w:name="_Toc229935579"/>
+      <w:bookmarkStart w:id="0" w:name="_Toc229935382"/>
+      <w:bookmarkStart w:id="1" w:name="_Toc229935579"/>
+      <w:bookmarkStart w:id="2" w:name="_Toc183968457"/>
       <w:r>
         <w:rPr>
           <w:rFonts w:cs="Times New Roman"/>
@@ -46,7 +46,7 @@
                     <a:blip r:embed="rId9">
                       <a:extLst>
                         <a:ext uri="{28A0092B-C50C-407E-A947-70E740481C1C}">
-                          <a14:useLocalDpi xmlns:a14="http://schemas.microsoft.com/office/drawing/2010/main" xmlns:wps="http://schemas.microsoft.com/office/word/2010/wordprocessingShape" xmlns:wpi="http://schemas.microsoft.com/office/word/2010/wordprocessingInk" xmlns:wpg="http://schemas.microsoft.com/office/word/2010/wordprocessingGroup" xmlns:w15="http://schemas.microsoft.com/office/word/2012/wordml" xmlns:w14="http://schemas.microsoft.com/office/word/2010/wordml" xmlns:w="http://schemas.openxmlformats.org/wordprocessingml/2006/main" xmlns:w10="urn:schemas-microsoft-com:office:word" xmlns:wp14="http://schemas.microsoft.com/office/word/2010/wordprocessingDrawing" xmlns:v="urn:schemas-microsoft-com:vml" xmlns:o="urn:schemas-microsoft-com:office:office" xmlns:mc="http://schemas.openxmlformats.org/markup-compatibility/2006" xmlns:wpc="http://schemas.microsoft.com/office/word/2010/wordprocessingCanvas" xmlns="" val="0"/>
+                          <a14:useLocalDpi xmlns="" xmlns:wpc="http://schemas.microsoft.com/office/word/2010/wordprocessingCanvas" xmlns:mc="http://schemas.openxmlformats.org/markup-compatibility/2006" xmlns:o="urn:schemas-microsoft-com:office:office" xmlns:v="urn:schemas-microsoft-com:vml" xmlns:wp14="http://schemas.microsoft.com/office/word/2010/wordprocessingDrawing" xmlns:w10="urn:schemas-microsoft-com:office:word" xmlns:w="http://schemas.openxmlformats.org/wordprocessingml/2006/main" xmlns:w14="http://schemas.microsoft.com/office/word/2010/wordml" xmlns:w15="http://schemas.microsoft.com/office/word/2012/wordml" xmlns:wpg="http://schemas.microsoft.com/office/word/2010/wordprocessingGroup" xmlns:wpi="http://schemas.microsoft.com/office/word/2010/wordprocessingInk" xmlns:wps="http://schemas.microsoft.com/office/word/2010/wordprocessingShape" xmlns:a14="http://schemas.microsoft.com/office/drawing/2010/main" val="0"/>
                         </a:ext>
                       </a:extLst>
                     </a:blip>
@@ -69,7 +69,7 @@
                     </a:ln>
                     <a:extLst>
                       <a:ext uri="{FAA26D3D-D897-4be2-8F04-BA451C77F1D7}">
-                        <ma14:placeholderFlag xmlns:ma14="http://schemas.microsoft.com/office/mac/drawingml/2011/main" xmlns:w="http://schemas.openxmlformats.org/wordprocessingml/2006/main" xmlns:w10="urn:schemas-microsoft-com:office:word" xmlns:v="urn:schemas-microsoft-com:vml" xmlns:o="urn:schemas-microsoft-com:office:office" xmlns:mv="urn:schemas-microsoft-com:mac:vml" xmlns:mo="http://schemas.microsoft.com/office/mac/office/2008/main" xmlns="" xmlns:wps="http://schemas.microsoft.com/office/word/2010/wordprocessingShape" xmlns:wpi="http://schemas.microsoft.com/office/word/2010/wordprocessingInk" xmlns:wpg="http://schemas.microsoft.com/office/word/2010/wordprocessingGroup" xmlns:w15="http://schemas.microsoft.com/office/word/2012/wordml" xmlns:w14="http://schemas.microsoft.com/office/word/2010/wordml" xmlns:wp14="http://schemas.microsoft.com/office/word/2010/wordprocessingDrawing" xmlns:mc="http://schemas.openxmlformats.org/markup-compatibility/2006" xmlns:wpc="http://schemas.microsoft.com/office/word/2010/wordprocessingCanvas"/>
+                        <ma14:placeholderFlag xmlns:wpc="http://schemas.microsoft.com/office/word/2010/wordprocessingCanvas" xmlns:mc="http://schemas.openxmlformats.org/markup-compatibility/2006" xmlns:wp14="http://schemas.microsoft.com/office/word/2010/wordprocessingDrawing" xmlns:w14="http://schemas.microsoft.com/office/word/2010/wordml" xmlns:w15="http://schemas.microsoft.com/office/word/2012/wordml" xmlns:wpg="http://schemas.microsoft.com/office/word/2010/wordprocessingGroup" xmlns:wpi="http://schemas.microsoft.com/office/word/2010/wordprocessingInk" xmlns:wps="http://schemas.microsoft.com/office/word/2010/wordprocessingShape" xmlns="" xmlns:mo="http://schemas.microsoft.com/office/mac/office/2008/main" xmlns:mv="urn:schemas-microsoft-com:mac:vml" xmlns:o="urn:schemas-microsoft-com:office:office" xmlns:v="urn:schemas-microsoft-com:vml" xmlns:w10="urn:schemas-microsoft-com:office:word" xmlns:w="http://schemas.openxmlformats.org/wordprocessingml/2006/main" xmlns:ma14="http://schemas.microsoft.com/office/mac/drawingml/2011/main"/>
                       </a:ext>
                     </a:extLst>
                   </pic:spPr>
@@ -185,7 +185,7 @@
                     <a:blip r:embed="rId10">
                       <a:extLst>
                         <a:ext uri="{28A0092B-C50C-407E-A947-70E740481C1C}">
-                          <a14:useLocalDpi xmlns:a14="http://schemas.microsoft.com/office/drawing/2010/main" xmlns:wps="http://schemas.microsoft.com/office/word/2010/wordprocessingShape" xmlns:wpi="http://schemas.microsoft.com/office/word/2010/wordprocessingInk" xmlns:wpg="http://schemas.microsoft.com/office/word/2010/wordprocessingGroup" xmlns:w15="http://schemas.microsoft.com/office/word/2012/wordml" xmlns:w14="http://schemas.microsoft.com/office/word/2010/wordml" xmlns:w="http://schemas.openxmlformats.org/wordprocessingml/2006/main" xmlns:w10="urn:schemas-microsoft-com:office:word" xmlns:wp14="http://schemas.microsoft.com/office/word/2010/wordprocessingDrawing" xmlns:v="urn:schemas-microsoft-com:vml" xmlns:o="urn:schemas-microsoft-com:office:office" xmlns:mc="http://schemas.openxmlformats.org/markup-compatibility/2006" xmlns:wpc="http://schemas.microsoft.com/office/word/2010/wordprocessingCanvas" xmlns="" val="0"/>
+                          <a14:useLocalDpi xmlns="" xmlns:wpc="http://schemas.microsoft.com/office/word/2010/wordprocessingCanvas" xmlns:mc="http://schemas.openxmlformats.org/markup-compatibility/2006" xmlns:o="urn:schemas-microsoft-com:office:office" xmlns:v="urn:schemas-microsoft-com:vml" xmlns:wp14="http://schemas.microsoft.com/office/word/2010/wordprocessingDrawing" xmlns:w10="urn:schemas-microsoft-com:office:word" xmlns:w="http://schemas.openxmlformats.org/wordprocessingml/2006/main" xmlns:w14="http://schemas.microsoft.com/office/word/2010/wordml" xmlns:w15="http://schemas.microsoft.com/office/word/2012/wordml" xmlns:wpg="http://schemas.microsoft.com/office/word/2010/wordprocessingGroup" xmlns:wpi="http://schemas.microsoft.com/office/word/2010/wordprocessingInk" xmlns:wps="http://schemas.microsoft.com/office/word/2010/wordprocessingShape" xmlns:a14="http://schemas.microsoft.com/office/drawing/2010/main" val="0"/>
                         </a:ext>
                       </a:extLst>
                     </a:blip>
@@ -208,7 +208,7 @@
                     </a:ln>
                     <a:extLst>
                       <a:ext uri="{FAA26D3D-D897-4be2-8F04-BA451C77F1D7}">
-                        <ma14:placeholderFlag xmlns:ma14="http://schemas.microsoft.com/office/mac/drawingml/2011/main" xmlns:w="http://schemas.openxmlformats.org/wordprocessingml/2006/main" xmlns:w10="urn:schemas-microsoft-com:office:word" xmlns:v="urn:schemas-microsoft-com:vml" xmlns:o="urn:schemas-microsoft-com:office:office" xmlns:mv="urn:schemas-microsoft-com:mac:vml" xmlns:mo="http://schemas.microsoft.com/office/mac/office/2008/main" xmlns="" xmlns:wps="http://schemas.microsoft.com/office/word/2010/wordprocessingShape" xmlns:wpi="http://schemas.microsoft.com/office/word/2010/wordprocessingInk" xmlns:wpg="http://schemas.microsoft.com/office/word/2010/wordprocessingGroup" xmlns:w15="http://schemas.microsoft.com/office/word/2012/wordml" xmlns:w14="http://schemas.microsoft.com/office/word/2010/wordml" xmlns:wp14="http://schemas.microsoft.com/office/word/2010/wordprocessingDrawing" xmlns:mc="http://schemas.openxmlformats.org/markup-compatibility/2006" xmlns:wpc="http://schemas.microsoft.com/office/word/2010/wordprocessingCanvas"/>
+                        <ma14:placeholderFlag xmlns:wpc="http://schemas.microsoft.com/office/word/2010/wordprocessingCanvas" xmlns:mc="http://schemas.openxmlformats.org/markup-compatibility/2006" xmlns:wp14="http://schemas.microsoft.com/office/word/2010/wordprocessingDrawing" xmlns:w14="http://schemas.microsoft.com/office/word/2010/wordml" xmlns:w15="http://schemas.microsoft.com/office/word/2012/wordml" xmlns:wpg="http://schemas.microsoft.com/office/word/2010/wordprocessingGroup" xmlns:wpi="http://schemas.microsoft.com/office/word/2010/wordprocessingInk" xmlns:wps="http://schemas.microsoft.com/office/word/2010/wordprocessingShape" xmlns="" xmlns:mo="http://schemas.microsoft.com/office/mac/office/2008/main" xmlns:mv="urn:schemas-microsoft-com:mac:vml" xmlns:o="urn:schemas-microsoft-com:office:office" xmlns:v="urn:schemas-microsoft-com:vml" xmlns:w10="urn:schemas-microsoft-com:office:word" xmlns:w="http://schemas.openxmlformats.org/wordprocessingml/2006/main" xmlns:ma14="http://schemas.microsoft.com/office/mac/drawingml/2011/main"/>
                       </a:ext>
                     </a:extLst>
                   </pic:spPr>
@@ -244,7 +244,7 @@
                     <a:blip r:embed="rId11">
                       <a:extLst>
                         <a:ext uri="{28A0092B-C50C-407E-A947-70E740481C1C}">
-                          <a14:useLocalDpi xmlns:a14="http://schemas.microsoft.com/office/drawing/2010/main" xmlns:wps="http://schemas.microsoft.com/office/word/2010/wordprocessingShape" xmlns:wpi="http://schemas.microsoft.com/office/word/2010/wordprocessingInk" xmlns:wpg="http://schemas.microsoft.com/office/word/2010/wordprocessingGroup" xmlns:w15="http://schemas.microsoft.com/office/word/2012/wordml" xmlns:w14="http://schemas.microsoft.com/office/word/2010/wordml" xmlns:w="http://schemas.openxmlformats.org/wordprocessingml/2006/main" xmlns:w10="urn:schemas-microsoft-com:office:word" xmlns:wp14="http://schemas.microsoft.com/office/word/2010/wordprocessingDrawing" xmlns:v="urn:schemas-microsoft-com:vml" xmlns:o="urn:schemas-microsoft-com:office:office" xmlns:mc="http://schemas.openxmlformats.org/markup-compatibility/2006" xmlns:wpc="http://schemas.microsoft.com/office/word/2010/wordprocessingCanvas" xmlns="" val="0"/>
+                          <a14:useLocalDpi xmlns="" xmlns:wpc="http://schemas.microsoft.com/office/word/2010/wordprocessingCanvas" xmlns:mc="http://schemas.openxmlformats.org/markup-compatibility/2006" xmlns:o="urn:schemas-microsoft-com:office:office" xmlns:v="urn:schemas-microsoft-com:vml" xmlns:wp14="http://schemas.microsoft.com/office/word/2010/wordprocessingDrawing" xmlns:w10="urn:schemas-microsoft-com:office:word" xmlns:w="http://schemas.openxmlformats.org/wordprocessingml/2006/main" xmlns:w14="http://schemas.microsoft.com/office/word/2010/wordml" xmlns:w15="http://schemas.microsoft.com/office/word/2012/wordml" xmlns:wpg="http://schemas.microsoft.com/office/word/2010/wordprocessingGroup" xmlns:wpi="http://schemas.microsoft.com/office/word/2010/wordprocessingInk" xmlns:wps="http://schemas.microsoft.com/office/word/2010/wordprocessingShape" xmlns:a14="http://schemas.microsoft.com/office/drawing/2010/main" val="0"/>
                         </a:ext>
                       </a:extLst>
                     </a:blip>
@@ -306,7 +306,7 @@
                     <a:blip r:embed="rId12">
                       <a:extLst>
                         <a:ext uri="{28A0092B-C50C-407E-A947-70E740481C1C}">
-                          <a14:useLocalDpi xmlns:a14="http://schemas.microsoft.com/office/drawing/2010/main" xmlns:wps="http://schemas.microsoft.com/office/word/2010/wordprocessingShape" xmlns:wpi="http://schemas.microsoft.com/office/word/2010/wordprocessingInk" xmlns:wpg="http://schemas.microsoft.com/office/word/2010/wordprocessingGroup" xmlns:w15="http://schemas.microsoft.com/office/word/2012/wordml" xmlns:w14="http://schemas.microsoft.com/office/word/2010/wordml" xmlns:w="http://schemas.openxmlformats.org/wordprocessingml/2006/main" xmlns:w10="urn:schemas-microsoft-com:office:word" xmlns:wp14="http://schemas.microsoft.com/office/word/2010/wordprocessingDrawing" xmlns:v="urn:schemas-microsoft-com:vml" xmlns:o="urn:schemas-microsoft-com:office:office" xmlns:mc="http://schemas.openxmlformats.org/markup-compatibility/2006" xmlns:wpc="http://schemas.microsoft.com/office/word/2010/wordprocessingCanvas" xmlns="" val="0"/>
+                          <a14:useLocalDpi xmlns="" xmlns:wpc="http://schemas.microsoft.com/office/word/2010/wordprocessingCanvas" xmlns:mc="http://schemas.openxmlformats.org/markup-compatibility/2006" xmlns:o="urn:schemas-microsoft-com:office:office" xmlns:v="urn:schemas-microsoft-com:vml" xmlns:wp14="http://schemas.microsoft.com/office/word/2010/wordprocessingDrawing" xmlns:w10="urn:schemas-microsoft-com:office:word" xmlns:w="http://schemas.openxmlformats.org/wordprocessingml/2006/main" xmlns:w14="http://schemas.microsoft.com/office/word/2010/wordml" xmlns:w15="http://schemas.microsoft.com/office/word/2012/wordml" xmlns:wpg="http://schemas.microsoft.com/office/word/2010/wordprocessingGroup" xmlns:wpi="http://schemas.microsoft.com/office/word/2010/wordprocessingInk" xmlns:wps="http://schemas.microsoft.com/office/word/2010/wordprocessingShape" xmlns:a14="http://schemas.microsoft.com/office/drawing/2010/main" val="0"/>
                         </a:ext>
                       </a:extLst>
                     </a:blip>
@@ -329,7 +329,7 @@
                     </a:ln>
                     <a:extLst>
                       <a:ext uri="{FAA26D3D-D897-4be2-8F04-BA451C77F1D7}">
-                        <ma14:placeholderFlag xmlns:ma14="http://schemas.microsoft.com/office/mac/drawingml/2011/main" xmlns:w="http://schemas.openxmlformats.org/wordprocessingml/2006/main" xmlns:w10="urn:schemas-microsoft-com:office:word" xmlns:v="urn:schemas-microsoft-com:vml" xmlns:o="urn:schemas-microsoft-com:office:office" xmlns:mv="urn:schemas-microsoft-com:mac:vml" xmlns:mo="http://schemas.microsoft.com/office/mac/office/2008/main" xmlns="" xmlns:wps="http://schemas.microsoft.com/office/word/2010/wordprocessingShape" xmlns:wpi="http://schemas.microsoft.com/office/word/2010/wordprocessingInk" xmlns:wpg="http://schemas.microsoft.com/office/word/2010/wordprocessingGroup" xmlns:w15="http://schemas.microsoft.com/office/word/2012/wordml" xmlns:w14="http://schemas.microsoft.com/office/word/2010/wordml" xmlns:wp14="http://schemas.microsoft.com/office/word/2010/wordprocessingDrawing" xmlns:mc="http://schemas.openxmlformats.org/markup-compatibility/2006" xmlns:wpc="http://schemas.microsoft.com/office/word/2010/wordprocessingCanvas"/>
+                        <ma14:placeholderFlag xmlns:wpc="http://schemas.microsoft.com/office/word/2010/wordprocessingCanvas" xmlns:mc="http://schemas.openxmlformats.org/markup-compatibility/2006" xmlns:wp14="http://schemas.microsoft.com/office/word/2010/wordprocessingDrawing" xmlns:w14="http://schemas.microsoft.com/office/word/2010/wordml" xmlns:w15="http://schemas.microsoft.com/office/word/2012/wordml" xmlns:wpg="http://schemas.microsoft.com/office/word/2010/wordprocessingGroup" xmlns:wpi="http://schemas.microsoft.com/office/word/2010/wordprocessingInk" xmlns:wps="http://schemas.microsoft.com/office/word/2010/wordprocessingShape" xmlns="" xmlns:mo="http://schemas.microsoft.com/office/mac/office/2008/main" xmlns:mv="urn:schemas-microsoft-com:mac:vml" xmlns:o="urn:schemas-microsoft-com:office:office" xmlns:v="urn:schemas-microsoft-com:vml" xmlns:w10="urn:schemas-microsoft-com:office:word" xmlns:w="http://schemas.openxmlformats.org/wordprocessingml/2006/main" xmlns:ma14="http://schemas.microsoft.com/office/mac/drawingml/2011/main"/>
                       </a:ext>
                     </a:extLst>
                   </pic:spPr>
@@ -575,7 +575,7 @@
                     <a:blip r:embed="rId13">
                       <a:extLst>
                         <a:ext uri="{28A0092B-C50C-407E-A947-70E740481C1C}">
-                          <a14:useLocalDpi xmlns:a14="http://schemas.microsoft.com/office/drawing/2010/main" xmlns:wps="http://schemas.microsoft.com/office/word/2010/wordprocessingShape" xmlns:wpi="http://schemas.microsoft.com/office/word/2010/wordprocessingInk" xmlns:wpg="http://schemas.microsoft.com/office/word/2010/wordprocessingGroup" xmlns:w15="http://schemas.microsoft.com/office/word/2012/wordml" xmlns:w14="http://schemas.microsoft.com/office/word/2010/wordml" xmlns:w="http://schemas.openxmlformats.org/wordprocessingml/2006/main" xmlns:w10="urn:schemas-microsoft-com:office:word" xmlns:wp14="http://schemas.microsoft.com/office/word/2010/wordprocessingDrawing" xmlns:v="urn:schemas-microsoft-com:vml" xmlns:o="urn:schemas-microsoft-com:office:office" xmlns:mc="http://schemas.openxmlformats.org/markup-compatibility/2006" xmlns:wpc="http://schemas.microsoft.com/office/word/2010/wordprocessingCanvas" xmlns="" val="0"/>
+                          <a14:useLocalDpi xmlns="" xmlns:wpc="http://schemas.microsoft.com/office/word/2010/wordprocessingCanvas" xmlns:mc="http://schemas.openxmlformats.org/markup-compatibility/2006" xmlns:o="urn:schemas-microsoft-com:office:office" xmlns:v="urn:schemas-microsoft-com:vml" xmlns:wp14="http://schemas.microsoft.com/office/word/2010/wordprocessingDrawing" xmlns:w10="urn:schemas-microsoft-com:office:word" xmlns:w="http://schemas.openxmlformats.org/wordprocessingml/2006/main" xmlns:w14="http://schemas.microsoft.com/office/word/2010/wordml" xmlns:w15="http://schemas.microsoft.com/office/word/2012/wordml" xmlns:wpg="http://schemas.microsoft.com/office/word/2010/wordprocessingGroup" xmlns:wpi="http://schemas.microsoft.com/office/word/2010/wordprocessingInk" xmlns:wps="http://schemas.microsoft.com/office/word/2010/wordprocessingShape" xmlns:a14="http://schemas.microsoft.com/office/drawing/2010/main" val="0"/>
                         </a:ext>
                       </a:extLst>
                     </a:blip>
@@ -598,7 +598,7 @@
                     </a:ln>
                     <a:extLst>
                       <a:ext uri="{FAA26D3D-D897-4be2-8F04-BA451C77F1D7}">
-                        <ma14:placeholderFlag xmlns:ma14="http://schemas.microsoft.com/office/mac/drawingml/2011/main" xmlns:w="http://schemas.openxmlformats.org/wordprocessingml/2006/main" xmlns:w10="urn:schemas-microsoft-com:office:word" xmlns:v="urn:schemas-microsoft-com:vml" xmlns:o="urn:schemas-microsoft-com:office:office" xmlns:mv="urn:schemas-microsoft-com:mac:vml" xmlns:mo="http://schemas.microsoft.com/office/mac/office/2008/main" xmlns="" xmlns:wps="http://schemas.microsoft.com/office/word/2010/wordprocessingShape" xmlns:wpi="http://schemas.microsoft.com/office/word/2010/wordprocessingInk" xmlns:wpg="http://schemas.microsoft.com/office/word/2010/wordprocessingGroup" xmlns:w15="http://schemas.microsoft.com/office/word/2012/wordml" xmlns:w14="http://schemas.microsoft.com/office/word/2010/wordml" xmlns:wp14="http://schemas.microsoft.com/office/word/2010/wordprocessingDrawing" xmlns:mc="http://schemas.openxmlformats.org/markup-compatibility/2006" xmlns:wpc="http://schemas.microsoft.com/office/word/2010/wordprocessingCanvas"/>
+                        <ma14:placeholderFlag xmlns:wpc="http://schemas.microsoft.com/office/word/2010/wordprocessingCanvas" xmlns:mc="http://schemas.openxmlformats.org/markup-compatibility/2006" xmlns:wp14="http://schemas.microsoft.com/office/word/2010/wordprocessingDrawing" xmlns:w14="http://schemas.microsoft.com/office/word/2010/wordml" xmlns:w15="http://schemas.microsoft.com/office/word/2012/wordml" xmlns:wpg="http://schemas.microsoft.com/office/word/2010/wordprocessingGroup" xmlns:wpi="http://schemas.microsoft.com/office/word/2010/wordprocessingInk" xmlns:wps="http://schemas.microsoft.com/office/word/2010/wordprocessingShape" xmlns="" xmlns:mo="http://schemas.microsoft.com/office/mac/office/2008/main" xmlns:mv="urn:schemas-microsoft-com:mac:vml" xmlns:o="urn:schemas-microsoft-com:office:office" xmlns:v="urn:schemas-microsoft-com:vml" xmlns:w10="urn:schemas-microsoft-com:office:word" xmlns:w="http://schemas.openxmlformats.org/wordprocessingml/2006/main" xmlns:ma14="http://schemas.microsoft.com/office/mac/drawingml/2011/main"/>
                       </a:ext>
                     </a:extLst>
                   </pic:spPr>
@@ -1957,8 +1957,8 @@
         </w:rPr>
         <w:t>Resumen</w:t>
       </w:r>
+      <w:bookmarkEnd w:id="0"/>
       <w:bookmarkEnd w:id="1"/>
-      <w:bookmarkEnd w:id="2"/>
       <w:bookmarkEnd w:id="4"/>
     </w:p>
     <w:p>
@@ -6931,7 +6931,13 @@
                     <w:rPr>
                       <w:rFonts w:ascii="Cambria Math" w:hAnsi="Cambria Math"/>
                     </w:rPr>
-                    <m:t>&lt;T</m:t>
+                    <m:t>&lt;</m:t>
+                  </m:r>
+                  <m:r>
+                    <w:rPr>
+                      <w:rFonts w:ascii="Cambria Math" w:hAnsi="Cambria Math"/>
+                    </w:rPr>
+                    <m:t>T</m:t>
                   </m:r>
                 </m:e>
                 <m:e>
@@ -7083,34 +7089,564 @@
       </w:r>
     </w:p>
     <w:p>
-      <w:r>
+      <w:pPr>
         <w:rPr>
           <w:rFonts w:eastAsiaTheme="minorEastAsia"/>
         </w:rPr>
-        <w:t>Hay que destacar que un filtrado solamente en frecuencias no es apto para elementos cromáticos cuyos tonos cambien de manera abrupta, ya que también introducen componentes de alta frecuencia y dicho filtro los eliminaría. Para solventar este problema, se conservan también aquellos elementos que tengan una cromaticidad superior a un cierto umbral. Esto no supone ningún problema para la eliminación de texto ya que los caracteres tienen generalmente una cromaticidad baja.</w:t>
-      </w:r>
-    </w:p>
-    <w:p>
-      <w:pPr>
-        <w:rPr>
-          <w:lang w:val="es-ES_tradnl"/>
-        </w:rPr>
-      </w:pPr>
-      <w:r>
-        <w:rPr>
-          <w:lang w:val="es-ES_tradnl"/>
+      </w:pPr>
+      <w:r>
+        <w:rPr>
+          <w:rFonts w:eastAsiaTheme="minorEastAsia"/>
+        </w:rPr>
+        <w:t xml:space="preserve">Hay que destacar que un filtrado solamente en frecuencias no es apto para elementos cromáticos cuyos tonos cambien de manera abrupta, ya que también introducen componentes de alta frecuencia y dicho filtro los eliminaría. Para solventar este problema, se conservan también aquellos elementos que tengan una </w:t>
+      </w:r>
+      <w:r>
+        <w:rPr>
+          <w:rFonts w:eastAsiaTheme="minorEastAsia"/>
+        </w:rPr>
+        <w:t xml:space="preserve">cantidad de color suficientemente alta, esto se consigue cuantificar mediante la </w:t>
+      </w:r>
+      <w:r>
+        <w:rPr>
+          <w:rFonts w:eastAsiaTheme="minorEastAsia"/>
+          <w:i/>
+        </w:rPr>
+        <w:t>cromaticidad</w:t>
+      </w:r>
+      <w:r>
+        <w:rPr>
+          <w:rFonts w:eastAsiaTheme="minorEastAsia"/>
+        </w:rPr>
+        <w:t xml:space="preserve">. </w:t>
+      </w:r>
+    </w:p>
+    <w:p>
+      <w:pPr>
+        <w:pStyle w:val="Def0"/>
+        <w:rPr>
+          <w:rFonts w:ascii="Times New Roman" w:hAnsi="Times New Roman" w:cs="Times New Roman"/>
+          <w:u w:val="none"/>
+        </w:rPr>
+      </w:pPr>
+      <w:r>
+        <w:rPr>
+          <w:b/>
+        </w:rPr>
+        <w:t>Definición</w:t>
+      </w:r>
+      <w:r>
+        <w:t xml:space="preserve"> cromaticidad</w:t>
+      </w:r>
+      <w:r>
+        <w:t>:</w:t>
+      </w:r>
+      <w:r>
+        <w:rPr>
+          <w:u w:val="none"/>
         </w:rPr>
         <w:t xml:space="preserve"> </w:t>
       </w:r>
       <w:r>
         <w:rPr>
-          <w:lang w:val="es-ES_tradnl"/>
+          <w:rFonts w:ascii="Times New Roman" w:hAnsi="Times New Roman" w:cs="Times New Roman"/>
+          <w:u w:val="none"/>
+        </w:rPr>
+        <w:t xml:space="preserve">Se entiende por cromaticidad </w:t>
+      </w:r>
+      <w:r>
+        <w:rPr>
+          <w:rFonts w:ascii="Times New Roman" w:hAnsi="Times New Roman" w:cs="Times New Roman"/>
+          <w:u w:val="none"/>
+        </w:rPr>
+        <w:t>de un tono de color a la medida de cómo de alejado se encuentre ese color de tonos grises, independientemente de su lumin</w:t>
+      </w:r>
+      <w:r>
+        <w:rPr>
+          <w:rFonts w:ascii="Times New Roman" w:hAnsi="Times New Roman" w:cs="Times New Roman"/>
+          <w:u w:val="none"/>
+        </w:rPr>
+        <w:t>a</w:t>
+      </w:r>
+      <w:r>
+        <w:rPr>
+          <w:rFonts w:ascii="Times New Roman" w:hAnsi="Times New Roman" w:cs="Times New Roman"/>
+          <w:u w:val="none"/>
+        </w:rPr>
+        <w:t>ncia</w:t>
+      </w:r>
+      <w:r>
+        <w:rPr>
+          <w:rFonts w:ascii="Times New Roman" w:hAnsi="Times New Roman" w:cs="Times New Roman"/>
+          <w:u w:val="none"/>
+        </w:rPr>
+        <w:t>, es decir, de cómo de claro u oscuro sea.</w:t>
+      </w:r>
+    </w:p>
+    <w:p>
+      <w:pPr>
+        <w:pStyle w:val="Def0"/>
+        <w:rPr>
+          <w:rFonts w:ascii="Times New Roman" w:hAnsi="Times New Roman" w:cs="Times New Roman"/>
+          <w:u w:val="none"/>
+        </w:rPr>
+      </w:pPr>
+      <w:r>
+        <w:rPr>
+          <w:rFonts w:ascii="Times New Roman" w:hAnsi="Times New Roman" w:cs="Times New Roman"/>
+          <w:u w:val="none"/>
+        </w:rPr>
+        <w:t>En un espacio de colores</w:t>
+      </w:r>
+      <w:r>
+        <w:rPr>
+          <w:rFonts w:ascii="Times New Roman" w:hAnsi="Times New Roman" w:cs="Times New Roman"/>
+          <w:u w:val="none"/>
+        </w:rPr>
+        <w:t xml:space="preserve"> YC</w:t>
+      </w:r>
+      <w:r>
+        <w:rPr>
+          <w:rFonts w:ascii="Times New Roman" w:hAnsi="Times New Roman" w:cs="Times New Roman"/>
+          <w:u w:val="none"/>
+          <w:vertAlign w:val="subscript"/>
+        </w:rPr>
+        <w:t>r</w:t>
+      </w:r>
+      <w:r>
+        <w:rPr>
+          <w:rFonts w:ascii="Times New Roman" w:hAnsi="Times New Roman" w:cs="Times New Roman"/>
+          <w:u w:val="none"/>
+        </w:rPr>
+        <w:t>C</w:t>
+      </w:r>
+      <w:r>
+        <w:rPr>
+          <w:rFonts w:ascii="Times New Roman" w:hAnsi="Times New Roman" w:cs="Times New Roman"/>
+          <w:u w:val="none"/>
+          <w:vertAlign w:val="subscript"/>
+        </w:rPr>
+        <w:t>b</w:t>
+      </w:r>
+      <w:r>
+        <w:rPr>
+          <w:rFonts w:ascii="Times New Roman" w:hAnsi="Times New Roman" w:cs="Times New Roman"/>
+          <w:u w:val="none"/>
+        </w:rPr>
+        <w:t>, la cromaticidad R se cuantifica como</w:t>
+      </w:r>
+    </w:p>
+    <w:p>
+      <w:pPr>
+        <w:pStyle w:val="Def0"/>
+        <w:rPr>
+          <w:u w:val="none"/>
+        </w:rPr>
+      </w:pPr>
+      <m:oMathPara>
+        <m:oMath>
+          <m:r>
+            <w:rPr>
+              <w:rFonts w:ascii="Cambria Math" w:hAnsi="Cambria Math"/>
+              <w:u w:val="none"/>
+            </w:rPr>
+            <m:t>R=</m:t>
+          </m:r>
+          <m:rad>
+            <m:radPr>
+              <m:degHide m:val="on"/>
+              <m:ctrlPr>
+                <w:rPr>
+                  <w:rFonts w:ascii="Cambria Math" w:hAnsi="Cambria Math"/>
+                  <w:i/>
+                  <w:u w:val="none"/>
+                </w:rPr>
+              </m:ctrlPr>
+            </m:radPr>
+            <m:deg/>
+            <m:e>
+              <m:sSup>
+                <m:sSupPr>
+                  <m:ctrlPr>
+                    <w:rPr>
+                      <w:rFonts w:ascii="Cambria Math" w:hAnsi="Cambria Math"/>
+                      <w:i/>
+                      <w:u w:val="none"/>
+                    </w:rPr>
+                  </m:ctrlPr>
+                </m:sSupPr>
+                <m:e>
+                  <m:sSub>
+                    <m:sSubPr>
+                      <m:ctrlPr>
+                        <w:rPr>
+                          <w:rFonts w:ascii="Cambria Math" w:hAnsi="Cambria Math"/>
+                          <w:i/>
+                          <w:u w:val="none"/>
+                        </w:rPr>
+                      </m:ctrlPr>
+                    </m:sSubPr>
+                    <m:e>
+                      <m:r>
+                        <w:rPr>
+                          <w:rFonts w:ascii="Cambria Math" w:hAnsi="Cambria Math"/>
+                          <w:u w:val="none"/>
+                        </w:rPr>
+                        <m:t>C</m:t>
+                      </m:r>
+                    </m:e>
+                    <m:sub>
+                      <m:r>
+                        <w:rPr>
+                          <w:rFonts w:ascii="Cambria Math" w:hAnsi="Cambria Math"/>
+                          <w:u w:val="none"/>
+                        </w:rPr>
+                        <m:t>r</m:t>
+                      </m:r>
+                    </m:sub>
+                  </m:sSub>
+                </m:e>
+                <m:sup>
+                  <m:r>
+                    <w:rPr>
+                      <w:rFonts w:ascii="Cambria Math" w:hAnsi="Cambria Math"/>
+                      <w:u w:val="none"/>
+                    </w:rPr>
+                    <m:t>2</m:t>
+                  </m:r>
+                </m:sup>
+              </m:sSup>
+              <m:r>
+                <w:rPr>
+                  <w:rFonts w:ascii="Cambria Math" w:hAnsi="Cambria Math"/>
+                  <w:u w:val="none"/>
+                </w:rPr>
+                <m:t xml:space="preserve">+ </m:t>
+              </m:r>
+              <m:sSup>
+                <m:sSupPr>
+                  <m:ctrlPr>
+                    <w:rPr>
+                      <w:rFonts w:ascii="Cambria Math" w:hAnsi="Cambria Math"/>
+                      <w:i/>
+                      <w:u w:val="none"/>
+                    </w:rPr>
+                  </m:ctrlPr>
+                </m:sSupPr>
+                <m:e>
+                  <m:sSub>
+                    <m:sSubPr>
+                      <m:ctrlPr>
+                        <w:rPr>
+                          <w:rFonts w:ascii="Cambria Math" w:hAnsi="Cambria Math"/>
+                          <w:i/>
+                          <w:u w:val="none"/>
+                        </w:rPr>
+                      </m:ctrlPr>
+                    </m:sSubPr>
+                    <m:e>
+                      <m:r>
+                        <w:rPr>
+                          <w:rFonts w:ascii="Cambria Math" w:hAnsi="Cambria Math"/>
+                          <w:u w:val="none"/>
+                        </w:rPr>
+                        <m:t>C</m:t>
+                      </m:r>
+                    </m:e>
+                    <m:sub>
+                      <m:r>
+                        <w:rPr>
+                          <w:rFonts w:ascii="Cambria Math" w:hAnsi="Cambria Math"/>
+                          <w:u w:val="none"/>
+                        </w:rPr>
+                        <m:t>b</m:t>
+                      </m:r>
+                    </m:sub>
+                  </m:sSub>
+                </m:e>
+                <m:sup>
+                  <m:r>
+                    <w:rPr>
+                      <w:rFonts w:ascii="Cambria Math" w:hAnsi="Cambria Math"/>
+                      <w:u w:val="none"/>
+                    </w:rPr>
+                    <m:t>2</m:t>
+                  </m:r>
+                </m:sup>
+              </m:sSup>
+            </m:e>
+          </m:rad>
+        </m:oMath>
+      </m:oMathPara>
+    </w:p>
+    <w:p>
+      <w:r>
+        <w:t>Por tanto, dada nuestra imagen original, se define la matriz de cromaticidad  aquella que contiene para cada píxel el valor de su cromaticidad.</w:t>
+      </w:r>
+    </w:p>
+    <w:p>
+      <w:pPr>
+        <w:pStyle w:val="Figures"/>
+      </w:pPr>
+      <w:r>
+        <w:rPr>
+          <w:noProof/>
+          <w:lang w:eastAsia="es-ES"/>
+        </w:rPr>
+        <w:drawing>
+          <wp:inline distT="0" distB="0" distL="0" distR="0">
+            <wp:extent cx="5935980" cy="1885950"/>
+            <wp:effectExtent l="19050" t="0" r="7620" b="0"/>
+            <wp:docPr id="4" name="3 Imagen" descr="explicacion_cromaticidad.png"/>
+            <wp:cNvGraphicFramePr>
+              <a:graphicFrameLocks xmlns:a="http://schemas.openxmlformats.org/drawingml/2006/main" noChangeAspect="1"/>
+            </wp:cNvGraphicFramePr>
+            <a:graphic xmlns:a="http://schemas.openxmlformats.org/drawingml/2006/main">
+              <a:graphicData uri="http://schemas.openxmlformats.org/drawingml/2006/picture">
+                <pic:pic xmlns:pic="http://schemas.openxmlformats.org/drawingml/2006/picture">
+                  <pic:nvPicPr>
+                    <pic:cNvPr id="0" name="explicacion_cromaticidad.png"/>
+                    <pic:cNvPicPr/>
+                  </pic:nvPicPr>
+                  <pic:blipFill>
+                    <a:blip r:embed="rId31"/>
+                    <a:stretch>
+                      <a:fillRect/>
+                    </a:stretch>
+                  </pic:blipFill>
+                  <pic:spPr>
+                    <a:xfrm>
+                      <a:off x="0" y="0"/>
+                      <a:ext cx="5935980" cy="1885950"/>
+                    </a:xfrm>
+                    <a:prstGeom prst="rect">
+                      <a:avLst/>
+                    </a:prstGeom>
+                  </pic:spPr>
+                </pic:pic>
+              </a:graphicData>
+            </a:graphic>
+          </wp:inline>
+        </w:drawing>
+      </w:r>
+    </w:p>
+    <w:p>
+      <w:pPr>
+        <w:pStyle w:val="Figures"/>
+      </w:pPr>
+      <w:r>
+        <w:t>Figura x. Espacios de color</w:t>
+      </w:r>
+      <w:r>
+        <w:rPr>
+          <w:rFonts w:cs="Times New Roman"/>
+        </w:rPr>
+        <w:t xml:space="preserve"> </w:t>
+      </w:r>
+      <w:r>
+        <w:rPr>
+          <w:rFonts w:cs="Times New Roman"/>
+        </w:rPr>
+        <w:t>YC</w:t>
+      </w:r>
+      <w:r>
+        <w:rPr>
+          <w:rFonts w:cs="Times New Roman"/>
+          <w:vertAlign w:val="subscript"/>
+        </w:rPr>
+        <w:t>r</w:t>
+      </w:r>
+      <w:r>
+        <w:rPr>
+          <w:rFonts w:cs="Times New Roman"/>
+        </w:rPr>
+        <w:t>C</w:t>
+      </w:r>
+      <w:r>
+        <w:rPr>
+          <w:rFonts w:cs="Times New Roman"/>
+          <w:vertAlign w:val="subscript"/>
+        </w:rPr>
+        <w:t>b</w:t>
+      </w:r>
+      <w:r>
+        <w:rPr>
+          <w:rFonts w:cs="Times New Roman"/>
+        </w:rPr>
+        <w:t xml:space="preserve"> para valores de luma (</w:t>
+      </w:r>
+      <w:r>
+        <w:rPr>
+          <w:rFonts w:cs="Times New Roman"/>
+        </w:rPr>
+        <w:t>Y) de 0, 0.5 y 1 respectivamente.</w:t>
+      </w:r>
+    </w:p>
+    <w:p>
+      <w:pPr>
+        <w:rPr>
+          <w:rFonts w:eastAsiaTheme="minorEastAsia"/>
+        </w:rPr>
+      </w:pPr>
+      <w:r>
+        <w:rPr>
+          <w:rFonts w:eastAsiaTheme="minorEastAsia"/>
+        </w:rPr>
+        <w:t>En la figura anterior puede verse como aquellos colores con una menor R, es decir, aquellos más cercanos al origen de coordenadas, poseen tonos más grises.</w:t>
+      </w:r>
+    </w:p>
+    <w:p>
+      <w:pPr>
+        <w:rPr>
+          <w:rFonts w:eastAsiaTheme="minorEastAsia"/>
+        </w:rPr>
+      </w:pPr>
+      <w:r>
+        <w:rPr>
+          <w:rFonts w:eastAsiaTheme="minorEastAsia"/>
+        </w:rPr>
+        <w:t xml:space="preserve">Volviendo al problema anterior, queremos evitar que al filtrar componentes de alta frecuencia eliminemos elementos gráficos que posean cambios bruscos en los colores. Para ello, imponemos un umbral V. Aquellos píxeles cuya cromaticidad sea superior a dicho umbral serán conservados en la imagen filtrada. </w:t>
+      </w:r>
+      <w:r>
+        <w:rPr>
+          <w:rFonts w:eastAsiaTheme="minorEastAsia"/>
+        </w:rPr>
+        <w:t xml:space="preserve">Esto no supone ningún problema para la eliminación de texto ya que los caracteres tienen generalmente una cromaticidad </w:t>
+      </w:r>
+      <w:r>
+        <w:rPr>
+          <w:rFonts w:eastAsiaTheme="minorEastAsia"/>
+        </w:rPr>
+        <w:t xml:space="preserve">muy </w:t>
+      </w:r>
+      <w:r>
+        <w:rPr>
+          <w:rFonts w:eastAsiaTheme="minorEastAsia"/>
+        </w:rPr>
+        <w:t>baja.</w:t>
+      </w:r>
+    </w:p>
+    <w:p>
+      <w:pPr>
+        <w:rPr>
+          <w:rFonts w:eastAsiaTheme="minorEastAsia"/>
+        </w:rPr>
+      </w:pPr>
+      <w:r>
+        <w:rPr>
+          <w:rFonts w:eastAsiaTheme="minorEastAsia"/>
+        </w:rPr>
+        <w:t>Los resultados obtenidos mediante este procedimiento son los siguientes.</w:t>
+      </w:r>
+    </w:p>
+    <w:p>
+      <w:pPr>
+        <w:rPr>
+          <w:rFonts w:eastAsiaTheme="minorEastAsia"/>
+        </w:rPr>
+      </w:pPr>
+      <w:r>
+        <w:rPr>
+          <w:rFonts w:eastAsiaTheme="minorEastAsia"/>
         </w:rPr>
         <w:t>(</w:t>
       </w:r>
       <w:r>
         <w:rPr>
+          <w:rFonts w:eastAsiaTheme="minorEastAsia"/>
           <w:highlight w:val="yellow"/>
+        </w:rPr>
+        <w:t>FOTOS DE RESULTADO BUENO CON TO</w:t>
+      </w:r>
+      <w:r>
+        <w:rPr>
+          <w:rFonts w:eastAsiaTheme="minorEastAsia"/>
+        </w:rPr>
+        <w:t>)</w:t>
+      </w:r>
+    </w:p>
+    <w:p>
+      <w:pPr>
+        <w:pStyle w:val="Figures"/>
+      </w:pPr>
+      <w:r>
+        <w:rPr>
+          <w:noProof/>
+          <w:lang w:eastAsia="es-ES"/>
+        </w:rPr>
+        <w:lastRenderedPageBreak/>
+        <w:drawing>
+          <wp:inline distT="0" distB="0" distL="0" distR="0">
+            <wp:extent cx="5935980" cy="2764790"/>
+            <wp:effectExtent l="19050" t="0" r="7620" b="0"/>
+            <wp:docPr id="6" name="5 Imagen" descr="ejemplo_espectral_malo.png"/>
+            <wp:cNvGraphicFramePr>
+              <a:graphicFrameLocks xmlns:a="http://schemas.openxmlformats.org/drawingml/2006/main" noChangeAspect="1"/>
+            </wp:cNvGraphicFramePr>
+            <a:graphic xmlns:a="http://schemas.openxmlformats.org/drawingml/2006/main">
+              <a:graphicData uri="http://schemas.openxmlformats.org/drawingml/2006/picture">
+                <pic:pic xmlns:pic="http://schemas.openxmlformats.org/drawingml/2006/picture">
+                  <pic:nvPicPr>
+                    <pic:cNvPr id="0" name="ejemplo_espectral_malo.png"/>
+                    <pic:cNvPicPr/>
+                  </pic:nvPicPr>
+                  <pic:blipFill>
+                    <a:blip r:embed="rId32"/>
+                    <a:stretch>
+                      <a:fillRect/>
+                    </a:stretch>
+                  </pic:blipFill>
+                  <pic:spPr>
+                    <a:xfrm>
+                      <a:off x="0" y="0"/>
+                      <a:ext cx="5935980" cy="2764790"/>
+                    </a:xfrm>
+                    <a:prstGeom prst="rect">
+                      <a:avLst/>
+                    </a:prstGeom>
+                  </pic:spPr>
+                </pic:pic>
+              </a:graphicData>
+            </a:graphic>
+          </wp:inline>
+        </w:drawing>
+      </w:r>
+    </w:p>
+    <w:p>
+      <w:pPr>
+        <w:pStyle w:val="Figures"/>
+      </w:pPr>
+      <w:r>
+        <w:t>Figura X. Ejemplo en el cual el filtrado frecuencial falla.</w:t>
+      </w:r>
+    </w:p>
+    <w:p>
+      <w:pPr>
+        <w:rPr>
+          <w:rFonts w:eastAsiaTheme="minorEastAsia"/>
+        </w:rPr>
+      </w:pPr>
+      <w:r>
+        <w:rPr>
+          <w:rFonts w:eastAsiaTheme="minorEastAsia"/>
+        </w:rPr>
+        <w:t>Como puede verse, los resultados en el primer caso son verdaderamente alentadores. Sin embargo, en el segundo caso el filtrado frecuencial elimina el sello además del texto.</w:t>
+      </w:r>
+    </w:p>
+    <w:p>
+      <w:pPr>
+        <w:rPr>
+          <w:lang w:val="es-ES_tradnl"/>
+        </w:rPr>
+      </w:pPr>
+      <w:r>
+        <w:rPr>
+          <w:lang w:val="es-ES_tradnl"/>
+        </w:rPr>
+        <w:t>(</w:t>
+      </w:r>
+      <w:r>
+        <w:rPr>
+          <w:highlight w:val="yellow"/>
           <w:lang w:val="es-ES_tradnl"/>
         </w:rPr>
         <w:t>Después de explicar cada método</w:t>
@@ -7160,6 +7696,13 @@
         </w:rPr>
         <w:t>.</w:t>
       </w:r>
+    </w:p>
+    <w:p>
+      <w:pPr>
+        <w:rPr>
+          <w:lang w:val="es-ES_tradnl"/>
+        </w:rPr>
+      </w:pPr>
     </w:p>
     <w:p>
       <w:pPr>
@@ -7193,7 +7736,7 @@
       <w:bookmarkStart w:id="18" w:name="_Toc229935397"/>
       <w:bookmarkStart w:id="19" w:name="_Toc229935589"/>
       <w:bookmarkStart w:id="20" w:name="_Ref327721819"/>
-      <w:bookmarkEnd w:id="0"/>
+      <w:bookmarkEnd w:id="2"/>
     </w:p>
     <w:p>
       <w:pPr>
@@ -7950,7 +8493,6 @@
         </w:tabs>
         <w:rPr>
           <w:noProof/>
-          <w:lang w:val="en-US"/>
         </w:rPr>
       </w:pPr>
       <w:r>
@@ -7967,7 +8509,7 @@
           <w:rFonts w:asciiTheme="majorHAnsi" w:eastAsiaTheme="majorEastAsia" w:hAnsiTheme="majorHAnsi" w:cstheme="majorBidi"/>
           <w:sz w:val="24"/>
           <w:szCs w:val="24"/>
-          <w:lang w:val="en-US" w:eastAsia="es-ES"/>
+          <w:lang w:eastAsia="es-ES"/>
         </w:rPr>
         <w:instrText xml:space="preserve"> TOA  \c "1" </w:instrText>
       </w:r>
@@ -7983,14 +8525,12 @@
       <w:r>
         <w:rPr>
           <w:noProof/>
-          <w:lang w:val="en-US"/>
         </w:rPr>
         <w:t>ISO: International Organization for Standardization</w:t>
       </w:r>
       <w:r>
         <w:rPr>
           <w:noProof/>
-          <w:lang w:val="en-US"/>
         </w:rPr>
         <w:tab/>
         <w:t>4</w:t>
@@ -8106,7 +8646,7 @@
       </w:r>
     </w:p>
     <w:sectPr>
-      <w:footerReference w:type="even" r:id="rId31"/>
+      <w:footerReference w:type="even" r:id="rId33"/>
       <w:type w:val="oddPage"/>
       <w:pgSz w:w="11900" w:h="16840" w:code="11"/>
       <w:pgMar w:top="1534" w:right="1134" w:bottom="851" w:left="1134" w:header="426" w:footer="342" w:gutter="284"/>
@@ -8317,7 +8857,7 @@
             <w:rPr>
               <w:noProof/>
             </w:rPr>
-            <w:t>1</w:t>
+            <w:t>11</w:t>
           </w:r>
         </w:fldSimple>
       </w:p>
@@ -8350,7 +8890,7 @@
         <w:rPr>
           <w:noProof/>
         </w:rPr>
-        <w:t>12</w:t>
+        <w:t>14</w:t>
       </w:r>
     </w:fldSimple>
   </w:p>
@@ -8605,7 +9145,7 @@
                     <w:sz w:val="20"/>
                     <w:szCs w:val="20"/>
                   </w:rPr>
-                  <w:t>2</w:t>
+                  <w:t>4</w:t>
                 </w:r>
                 <w:r>
                   <w:rPr>
@@ -14491,38 +15031,38 @@
     </dgm:pt>
   </dgm:ptLst>
   <dgm:cxnLst>
-    <dgm:cxn modelId="{247681C2-1169-4C78-8773-4DA2D37018FF}" type="presOf" srcId="{AF681217-E400-4C37-8BA9-23314C667848}" destId="{3523F59F-0639-431D-8A36-CFFF1E6069FF}" srcOrd="0" destOrd="0" presId="urn:microsoft.com/office/officeart/2005/8/layout/bProcess3"/>
-    <dgm:cxn modelId="{D1E01FC0-9050-4BD0-AFC3-998A13A090B2}" type="presOf" srcId="{B094288D-1EA8-4768-97F2-BB72040BECA5}" destId="{BD01689E-BD00-467E-97CE-10E401CBAE14}" srcOrd="0" destOrd="0" presId="urn:microsoft.com/office/officeart/2005/8/layout/bProcess3"/>
-    <dgm:cxn modelId="{0CD30BFD-C9E7-4A30-A050-E5C1A74DFA44}" type="presOf" srcId="{3C03D200-E53A-4BEF-8AC0-99A2510044B1}" destId="{CAE55423-3C01-4F95-B5F5-7FE2B7B2E42D}" srcOrd="0" destOrd="0" presId="urn:microsoft.com/office/officeart/2005/8/layout/bProcess3"/>
-    <dgm:cxn modelId="{C7C839EF-8B07-4629-982E-53BB1194A313}" type="presOf" srcId="{3F522376-7E91-4E07-93E7-FE19A7BC10F4}" destId="{D62DD921-4833-4794-8F94-800A99DBBD67}" srcOrd="0" destOrd="0" presId="urn:microsoft.com/office/officeart/2005/8/layout/bProcess3"/>
-    <dgm:cxn modelId="{3DE9D559-C455-43CE-930B-B36F7355304F}" type="presOf" srcId="{3B970172-35A8-4709-BE6F-BFD051CA0B75}" destId="{B5975436-2774-42BA-9BC2-1FCDF661FF0E}" srcOrd="0" destOrd="0" presId="urn:microsoft.com/office/officeart/2005/8/layout/bProcess3"/>
+    <dgm:cxn modelId="{82CF770F-9954-4873-9F34-95EC52580F9E}" type="presOf" srcId="{B094288D-1EA8-4768-97F2-BB72040BECA5}" destId="{BD01689E-BD00-467E-97CE-10E401CBAE14}" srcOrd="0" destOrd="0" presId="urn:microsoft.com/office/officeart/2005/8/layout/bProcess3"/>
+    <dgm:cxn modelId="{3C9B66E9-73DB-45CE-813D-E088A02738CC}" type="presOf" srcId="{8F55AE64-E2FC-4483-9391-3E4A2CA960DB}" destId="{1094C504-14F6-441F-AE43-95000F0A6C4C}" srcOrd="0" destOrd="0" presId="urn:microsoft.com/office/officeart/2005/8/layout/bProcess3"/>
+    <dgm:cxn modelId="{2E63478D-7143-44D6-A58D-936CB491E003}" type="presOf" srcId="{F6E7B5EF-5CB4-4D18-9FCB-FDE20E11B112}" destId="{BEEC2F19-66B6-4521-8CC4-30DBEA5621B3}" srcOrd="0" destOrd="0" presId="urn:microsoft.com/office/officeart/2005/8/layout/bProcess3"/>
+    <dgm:cxn modelId="{32E7A05B-3EC6-4BAF-B176-7E1F40F14F83}" type="presOf" srcId="{6682101B-51FF-41F0-8CDE-CEC3E44B0F8E}" destId="{0D69B4E8-D414-4D80-95F5-D805F97A09F5}" srcOrd="0" destOrd="0" presId="urn:microsoft.com/office/officeart/2005/8/layout/bProcess3"/>
+    <dgm:cxn modelId="{918413F8-5173-4181-AC72-96C91E53F4BD}" type="presOf" srcId="{D47D2203-E130-44F5-96A6-A6286A9693EF}" destId="{116FC713-4D8D-41AD-A188-2897A214E36E}" srcOrd="0" destOrd="0" presId="urn:microsoft.com/office/officeart/2005/8/layout/bProcess3"/>
     <dgm:cxn modelId="{86A45865-8502-477A-8B5F-482B336312D7}" srcId="{3C03D200-E53A-4BEF-8AC0-99A2510044B1}" destId="{6682101B-51FF-41F0-8CDE-CEC3E44B0F8E}" srcOrd="2" destOrd="0" parTransId="{166B927C-5E86-4617-B4EE-538633A1DF89}" sibTransId="{8F55AE64-E2FC-4483-9391-3E4A2CA960DB}"/>
+    <dgm:cxn modelId="{7438DA85-CAD8-4B45-88DF-33FD5FE45F88}" type="presOf" srcId="{D47D2203-E130-44F5-96A6-A6286A9693EF}" destId="{473D0B22-5D4E-435A-BD38-D3948DACCF2F}" srcOrd="1" destOrd="0" presId="urn:microsoft.com/office/officeart/2005/8/layout/bProcess3"/>
     <dgm:cxn modelId="{77043277-31FC-4BC1-8601-C3B94B99A249}" srcId="{3C03D200-E53A-4BEF-8AC0-99A2510044B1}" destId="{3B970172-35A8-4709-BE6F-BFD051CA0B75}" srcOrd="0" destOrd="0" parTransId="{3D24B78C-496D-4332-9F2B-B653C6BBE460}" sibTransId="{D47D2203-E130-44F5-96A6-A6286A9693EF}"/>
-    <dgm:cxn modelId="{55B716E0-7E2A-4EB9-9790-FE66BA5B78FE}" type="presOf" srcId="{8F55AE64-E2FC-4483-9391-3E4A2CA960DB}" destId="{43D7E118-EBD4-4174-8DFB-3BE1B6F5E20C}" srcOrd="1" destOrd="0" presId="urn:microsoft.com/office/officeart/2005/8/layout/bProcess3"/>
-    <dgm:cxn modelId="{C5D60D0E-CB89-4DDE-BDDE-093E41E0B653}" type="presOf" srcId="{AF681217-E400-4C37-8BA9-23314C667848}" destId="{60BF93C2-0F28-4F10-8727-076C1D5FD7A8}" srcOrd="1" destOrd="0" presId="urn:microsoft.com/office/officeart/2005/8/layout/bProcess3"/>
-    <dgm:cxn modelId="{5DA6C5AC-9370-486F-A69E-CC46484979EF}" type="presOf" srcId="{D47D2203-E130-44F5-96A6-A6286A9693EF}" destId="{473D0B22-5D4E-435A-BD38-D3948DACCF2F}" srcOrd="1" destOrd="0" presId="urn:microsoft.com/office/officeart/2005/8/layout/bProcess3"/>
-    <dgm:cxn modelId="{58B47686-8EE7-45C4-98C7-8C2FCCDBF4A7}" type="presOf" srcId="{8F55AE64-E2FC-4483-9391-3E4A2CA960DB}" destId="{1094C504-14F6-441F-AE43-95000F0A6C4C}" srcOrd="0" destOrd="0" presId="urn:microsoft.com/office/officeart/2005/8/layout/bProcess3"/>
-    <dgm:cxn modelId="{6E8BE16D-024B-4FCB-8927-9E4C55924EBE}" type="presOf" srcId="{C79A481D-0137-47F4-ACB6-0DBA844BF072}" destId="{6D6CD7C6-37D3-4640-93EE-66D4D3F1D284}" srcOrd="0" destOrd="0" presId="urn:microsoft.com/office/officeart/2005/8/layout/bProcess3"/>
-    <dgm:cxn modelId="{917715BD-856F-4169-A5D4-608C159718B9}" type="presOf" srcId="{F6E7B5EF-5CB4-4D18-9FCB-FDE20E11B112}" destId="{BEEC2F19-66B6-4521-8CC4-30DBEA5621B3}" srcOrd="0" destOrd="0" presId="urn:microsoft.com/office/officeart/2005/8/layout/bProcess3"/>
-    <dgm:cxn modelId="{F2A4BC0E-2D2B-4EFF-9854-F3B7D5A8500E}" type="presOf" srcId="{D47D2203-E130-44F5-96A6-A6286A9693EF}" destId="{116FC713-4D8D-41AD-A188-2897A214E36E}" srcOrd="0" destOrd="0" presId="urn:microsoft.com/office/officeart/2005/8/layout/bProcess3"/>
-    <dgm:cxn modelId="{4F28AD84-F976-4429-960C-FEA4C16636DC}" type="presOf" srcId="{3F522376-7E91-4E07-93E7-FE19A7BC10F4}" destId="{5C38AFC7-D30D-41E2-BD07-E137B07225E6}" srcOrd="1" destOrd="0" presId="urn:microsoft.com/office/officeart/2005/8/layout/bProcess3"/>
-    <dgm:cxn modelId="{136D3F30-FAF7-4835-A0C8-67B65465222B}" type="presOf" srcId="{6682101B-51FF-41F0-8CDE-CEC3E44B0F8E}" destId="{0D69B4E8-D414-4D80-95F5-D805F97A09F5}" srcOrd="0" destOrd="0" presId="urn:microsoft.com/office/officeart/2005/8/layout/bProcess3"/>
+    <dgm:cxn modelId="{DF64504D-5A13-451A-936D-01F551244AE4}" type="presOf" srcId="{3B970172-35A8-4709-BE6F-BFD051CA0B75}" destId="{B5975436-2774-42BA-9BC2-1FCDF661FF0E}" srcOrd="0" destOrd="0" presId="urn:microsoft.com/office/officeart/2005/8/layout/bProcess3"/>
+    <dgm:cxn modelId="{9CD480FD-1017-4D09-898F-713A2FA4D5E5}" type="presOf" srcId="{8F55AE64-E2FC-4483-9391-3E4A2CA960DB}" destId="{43D7E118-EBD4-4174-8DFB-3BE1B6F5E20C}" srcOrd="1" destOrd="0" presId="urn:microsoft.com/office/officeart/2005/8/layout/bProcess3"/>
+    <dgm:cxn modelId="{4BD032E4-DDDB-4F2E-806E-C514EC4B600C}" type="presOf" srcId="{AF681217-E400-4C37-8BA9-23314C667848}" destId="{3523F59F-0639-431D-8A36-CFFF1E6069FF}" srcOrd="0" destOrd="0" presId="urn:microsoft.com/office/officeart/2005/8/layout/bProcess3"/>
+    <dgm:cxn modelId="{B9AB39AD-431F-47A6-8C93-E3604B885EB3}" type="presOf" srcId="{AF681217-E400-4C37-8BA9-23314C667848}" destId="{60BF93C2-0F28-4F10-8727-076C1D5FD7A8}" srcOrd="1" destOrd="0" presId="urn:microsoft.com/office/officeart/2005/8/layout/bProcess3"/>
+    <dgm:cxn modelId="{B320CCC4-6D4A-41BE-BB68-6566CE0079A5}" type="presOf" srcId="{C79A481D-0137-47F4-ACB6-0DBA844BF072}" destId="{6D6CD7C6-37D3-4640-93EE-66D4D3F1D284}" srcOrd="0" destOrd="0" presId="urn:microsoft.com/office/officeart/2005/8/layout/bProcess3"/>
+    <dgm:cxn modelId="{EA28E292-51F3-423B-BD85-988272AE8F4C}" type="presOf" srcId="{3C03D200-E53A-4BEF-8AC0-99A2510044B1}" destId="{CAE55423-3C01-4F95-B5F5-7FE2B7B2E42D}" srcOrd="0" destOrd="0" presId="urn:microsoft.com/office/officeart/2005/8/layout/bProcess3"/>
+    <dgm:cxn modelId="{453C7A41-586F-42D2-A8B5-F5267A878F3E}" type="presOf" srcId="{3F522376-7E91-4E07-93E7-FE19A7BC10F4}" destId="{5C38AFC7-D30D-41E2-BD07-E137B07225E6}" srcOrd="1" destOrd="0" presId="urn:microsoft.com/office/officeart/2005/8/layout/bProcess3"/>
+    <dgm:cxn modelId="{E0BDE37E-0E86-4E3A-ACF3-FB9720F15108}" type="presOf" srcId="{3F522376-7E91-4E07-93E7-FE19A7BC10F4}" destId="{D62DD921-4833-4794-8F94-800A99DBBD67}" srcOrd="0" destOrd="0" presId="urn:microsoft.com/office/officeart/2005/8/layout/bProcess3"/>
     <dgm:cxn modelId="{9EBB44B9-4AC9-4552-849A-53B1814239A2}" srcId="{3C03D200-E53A-4BEF-8AC0-99A2510044B1}" destId="{F6E7B5EF-5CB4-4D18-9FCB-FDE20E11B112}" srcOrd="4" destOrd="0" parTransId="{6A899AB5-DD07-4886-8192-A861FFB9CB7D}" sibTransId="{150A3C8B-B89E-473E-B6A1-05476DD89832}"/>
     <dgm:cxn modelId="{87A1F0F6-FE0F-4999-BA4A-F682505C46CC}" srcId="{3C03D200-E53A-4BEF-8AC0-99A2510044B1}" destId="{C79A481D-0137-47F4-ACB6-0DBA844BF072}" srcOrd="1" destOrd="0" parTransId="{8F6B6D34-9977-4920-8A3A-89DF0F157BE4}" sibTransId="{AF681217-E400-4C37-8BA9-23314C667848}"/>
     <dgm:cxn modelId="{B65218F8-A0DD-4B65-915A-FC171D944BA5}" srcId="{3C03D200-E53A-4BEF-8AC0-99A2510044B1}" destId="{B094288D-1EA8-4768-97F2-BB72040BECA5}" srcOrd="3" destOrd="0" parTransId="{4E727F3A-DF53-4CF3-8C63-916C320F1D8A}" sibTransId="{3F522376-7E91-4E07-93E7-FE19A7BC10F4}"/>
-    <dgm:cxn modelId="{AEBC8418-4C0C-46F1-B6D1-EB961C764830}" type="presParOf" srcId="{CAE55423-3C01-4F95-B5F5-7FE2B7B2E42D}" destId="{B5975436-2774-42BA-9BC2-1FCDF661FF0E}" srcOrd="0" destOrd="0" presId="urn:microsoft.com/office/officeart/2005/8/layout/bProcess3"/>
-    <dgm:cxn modelId="{0424E52F-49A8-40BB-BBE6-09CE3B2C25F0}" type="presParOf" srcId="{CAE55423-3C01-4F95-B5F5-7FE2B7B2E42D}" destId="{116FC713-4D8D-41AD-A188-2897A214E36E}" srcOrd="1" destOrd="0" presId="urn:microsoft.com/office/officeart/2005/8/layout/bProcess3"/>
-    <dgm:cxn modelId="{C2120E64-9561-46C4-9817-6F98D2F313F3}" type="presParOf" srcId="{116FC713-4D8D-41AD-A188-2897A214E36E}" destId="{473D0B22-5D4E-435A-BD38-D3948DACCF2F}" srcOrd="0" destOrd="0" presId="urn:microsoft.com/office/officeart/2005/8/layout/bProcess3"/>
-    <dgm:cxn modelId="{1B0D2907-DE1E-460D-8A65-A9156700675D}" type="presParOf" srcId="{CAE55423-3C01-4F95-B5F5-7FE2B7B2E42D}" destId="{6D6CD7C6-37D3-4640-93EE-66D4D3F1D284}" srcOrd="2" destOrd="0" presId="urn:microsoft.com/office/officeart/2005/8/layout/bProcess3"/>
-    <dgm:cxn modelId="{037C86D2-252D-4EA7-B3EC-C865F3DFBAE7}" type="presParOf" srcId="{CAE55423-3C01-4F95-B5F5-7FE2B7B2E42D}" destId="{3523F59F-0639-431D-8A36-CFFF1E6069FF}" srcOrd="3" destOrd="0" presId="urn:microsoft.com/office/officeart/2005/8/layout/bProcess3"/>
-    <dgm:cxn modelId="{D7D651AC-87E0-49A1-9294-FB620AC1BCD5}" type="presParOf" srcId="{3523F59F-0639-431D-8A36-CFFF1E6069FF}" destId="{60BF93C2-0F28-4F10-8727-076C1D5FD7A8}" srcOrd="0" destOrd="0" presId="urn:microsoft.com/office/officeart/2005/8/layout/bProcess3"/>
-    <dgm:cxn modelId="{73472B88-E0F7-4AEC-82A2-C419E859F647}" type="presParOf" srcId="{CAE55423-3C01-4F95-B5F5-7FE2B7B2E42D}" destId="{0D69B4E8-D414-4D80-95F5-D805F97A09F5}" srcOrd="4" destOrd="0" presId="urn:microsoft.com/office/officeart/2005/8/layout/bProcess3"/>
-    <dgm:cxn modelId="{1EA1F375-4C07-4F74-84CA-BCBF8DF8B1C6}" type="presParOf" srcId="{CAE55423-3C01-4F95-B5F5-7FE2B7B2E42D}" destId="{1094C504-14F6-441F-AE43-95000F0A6C4C}" srcOrd="5" destOrd="0" presId="urn:microsoft.com/office/officeart/2005/8/layout/bProcess3"/>
-    <dgm:cxn modelId="{382050A8-27BD-4148-92EB-4C842932C744}" type="presParOf" srcId="{1094C504-14F6-441F-AE43-95000F0A6C4C}" destId="{43D7E118-EBD4-4174-8DFB-3BE1B6F5E20C}" srcOrd="0" destOrd="0" presId="urn:microsoft.com/office/officeart/2005/8/layout/bProcess3"/>
-    <dgm:cxn modelId="{E9AA37E8-2BD0-497C-974C-142C8EB983D9}" type="presParOf" srcId="{CAE55423-3C01-4F95-B5F5-7FE2B7B2E42D}" destId="{BD01689E-BD00-467E-97CE-10E401CBAE14}" srcOrd="6" destOrd="0" presId="urn:microsoft.com/office/officeart/2005/8/layout/bProcess3"/>
-    <dgm:cxn modelId="{7FA4AEBF-97FC-44C0-93A2-C2A75D141052}" type="presParOf" srcId="{CAE55423-3C01-4F95-B5F5-7FE2B7B2E42D}" destId="{D62DD921-4833-4794-8F94-800A99DBBD67}" srcOrd="7" destOrd="0" presId="urn:microsoft.com/office/officeart/2005/8/layout/bProcess3"/>
-    <dgm:cxn modelId="{7702EC70-DDC8-4080-896C-99FC0EAD714F}" type="presParOf" srcId="{D62DD921-4833-4794-8F94-800A99DBBD67}" destId="{5C38AFC7-D30D-41E2-BD07-E137B07225E6}" srcOrd="0" destOrd="0" presId="urn:microsoft.com/office/officeart/2005/8/layout/bProcess3"/>
-    <dgm:cxn modelId="{92BD3317-57EB-401C-A6AD-DEB57E7EB380}" type="presParOf" srcId="{CAE55423-3C01-4F95-B5F5-7FE2B7B2E42D}" destId="{BEEC2F19-66B6-4521-8CC4-30DBEA5621B3}" srcOrd="8" destOrd="0" presId="urn:microsoft.com/office/officeart/2005/8/layout/bProcess3"/>
+    <dgm:cxn modelId="{A8CED509-4A18-468A-9120-2B594DE3491A}" type="presParOf" srcId="{CAE55423-3C01-4F95-B5F5-7FE2B7B2E42D}" destId="{B5975436-2774-42BA-9BC2-1FCDF661FF0E}" srcOrd="0" destOrd="0" presId="urn:microsoft.com/office/officeart/2005/8/layout/bProcess3"/>
+    <dgm:cxn modelId="{BB2AB5CD-B2FB-4434-9B4F-CB8151E58D84}" type="presParOf" srcId="{CAE55423-3C01-4F95-B5F5-7FE2B7B2E42D}" destId="{116FC713-4D8D-41AD-A188-2897A214E36E}" srcOrd="1" destOrd="0" presId="urn:microsoft.com/office/officeart/2005/8/layout/bProcess3"/>
+    <dgm:cxn modelId="{A2FB3E62-002F-47EA-84C9-4E3C25EE3528}" type="presParOf" srcId="{116FC713-4D8D-41AD-A188-2897A214E36E}" destId="{473D0B22-5D4E-435A-BD38-D3948DACCF2F}" srcOrd="0" destOrd="0" presId="urn:microsoft.com/office/officeart/2005/8/layout/bProcess3"/>
+    <dgm:cxn modelId="{ECCE965A-0B33-457B-9D29-D8E9A493C397}" type="presParOf" srcId="{CAE55423-3C01-4F95-B5F5-7FE2B7B2E42D}" destId="{6D6CD7C6-37D3-4640-93EE-66D4D3F1D284}" srcOrd="2" destOrd="0" presId="urn:microsoft.com/office/officeart/2005/8/layout/bProcess3"/>
+    <dgm:cxn modelId="{595A19AF-1AD1-48A1-BD8C-6EC2459FBCA8}" type="presParOf" srcId="{CAE55423-3C01-4F95-B5F5-7FE2B7B2E42D}" destId="{3523F59F-0639-431D-8A36-CFFF1E6069FF}" srcOrd="3" destOrd="0" presId="urn:microsoft.com/office/officeart/2005/8/layout/bProcess3"/>
+    <dgm:cxn modelId="{9834301B-D2B9-4BF7-A4B7-E41DA02B04B6}" type="presParOf" srcId="{3523F59F-0639-431D-8A36-CFFF1E6069FF}" destId="{60BF93C2-0F28-4F10-8727-076C1D5FD7A8}" srcOrd="0" destOrd="0" presId="urn:microsoft.com/office/officeart/2005/8/layout/bProcess3"/>
+    <dgm:cxn modelId="{1B36AB7D-80F4-43F6-9335-F1F2AED245EF}" type="presParOf" srcId="{CAE55423-3C01-4F95-B5F5-7FE2B7B2E42D}" destId="{0D69B4E8-D414-4D80-95F5-D805F97A09F5}" srcOrd="4" destOrd="0" presId="urn:microsoft.com/office/officeart/2005/8/layout/bProcess3"/>
+    <dgm:cxn modelId="{B45BE22D-DEA2-4CDF-9144-7BBC9B51C83B}" type="presParOf" srcId="{CAE55423-3C01-4F95-B5F5-7FE2B7B2E42D}" destId="{1094C504-14F6-441F-AE43-95000F0A6C4C}" srcOrd="5" destOrd="0" presId="urn:microsoft.com/office/officeart/2005/8/layout/bProcess3"/>
+    <dgm:cxn modelId="{E4DFDB8B-1C8C-40DF-BA37-D8523D25E944}" type="presParOf" srcId="{1094C504-14F6-441F-AE43-95000F0A6C4C}" destId="{43D7E118-EBD4-4174-8DFB-3BE1B6F5E20C}" srcOrd="0" destOrd="0" presId="urn:microsoft.com/office/officeart/2005/8/layout/bProcess3"/>
+    <dgm:cxn modelId="{4612026B-06C1-4020-8DB9-0F805A7E1C6D}" type="presParOf" srcId="{CAE55423-3C01-4F95-B5F5-7FE2B7B2E42D}" destId="{BD01689E-BD00-467E-97CE-10E401CBAE14}" srcOrd="6" destOrd="0" presId="urn:microsoft.com/office/officeart/2005/8/layout/bProcess3"/>
+    <dgm:cxn modelId="{7B0C0650-7178-45FE-B7F2-9E3C14DD2888}" type="presParOf" srcId="{CAE55423-3C01-4F95-B5F5-7FE2B7B2E42D}" destId="{D62DD921-4833-4794-8F94-800A99DBBD67}" srcOrd="7" destOrd="0" presId="urn:microsoft.com/office/officeart/2005/8/layout/bProcess3"/>
+    <dgm:cxn modelId="{0EC6F83B-E889-4615-8CEF-B69951FBBD4C}" type="presParOf" srcId="{D62DD921-4833-4794-8F94-800A99DBBD67}" destId="{5C38AFC7-D30D-41E2-BD07-E137B07225E6}" srcOrd="0" destOrd="0" presId="urn:microsoft.com/office/officeart/2005/8/layout/bProcess3"/>
+    <dgm:cxn modelId="{D49046D5-FBA9-4B68-AA29-F54C8A1FF71F}" type="presParOf" srcId="{CAE55423-3C01-4F95-B5F5-7FE2B7B2E42D}" destId="{BEEC2F19-66B6-4521-8CC4-30DBEA5621B3}" srcOrd="8" destOrd="0" presId="urn:microsoft.com/office/officeart/2005/8/layout/bProcess3"/>
   </dgm:cxnLst>
   <dgm:bg/>
   <dgm:whole/>
@@ -15751,365 +16291,6 @@
 </dgm:styleDef>
 </file>
 
-<file path=word/glossary/document.xml><?xml version="1.0" encoding="utf-8"?>
-<w:glossaryDocument xmlns:ve="http://schemas.openxmlformats.org/markup-compatibility/2006" xmlns:o="urn:schemas-microsoft-com:office:office" xmlns:r="http://schemas.openxmlformats.org/officeDocument/2006/relationships" xmlns:m="http://schemas.openxmlformats.org/officeDocument/2006/math" xmlns:v="urn:schemas-microsoft-com:vml" xmlns:wp="http://schemas.openxmlformats.org/drawingml/2006/wordprocessingDrawing" xmlns:w10="urn:schemas-microsoft-com:office:word" xmlns:w="http://schemas.openxmlformats.org/wordprocessingml/2006/main" xmlns:wne="http://schemas.microsoft.com/office/word/2006/wordml">
-  <w:docParts/>
-</w:glossaryDocument>
-</file>
-
-<file path=word/glossary/fontTable.xml><?xml version="1.0" encoding="utf-8"?>
-<w:fonts xmlns:r="http://schemas.openxmlformats.org/officeDocument/2006/relationships" xmlns:w="http://schemas.openxmlformats.org/wordprocessingml/2006/main">
-  <w:font w:name="Times New Roman">
-    <w:panose1 w:val="02020603050405020304"/>
-    <w:charset w:val="00"/>
-    <w:family w:val="roman"/>
-    <w:pitch w:val="variable"/>
-    <w:sig w:usb0="E0002AFF" w:usb1="C0007841" w:usb2="00000009" w:usb3="00000000" w:csb0="000001FF" w:csb1="00000000"/>
-  </w:font>
-  <w:font w:name="Symbol">
-    <w:panose1 w:val="05050102010706020507"/>
-    <w:charset w:val="02"/>
-    <w:family w:val="roman"/>
-    <w:pitch w:val="variable"/>
-    <w:sig w:usb0="00000000" w:usb1="10000000" w:usb2="00000000" w:usb3="00000000" w:csb0="80000000" w:csb1="00000000"/>
-  </w:font>
-  <w:font w:name="Palatino Linotype">
-    <w:panose1 w:val="02040502050505030304"/>
-    <w:charset w:val="00"/>
-    <w:family w:val="roman"/>
-    <w:pitch w:val="variable"/>
-    <w:sig w:usb0="E0000287" w:usb1="40000013" w:usb2="00000000" w:usb3="00000000" w:csb0="0000019F" w:csb1="00000000"/>
-  </w:font>
-  <w:font w:name="Courier New">
-    <w:panose1 w:val="02070309020205020404"/>
-    <w:charset w:val="00"/>
-    <w:family w:val="modern"/>
-    <w:pitch w:val="fixed"/>
-    <w:sig w:usb0="E0002AFF" w:usb1="C0007843" w:usb2="00000009" w:usb3="00000000" w:csb0="000001FF" w:csb1="00000000"/>
-  </w:font>
-  <w:font w:name="Wingdings">
-    <w:panose1 w:val="05000000000000000000"/>
-    <w:charset w:val="02"/>
-    <w:family w:val="auto"/>
-    <w:pitch w:val="variable"/>
-    <w:sig w:usb0="00000000" w:usb1="10000000" w:usb2="00000000" w:usb3="00000000" w:csb0="80000000" w:csb1="00000000"/>
-  </w:font>
-  <w:font w:name="Calibri">
-    <w:panose1 w:val="020F0502020204030204"/>
-    <w:charset w:val="00"/>
-    <w:family w:val="swiss"/>
-    <w:pitch w:val="variable"/>
-    <w:sig w:usb0="E10002FF" w:usb1="4000ACFF" w:usb2="00000009" w:usb3="00000000" w:csb0="0000019F" w:csb1="00000000"/>
-  </w:font>
-  <w:font w:name="Arial Narrow">
-    <w:panose1 w:val="020B0606020202030204"/>
-    <w:charset w:val="00"/>
-    <w:family w:val="swiss"/>
-    <w:pitch w:val="variable"/>
-    <w:sig w:usb0="00000287" w:usb1="00000800" w:usb2="00000000" w:usb3="00000000" w:csb0="0000009F" w:csb1="00000000"/>
-  </w:font>
-  <w:font w:name="Cambria">
-    <w:panose1 w:val="02040503050406030204"/>
-    <w:charset w:val="00"/>
-    <w:family w:val="roman"/>
-    <w:pitch w:val="variable"/>
-    <w:sig w:usb0="E00002FF" w:usb1="400004FF" w:usb2="00000000" w:usb3="00000000" w:csb0="0000019F" w:csb1="00000000"/>
-  </w:font>
-  <w:font w:name="Tahoma">
-    <w:panose1 w:val="020B0604030504040204"/>
-    <w:charset w:val="00"/>
-    <w:family w:val="swiss"/>
-    <w:pitch w:val="variable"/>
-    <w:sig w:usb0="E1002EFF" w:usb1="C000605B" w:usb2="00000029" w:usb3="00000000" w:csb0="000101FF" w:csb1="00000000"/>
-  </w:font>
-  <w:font w:name="Arial">
-    <w:panose1 w:val="020B0604020202020204"/>
-    <w:charset w:val="00"/>
-    <w:family w:val="swiss"/>
-    <w:pitch w:val="variable"/>
-    <w:sig w:usb0="E0002AFF" w:usb1="C0007843" w:usb2="00000009" w:usb3="00000000" w:csb0="000001FF" w:csb1="00000000"/>
-  </w:font>
-  <w:font w:name="Arial Unicode MS">
-    <w:panose1 w:val="020B0604020202020204"/>
-    <w:charset w:val="80"/>
-    <w:family w:val="swiss"/>
-    <w:pitch w:val="variable"/>
-    <w:sig w:usb0="F7FFAFFF" w:usb1="E9DFFFFF" w:usb2="0000003F" w:usb3="00000000" w:csb0="003F01FF" w:csb1="00000000"/>
-  </w:font>
-  <w:font w:name="Palatino">
-    <w:altName w:val="Book Antiqua"/>
-    <w:charset w:val="00"/>
-    <w:family w:val="auto"/>
-    <w:pitch w:val="variable"/>
-    <w:sig w:usb0="A00002FF" w:usb1="7800205A" w:usb2="14600000" w:usb3="00000000" w:csb0="00000193" w:csb1="00000000"/>
-  </w:font>
-  <w:font w:name="TimesNewRomanPSMT">
-    <w:altName w:val="Times New Roman"/>
-    <w:panose1 w:val="00000000000000000000"/>
-    <w:charset w:val="00"/>
-    <w:family w:val="roman"/>
-    <w:notTrueType/>
-    <w:pitch w:val="default"/>
-    <w:sig w:usb0="00000003" w:usb1="00000000" w:usb2="00000000" w:usb3="00000000" w:csb0="00000001" w:csb1="00000000"/>
-  </w:font>
-  <w:font w:name="Cambria Math">
-    <w:panose1 w:val="02040503050406030204"/>
-    <w:charset w:val="00"/>
-    <w:family w:val="roman"/>
-    <w:pitch w:val="variable"/>
-    <w:sig w:usb0="E00002FF" w:usb1="420024FF" w:usb2="00000000" w:usb3="00000000" w:csb0="0000019F" w:csb1="00000000"/>
-  </w:font>
-  <w:font w:name="TimesNewRoman">
-    <w:panose1 w:val="00000000000000000000"/>
-    <w:charset w:val="00"/>
-    <w:family w:val="roman"/>
-    <w:notTrueType/>
-    <w:pitch w:val="default"/>
-    <w:sig w:usb0="00000003" w:usb1="00000000" w:usb2="00000000" w:usb3="00000000" w:csb0="00000001" w:csb1="00000000"/>
-  </w:font>
-</w:fonts>
-</file>
-
-<file path=word/glossary/settings.xml><?xml version="1.0" encoding="utf-8"?>
-<w:settings xmlns:o="urn:schemas-microsoft-com:office:office" xmlns:r="http://schemas.openxmlformats.org/officeDocument/2006/relationships" xmlns:m="http://schemas.openxmlformats.org/officeDocument/2006/math" xmlns:v="urn:schemas-microsoft-com:vml" xmlns:w10="urn:schemas-microsoft-com:office:word" xmlns:w="http://schemas.openxmlformats.org/wordprocessingml/2006/main" xmlns:sl="http://schemas.openxmlformats.org/schemaLibrary/2006/main">
-  <w:view w:val="normal"/>
-  <w:defaultTabStop w:val="708"/>
-  <w:hyphenationZone w:val="425"/>
-  <w:characterSpacingControl w:val="doNotCompress"/>
-  <w:compat>
-    <w:useFELayout/>
-  </w:compat>
-  <w:rsids>
-    <w:rsidRoot w:val="00F60925"/>
-    <w:rsid w:val="00F60925"/>
-  </w:rsids>
-  <m:mathPr>
-    <m:mathFont m:val="Cambria Math"/>
-    <m:brkBin m:val="before"/>
-    <m:brkBinSub m:val="--"/>
-    <m:smallFrac m:val="off"/>
-    <m:dispDef/>
-    <m:lMargin m:val="0"/>
-    <m:rMargin m:val="0"/>
-    <m:defJc m:val="centerGroup"/>
-    <m:wrapIndent m:val="1440"/>
-    <m:intLim m:val="subSup"/>
-    <m:naryLim m:val="undOvr"/>
-  </m:mathPr>
-  <w:themeFontLang w:val="es-ES"/>
-  <w:clrSchemeMapping w:bg1="light1" w:t1="dark1" w:bg2="light2" w:t2="dark2" w:accent1="accent1" w:accent2="accent2" w:accent3="accent3" w:accent4="accent4" w:accent5="accent5" w:accent6="accent6" w:hyperlink="hyperlink" w:followedHyperlink="followedHyperlink"/>
-  <w:decimalSymbol w:val=","/>
-  <w:listSeparator w:val=";"/>
-</w:settings>
-</file>
-
-<file path=word/glossary/styles.xml><?xml version="1.0" encoding="utf-8"?>
-<w:styles xmlns:r="http://schemas.openxmlformats.org/officeDocument/2006/relationships" xmlns:w="http://schemas.openxmlformats.org/wordprocessingml/2006/main">
-  <w:docDefaults>
-    <w:rPrDefault>
-      <w:rPr>
-        <w:rFonts w:asciiTheme="minorHAnsi" w:eastAsiaTheme="minorEastAsia" w:hAnsiTheme="minorHAnsi" w:cstheme="minorBidi"/>
-        <w:sz w:val="22"/>
-        <w:szCs w:val="22"/>
-        <w:lang w:val="es-ES" w:eastAsia="es-ES" w:bidi="ar-SA"/>
-      </w:rPr>
-    </w:rPrDefault>
-    <w:pPrDefault>
-      <w:pPr>
-        <w:spacing w:after="200" w:line="276" w:lineRule="auto"/>
-      </w:pPr>
-    </w:pPrDefault>
-  </w:docDefaults>
-  <w:latentStyles w:defLockedState="0" w:defUIPriority="99" w:defSemiHidden="1" w:defUnhideWhenUsed="1" w:defQFormat="0" w:count="267">
-    <w:lsdException w:name="Normal" w:semiHidden="0" w:uiPriority="0" w:unhideWhenUsed="0" w:qFormat="1"/>
-    <w:lsdException w:name="heading 1" w:semiHidden="0" w:uiPriority="9" w:unhideWhenUsed="0" w:qFormat="1"/>
-    <w:lsdException w:name="heading 2" w:uiPriority="9" w:qFormat="1"/>
-    <w:lsdException w:name="heading 3" w:uiPriority="9" w:qFormat="1"/>
-    <w:lsdException w:name="heading 4" w:uiPriority="9" w:qFormat="1"/>
-    <w:lsdException w:name="heading 5" w:uiPriority="9" w:qFormat="1"/>
-    <w:lsdException w:name="heading 6" w:uiPriority="9" w:qFormat="1"/>
-    <w:lsdException w:name="heading 7" w:uiPriority="9" w:qFormat="1"/>
-    <w:lsdException w:name="heading 8" w:uiPriority="9" w:qFormat="1"/>
-    <w:lsdException w:name="heading 9" w:uiPriority="9" w:qFormat="1"/>
-    <w:lsdException w:name="toc 1" w:uiPriority="39"/>
-    <w:lsdException w:name="toc 2" w:uiPriority="39"/>
-    <w:lsdException w:name="toc 3" w:uiPriority="39"/>
-    <w:lsdException w:name="toc 4" w:uiPriority="39"/>
-    <w:lsdException w:name="toc 5" w:uiPriority="39"/>
-    <w:lsdException w:name="toc 6" w:uiPriority="39"/>
-    <w:lsdException w:name="toc 7" w:uiPriority="39"/>
-    <w:lsdException w:name="toc 8" w:uiPriority="39"/>
-    <w:lsdException w:name="toc 9" w:uiPriority="39"/>
-    <w:lsdException w:name="caption" w:uiPriority="35" w:qFormat="1"/>
-    <w:lsdException w:name="Title" w:semiHidden="0" w:uiPriority="10" w:unhideWhenUsed="0" w:qFormat="1"/>
-    <w:lsdException w:name="Default Paragraph Font" w:uiPriority="1"/>
-    <w:lsdException w:name="Subtitle" w:semiHidden="0" w:uiPriority="11" w:unhideWhenUsed="0" w:qFormat="1"/>
-    <w:lsdException w:name="Strong" w:semiHidden="0" w:uiPriority="22" w:unhideWhenUsed="0" w:qFormat="1"/>
-    <w:lsdException w:name="Emphasis" w:semiHidden="0" w:uiPriority="20" w:unhideWhenUsed="0" w:qFormat="1"/>
-    <w:lsdException w:name="Table Grid" w:semiHidden="0" w:uiPriority="59" w:unhideWhenUsed="0"/>
-    <w:lsdException w:name="Placeholder Text" w:unhideWhenUsed="0"/>
-    <w:lsdException w:name="No Spacing" w:semiHidden="0" w:uiPriority="1" w:unhideWhenUsed="0" w:qFormat="1"/>
-    <w:lsdException w:name="Light Shading" w:semiHidden="0" w:uiPriority="60" w:unhideWhenUsed="0"/>
-    <w:lsdException w:name="Light List" w:semiHidden="0" w:uiPriority="61" w:unhideWhenUsed="0"/>
-    <w:lsdException w:name="Light Grid" w:semiHidden="0" w:uiPriority="62" w:unhideWhenUsed="0"/>
-    <w:lsdException w:name="Medium Shading 1" w:semiHidden="0" w:uiPriority="63" w:unhideWhenUsed="0"/>
-    <w:lsdException w:name="Medium Shading 2" w:semiHidden="0" w:uiPriority="64" w:unhideWhenUsed="0"/>
-    <w:lsdException w:name="Medium List 1" w:semiHidden="0" w:uiPriority="65" w:unhideWhenUsed="0"/>
-    <w:lsdException w:name="Medium List 2" w:semiHidden="0" w:uiPriority="66" w:unhideWhenUsed="0"/>
-    <w:lsdException w:name="Medium Grid 1" w:semiHidden="0" w:uiPriority="67" w:unhideWhenUsed="0"/>
-    <w:lsdException w:name="Medium Grid 2" w:semiHidden="0" w:uiPriority="68" w:unhideWhenUsed="0"/>
-    <w:lsdException w:name="Medium Grid 3" w:semiHidden="0" w:uiPriority="69" w:unhideWhenUsed="0"/>
-    <w:lsdException w:name="Dark List" w:semiHidden="0" w:uiPriority="70" w:unhideWhenUsed="0"/>
-    <w:lsdException w:name="Colorful Shading" w:semiHidden="0" w:uiPriority="71" w:unhideWhenUsed="0"/>
-    <w:lsdException w:name="Colorful List" w:semiHidden="0" w:uiPriority="72" w:unhideWhenUsed="0"/>
-    <w:lsdException w:name="Colorful Grid" w:semiHidden="0" w:uiPriority="73" w:unhideWhenUsed="0"/>
-    <w:lsdException w:name="Light Shading Accent 1" w:semiHidden="0" w:uiPriority="60" w:unhideWhenUsed="0"/>
-    <w:lsdException w:name="Light List Accent 1" w:semiHidden="0" w:uiPriority="61" w:unhideWhenUsed="0"/>
-    <w:lsdException w:name="Light Grid Accent 1" w:semiHidden="0" w:uiPriority="62" w:unhideWhenUsed="0"/>
-    <w:lsdException w:name="Medium Shading 1 Accent 1" w:semiHidden="0" w:uiPriority="63" w:unhideWhenUsed="0"/>
-    <w:lsdException w:name="Medium Shading 2 Accent 1" w:semiHidden="0" w:uiPriority="64" w:unhideWhenUsed="0"/>
-    <w:lsdException w:name="Medium List 1 Accent 1" w:semiHidden="0" w:uiPriority="65" w:unhideWhenUsed="0"/>
-    <w:lsdException w:name="Revision" w:unhideWhenUsed="0"/>
-    <w:lsdException w:name="List Paragraph" w:semiHidden="0" w:uiPriority="34" w:unhideWhenUsed="0" w:qFormat="1"/>
-    <w:lsdException w:name="Quote" w:semiHidden="0" w:uiPriority="29" w:unhideWhenUsed="0" w:qFormat="1"/>
-    <w:lsdException w:name="Intense Quote" w:semiHidden="0" w:uiPriority="30" w:unhideWhenUsed="0" w:qFormat="1"/>
-    <w:lsdException w:name="Medium List 2 Accent 1" w:semiHidden="0" w:uiPriority="66" w:unhideWhenUsed="0"/>
-    <w:lsdException w:name="Medium Grid 1 Accent 1" w:semiHidden="0" w:uiPriority="67" w:unhideWhenUsed="0"/>
-    <w:lsdException w:name="Medium Grid 2 Accent 1" w:semiHidden="0" w:uiPriority="68" w:unhideWhenUsed="0"/>
-    <w:lsdException w:name="Medium Grid 3 Accent 1" w:semiHidden="0" w:uiPriority="69" w:unhideWhenUsed="0"/>
-    <w:lsdException w:name="Dark List Accent 1" w:semiHidden="0" w:uiPriority="70" w:unhideWhenUsed="0"/>
-    <w:lsdException w:name="Colorful Shading Accent 1" w:semiHidden="0" w:uiPriority="71" w:unhideWhenUsed="0"/>
-    <w:lsdException w:name="Colorful List Accent 1" w:semiHidden="0" w:uiPriority="72" w:unhideWhenUsed="0"/>
-    <w:lsdException w:name="Colorful Grid Accent 1" w:semiHidden="0" w:uiPriority="73" w:unhideWhenUsed="0"/>
-    <w:lsdException w:name="Light Shading Accent 2" w:semiHidden="0" w:uiPriority="60" w:unhideWhenUsed="0"/>
-    <w:lsdException w:name="Light List Accent 2" w:semiHidden="0" w:uiPriority="61" w:unhideWhenUsed="0"/>
-    <w:lsdException w:name="Light Grid Accent 2" w:semiHidden="0" w:uiPriority="62" w:unhideWhenUsed="0"/>
-    <w:lsdException w:name="Medium Shading 1 Accent 2" w:semiHidden="0" w:uiPriority="63" w:unhideWhenUsed="0"/>
-    <w:lsdException w:name="Medium Shading 2 Accent 2" w:semiHidden="0" w:uiPriority="64" w:unhideWhenUsed="0"/>
-    <w:lsdException w:name="Medium List 1 Accent 2" w:semiHidden="0" w:uiPriority="65" w:unhideWhenUsed="0"/>
-    <w:lsdException w:name="Medium List 2 Accent 2" w:semiHidden="0" w:uiPriority="66" w:unhideWhenUsed="0"/>
-    <w:lsdException w:name="Medium Grid 1 Accent 2" w:semiHidden="0" w:uiPriority="67" w:unhideWhenUsed="0"/>
-    <w:lsdException w:name="Medium Grid 2 Accent 2" w:semiHidden="0" w:uiPriority="68" w:unhideWhenUsed="0"/>
-    <w:lsdException w:name="Medium Grid 3 Accent 2" w:semiHidden="0" w:uiPriority="69" w:unhideWhenUsed="0"/>
-    <w:lsdException w:name="Dark List Accent 2" w:semiHidden="0" w:uiPriority="70" w:unhideWhenUsed="0"/>
-    <w:lsdException w:name="Colorful Shading Accent 2" w:semiHidden="0" w:uiPriority="71" w:unhideWhenUsed="0"/>
-    <w:lsdException w:name="Colorful List Accent 2" w:semiHidden="0" w:uiPriority="72" w:unhideWhenUsed="0"/>
-    <w:lsdException w:name="Colorful Grid Accent 2" w:semiHidden="0" w:uiPriority="73" w:unhideWhenUsed="0"/>
-    <w:lsdException w:name="Light Shading Accent 3" w:semiHidden="0" w:uiPriority="60" w:unhideWhenUsed="0"/>
-    <w:lsdException w:name="Light List Accent 3" w:semiHidden="0" w:uiPriority="61" w:unhideWhenUsed="0"/>
-    <w:lsdException w:name="Light Grid Accent 3" w:semiHidden="0" w:uiPriority="62" w:unhideWhenUsed="0"/>
-    <w:lsdException w:name="Medium Shading 1 Accent 3" w:semiHidden="0" w:uiPriority="63" w:unhideWhenUsed="0"/>
-    <w:lsdException w:name="Medium Shading 2 Accent 3" w:semiHidden="0" w:uiPriority="64" w:unhideWhenUsed="0"/>
-    <w:lsdException w:name="Medium List 1 Accent 3" w:semiHidden="0" w:uiPriority="65" w:unhideWhenUsed="0"/>
-    <w:lsdException w:name="Medium List 2 Accent 3" w:semiHidden="0" w:uiPriority="66" w:unhideWhenUsed="0"/>
-    <w:lsdException w:name="Medium Grid 1 Accent 3" w:semiHidden="0" w:uiPriority="67" w:unhideWhenUsed="0"/>
-    <w:lsdException w:name="Medium Grid 2 Accent 3" w:semiHidden="0" w:uiPriority="68" w:unhideWhenUsed="0"/>
-    <w:lsdException w:name="Medium Grid 3 Accent 3" w:semiHidden="0" w:uiPriority="69" w:unhideWhenUsed="0"/>
-    <w:lsdException w:name="Dark List Accent 3" w:semiHidden="0" w:uiPriority="70" w:unhideWhenUsed="0"/>
-    <w:lsdException w:name="Colorful Shading Accent 3" w:semiHidden="0" w:uiPriority="71" w:unhideWhenUsed="0"/>
-    <w:lsdException w:name="Colorful List Accent 3" w:semiHidden="0" w:uiPriority="72" w:unhideWhenUsed="0"/>
-    <w:lsdException w:name="Colorful Grid Accent 3" w:semiHidden="0" w:uiPriority="73" w:unhideWhenUsed="0"/>
-    <w:lsdException w:name="Light Shading Accent 4" w:semiHidden="0" w:uiPriority="60" w:unhideWhenUsed="0"/>
-    <w:lsdException w:name="Light List Accent 4" w:semiHidden="0" w:uiPriority="61" w:unhideWhenUsed="0"/>
-    <w:lsdException w:name="Light Grid Accent 4" w:semiHidden="0" w:uiPriority="62" w:unhideWhenUsed="0"/>
-    <w:lsdException w:name="Medium Shading 1 Accent 4" w:semiHidden="0" w:uiPriority="63" w:unhideWhenUsed="0"/>
-    <w:lsdException w:name="Medium Shading 2 Accent 4" w:semiHidden="0" w:uiPriority="64" w:unhideWhenUsed="0"/>
-    <w:lsdException w:name="Medium List 1 Accent 4" w:semiHidden="0" w:uiPriority="65" w:unhideWhenUsed="0"/>
-    <w:lsdException w:name="Medium List 2 Accent 4" w:semiHidden="0" w:uiPriority="66" w:unhideWhenUsed="0"/>
-    <w:lsdException w:name="Medium Grid 1 Accent 4" w:semiHidden="0" w:uiPriority="67" w:unhideWhenUsed="0"/>
-    <w:lsdException w:name="Medium Grid 2 Accent 4" w:semiHidden="0" w:uiPriority="68" w:unhideWhenUsed="0"/>
-    <w:lsdException w:name="Medium Grid 3 Accent 4" w:semiHidden="0" w:uiPriority="69" w:unhideWhenUsed="0"/>
-    <w:lsdException w:name="Dark List Accent 4" w:semiHidden="0" w:uiPriority="70" w:unhideWhenUsed="0"/>
-    <w:lsdException w:name="Colorful Shading Accent 4" w:semiHidden="0" w:uiPriority="71" w:unhideWhenUsed="0"/>
-    <w:lsdException w:name="Colorful List Accent 4" w:semiHidden="0" w:uiPriority="72" w:unhideWhenUsed="0"/>
-    <w:lsdException w:name="Colorful Grid Accent 4" w:semiHidden="0" w:uiPriority="73" w:unhideWhenUsed="0"/>
-    <w:lsdException w:name="Light Shading Accent 5" w:semiHidden="0" w:uiPriority="60" w:unhideWhenUsed="0"/>
-    <w:lsdException w:name="Light List Accent 5" w:semiHidden="0" w:uiPriority="61" w:unhideWhenUsed="0"/>
-    <w:lsdException w:name="Light Grid Accent 5" w:semiHidden="0" w:uiPriority="62" w:unhideWhenUsed="0"/>
-    <w:lsdException w:name="Medium Shading 1 Accent 5" w:semiHidden="0" w:uiPriority="63" w:unhideWhenUsed="0"/>
-    <w:lsdException w:name="Medium Shading 2 Accent 5" w:semiHidden="0" w:uiPriority="64" w:unhideWhenUsed="0"/>
-    <w:lsdException w:name="Medium List 1 Accent 5" w:semiHidden="0" w:uiPriority="65" w:unhideWhenUsed="0"/>
-    <w:lsdException w:name="Medium List 2 Accent 5" w:semiHidden="0" w:uiPriority="66" w:unhideWhenUsed="0"/>
-    <w:lsdException w:name="Medium Grid 1 Accent 5" w:semiHidden="0" w:uiPriority="67" w:unhideWhenUsed="0"/>
-    <w:lsdException w:name="Medium Grid 2 Accent 5" w:semiHidden="0" w:uiPriority="68" w:unhideWhenUsed="0"/>
-    <w:lsdException w:name="Medium Grid 3 Accent 5" w:semiHidden="0" w:uiPriority="69" w:unhideWhenUsed="0"/>
-    <w:lsdException w:name="Dark List Accent 5" w:semiHidden="0" w:uiPriority="70" w:unhideWhenUsed="0"/>
-    <w:lsdException w:name="Colorful Shading Accent 5" w:semiHidden="0" w:uiPriority="71" w:unhideWhenUsed="0"/>
-    <w:lsdException w:name="Colorful List Accent 5" w:semiHidden="0" w:uiPriority="72" w:unhideWhenUsed="0"/>
-    <w:lsdException w:name="Colorful Grid Accent 5" w:semiHidden="0" w:uiPriority="73" w:unhideWhenUsed="0"/>
-    <w:lsdException w:name="Light Shading Accent 6" w:semiHidden="0" w:uiPriority="60" w:unhideWhenUsed="0"/>
-    <w:lsdException w:name="Light List Accent 6" w:semiHidden="0" w:uiPriority="61" w:unhideWhenUsed="0"/>
-    <w:lsdException w:name="Light Grid Accent 6" w:semiHidden="0" w:uiPriority="62" w:unhideWhenUsed="0"/>
-    <w:lsdException w:name="Medium Shading 1 Accent 6" w:semiHidden="0" w:uiPriority="63" w:unhideWhenUsed="0"/>
-    <w:lsdException w:name="Medium Shading 2 Accent 6" w:semiHidden="0" w:uiPriority="64" w:unhideWhenUsed="0"/>
-    <w:lsdException w:name="Medium List 1 Accent 6" w:semiHidden="0" w:uiPriority="65" w:unhideWhenUsed="0"/>
-    <w:lsdException w:name="Medium List 2 Accent 6" w:semiHidden="0" w:uiPriority="66" w:unhideWhenUsed="0"/>
-    <w:lsdException w:name="Medium Grid 1 Accent 6" w:semiHidden="0" w:uiPriority="67" w:unhideWhenUsed="0"/>
-    <w:lsdException w:name="Medium Grid 2 Accent 6" w:semiHidden="0" w:uiPriority="68" w:unhideWhenUsed="0"/>
-    <w:lsdException w:name="Medium Grid 3 Accent 6" w:semiHidden="0" w:uiPriority="69" w:unhideWhenUsed="0"/>
-    <w:lsdException w:name="Dark List Accent 6" w:semiHidden="0" w:uiPriority="70" w:unhideWhenUsed="0"/>
-    <w:lsdException w:name="Colorful Shading Accent 6" w:semiHidden="0" w:uiPriority="71" w:unhideWhenUsed="0"/>
-    <w:lsdException w:name="Colorful List Accent 6" w:semiHidden="0" w:uiPriority="72" w:unhideWhenUsed="0"/>
-    <w:lsdException w:name="Colorful Grid Accent 6" w:semiHidden="0" w:uiPriority="73" w:unhideWhenUsed="0"/>
-    <w:lsdException w:name="Subtle Emphasis" w:semiHidden="0" w:uiPriority="19" w:unhideWhenUsed="0" w:qFormat="1"/>
-    <w:lsdException w:name="Intense Emphasis" w:semiHidden="0" w:uiPriority="21" w:unhideWhenUsed="0" w:qFormat="1"/>
-    <w:lsdException w:name="Subtle Reference" w:semiHidden="0" w:uiPriority="31" w:unhideWhenUsed="0" w:qFormat="1"/>
-    <w:lsdException w:name="Intense Reference" w:semiHidden="0" w:uiPriority="32" w:unhideWhenUsed="0" w:qFormat="1"/>
-    <w:lsdException w:name="Book Title" w:semiHidden="0" w:uiPriority="33" w:unhideWhenUsed="0" w:qFormat="1"/>
-    <w:lsdException w:name="Bibliography" w:uiPriority="37"/>
-    <w:lsdException w:name="TOC Heading" w:uiPriority="39" w:qFormat="1"/>
-  </w:latentStyles>
-  <w:style w:type="paragraph" w:default="1" w:styleId="Normal">
-    <w:name w:val="Normal"/>
-    <w:qFormat/>
-  </w:style>
-  <w:style w:type="character" w:default="1" w:styleId="Fuentedeprrafopredeter">
-    <w:name w:val="Default Paragraph Font"/>
-    <w:uiPriority w:val="1"/>
-    <w:semiHidden/>
-    <w:unhideWhenUsed/>
-  </w:style>
-  <w:style w:type="table" w:default="1" w:styleId="Tablanormal">
-    <w:name w:val="Normal Table"/>
-    <w:uiPriority w:val="99"/>
-    <w:semiHidden/>
-    <w:unhideWhenUsed/>
-    <w:qFormat/>
-    <w:tblPr>
-      <w:tblInd w:w="0" w:type="dxa"/>
-      <w:tblCellMar>
-        <w:top w:w="0" w:type="dxa"/>
-        <w:left w:w="108" w:type="dxa"/>
-        <w:bottom w:w="0" w:type="dxa"/>
-        <w:right w:w="108" w:type="dxa"/>
-      </w:tblCellMar>
-    </w:tblPr>
-  </w:style>
-  <w:style w:type="numbering" w:default="1" w:styleId="Sinlista">
-    <w:name w:val="No List"/>
-    <w:uiPriority w:val="99"/>
-    <w:semiHidden/>
-    <w:unhideWhenUsed/>
-  </w:style>
-  <w:style w:type="character" w:styleId="Textodelmarcadordeposicin">
-    <w:name w:val="Placeholder Text"/>
-    <w:basedOn w:val="Fuentedeprrafopredeter"/>
-    <w:uiPriority w:val="99"/>
-    <w:semiHidden/>
-    <w:rsid w:val="00F60925"/>
-    <w:rPr>
-      <w:color w:val="808080"/>
-    </w:rPr>
-  </w:style>
-</w:styles>
-</file>
-
-<file path=word/glossary/webSettings.xml><?xml version="1.0" encoding="utf-8"?>
-<w:webSettings xmlns:r="http://schemas.openxmlformats.org/officeDocument/2006/relationships" xmlns:w="http://schemas.openxmlformats.org/wordprocessingml/2006/main">
-  <w:optimizeForBrowser/>
-</w:webSettings>
-</file>
-
 <file path=word/theme/theme1.xml><?xml version="1.0" encoding="utf-8"?>
 <a:theme xmlns:a="http://schemas.openxmlformats.org/drawingml/2006/main" name="Tema de Office">
   <a:themeElements>
@@ -16441,7 +16622,7 @@
 </file>
 
 <file path=customXml/itemProps1.xml><?xml version="1.0" encoding="utf-8"?>
-<ds:datastoreItem xmlns:ds="http://schemas.openxmlformats.org/officeDocument/2006/customXml" ds:itemID="{7AAC3DD4-666A-4773-8E41-C4191D6134F1}">
+<ds:datastoreItem xmlns:ds="http://schemas.openxmlformats.org/officeDocument/2006/customXml" ds:itemID="{59C50C26-9071-4E18-9C3A-DDA481E02A63}">
   <ds:schemaRefs>
     <ds:schemaRef ds:uri="http://schemas.openxmlformats.org/officeDocument/2006/bibliography"/>
   </ds:schemaRefs>

</xml_diff>

<commit_message>
Enseñado rendimiento de SURF
</commit_message>
<xml_diff>
--- a/Memoria.docx
+++ b/Memoria.docx
@@ -46,7 +46,7 @@
                     <a:blip r:embed="rId9">
                       <a:extLst>
                         <a:ext uri="{28A0092B-C50C-407E-A947-70E740481C1C}">
-                          <a14:useLocalDpi xmlns:a14="http://schemas.microsoft.com/office/drawing/2010/main" xmlns:wps="http://schemas.microsoft.com/office/word/2010/wordprocessingShape" xmlns:wpi="http://schemas.microsoft.com/office/word/2010/wordprocessingInk" xmlns:wpg="http://schemas.microsoft.com/office/word/2010/wordprocessingGroup" xmlns:w15="http://schemas.microsoft.com/office/word/2012/wordml" xmlns:w14="http://schemas.microsoft.com/office/word/2010/wordml" xmlns:w="http://schemas.openxmlformats.org/wordprocessingml/2006/main" xmlns:w10="urn:schemas-microsoft-com:office:word" xmlns:wp14="http://schemas.microsoft.com/office/word/2010/wordprocessingDrawing" xmlns:v="urn:schemas-microsoft-com:vml" xmlns:o="urn:schemas-microsoft-com:office:office" xmlns:mc="http://schemas.openxmlformats.org/markup-compatibility/2006" xmlns:wpc="http://schemas.microsoft.com/office/word/2010/wordprocessingCanvas" xmlns="" val="0"/>
+                          <a14:useLocalDpi xmlns="" xmlns:wpc="http://schemas.microsoft.com/office/word/2010/wordprocessingCanvas" xmlns:mc="http://schemas.openxmlformats.org/markup-compatibility/2006" xmlns:o="urn:schemas-microsoft-com:office:office" xmlns:v="urn:schemas-microsoft-com:vml" xmlns:wp14="http://schemas.microsoft.com/office/word/2010/wordprocessingDrawing" xmlns:w10="urn:schemas-microsoft-com:office:word" xmlns:w="http://schemas.openxmlformats.org/wordprocessingml/2006/main" xmlns:w14="http://schemas.microsoft.com/office/word/2010/wordml" xmlns:w15="http://schemas.microsoft.com/office/word/2012/wordml" xmlns:wpg="http://schemas.microsoft.com/office/word/2010/wordprocessingGroup" xmlns:wpi="http://schemas.microsoft.com/office/word/2010/wordprocessingInk" xmlns:wps="http://schemas.microsoft.com/office/word/2010/wordprocessingShape" xmlns:a14="http://schemas.microsoft.com/office/drawing/2010/main" xmlns:arto="http://schemas.microsoft.com/office/word/2006/arto" val="0"/>
                         </a:ext>
                       </a:extLst>
                     </a:blip>
@@ -69,7 +69,7 @@
                     </a:ln>
                     <a:extLst>
                       <a:ext uri="{FAA26D3D-D897-4be2-8F04-BA451C77F1D7}">
-                        <ma14:placeholderFlag xmlns:ma14="http://schemas.microsoft.com/office/mac/drawingml/2011/main" xmlns:w="http://schemas.openxmlformats.org/wordprocessingml/2006/main" xmlns:w10="urn:schemas-microsoft-com:office:word" xmlns:v="urn:schemas-microsoft-com:vml" xmlns:o="urn:schemas-microsoft-com:office:office" xmlns:mv="urn:schemas-microsoft-com:mac:vml" xmlns:mo="http://schemas.microsoft.com/office/mac/office/2008/main" xmlns="" xmlns:wps="http://schemas.microsoft.com/office/word/2010/wordprocessingShape" xmlns:wpi="http://schemas.microsoft.com/office/word/2010/wordprocessingInk" xmlns:wpg="http://schemas.microsoft.com/office/word/2010/wordprocessingGroup" xmlns:w15="http://schemas.microsoft.com/office/word/2012/wordml" xmlns:w14="http://schemas.microsoft.com/office/word/2010/wordml" xmlns:wp14="http://schemas.microsoft.com/office/word/2010/wordprocessingDrawing" xmlns:mc="http://schemas.openxmlformats.org/markup-compatibility/2006" xmlns:wpc="http://schemas.microsoft.com/office/word/2010/wordprocessingCanvas"/>
+                        <ma14:placeholderFlag xmlns:wpc="http://schemas.microsoft.com/office/word/2010/wordprocessingCanvas" xmlns:mc="http://schemas.openxmlformats.org/markup-compatibility/2006" xmlns:wp14="http://schemas.microsoft.com/office/word/2010/wordprocessingDrawing" xmlns:w14="http://schemas.microsoft.com/office/word/2010/wordml" xmlns:w15="http://schemas.microsoft.com/office/word/2012/wordml" xmlns:wpg="http://schemas.microsoft.com/office/word/2010/wordprocessingGroup" xmlns:wpi="http://schemas.microsoft.com/office/word/2010/wordprocessingInk" xmlns:wps="http://schemas.microsoft.com/office/word/2010/wordprocessingShape" xmlns="" xmlns:mo="http://schemas.microsoft.com/office/mac/office/2008/main" xmlns:mv="urn:schemas-microsoft-com:mac:vml" xmlns:o="urn:schemas-microsoft-com:office:office" xmlns:v="urn:schemas-microsoft-com:vml" xmlns:w10="urn:schemas-microsoft-com:office:word" xmlns:w="http://schemas.openxmlformats.org/wordprocessingml/2006/main" xmlns:ma14="http://schemas.microsoft.com/office/mac/drawingml/2011/main" xmlns:arto="http://schemas.microsoft.com/office/word/2006/arto"/>
                       </a:ext>
                     </a:extLst>
                   </pic:spPr>
@@ -185,7 +185,7 @@
                     <a:blip r:embed="rId10">
                       <a:extLst>
                         <a:ext uri="{28A0092B-C50C-407E-A947-70E740481C1C}">
-                          <a14:useLocalDpi xmlns:a14="http://schemas.microsoft.com/office/drawing/2010/main" xmlns:wps="http://schemas.microsoft.com/office/word/2010/wordprocessingShape" xmlns:wpi="http://schemas.microsoft.com/office/word/2010/wordprocessingInk" xmlns:wpg="http://schemas.microsoft.com/office/word/2010/wordprocessingGroup" xmlns:w15="http://schemas.microsoft.com/office/word/2012/wordml" xmlns:w14="http://schemas.microsoft.com/office/word/2010/wordml" xmlns:w="http://schemas.openxmlformats.org/wordprocessingml/2006/main" xmlns:w10="urn:schemas-microsoft-com:office:word" xmlns:wp14="http://schemas.microsoft.com/office/word/2010/wordprocessingDrawing" xmlns:v="urn:schemas-microsoft-com:vml" xmlns:o="urn:schemas-microsoft-com:office:office" xmlns:mc="http://schemas.openxmlformats.org/markup-compatibility/2006" xmlns:wpc="http://schemas.microsoft.com/office/word/2010/wordprocessingCanvas" xmlns="" val="0"/>
+                          <a14:useLocalDpi xmlns="" xmlns:wpc="http://schemas.microsoft.com/office/word/2010/wordprocessingCanvas" xmlns:mc="http://schemas.openxmlformats.org/markup-compatibility/2006" xmlns:o="urn:schemas-microsoft-com:office:office" xmlns:v="urn:schemas-microsoft-com:vml" xmlns:wp14="http://schemas.microsoft.com/office/word/2010/wordprocessingDrawing" xmlns:w10="urn:schemas-microsoft-com:office:word" xmlns:w="http://schemas.openxmlformats.org/wordprocessingml/2006/main" xmlns:w14="http://schemas.microsoft.com/office/word/2010/wordml" xmlns:w15="http://schemas.microsoft.com/office/word/2012/wordml" xmlns:wpg="http://schemas.microsoft.com/office/word/2010/wordprocessingGroup" xmlns:wpi="http://schemas.microsoft.com/office/word/2010/wordprocessingInk" xmlns:wps="http://schemas.microsoft.com/office/word/2010/wordprocessingShape" xmlns:a14="http://schemas.microsoft.com/office/drawing/2010/main" xmlns:arto="http://schemas.microsoft.com/office/word/2006/arto" val="0"/>
                         </a:ext>
                       </a:extLst>
                     </a:blip>
@@ -208,7 +208,7 @@
                     </a:ln>
                     <a:extLst>
                       <a:ext uri="{FAA26D3D-D897-4be2-8F04-BA451C77F1D7}">
-                        <ma14:placeholderFlag xmlns:ma14="http://schemas.microsoft.com/office/mac/drawingml/2011/main" xmlns:w="http://schemas.openxmlformats.org/wordprocessingml/2006/main" xmlns:w10="urn:schemas-microsoft-com:office:word" xmlns:v="urn:schemas-microsoft-com:vml" xmlns:o="urn:schemas-microsoft-com:office:office" xmlns:mv="urn:schemas-microsoft-com:mac:vml" xmlns:mo="http://schemas.microsoft.com/office/mac/office/2008/main" xmlns="" xmlns:wps="http://schemas.microsoft.com/office/word/2010/wordprocessingShape" xmlns:wpi="http://schemas.microsoft.com/office/word/2010/wordprocessingInk" xmlns:wpg="http://schemas.microsoft.com/office/word/2010/wordprocessingGroup" xmlns:w15="http://schemas.microsoft.com/office/word/2012/wordml" xmlns:w14="http://schemas.microsoft.com/office/word/2010/wordml" xmlns:wp14="http://schemas.microsoft.com/office/word/2010/wordprocessingDrawing" xmlns:mc="http://schemas.openxmlformats.org/markup-compatibility/2006" xmlns:wpc="http://schemas.microsoft.com/office/word/2010/wordprocessingCanvas"/>
+                        <ma14:placeholderFlag xmlns:wpc="http://schemas.microsoft.com/office/word/2010/wordprocessingCanvas" xmlns:mc="http://schemas.openxmlformats.org/markup-compatibility/2006" xmlns:wp14="http://schemas.microsoft.com/office/word/2010/wordprocessingDrawing" xmlns:w14="http://schemas.microsoft.com/office/word/2010/wordml" xmlns:w15="http://schemas.microsoft.com/office/word/2012/wordml" xmlns:wpg="http://schemas.microsoft.com/office/word/2010/wordprocessingGroup" xmlns:wpi="http://schemas.microsoft.com/office/word/2010/wordprocessingInk" xmlns:wps="http://schemas.microsoft.com/office/word/2010/wordprocessingShape" xmlns="" xmlns:mo="http://schemas.microsoft.com/office/mac/office/2008/main" xmlns:mv="urn:schemas-microsoft-com:mac:vml" xmlns:o="urn:schemas-microsoft-com:office:office" xmlns:v="urn:schemas-microsoft-com:vml" xmlns:w10="urn:schemas-microsoft-com:office:word" xmlns:w="http://schemas.openxmlformats.org/wordprocessingml/2006/main" xmlns:ma14="http://schemas.microsoft.com/office/mac/drawingml/2011/main" xmlns:arto="http://schemas.microsoft.com/office/word/2006/arto"/>
                       </a:ext>
                     </a:extLst>
                   </pic:spPr>
@@ -244,7 +244,7 @@
                     <a:blip r:embed="rId11">
                       <a:extLst>
                         <a:ext uri="{28A0092B-C50C-407E-A947-70E740481C1C}">
-                          <a14:useLocalDpi xmlns:a14="http://schemas.microsoft.com/office/drawing/2010/main" xmlns:wps="http://schemas.microsoft.com/office/word/2010/wordprocessingShape" xmlns:wpi="http://schemas.microsoft.com/office/word/2010/wordprocessingInk" xmlns:wpg="http://schemas.microsoft.com/office/word/2010/wordprocessingGroup" xmlns:w15="http://schemas.microsoft.com/office/word/2012/wordml" xmlns:w14="http://schemas.microsoft.com/office/word/2010/wordml" xmlns:w="http://schemas.openxmlformats.org/wordprocessingml/2006/main" xmlns:w10="urn:schemas-microsoft-com:office:word" xmlns:wp14="http://schemas.microsoft.com/office/word/2010/wordprocessingDrawing" xmlns:v="urn:schemas-microsoft-com:vml" xmlns:o="urn:schemas-microsoft-com:office:office" xmlns:mc="http://schemas.openxmlformats.org/markup-compatibility/2006" xmlns:wpc="http://schemas.microsoft.com/office/word/2010/wordprocessingCanvas" xmlns="" val="0"/>
+                          <a14:useLocalDpi xmlns="" xmlns:wpc="http://schemas.microsoft.com/office/word/2010/wordprocessingCanvas" xmlns:mc="http://schemas.openxmlformats.org/markup-compatibility/2006" xmlns:o="urn:schemas-microsoft-com:office:office" xmlns:v="urn:schemas-microsoft-com:vml" xmlns:wp14="http://schemas.microsoft.com/office/word/2010/wordprocessingDrawing" xmlns:w10="urn:schemas-microsoft-com:office:word" xmlns:w="http://schemas.openxmlformats.org/wordprocessingml/2006/main" xmlns:w14="http://schemas.microsoft.com/office/word/2010/wordml" xmlns:w15="http://schemas.microsoft.com/office/word/2012/wordml" xmlns:wpg="http://schemas.microsoft.com/office/word/2010/wordprocessingGroup" xmlns:wpi="http://schemas.microsoft.com/office/word/2010/wordprocessingInk" xmlns:wps="http://schemas.microsoft.com/office/word/2010/wordprocessingShape" xmlns:a14="http://schemas.microsoft.com/office/drawing/2010/main" xmlns:arto="http://schemas.microsoft.com/office/word/2006/arto" val="0"/>
                         </a:ext>
                       </a:extLst>
                     </a:blip>
@@ -306,7 +306,7 @@
                     <a:blip r:embed="rId12">
                       <a:extLst>
                         <a:ext uri="{28A0092B-C50C-407E-A947-70E740481C1C}">
-                          <a14:useLocalDpi xmlns:a14="http://schemas.microsoft.com/office/drawing/2010/main" xmlns:wps="http://schemas.microsoft.com/office/word/2010/wordprocessingShape" xmlns:wpi="http://schemas.microsoft.com/office/word/2010/wordprocessingInk" xmlns:wpg="http://schemas.microsoft.com/office/word/2010/wordprocessingGroup" xmlns:w15="http://schemas.microsoft.com/office/word/2012/wordml" xmlns:w14="http://schemas.microsoft.com/office/word/2010/wordml" xmlns:w="http://schemas.openxmlformats.org/wordprocessingml/2006/main" xmlns:w10="urn:schemas-microsoft-com:office:word" xmlns:wp14="http://schemas.microsoft.com/office/word/2010/wordprocessingDrawing" xmlns:v="urn:schemas-microsoft-com:vml" xmlns:o="urn:schemas-microsoft-com:office:office" xmlns:mc="http://schemas.openxmlformats.org/markup-compatibility/2006" xmlns:wpc="http://schemas.microsoft.com/office/word/2010/wordprocessingCanvas" xmlns="" val="0"/>
+                          <a14:useLocalDpi xmlns="" xmlns:wpc="http://schemas.microsoft.com/office/word/2010/wordprocessingCanvas" xmlns:mc="http://schemas.openxmlformats.org/markup-compatibility/2006" xmlns:o="urn:schemas-microsoft-com:office:office" xmlns:v="urn:schemas-microsoft-com:vml" xmlns:wp14="http://schemas.microsoft.com/office/word/2010/wordprocessingDrawing" xmlns:w10="urn:schemas-microsoft-com:office:word" xmlns:w="http://schemas.openxmlformats.org/wordprocessingml/2006/main" xmlns:w14="http://schemas.microsoft.com/office/word/2010/wordml" xmlns:w15="http://schemas.microsoft.com/office/word/2012/wordml" xmlns:wpg="http://schemas.microsoft.com/office/word/2010/wordprocessingGroup" xmlns:wpi="http://schemas.microsoft.com/office/word/2010/wordprocessingInk" xmlns:wps="http://schemas.microsoft.com/office/word/2010/wordprocessingShape" xmlns:a14="http://schemas.microsoft.com/office/drawing/2010/main" xmlns:arto="http://schemas.microsoft.com/office/word/2006/arto" val="0"/>
                         </a:ext>
                       </a:extLst>
                     </a:blip>
@@ -329,7 +329,7 @@
                     </a:ln>
                     <a:extLst>
                       <a:ext uri="{FAA26D3D-D897-4be2-8F04-BA451C77F1D7}">
-                        <ma14:placeholderFlag xmlns:ma14="http://schemas.microsoft.com/office/mac/drawingml/2011/main" xmlns:w="http://schemas.openxmlformats.org/wordprocessingml/2006/main" xmlns:w10="urn:schemas-microsoft-com:office:word" xmlns:v="urn:schemas-microsoft-com:vml" xmlns:o="urn:schemas-microsoft-com:office:office" xmlns:mv="urn:schemas-microsoft-com:mac:vml" xmlns:mo="http://schemas.microsoft.com/office/mac/office/2008/main" xmlns="" xmlns:wps="http://schemas.microsoft.com/office/word/2010/wordprocessingShape" xmlns:wpi="http://schemas.microsoft.com/office/word/2010/wordprocessingInk" xmlns:wpg="http://schemas.microsoft.com/office/word/2010/wordprocessingGroup" xmlns:w15="http://schemas.microsoft.com/office/word/2012/wordml" xmlns:w14="http://schemas.microsoft.com/office/word/2010/wordml" xmlns:wp14="http://schemas.microsoft.com/office/word/2010/wordprocessingDrawing" xmlns:mc="http://schemas.openxmlformats.org/markup-compatibility/2006" xmlns:wpc="http://schemas.microsoft.com/office/word/2010/wordprocessingCanvas"/>
+                        <ma14:placeholderFlag xmlns:wpc="http://schemas.microsoft.com/office/word/2010/wordprocessingCanvas" xmlns:mc="http://schemas.openxmlformats.org/markup-compatibility/2006" xmlns:wp14="http://schemas.microsoft.com/office/word/2010/wordprocessingDrawing" xmlns:w14="http://schemas.microsoft.com/office/word/2010/wordml" xmlns:w15="http://schemas.microsoft.com/office/word/2012/wordml" xmlns:wpg="http://schemas.microsoft.com/office/word/2010/wordprocessingGroup" xmlns:wpi="http://schemas.microsoft.com/office/word/2010/wordprocessingInk" xmlns:wps="http://schemas.microsoft.com/office/word/2010/wordprocessingShape" xmlns="" xmlns:mo="http://schemas.microsoft.com/office/mac/office/2008/main" xmlns:mv="urn:schemas-microsoft-com:mac:vml" xmlns:o="urn:schemas-microsoft-com:office:office" xmlns:v="urn:schemas-microsoft-com:vml" xmlns:w10="urn:schemas-microsoft-com:office:word" xmlns:w="http://schemas.openxmlformats.org/wordprocessingml/2006/main" xmlns:ma14="http://schemas.microsoft.com/office/mac/drawingml/2011/main" xmlns:arto="http://schemas.microsoft.com/office/word/2006/arto"/>
                       </a:ext>
                     </a:extLst>
                   </pic:spPr>
@@ -575,7 +575,7 @@
                     <a:blip r:embed="rId13">
                       <a:extLst>
                         <a:ext uri="{28A0092B-C50C-407E-A947-70E740481C1C}">
-                          <a14:useLocalDpi xmlns:a14="http://schemas.microsoft.com/office/drawing/2010/main" xmlns:wps="http://schemas.microsoft.com/office/word/2010/wordprocessingShape" xmlns:wpi="http://schemas.microsoft.com/office/word/2010/wordprocessingInk" xmlns:wpg="http://schemas.microsoft.com/office/word/2010/wordprocessingGroup" xmlns:w15="http://schemas.microsoft.com/office/word/2012/wordml" xmlns:w14="http://schemas.microsoft.com/office/word/2010/wordml" xmlns:w="http://schemas.openxmlformats.org/wordprocessingml/2006/main" xmlns:w10="urn:schemas-microsoft-com:office:word" xmlns:wp14="http://schemas.microsoft.com/office/word/2010/wordprocessingDrawing" xmlns:v="urn:schemas-microsoft-com:vml" xmlns:o="urn:schemas-microsoft-com:office:office" xmlns:mc="http://schemas.openxmlformats.org/markup-compatibility/2006" xmlns:wpc="http://schemas.microsoft.com/office/word/2010/wordprocessingCanvas" xmlns="" val="0"/>
+                          <a14:useLocalDpi xmlns="" xmlns:wpc="http://schemas.microsoft.com/office/word/2010/wordprocessingCanvas" xmlns:mc="http://schemas.openxmlformats.org/markup-compatibility/2006" xmlns:o="urn:schemas-microsoft-com:office:office" xmlns:v="urn:schemas-microsoft-com:vml" xmlns:wp14="http://schemas.microsoft.com/office/word/2010/wordprocessingDrawing" xmlns:w10="urn:schemas-microsoft-com:office:word" xmlns:w="http://schemas.openxmlformats.org/wordprocessingml/2006/main" xmlns:w14="http://schemas.microsoft.com/office/word/2010/wordml" xmlns:w15="http://schemas.microsoft.com/office/word/2012/wordml" xmlns:wpg="http://schemas.microsoft.com/office/word/2010/wordprocessingGroup" xmlns:wpi="http://schemas.microsoft.com/office/word/2010/wordprocessingInk" xmlns:wps="http://schemas.microsoft.com/office/word/2010/wordprocessingShape" xmlns:a14="http://schemas.microsoft.com/office/drawing/2010/main" xmlns:arto="http://schemas.microsoft.com/office/word/2006/arto" val="0"/>
                         </a:ext>
                       </a:extLst>
                     </a:blip>
@@ -598,7 +598,7 @@
                     </a:ln>
                     <a:extLst>
                       <a:ext uri="{FAA26D3D-D897-4be2-8F04-BA451C77F1D7}">
-                        <ma14:placeholderFlag xmlns:ma14="http://schemas.microsoft.com/office/mac/drawingml/2011/main" xmlns:w="http://schemas.openxmlformats.org/wordprocessingml/2006/main" xmlns:w10="urn:schemas-microsoft-com:office:word" xmlns:v="urn:schemas-microsoft-com:vml" xmlns:o="urn:schemas-microsoft-com:office:office" xmlns:mv="urn:schemas-microsoft-com:mac:vml" xmlns:mo="http://schemas.microsoft.com/office/mac/office/2008/main" xmlns="" xmlns:wps="http://schemas.microsoft.com/office/word/2010/wordprocessingShape" xmlns:wpi="http://schemas.microsoft.com/office/word/2010/wordprocessingInk" xmlns:wpg="http://schemas.microsoft.com/office/word/2010/wordprocessingGroup" xmlns:w15="http://schemas.microsoft.com/office/word/2012/wordml" xmlns:w14="http://schemas.microsoft.com/office/word/2010/wordml" xmlns:wp14="http://schemas.microsoft.com/office/word/2010/wordprocessingDrawing" xmlns:mc="http://schemas.openxmlformats.org/markup-compatibility/2006" xmlns:wpc="http://schemas.microsoft.com/office/word/2010/wordprocessingCanvas"/>
+                        <ma14:placeholderFlag xmlns:wpc="http://schemas.microsoft.com/office/word/2010/wordprocessingCanvas" xmlns:mc="http://schemas.openxmlformats.org/markup-compatibility/2006" xmlns:wp14="http://schemas.microsoft.com/office/word/2010/wordprocessingDrawing" xmlns:w14="http://schemas.microsoft.com/office/word/2010/wordml" xmlns:w15="http://schemas.microsoft.com/office/word/2012/wordml" xmlns:wpg="http://schemas.microsoft.com/office/word/2010/wordprocessingGroup" xmlns:wpi="http://schemas.microsoft.com/office/word/2010/wordprocessingInk" xmlns:wps="http://schemas.microsoft.com/office/word/2010/wordprocessingShape" xmlns="" xmlns:mo="http://schemas.microsoft.com/office/mac/office/2008/main" xmlns:mv="urn:schemas-microsoft-com:mac:vml" xmlns:o="urn:schemas-microsoft-com:office:office" xmlns:v="urn:schemas-microsoft-com:vml" xmlns:w10="urn:schemas-microsoft-com:office:word" xmlns:w="http://schemas.openxmlformats.org/wordprocessingml/2006/main" xmlns:ma14="http://schemas.microsoft.com/office/mac/drawingml/2011/main" xmlns:arto="http://schemas.microsoft.com/office/word/2006/arto"/>
                       </a:ext>
                     </a:extLst>
                   </pic:spPr>
@@ -7857,6 +7857,141 @@
       <w:r>
         <w:t>)</w:t>
       </w:r>
+      <w:r>
+        <w:t xml:space="preserve"> y por esto usamos SURF…</w:t>
+      </w:r>
+    </w:p>
+    <w:p/>
+    <w:p>
+      <w:r>
+        <w:t>Para el caso en el que el sello usado para comparar encaja con el que se muestra en el documento, se obtienen más de 200 correspondencias</w:t>
+      </w:r>
+      <w:r>
+        <w:t xml:space="preserve"> (típicamente, entre poco más de 200 hasta unas 350, según el documento)</w:t>
+      </w:r>
+      <w:r>
+        <w:t xml:space="preserve"> como puede apreciarse en la imagen. Muchos de ellos son falsos positivos, pero en su mayoría son buenas.</w:t>
+      </w:r>
+    </w:p>
+    <w:p>
+      <w:pPr>
+        <w:pStyle w:val="Figures"/>
+      </w:pPr>
+      <w:r>
+        <w:rPr>
+          <w:noProof/>
+          <w:lang w:eastAsia="es-ES"/>
+        </w:rPr>
+        <w:lastRenderedPageBreak/>
+        <w:drawing>
+          <wp:inline distT="0" distB="0" distL="0" distR="0">
+            <wp:extent cx="5495925" cy="3635729"/>
+            <wp:effectExtent l="19050" t="0" r="9525" b="0"/>
+            <wp:docPr id="11" name="10 Imagen" descr="sello_encontrado_SURF.png"/>
+            <wp:cNvGraphicFramePr>
+              <a:graphicFrameLocks xmlns:a="http://schemas.openxmlformats.org/drawingml/2006/main" noChangeAspect="1"/>
+            </wp:cNvGraphicFramePr>
+            <a:graphic xmlns:a="http://schemas.openxmlformats.org/drawingml/2006/main">
+              <a:graphicData uri="http://schemas.openxmlformats.org/drawingml/2006/picture">
+                <pic:pic xmlns:pic="http://schemas.openxmlformats.org/drawingml/2006/picture">
+                  <pic:nvPicPr>
+                    <pic:cNvPr id="0" name="sello_encontrado_SURF.png"/>
+                    <pic:cNvPicPr/>
+                  </pic:nvPicPr>
+                  <pic:blipFill>
+                    <a:blip r:embed="rId34"/>
+                    <a:stretch>
+                      <a:fillRect/>
+                    </a:stretch>
+                  </pic:blipFill>
+                  <pic:spPr>
+                    <a:xfrm>
+                      <a:off x="0" y="0"/>
+                      <a:ext cx="5499453" cy="3638063"/>
+                    </a:xfrm>
+                    <a:prstGeom prst="rect">
+                      <a:avLst/>
+                    </a:prstGeom>
+                  </pic:spPr>
+                </pic:pic>
+              </a:graphicData>
+            </a:graphic>
+          </wp:inline>
+        </w:drawing>
+      </w:r>
+    </w:p>
+    <w:p>
+      <w:pPr>
+        <w:pStyle w:val="Figures"/>
+      </w:pPr>
+      <w:r>
+        <w:t>Figura X. Sello localizado en el documento mediante SURF</w:t>
+      </w:r>
+    </w:p>
+    <w:p>
+      <w:r>
+        <w:t>En cambio, cuando la muestra y el sello del documento no coinciden,</w:t>
+      </w:r>
+      <w:r>
+        <w:t xml:space="preserve"> el número de correspondencias encontradas, es de poco más de 100. Pueden parecer muchas pero hay que tener en cuenta que el método de Lowe para discriminar falsos positivos sólo es útil cuando el objeto buscado se encuentra en la imagen. En caso de que el número de falsos positivos cuando el sello buscado no está presente fuera demasiado grande</w:t>
+      </w:r>
+      <w:r>
+        <w:t xml:space="preserve"> podríamos calcular la distancia media entre descriptores emparejados en el caso de emparejamientos acertados (es decir, cuánto se parecen cuando el emparejamiento es correcto). Aquellos descriptores cuya distancia sea muy superior a un umbral prefijado (digamos por ejemplo, un 30% más que la media calculada), podrían ser descartados. Sin embargo, ya que el número de falsos positivos disminuye lo suficiente y que además los emparejamientos erróneos se encuentran distribuidos por toda la imagen, es fácil determinar cuándo el sello se encuentra en el documento y cuándo no.</w:t>
+      </w:r>
+    </w:p>
+    <w:p>
+      <w:pPr>
+        <w:pStyle w:val="Figures"/>
+      </w:pPr>
+      <w:r>
+        <w:rPr>
+          <w:noProof/>
+          <w:lang w:eastAsia="es-ES"/>
+        </w:rPr>
+        <w:drawing>
+          <wp:inline distT="0" distB="0" distL="0" distR="0">
+            <wp:extent cx="4695825" cy="3106438"/>
+            <wp:effectExtent l="19050" t="0" r="9525" b="0"/>
+            <wp:docPr id="12" name="11 Imagen" descr="sello_NO_encontrado_SURF.png"/>
+            <wp:cNvGraphicFramePr>
+              <a:graphicFrameLocks xmlns:a="http://schemas.openxmlformats.org/drawingml/2006/main" noChangeAspect="1"/>
+            </wp:cNvGraphicFramePr>
+            <a:graphic xmlns:a="http://schemas.openxmlformats.org/drawingml/2006/main">
+              <a:graphicData uri="http://schemas.openxmlformats.org/drawingml/2006/picture">
+                <pic:pic xmlns:pic="http://schemas.openxmlformats.org/drawingml/2006/picture">
+                  <pic:nvPicPr>
+                    <pic:cNvPr id="0" name="sello_NO_encontrado_SURF.png"/>
+                    <pic:cNvPicPr/>
+                  </pic:nvPicPr>
+                  <pic:blipFill>
+                    <a:blip r:embed="rId35"/>
+                    <a:stretch>
+                      <a:fillRect/>
+                    </a:stretch>
+                  </pic:blipFill>
+                  <pic:spPr>
+                    <a:xfrm>
+                      <a:off x="0" y="0"/>
+                      <a:ext cx="4717529" cy="3120796"/>
+                    </a:xfrm>
+                    <a:prstGeom prst="rect">
+                      <a:avLst/>
+                    </a:prstGeom>
+                  </pic:spPr>
+                </pic:pic>
+              </a:graphicData>
+            </a:graphic>
+          </wp:inline>
+        </w:drawing>
+      </w:r>
+    </w:p>
+    <w:p>
+      <w:pPr>
+        <w:pStyle w:val="Figures"/>
+      </w:pPr>
+      <w:r>
+        <w:t>Figura X. Sello buscado mediante SURF pero no localizado en el documento.</w:t>
+      </w:r>
     </w:p>
     <w:p/>
     <w:p>
@@ -8873,7 +9008,7 @@
       </w:r>
     </w:p>
     <w:sectPr>
-      <w:footerReference w:type="even" r:id="rId34"/>
+      <w:footerReference w:type="even" r:id="rId36"/>
       <w:type w:val="oddPage"/>
       <w:pgSz w:w="11900" w:h="16840" w:code="11"/>
       <w:pgMar w:top="1534" w:right="1134" w:bottom="851" w:left="1134" w:header="426" w:footer="342" w:gutter="284"/>
@@ -9048,7 +9183,7 @@
             <w:rPr>
               <w:noProof/>
             </w:rPr>
-            <w:t>5</w:t>
+            <w:t>7</w:t>
           </w:r>
         </w:fldSimple>
       </w:p>
@@ -9372,7 +9507,7 @@
                     <w:sz w:val="20"/>
                     <w:szCs w:val="20"/>
                   </w:rPr>
-                  <w:t>4</w:t>
+                  <w:t>6</w:t>
                 </w:r>
                 <w:r>
                   <w:rPr>
@@ -9440,7 +9575,7 @@
         <w:rStyle w:val="Nmerodepgina"/>
         <w:noProof/>
       </w:rPr>
-      <w:t>5</w:t>
+      <w:t>7</w:t>
     </w:r>
     <w:r>
       <w:rPr>
@@ -15347,38 +15482,38 @@
     </dgm:pt>
   </dgm:ptLst>
   <dgm:cxnLst>
-    <dgm:cxn modelId="{80C7FB3C-C296-4800-B97D-3BB3B5134758}" type="presOf" srcId="{3C03D200-E53A-4BEF-8AC0-99A2510044B1}" destId="{CAE55423-3C01-4F95-B5F5-7FE2B7B2E42D}" srcOrd="0" destOrd="0" presId="urn:microsoft.com/office/officeart/2005/8/layout/bProcess3"/>
-    <dgm:cxn modelId="{61DBA1C3-2C82-425B-8A22-9E08C73C87C6}" type="presOf" srcId="{C79A481D-0137-47F4-ACB6-0DBA844BF072}" destId="{6D6CD7C6-37D3-4640-93EE-66D4D3F1D284}" srcOrd="0" destOrd="0" presId="urn:microsoft.com/office/officeart/2005/8/layout/bProcess3"/>
-    <dgm:cxn modelId="{ACBBA25F-0C67-437E-9389-3D38BDA5057B}" type="presOf" srcId="{8F55AE64-E2FC-4483-9391-3E4A2CA960DB}" destId="{1094C504-14F6-441F-AE43-95000F0A6C4C}" srcOrd="0" destOrd="0" presId="urn:microsoft.com/office/officeart/2005/8/layout/bProcess3"/>
-    <dgm:cxn modelId="{2FB85B48-634A-44DC-9D6D-B2BB6D42F24C}" type="presOf" srcId="{D47D2203-E130-44F5-96A6-A6286A9693EF}" destId="{116FC713-4D8D-41AD-A188-2897A214E36E}" srcOrd="0" destOrd="0" presId="urn:microsoft.com/office/officeart/2005/8/layout/bProcess3"/>
+    <dgm:cxn modelId="{AB8021F8-1827-4DBE-91FB-F7611B8CE23E}" type="presOf" srcId="{8F55AE64-E2FC-4483-9391-3E4A2CA960DB}" destId="{43D7E118-EBD4-4174-8DFB-3BE1B6F5E20C}" srcOrd="1" destOrd="0" presId="urn:microsoft.com/office/officeart/2005/8/layout/bProcess3"/>
+    <dgm:cxn modelId="{4D2B1392-7F19-48B5-B0DF-5F1CE16F5FA6}" type="presOf" srcId="{3C03D200-E53A-4BEF-8AC0-99A2510044B1}" destId="{CAE55423-3C01-4F95-B5F5-7FE2B7B2E42D}" srcOrd="0" destOrd="0" presId="urn:microsoft.com/office/officeart/2005/8/layout/bProcess3"/>
+    <dgm:cxn modelId="{0F566296-B625-45F0-ABD0-2BC1341ADF36}" type="presOf" srcId="{3F522376-7E91-4E07-93E7-FE19A7BC10F4}" destId="{5C38AFC7-D30D-41E2-BD07-E137B07225E6}" srcOrd="1" destOrd="0" presId="urn:microsoft.com/office/officeart/2005/8/layout/bProcess3"/>
     <dgm:cxn modelId="{86A45865-8502-477A-8B5F-482B336312D7}" srcId="{3C03D200-E53A-4BEF-8AC0-99A2510044B1}" destId="{6682101B-51FF-41F0-8CDE-CEC3E44B0F8E}" srcOrd="2" destOrd="0" parTransId="{166B927C-5E86-4617-B4EE-538633A1DF89}" sibTransId="{8F55AE64-E2FC-4483-9391-3E4A2CA960DB}"/>
-    <dgm:cxn modelId="{AEE795BD-C5C7-4F88-857A-D83128DAEA36}" type="presOf" srcId="{8F55AE64-E2FC-4483-9391-3E4A2CA960DB}" destId="{43D7E118-EBD4-4174-8DFB-3BE1B6F5E20C}" srcOrd="1" destOrd="0" presId="urn:microsoft.com/office/officeart/2005/8/layout/bProcess3"/>
+    <dgm:cxn modelId="{1424D663-78B2-4417-A7A0-D89474C40966}" type="presOf" srcId="{AF681217-E400-4C37-8BA9-23314C667848}" destId="{60BF93C2-0F28-4F10-8727-076C1D5FD7A8}" srcOrd="1" destOrd="0" presId="urn:microsoft.com/office/officeart/2005/8/layout/bProcess3"/>
     <dgm:cxn modelId="{77043277-31FC-4BC1-8601-C3B94B99A249}" srcId="{3C03D200-E53A-4BEF-8AC0-99A2510044B1}" destId="{3B970172-35A8-4709-BE6F-BFD051CA0B75}" srcOrd="0" destOrd="0" parTransId="{3D24B78C-496D-4332-9F2B-B653C6BBE460}" sibTransId="{D47D2203-E130-44F5-96A6-A6286A9693EF}"/>
-    <dgm:cxn modelId="{DB3BA247-5277-44C3-B268-617890780367}" type="presOf" srcId="{D47D2203-E130-44F5-96A6-A6286A9693EF}" destId="{473D0B22-5D4E-435A-BD38-D3948DACCF2F}" srcOrd="1" destOrd="0" presId="urn:microsoft.com/office/officeart/2005/8/layout/bProcess3"/>
-    <dgm:cxn modelId="{ED7E5F48-2685-43FB-8A22-448A96B24248}" type="presOf" srcId="{3F522376-7E91-4E07-93E7-FE19A7BC10F4}" destId="{D62DD921-4833-4794-8F94-800A99DBBD67}" srcOrd="0" destOrd="0" presId="urn:microsoft.com/office/officeart/2005/8/layout/bProcess3"/>
-    <dgm:cxn modelId="{CE1274FE-7B9C-4317-B33D-5D2CA63052B2}" type="presOf" srcId="{AF681217-E400-4C37-8BA9-23314C667848}" destId="{60BF93C2-0F28-4F10-8727-076C1D5FD7A8}" srcOrd="1" destOrd="0" presId="urn:microsoft.com/office/officeart/2005/8/layout/bProcess3"/>
-    <dgm:cxn modelId="{AE3D5138-94FD-4676-A1AA-A40D31088E3C}" type="presOf" srcId="{AF681217-E400-4C37-8BA9-23314C667848}" destId="{3523F59F-0639-431D-8A36-CFFF1E6069FF}" srcOrd="0" destOrd="0" presId="urn:microsoft.com/office/officeart/2005/8/layout/bProcess3"/>
-    <dgm:cxn modelId="{DA7E77B6-9EB0-41F0-A8B5-6B6FE80EA097}" type="presOf" srcId="{B094288D-1EA8-4768-97F2-BB72040BECA5}" destId="{BD01689E-BD00-467E-97CE-10E401CBAE14}" srcOrd="0" destOrd="0" presId="urn:microsoft.com/office/officeart/2005/8/layout/bProcess3"/>
+    <dgm:cxn modelId="{14F78597-AA18-4B55-BC57-0E883DCFC9DA}" type="presOf" srcId="{B094288D-1EA8-4768-97F2-BB72040BECA5}" destId="{BD01689E-BD00-467E-97CE-10E401CBAE14}" srcOrd="0" destOrd="0" presId="urn:microsoft.com/office/officeart/2005/8/layout/bProcess3"/>
+    <dgm:cxn modelId="{F253680A-310A-4999-A604-7B90C293F30A}" type="presOf" srcId="{C79A481D-0137-47F4-ACB6-0DBA844BF072}" destId="{6D6CD7C6-37D3-4640-93EE-66D4D3F1D284}" srcOrd="0" destOrd="0" presId="urn:microsoft.com/office/officeart/2005/8/layout/bProcess3"/>
+    <dgm:cxn modelId="{388205E4-8DFB-4738-B446-0C2FDA766481}" type="presOf" srcId="{D47D2203-E130-44F5-96A6-A6286A9693EF}" destId="{116FC713-4D8D-41AD-A188-2897A214E36E}" srcOrd="0" destOrd="0" presId="urn:microsoft.com/office/officeart/2005/8/layout/bProcess3"/>
+    <dgm:cxn modelId="{B93A916F-0D28-4033-86F2-0E995E71F566}" type="presOf" srcId="{6682101B-51FF-41F0-8CDE-CEC3E44B0F8E}" destId="{0D69B4E8-D414-4D80-95F5-D805F97A09F5}" srcOrd="0" destOrd="0" presId="urn:microsoft.com/office/officeart/2005/8/layout/bProcess3"/>
+    <dgm:cxn modelId="{4F6E7742-F7F8-42A6-A97A-28861BBCB660}" type="presOf" srcId="{3F522376-7E91-4E07-93E7-FE19A7BC10F4}" destId="{D62DD921-4833-4794-8F94-800A99DBBD67}" srcOrd="0" destOrd="0" presId="urn:microsoft.com/office/officeart/2005/8/layout/bProcess3"/>
+    <dgm:cxn modelId="{C15F76F7-A658-4D7F-8E58-BBE2A4AECDC0}" type="presOf" srcId="{D47D2203-E130-44F5-96A6-A6286A9693EF}" destId="{473D0B22-5D4E-435A-BD38-D3948DACCF2F}" srcOrd="1" destOrd="0" presId="urn:microsoft.com/office/officeart/2005/8/layout/bProcess3"/>
+    <dgm:cxn modelId="{36BB73BD-97BC-4A91-8AD9-D7D0828C15E5}" type="presOf" srcId="{F6E7B5EF-5CB4-4D18-9FCB-FDE20E11B112}" destId="{BEEC2F19-66B6-4521-8CC4-30DBEA5621B3}" srcOrd="0" destOrd="0" presId="urn:microsoft.com/office/officeart/2005/8/layout/bProcess3"/>
     <dgm:cxn modelId="{9EBB44B9-4AC9-4552-849A-53B1814239A2}" srcId="{3C03D200-E53A-4BEF-8AC0-99A2510044B1}" destId="{F6E7B5EF-5CB4-4D18-9FCB-FDE20E11B112}" srcOrd="4" destOrd="0" parTransId="{6A899AB5-DD07-4886-8192-A861FFB9CB7D}" sibTransId="{150A3C8B-B89E-473E-B6A1-05476DD89832}"/>
-    <dgm:cxn modelId="{312D1DA1-4325-4BF5-A85F-DE95608F0C85}" type="presOf" srcId="{3B970172-35A8-4709-BE6F-BFD051CA0B75}" destId="{B5975436-2774-42BA-9BC2-1FCDF661FF0E}" srcOrd="0" destOrd="0" presId="urn:microsoft.com/office/officeart/2005/8/layout/bProcess3"/>
+    <dgm:cxn modelId="{A4B1C8B3-9EC1-41E7-9F5E-3BDC8921E770}" type="presOf" srcId="{AF681217-E400-4C37-8BA9-23314C667848}" destId="{3523F59F-0639-431D-8A36-CFFF1E6069FF}" srcOrd="0" destOrd="0" presId="urn:microsoft.com/office/officeart/2005/8/layout/bProcess3"/>
+    <dgm:cxn modelId="{C560D94F-B9C4-46C8-BF8D-BBD784B53F00}" type="presOf" srcId="{3B970172-35A8-4709-BE6F-BFD051CA0B75}" destId="{B5975436-2774-42BA-9BC2-1FCDF661FF0E}" srcOrd="0" destOrd="0" presId="urn:microsoft.com/office/officeart/2005/8/layout/bProcess3"/>
     <dgm:cxn modelId="{87A1F0F6-FE0F-4999-BA4A-F682505C46CC}" srcId="{3C03D200-E53A-4BEF-8AC0-99A2510044B1}" destId="{C79A481D-0137-47F4-ACB6-0DBA844BF072}" srcOrd="1" destOrd="0" parTransId="{8F6B6D34-9977-4920-8A3A-89DF0F157BE4}" sibTransId="{AF681217-E400-4C37-8BA9-23314C667848}"/>
-    <dgm:cxn modelId="{DD5B442E-A400-47D9-9074-75ED6C70F47A}" type="presOf" srcId="{6682101B-51FF-41F0-8CDE-CEC3E44B0F8E}" destId="{0D69B4E8-D414-4D80-95F5-D805F97A09F5}" srcOrd="0" destOrd="0" presId="urn:microsoft.com/office/officeart/2005/8/layout/bProcess3"/>
-    <dgm:cxn modelId="{2AAE4E80-DD63-49D6-84CD-171CBFD27F2D}" type="presOf" srcId="{3F522376-7E91-4E07-93E7-FE19A7BC10F4}" destId="{5C38AFC7-D30D-41E2-BD07-E137B07225E6}" srcOrd="1" destOrd="0" presId="urn:microsoft.com/office/officeart/2005/8/layout/bProcess3"/>
+    <dgm:cxn modelId="{2A22800F-C421-46A4-B9A4-E93F71AACC57}" type="presOf" srcId="{8F55AE64-E2FC-4483-9391-3E4A2CA960DB}" destId="{1094C504-14F6-441F-AE43-95000F0A6C4C}" srcOrd="0" destOrd="0" presId="urn:microsoft.com/office/officeart/2005/8/layout/bProcess3"/>
     <dgm:cxn modelId="{B65218F8-A0DD-4B65-915A-FC171D944BA5}" srcId="{3C03D200-E53A-4BEF-8AC0-99A2510044B1}" destId="{B094288D-1EA8-4768-97F2-BB72040BECA5}" srcOrd="3" destOrd="0" parTransId="{4E727F3A-DF53-4CF3-8C63-916C320F1D8A}" sibTransId="{3F522376-7E91-4E07-93E7-FE19A7BC10F4}"/>
-    <dgm:cxn modelId="{143F5734-34A3-42F7-B092-C4C7E3DB9844}" type="presOf" srcId="{F6E7B5EF-5CB4-4D18-9FCB-FDE20E11B112}" destId="{BEEC2F19-66B6-4521-8CC4-30DBEA5621B3}" srcOrd="0" destOrd="0" presId="urn:microsoft.com/office/officeart/2005/8/layout/bProcess3"/>
-    <dgm:cxn modelId="{8D28AEBC-5B0E-419F-8F32-208BAA2F7811}" type="presParOf" srcId="{CAE55423-3C01-4F95-B5F5-7FE2B7B2E42D}" destId="{B5975436-2774-42BA-9BC2-1FCDF661FF0E}" srcOrd="0" destOrd="0" presId="urn:microsoft.com/office/officeart/2005/8/layout/bProcess3"/>
-    <dgm:cxn modelId="{D2FA5F9F-E14C-41E9-A4A0-B4AC93A8016E}" type="presParOf" srcId="{CAE55423-3C01-4F95-B5F5-7FE2B7B2E42D}" destId="{116FC713-4D8D-41AD-A188-2897A214E36E}" srcOrd="1" destOrd="0" presId="urn:microsoft.com/office/officeart/2005/8/layout/bProcess3"/>
-    <dgm:cxn modelId="{A98856B0-CF70-4E20-883A-D46CA2C9DAF9}" type="presParOf" srcId="{116FC713-4D8D-41AD-A188-2897A214E36E}" destId="{473D0B22-5D4E-435A-BD38-D3948DACCF2F}" srcOrd="0" destOrd="0" presId="urn:microsoft.com/office/officeart/2005/8/layout/bProcess3"/>
-    <dgm:cxn modelId="{A4105747-DC73-4C10-ADEF-EAD5CEB796B3}" type="presParOf" srcId="{CAE55423-3C01-4F95-B5F5-7FE2B7B2E42D}" destId="{6D6CD7C6-37D3-4640-93EE-66D4D3F1D284}" srcOrd="2" destOrd="0" presId="urn:microsoft.com/office/officeart/2005/8/layout/bProcess3"/>
-    <dgm:cxn modelId="{3D997BC5-506C-422D-A6A1-F406DB47516E}" type="presParOf" srcId="{CAE55423-3C01-4F95-B5F5-7FE2B7B2E42D}" destId="{3523F59F-0639-431D-8A36-CFFF1E6069FF}" srcOrd="3" destOrd="0" presId="urn:microsoft.com/office/officeart/2005/8/layout/bProcess3"/>
-    <dgm:cxn modelId="{4F434EB0-EA01-49AA-98F9-FD7CB8F6753B}" type="presParOf" srcId="{3523F59F-0639-431D-8A36-CFFF1E6069FF}" destId="{60BF93C2-0F28-4F10-8727-076C1D5FD7A8}" srcOrd="0" destOrd="0" presId="urn:microsoft.com/office/officeart/2005/8/layout/bProcess3"/>
-    <dgm:cxn modelId="{E48E9A53-08F7-4BD1-893A-6A242030AD00}" type="presParOf" srcId="{CAE55423-3C01-4F95-B5F5-7FE2B7B2E42D}" destId="{0D69B4E8-D414-4D80-95F5-D805F97A09F5}" srcOrd="4" destOrd="0" presId="urn:microsoft.com/office/officeart/2005/8/layout/bProcess3"/>
-    <dgm:cxn modelId="{856EB5AD-3360-4F54-ABD2-5810FA743613}" type="presParOf" srcId="{CAE55423-3C01-4F95-B5F5-7FE2B7B2E42D}" destId="{1094C504-14F6-441F-AE43-95000F0A6C4C}" srcOrd="5" destOrd="0" presId="urn:microsoft.com/office/officeart/2005/8/layout/bProcess3"/>
-    <dgm:cxn modelId="{CF4744B1-194F-4DE2-944A-3243D009448C}" type="presParOf" srcId="{1094C504-14F6-441F-AE43-95000F0A6C4C}" destId="{43D7E118-EBD4-4174-8DFB-3BE1B6F5E20C}" srcOrd="0" destOrd="0" presId="urn:microsoft.com/office/officeart/2005/8/layout/bProcess3"/>
-    <dgm:cxn modelId="{BF41B8D7-77FA-4AC7-BD46-51CE33197858}" type="presParOf" srcId="{CAE55423-3C01-4F95-B5F5-7FE2B7B2E42D}" destId="{BD01689E-BD00-467E-97CE-10E401CBAE14}" srcOrd="6" destOrd="0" presId="urn:microsoft.com/office/officeart/2005/8/layout/bProcess3"/>
-    <dgm:cxn modelId="{4F519A68-0B26-4485-B16E-091774B202B9}" type="presParOf" srcId="{CAE55423-3C01-4F95-B5F5-7FE2B7B2E42D}" destId="{D62DD921-4833-4794-8F94-800A99DBBD67}" srcOrd="7" destOrd="0" presId="urn:microsoft.com/office/officeart/2005/8/layout/bProcess3"/>
-    <dgm:cxn modelId="{EA640AA9-302D-455C-BD43-56BD6D65EAE5}" type="presParOf" srcId="{D62DD921-4833-4794-8F94-800A99DBBD67}" destId="{5C38AFC7-D30D-41E2-BD07-E137B07225E6}" srcOrd="0" destOrd="0" presId="urn:microsoft.com/office/officeart/2005/8/layout/bProcess3"/>
-    <dgm:cxn modelId="{F43F8832-7515-492A-9B5D-CD93021A869D}" type="presParOf" srcId="{CAE55423-3C01-4F95-B5F5-7FE2B7B2E42D}" destId="{BEEC2F19-66B6-4521-8CC4-30DBEA5621B3}" srcOrd="8" destOrd="0" presId="urn:microsoft.com/office/officeart/2005/8/layout/bProcess3"/>
+    <dgm:cxn modelId="{9BD2EA4C-81D1-4FD5-8115-9C79ABD428B2}" type="presParOf" srcId="{CAE55423-3C01-4F95-B5F5-7FE2B7B2E42D}" destId="{B5975436-2774-42BA-9BC2-1FCDF661FF0E}" srcOrd="0" destOrd="0" presId="urn:microsoft.com/office/officeart/2005/8/layout/bProcess3"/>
+    <dgm:cxn modelId="{49CB04AB-416F-48F0-B8DD-FDA2D9776DBE}" type="presParOf" srcId="{CAE55423-3C01-4F95-B5F5-7FE2B7B2E42D}" destId="{116FC713-4D8D-41AD-A188-2897A214E36E}" srcOrd="1" destOrd="0" presId="urn:microsoft.com/office/officeart/2005/8/layout/bProcess3"/>
+    <dgm:cxn modelId="{A9B265AC-2F34-47DD-81B9-9FD0B62CB410}" type="presParOf" srcId="{116FC713-4D8D-41AD-A188-2897A214E36E}" destId="{473D0B22-5D4E-435A-BD38-D3948DACCF2F}" srcOrd="0" destOrd="0" presId="urn:microsoft.com/office/officeart/2005/8/layout/bProcess3"/>
+    <dgm:cxn modelId="{EC8CCC72-B1B0-4C1F-8CEA-748F3F0B8076}" type="presParOf" srcId="{CAE55423-3C01-4F95-B5F5-7FE2B7B2E42D}" destId="{6D6CD7C6-37D3-4640-93EE-66D4D3F1D284}" srcOrd="2" destOrd="0" presId="urn:microsoft.com/office/officeart/2005/8/layout/bProcess3"/>
+    <dgm:cxn modelId="{18F943F1-D2A5-4E1F-9DF7-1D5E57CEAE35}" type="presParOf" srcId="{CAE55423-3C01-4F95-B5F5-7FE2B7B2E42D}" destId="{3523F59F-0639-431D-8A36-CFFF1E6069FF}" srcOrd="3" destOrd="0" presId="urn:microsoft.com/office/officeart/2005/8/layout/bProcess3"/>
+    <dgm:cxn modelId="{23370F84-2211-4194-862F-32D4C7E12596}" type="presParOf" srcId="{3523F59F-0639-431D-8A36-CFFF1E6069FF}" destId="{60BF93C2-0F28-4F10-8727-076C1D5FD7A8}" srcOrd="0" destOrd="0" presId="urn:microsoft.com/office/officeart/2005/8/layout/bProcess3"/>
+    <dgm:cxn modelId="{C08CB0C9-D958-4168-9DA3-93B1F939F5B1}" type="presParOf" srcId="{CAE55423-3C01-4F95-B5F5-7FE2B7B2E42D}" destId="{0D69B4E8-D414-4D80-95F5-D805F97A09F5}" srcOrd="4" destOrd="0" presId="urn:microsoft.com/office/officeart/2005/8/layout/bProcess3"/>
+    <dgm:cxn modelId="{F727D049-55C0-46C7-A220-3F6B161EE947}" type="presParOf" srcId="{CAE55423-3C01-4F95-B5F5-7FE2B7B2E42D}" destId="{1094C504-14F6-441F-AE43-95000F0A6C4C}" srcOrd="5" destOrd="0" presId="urn:microsoft.com/office/officeart/2005/8/layout/bProcess3"/>
+    <dgm:cxn modelId="{C63FD5D3-91E7-4251-8595-363ECF3C6118}" type="presParOf" srcId="{1094C504-14F6-441F-AE43-95000F0A6C4C}" destId="{43D7E118-EBD4-4174-8DFB-3BE1B6F5E20C}" srcOrd="0" destOrd="0" presId="urn:microsoft.com/office/officeart/2005/8/layout/bProcess3"/>
+    <dgm:cxn modelId="{C943A22C-F61D-44B6-A6C7-5877B59AF397}" type="presParOf" srcId="{CAE55423-3C01-4F95-B5F5-7FE2B7B2E42D}" destId="{BD01689E-BD00-467E-97CE-10E401CBAE14}" srcOrd="6" destOrd="0" presId="urn:microsoft.com/office/officeart/2005/8/layout/bProcess3"/>
+    <dgm:cxn modelId="{538D3040-3710-4C85-A34D-55E2A3EB8489}" type="presParOf" srcId="{CAE55423-3C01-4F95-B5F5-7FE2B7B2E42D}" destId="{D62DD921-4833-4794-8F94-800A99DBBD67}" srcOrd="7" destOrd="0" presId="urn:microsoft.com/office/officeart/2005/8/layout/bProcess3"/>
+    <dgm:cxn modelId="{F1B27A20-8964-4AA4-8C7B-5014CF2207D4}" type="presParOf" srcId="{D62DD921-4833-4794-8F94-800A99DBBD67}" destId="{5C38AFC7-D30D-41E2-BD07-E137B07225E6}" srcOrd="0" destOrd="0" presId="urn:microsoft.com/office/officeart/2005/8/layout/bProcess3"/>
+    <dgm:cxn modelId="{3FACFF5F-E5AA-4811-9523-479B4FE7BBE0}" type="presParOf" srcId="{CAE55423-3C01-4F95-B5F5-7FE2B7B2E42D}" destId="{BEEC2F19-66B6-4521-8CC4-30DBEA5621B3}" srcOrd="8" destOrd="0" presId="urn:microsoft.com/office/officeart/2005/8/layout/bProcess3"/>
   </dgm:cxnLst>
   <dgm:bg/>
   <dgm:whole/>
@@ -16938,7 +17073,7 @@
 </file>
 
 <file path=customXml/itemProps1.xml><?xml version="1.0" encoding="utf-8"?>
-<ds:datastoreItem xmlns:ds="http://schemas.openxmlformats.org/officeDocument/2006/customXml" ds:itemID="{59C50C26-9071-4E18-9C3A-DDA481E02A63}">
+<ds:datastoreItem xmlns:ds="http://schemas.openxmlformats.org/officeDocument/2006/customXml" ds:itemID="{9B502BF8-7590-4701-9C68-C46EEC038949}">
   <ds:schemaRefs>
     <ds:schemaRef ds:uri="http://schemas.openxmlformats.org/officeDocument/2006/bibliography"/>
   </ds:schemaRefs>

</xml_diff>

<commit_message>
Explicados SURF, ORB y método heurístico. Resultados del método heurístico pendiente
</commit_message>
<xml_diff>
--- a/Memoria.docx
+++ b/Memoria.docx
@@ -46,7 +46,7 @@
                     <a:blip r:embed="rId9">
                       <a:extLst>
                         <a:ext uri="{28A0092B-C50C-407E-A947-70E740481C1C}">
-                          <a14:useLocalDpi xmlns="" xmlns:wpc="http://schemas.microsoft.com/office/word/2010/wordprocessingCanvas" xmlns:mc="http://schemas.openxmlformats.org/markup-compatibility/2006" xmlns:o="urn:schemas-microsoft-com:office:office" xmlns:v="urn:schemas-microsoft-com:vml" xmlns:wp14="http://schemas.microsoft.com/office/word/2010/wordprocessingDrawing" xmlns:w10="urn:schemas-microsoft-com:office:word" xmlns:w="http://schemas.openxmlformats.org/wordprocessingml/2006/main" xmlns:w14="http://schemas.microsoft.com/office/word/2010/wordml" xmlns:w15="http://schemas.microsoft.com/office/word/2012/wordml" xmlns:wpg="http://schemas.microsoft.com/office/word/2010/wordprocessingGroup" xmlns:wpi="http://schemas.microsoft.com/office/word/2010/wordprocessingInk" xmlns:wps="http://schemas.microsoft.com/office/word/2010/wordprocessingShape" xmlns:a14="http://schemas.microsoft.com/office/drawing/2010/main" xmlns:arto="http://schemas.microsoft.com/office/word/2006/arto" val="0"/>
+                          <a14:useLocalDpi xmlns:arto="http://schemas.microsoft.com/office/word/2006/arto" xmlns:a14="http://schemas.microsoft.com/office/drawing/2010/main" xmlns:wps="http://schemas.microsoft.com/office/word/2010/wordprocessingShape" xmlns:wpi="http://schemas.microsoft.com/office/word/2010/wordprocessingInk" xmlns:wpg="http://schemas.microsoft.com/office/word/2010/wordprocessingGroup" xmlns:w15="http://schemas.microsoft.com/office/word/2012/wordml" xmlns:w14="http://schemas.microsoft.com/office/word/2010/wordml" xmlns:w="http://schemas.openxmlformats.org/wordprocessingml/2006/main" xmlns:w10="urn:schemas-microsoft-com:office:word" xmlns:wp14="http://schemas.microsoft.com/office/word/2010/wordprocessingDrawing" xmlns:v="urn:schemas-microsoft-com:vml" xmlns:o="urn:schemas-microsoft-com:office:office" xmlns:mc="http://schemas.openxmlformats.org/markup-compatibility/2006" xmlns:wpc="http://schemas.microsoft.com/office/word/2010/wordprocessingCanvas" xmlns="" val="0"/>
                         </a:ext>
                       </a:extLst>
                     </a:blip>
@@ -69,7 +69,7 @@
                     </a:ln>
                     <a:extLst>
                       <a:ext uri="{FAA26D3D-D897-4be2-8F04-BA451C77F1D7}">
-                        <ma14:placeholderFlag xmlns:wpc="http://schemas.microsoft.com/office/word/2010/wordprocessingCanvas" xmlns:mc="http://schemas.openxmlformats.org/markup-compatibility/2006" xmlns:wp14="http://schemas.microsoft.com/office/word/2010/wordprocessingDrawing" xmlns:w14="http://schemas.microsoft.com/office/word/2010/wordml" xmlns:w15="http://schemas.microsoft.com/office/word/2012/wordml" xmlns:wpg="http://schemas.microsoft.com/office/word/2010/wordprocessingGroup" xmlns:wpi="http://schemas.microsoft.com/office/word/2010/wordprocessingInk" xmlns:wps="http://schemas.microsoft.com/office/word/2010/wordprocessingShape" xmlns="" xmlns:mo="http://schemas.microsoft.com/office/mac/office/2008/main" xmlns:mv="urn:schemas-microsoft-com:mac:vml" xmlns:o="urn:schemas-microsoft-com:office:office" xmlns:v="urn:schemas-microsoft-com:vml" xmlns:w10="urn:schemas-microsoft-com:office:word" xmlns:w="http://schemas.openxmlformats.org/wordprocessingml/2006/main" xmlns:ma14="http://schemas.microsoft.com/office/mac/drawingml/2011/main" xmlns:arto="http://schemas.microsoft.com/office/word/2006/arto"/>
+                        <ma14:placeholderFlag xmlns:arto="http://schemas.microsoft.com/office/word/2006/arto" xmlns:ma14="http://schemas.microsoft.com/office/mac/drawingml/2011/main" xmlns:w="http://schemas.openxmlformats.org/wordprocessingml/2006/main" xmlns:w10="urn:schemas-microsoft-com:office:word" xmlns:v="urn:schemas-microsoft-com:vml" xmlns:o="urn:schemas-microsoft-com:office:office" xmlns:mv="urn:schemas-microsoft-com:mac:vml" xmlns:mo="http://schemas.microsoft.com/office/mac/office/2008/main" xmlns="" xmlns:wps="http://schemas.microsoft.com/office/word/2010/wordprocessingShape" xmlns:wpi="http://schemas.microsoft.com/office/word/2010/wordprocessingInk" xmlns:wpg="http://schemas.microsoft.com/office/word/2010/wordprocessingGroup" xmlns:w15="http://schemas.microsoft.com/office/word/2012/wordml" xmlns:w14="http://schemas.microsoft.com/office/word/2010/wordml" xmlns:wp14="http://schemas.microsoft.com/office/word/2010/wordprocessingDrawing" xmlns:mc="http://schemas.openxmlformats.org/markup-compatibility/2006" xmlns:wpc="http://schemas.microsoft.com/office/word/2010/wordprocessingCanvas"/>
                       </a:ext>
                     </a:extLst>
                   </pic:spPr>
@@ -185,7 +185,7 @@
                     <a:blip r:embed="rId10">
                       <a:extLst>
                         <a:ext uri="{28A0092B-C50C-407E-A947-70E740481C1C}">
-                          <a14:useLocalDpi xmlns="" xmlns:wpc="http://schemas.microsoft.com/office/word/2010/wordprocessingCanvas" xmlns:mc="http://schemas.openxmlformats.org/markup-compatibility/2006" xmlns:o="urn:schemas-microsoft-com:office:office" xmlns:v="urn:schemas-microsoft-com:vml" xmlns:wp14="http://schemas.microsoft.com/office/word/2010/wordprocessingDrawing" xmlns:w10="urn:schemas-microsoft-com:office:word" xmlns:w="http://schemas.openxmlformats.org/wordprocessingml/2006/main" xmlns:w14="http://schemas.microsoft.com/office/word/2010/wordml" xmlns:w15="http://schemas.microsoft.com/office/word/2012/wordml" xmlns:wpg="http://schemas.microsoft.com/office/word/2010/wordprocessingGroup" xmlns:wpi="http://schemas.microsoft.com/office/word/2010/wordprocessingInk" xmlns:wps="http://schemas.microsoft.com/office/word/2010/wordprocessingShape" xmlns:a14="http://schemas.microsoft.com/office/drawing/2010/main" xmlns:arto="http://schemas.microsoft.com/office/word/2006/arto" val="0"/>
+                          <a14:useLocalDpi xmlns:arto="http://schemas.microsoft.com/office/word/2006/arto" xmlns:a14="http://schemas.microsoft.com/office/drawing/2010/main" xmlns:wps="http://schemas.microsoft.com/office/word/2010/wordprocessingShape" xmlns:wpi="http://schemas.microsoft.com/office/word/2010/wordprocessingInk" xmlns:wpg="http://schemas.microsoft.com/office/word/2010/wordprocessingGroup" xmlns:w15="http://schemas.microsoft.com/office/word/2012/wordml" xmlns:w14="http://schemas.microsoft.com/office/word/2010/wordml" xmlns:w="http://schemas.openxmlformats.org/wordprocessingml/2006/main" xmlns:w10="urn:schemas-microsoft-com:office:word" xmlns:wp14="http://schemas.microsoft.com/office/word/2010/wordprocessingDrawing" xmlns:v="urn:schemas-microsoft-com:vml" xmlns:o="urn:schemas-microsoft-com:office:office" xmlns:mc="http://schemas.openxmlformats.org/markup-compatibility/2006" xmlns:wpc="http://schemas.microsoft.com/office/word/2010/wordprocessingCanvas" xmlns="" val="0"/>
                         </a:ext>
                       </a:extLst>
                     </a:blip>
@@ -208,7 +208,7 @@
                     </a:ln>
                     <a:extLst>
                       <a:ext uri="{FAA26D3D-D897-4be2-8F04-BA451C77F1D7}">
-                        <ma14:placeholderFlag xmlns:wpc="http://schemas.microsoft.com/office/word/2010/wordprocessingCanvas" xmlns:mc="http://schemas.openxmlformats.org/markup-compatibility/2006" xmlns:wp14="http://schemas.microsoft.com/office/word/2010/wordprocessingDrawing" xmlns:w14="http://schemas.microsoft.com/office/word/2010/wordml" xmlns:w15="http://schemas.microsoft.com/office/word/2012/wordml" xmlns:wpg="http://schemas.microsoft.com/office/word/2010/wordprocessingGroup" xmlns:wpi="http://schemas.microsoft.com/office/word/2010/wordprocessingInk" xmlns:wps="http://schemas.microsoft.com/office/word/2010/wordprocessingShape" xmlns="" xmlns:mo="http://schemas.microsoft.com/office/mac/office/2008/main" xmlns:mv="urn:schemas-microsoft-com:mac:vml" xmlns:o="urn:schemas-microsoft-com:office:office" xmlns:v="urn:schemas-microsoft-com:vml" xmlns:w10="urn:schemas-microsoft-com:office:word" xmlns:w="http://schemas.openxmlformats.org/wordprocessingml/2006/main" xmlns:ma14="http://schemas.microsoft.com/office/mac/drawingml/2011/main" xmlns:arto="http://schemas.microsoft.com/office/word/2006/arto"/>
+                        <ma14:placeholderFlag xmlns:arto="http://schemas.microsoft.com/office/word/2006/arto" xmlns:ma14="http://schemas.microsoft.com/office/mac/drawingml/2011/main" xmlns:w="http://schemas.openxmlformats.org/wordprocessingml/2006/main" xmlns:w10="urn:schemas-microsoft-com:office:word" xmlns:v="urn:schemas-microsoft-com:vml" xmlns:o="urn:schemas-microsoft-com:office:office" xmlns:mv="urn:schemas-microsoft-com:mac:vml" xmlns:mo="http://schemas.microsoft.com/office/mac/office/2008/main" xmlns="" xmlns:wps="http://schemas.microsoft.com/office/word/2010/wordprocessingShape" xmlns:wpi="http://schemas.microsoft.com/office/word/2010/wordprocessingInk" xmlns:wpg="http://schemas.microsoft.com/office/word/2010/wordprocessingGroup" xmlns:w15="http://schemas.microsoft.com/office/word/2012/wordml" xmlns:w14="http://schemas.microsoft.com/office/word/2010/wordml" xmlns:wp14="http://schemas.microsoft.com/office/word/2010/wordprocessingDrawing" xmlns:mc="http://schemas.openxmlformats.org/markup-compatibility/2006" xmlns:wpc="http://schemas.microsoft.com/office/word/2010/wordprocessingCanvas"/>
                       </a:ext>
                     </a:extLst>
                   </pic:spPr>
@@ -244,7 +244,7 @@
                     <a:blip r:embed="rId11">
                       <a:extLst>
                         <a:ext uri="{28A0092B-C50C-407E-A947-70E740481C1C}">
-                          <a14:useLocalDpi xmlns="" xmlns:wpc="http://schemas.microsoft.com/office/word/2010/wordprocessingCanvas" xmlns:mc="http://schemas.openxmlformats.org/markup-compatibility/2006" xmlns:o="urn:schemas-microsoft-com:office:office" xmlns:v="urn:schemas-microsoft-com:vml" xmlns:wp14="http://schemas.microsoft.com/office/word/2010/wordprocessingDrawing" xmlns:w10="urn:schemas-microsoft-com:office:word" xmlns:w="http://schemas.openxmlformats.org/wordprocessingml/2006/main" xmlns:w14="http://schemas.microsoft.com/office/word/2010/wordml" xmlns:w15="http://schemas.microsoft.com/office/word/2012/wordml" xmlns:wpg="http://schemas.microsoft.com/office/word/2010/wordprocessingGroup" xmlns:wpi="http://schemas.microsoft.com/office/word/2010/wordprocessingInk" xmlns:wps="http://schemas.microsoft.com/office/word/2010/wordprocessingShape" xmlns:a14="http://schemas.microsoft.com/office/drawing/2010/main" xmlns:arto="http://schemas.microsoft.com/office/word/2006/arto" val="0"/>
+                          <a14:useLocalDpi xmlns:arto="http://schemas.microsoft.com/office/word/2006/arto" xmlns:a14="http://schemas.microsoft.com/office/drawing/2010/main" xmlns:wps="http://schemas.microsoft.com/office/word/2010/wordprocessingShape" xmlns:wpi="http://schemas.microsoft.com/office/word/2010/wordprocessingInk" xmlns:wpg="http://schemas.microsoft.com/office/word/2010/wordprocessingGroup" xmlns:w15="http://schemas.microsoft.com/office/word/2012/wordml" xmlns:w14="http://schemas.microsoft.com/office/word/2010/wordml" xmlns:w="http://schemas.openxmlformats.org/wordprocessingml/2006/main" xmlns:w10="urn:schemas-microsoft-com:office:word" xmlns:wp14="http://schemas.microsoft.com/office/word/2010/wordprocessingDrawing" xmlns:v="urn:schemas-microsoft-com:vml" xmlns:o="urn:schemas-microsoft-com:office:office" xmlns:mc="http://schemas.openxmlformats.org/markup-compatibility/2006" xmlns:wpc="http://schemas.microsoft.com/office/word/2010/wordprocessingCanvas" xmlns="" val="0"/>
                         </a:ext>
                       </a:extLst>
                     </a:blip>
@@ -306,7 +306,7 @@
                     <a:blip r:embed="rId12">
                       <a:extLst>
                         <a:ext uri="{28A0092B-C50C-407E-A947-70E740481C1C}">
-                          <a14:useLocalDpi xmlns="" xmlns:wpc="http://schemas.microsoft.com/office/word/2010/wordprocessingCanvas" xmlns:mc="http://schemas.openxmlformats.org/markup-compatibility/2006" xmlns:o="urn:schemas-microsoft-com:office:office" xmlns:v="urn:schemas-microsoft-com:vml" xmlns:wp14="http://schemas.microsoft.com/office/word/2010/wordprocessingDrawing" xmlns:w10="urn:schemas-microsoft-com:office:word" xmlns:w="http://schemas.openxmlformats.org/wordprocessingml/2006/main" xmlns:w14="http://schemas.microsoft.com/office/word/2010/wordml" xmlns:w15="http://schemas.microsoft.com/office/word/2012/wordml" xmlns:wpg="http://schemas.microsoft.com/office/word/2010/wordprocessingGroup" xmlns:wpi="http://schemas.microsoft.com/office/word/2010/wordprocessingInk" xmlns:wps="http://schemas.microsoft.com/office/word/2010/wordprocessingShape" xmlns:a14="http://schemas.microsoft.com/office/drawing/2010/main" xmlns:arto="http://schemas.microsoft.com/office/word/2006/arto" val="0"/>
+                          <a14:useLocalDpi xmlns:arto="http://schemas.microsoft.com/office/word/2006/arto" xmlns:a14="http://schemas.microsoft.com/office/drawing/2010/main" xmlns:wps="http://schemas.microsoft.com/office/word/2010/wordprocessingShape" xmlns:wpi="http://schemas.microsoft.com/office/word/2010/wordprocessingInk" xmlns:wpg="http://schemas.microsoft.com/office/word/2010/wordprocessingGroup" xmlns:w15="http://schemas.microsoft.com/office/word/2012/wordml" xmlns:w14="http://schemas.microsoft.com/office/word/2010/wordml" xmlns:w="http://schemas.openxmlformats.org/wordprocessingml/2006/main" xmlns:w10="urn:schemas-microsoft-com:office:word" xmlns:wp14="http://schemas.microsoft.com/office/word/2010/wordprocessingDrawing" xmlns:v="urn:schemas-microsoft-com:vml" xmlns:o="urn:schemas-microsoft-com:office:office" xmlns:mc="http://schemas.openxmlformats.org/markup-compatibility/2006" xmlns:wpc="http://schemas.microsoft.com/office/word/2010/wordprocessingCanvas" xmlns="" val="0"/>
                         </a:ext>
                       </a:extLst>
                     </a:blip>
@@ -329,7 +329,7 @@
                     </a:ln>
                     <a:extLst>
                       <a:ext uri="{FAA26D3D-D897-4be2-8F04-BA451C77F1D7}">
-                        <ma14:placeholderFlag xmlns:wpc="http://schemas.microsoft.com/office/word/2010/wordprocessingCanvas" xmlns:mc="http://schemas.openxmlformats.org/markup-compatibility/2006" xmlns:wp14="http://schemas.microsoft.com/office/word/2010/wordprocessingDrawing" xmlns:w14="http://schemas.microsoft.com/office/word/2010/wordml" xmlns:w15="http://schemas.microsoft.com/office/word/2012/wordml" xmlns:wpg="http://schemas.microsoft.com/office/word/2010/wordprocessingGroup" xmlns:wpi="http://schemas.microsoft.com/office/word/2010/wordprocessingInk" xmlns:wps="http://schemas.microsoft.com/office/word/2010/wordprocessingShape" xmlns="" xmlns:mo="http://schemas.microsoft.com/office/mac/office/2008/main" xmlns:mv="urn:schemas-microsoft-com:mac:vml" xmlns:o="urn:schemas-microsoft-com:office:office" xmlns:v="urn:schemas-microsoft-com:vml" xmlns:w10="urn:schemas-microsoft-com:office:word" xmlns:w="http://schemas.openxmlformats.org/wordprocessingml/2006/main" xmlns:ma14="http://schemas.microsoft.com/office/mac/drawingml/2011/main" xmlns:arto="http://schemas.microsoft.com/office/word/2006/arto"/>
+                        <ma14:placeholderFlag xmlns:arto="http://schemas.microsoft.com/office/word/2006/arto" xmlns:ma14="http://schemas.microsoft.com/office/mac/drawingml/2011/main" xmlns:w="http://schemas.openxmlformats.org/wordprocessingml/2006/main" xmlns:w10="urn:schemas-microsoft-com:office:word" xmlns:v="urn:schemas-microsoft-com:vml" xmlns:o="urn:schemas-microsoft-com:office:office" xmlns:mv="urn:schemas-microsoft-com:mac:vml" xmlns:mo="http://schemas.microsoft.com/office/mac/office/2008/main" xmlns="" xmlns:wps="http://schemas.microsoft.com/office/word/2010/wordprocessingShape" xmlns:wpi="http://schemas.microsoft.com/office/word/2010/wordprocessingInk" xmlns:wpg="http://schemas.microsoft.com/office/word/2010/wordprocessingGroup" xmlns:w15="http://schemas.microsoft.com/office/word/2012/wordml" xmlns:w14="http://schemas.microsoft.com/office/word/2010/wordml" xmlns:wp14="http://schemas.microsoft.com/office/word/2010/wordprocessingDrawing" xmlns:mc="http://schemas.openxmlformats.org/markup-compatibility/2006" xmlns:wpc="http://schemas.microsoft.com/office/word/2010/wordprocessingCanvas"/>
                       </a:ext>
                     </a:extLst>
                   </pic:spPr>
@@ -575,7 +575,7 @@
                     <a:blip r:embed="rId13">
                       <a:extLst>
                         <a:ext uri="{28A0092B-C50C-407E-A947-70E740481C1C}">
-                          <a14:useLocalDpi xmlns="" xmlns:wpc="http://schemas.microsoft.com/office/word/2010/wordprocessingCanvas" xmlns:mc="http://schemas.openxmlformats.org/markup-compatibility/2006" xmlns:o="urn:schemas-microsoft-com:office:office" xmlns:v="urn:schemas-microsoft-com:vml" xmlns:wp14="http://schemas.microsoft.com/office/word/2010/wordprocessingDrawing" xmlns:w10="urn:schemas-microsoft-com:office:word" xmlns:w="http://schemas.openxmlformats.org/wordprocessingml/2006/main" xmlns:w14="http://schemas.microsoft.com/office/word/2010/wordml" xmlns:w15="http://schemas.microsoft.com/office/word/2012/wordml" xmlns:wpg="http://schemas.microsoft.com/office/word/2010/wordprocessingGroup" xmlns:wpi="http://schemas.microsoft.com/office/word/2010/wordprocessingInk" xmlns:wps="http://schemas.microsoft.com/office/word/2010/wordprocessingShape" xmlns:a14="http://schemas.microsoft.com/office/drawing/2010/main" xmlns:arto="http://schemas.microsoft.com/office/word/2006/arto" val="0"/>
+                          <a14:useLocalDpi xmlns:arto="http://schemas.microsoft.com/office/word/2006/arto" xmlns:a14="http://schemas.microsoft.com/office/drawing/2010/main" xmlns:wps="http://schemas.microsoft.com/office/word/2010/wordprocessingShape" xmlns:wpi="http://schemas.microsoft.com/office/word/2010/wordprocessingInk" xmlns:wpg="http://schemas.microsoft.com/office/word/2010/wordprocessingGroup" xmlns:w15="http://schemas.microsoft.com/office/word/2012/wordml" xmlns:w14="http://schemas.microsoft.com/office/word/2010/wordml" xmlns:w="http://schemas.openxmlformats.org/wordprocessingml/2006/main" xmlns:w10="urn:schemas-microsoft-com:office:word" xmlns:wp14="http://schemas.microsoft.com/office/word/2010/wordprocessingDrawing" xmlns:v="urn:schemas-microsoft-com:vml" xmlns:o="urn:schemas-microsoft-com:office:office" xmlns:mc="http://schemas.openxmlformats.org/markup-compatibility/2006" xmlns:wpc="http://schemas.microsoft.com/office/word/2010/wordprocessingCanvas" xmlns="" val="0"/>
                         </a:ext>
                       </a:extLst>
                     </a:blip>
@@ -598,7 +598,7 @@
                     </a:ln>
                     <a:extLst>
                       <a:ext uri="{FAA26D3D-D897-4be2-8F04-BA451C77F1D7}">
-                        <ma14:placeholderFlag xmlns:wpc="http://schemas.microsoft.com/office/word/2010/wordprocessingCanvas" xmlns:mc="http://schemas.openxmlformats.org/markup-compatibility/2006" xmlns:wp14="http://schemas.microsoft.com/office/word/2010/wordprocessingDrawing" xmlns:w14="http://schemas.microsoft.com/office/word/2010/wordml" xmlns:w15="http://schemas.microsoft.com/office/word/2012/wordml" xmlns:wpg="http://schemas.microsoft.com/office/word/2010/wordprocessingGroup" xmlns:wpi="http://schemas.microsoft.com/office/word/2010/wordprocessingInk" xmlns:wps="http://schemas.microsoft.com/office/word/2010/wordprocessingShape" xmlns="" xmlns:mo="http://schemas.microsoft.com/office/mac/office/2008/main" xmlns:mv="urn:schemas-microsoft-com:mac:vml" xmlns:o="urn:schemas-microsoft-com:office:office" xmlns:v="urn:schemas-microsoft-com:vml" xmlns:w10="urn:schemas-microsoft-com:office:word" xmlns:w="http://schemas.openxmlformats.org/wordprocessingml/2006/main" xmlns:ma14="http://schemas.microsoft.com/office/mac/drawingml/2011/main" xmlns:arto="http://schemas.microsoft.com/office/word/2006/arto"/>
+                        <ma14:placeholderFlag xmlns:arto="http://schemas.microsoft.com/office/word/2006/arto" xmlns:ma14="http://schemas.microsoft.com/office/mac/drawingml/2011/main" xmlns:w="http://schemas.openxmlformats.org/wordprocessingml/2006/main" xmlns:w10="urn:schemas-microsoft-com:office:word" xmlns:v="urn:schemas-microsoft-com:vml" xmlns:o="urn:schemas-microsoft-com:office:office" xmlns:mv="urn:schemas-microsoft-com:mac:vml" xmlns:mo="http://schemas.microsoft.com/office/mac/office/2008/main" xmlns="" xmlns:wps="http://schemas.microsoft.com/office/word/2010/wordprocessingShape" xmlns:wpi="http://schemas.microsoft.com/office/word/2010/wordprocessingInk" xmlns:wpg="http://schemas.microsoft.com/office/word/2010/wordprocessingGroup" xmlns:w15="http://schemas.microsoft.com/office/word/2012/wordml" xmlns:w14="http://schemas.microsoft.com/office/word/2010/wordml" xmlns:wp14="http://schemas.microsoft.com/office/word/2010/wordprocessingDrawing" xmlns:mc="http://schemas.openxmlformats.org/markup-compatibility/2006" xmlns:wpc="http://schemas.microsoft.com/office/word/2010/wordprocessingCanvas"/>
                       </a:ext>
                     </a:extLst>
                   </pic:spPr>
@@ -6513,14 +6513,8 @@
     <w:p>
       <w:pPr>
         <w:pStyle w:val="Ttulo2"/>
-        <w:rPr>
-          <w:lang w:val="es-ES"/>
-        </w:rPr>
-      </w:pPr>
-      <w:r>
-        <w:rPr>
-          <w:lang w:val="es-ES"/>
-        </w:rPr>
+      </w:pPr>
+      <w:r>
         <w:t>Enfoque frecuencial para seccionamiento de texto y sellos.</w:t>
       </w:r>
     </w:p>
@@ -7685,20 +7679,17 @@
         <w:pStyle w:val="Ttulo2"/>
         <w:rPr>
           <w:rFonts w:eastAsiaTheme="minorEastAsia"/>
-          <w:lang w:val="es-ES"/>
         </w:rPr>
       </w:pPr>
       <w:r>
         <w:rPr>
           <w:rFonts w:eastAsiaTheme="minorEastAsia"/>
-          <w:lang w:val="es-ES"/>
         </w:rPr>
         <w:t>Seccionamiento de texto y sellos mediante extracci</w:t>
       </w:r>
       <w:r>
         <w:rPr>
           <w:rFonts w:eastAsiaTheme="minorEastAsia"/>
-          <w:lang w:val="es-ES"/>
         </w:rPr>
         <w:t>ón de características</w:t>
       </w:r>
@@ -8370,14 +8361,7 @@
                   <w:rFonts w:ascii="Cambria Math" w:hAnsi="Cambria Math"/>
                   <w:u w:val="none"/>
                 </w:rPr>
-                <m:t>2</m:t>
-              </m:r>
-              <m:r>
-                <w:rPr>
-                  <w:rFonts w:ascii="Cambria Math" w:hAnsi="Cambria Math"/>
-                  <w:u w:val="none"/>
-                </w:rPr>
-                <m:t>π</m:t>
+                <m:t>2π</m:t>
               </m:r>
               <m:r>
                 <m:rPr>
@@ -8855,7 +8839,7 @@
         </w:rPr>
         <w:t xml:space="preserve">cita wikipedia </w:t>
       </w:r>
-      <w:hyperlink r:id="rId35" w:history="1">
+      <w:hyperlink r:id="rId35" w:anchor="El_laplaciano_de_Gauss" w:history="1">
         <w:r>
           <w:rPr>
             <w:rStyle w:val="Hipervnculo"/>
@@ -9245,8 +9229,634 @@
       </w:r>
     </w:p>
     <w:p/>
+    <w:p>
+      <w:pPr>
+        <w:pStyle w:val="Ttulo4"/>
+      </w:pPr>
+      <w:r>
+        <w:t>SURF</w:t>
+      </w:r>
+    </w:p>
+    <w:p>
+      <w:r>
+        <w:t xml:space="preserve">Durante algún tiempo, SIFT fue el </w:t>
+      </w:r>
+      <w:r>
+        <w:t>estándar a la hora de resolver esta tarea, sin embargo es computacionalmente muy costoso. No sólo los procedimientos de obtención de puntos clave y descriptores sino que, además, dichos descriptores contienen un gran número de valores. Esto hace que el posterior proceso de emparejamiento de puntos se ralentice enormemente.</w:t>
+      </w:r>
+    </w:p>
+    <w:p>
+      <w:r>
+        <w:t xml:space="preserve">En 2006, </w:t>
+      </w:r>
+      <w:r>
+        <w:t>Bay, H.,</w:t>
+      </w:r>
+      <w:r>
+        <w:t xml:space="preserve"> Tuytelaars, T. and Van Gool, L publicaron un artículo llamado </w:t>
+      </w:r>
+      <w:r>
+        <w:t>“SURF: Speeded Up Robust Features”</w:t>
+      </w:r>
+      <w:r>
+        <w:t>, el cual, como indica su nombre, introdujo una versión acelerada de SIFT.</w:t>
+      </w:r>
+    </w:p>
     <w:p/>
     <w:p>
+      <w:pPr>
+        <w:pStyle w:val="Ttulo5"/>
+      </w:pPr>
+      <w:r>
+        <w:t>Búsqueda de puntos clave</w:t>
+      </w:r>
+    </w:p>
+    <w:p>
+      <w:r>
+        <w:t>En SIFT, Lowe aproxima el laplaciano del gaussiano mediante una diferencia de gaussianos con el objetivo de trasladar la búsqueda de puntos clave al espacio de escalas. SURF va un paso más allá aproximando el LdG mediante</w:t>
+      </w:r>
+      <w:r>
+        <w:t xml:space="preserve"> lo que denominan ellos</w:t>
+      </w:r>
+      <w:r>
+        <w:t xml:space="preserve"> un </w:t>
+      </w:r>
+      <w:r>
+        <w:rPr>
+          <w:i/>
+        </w:rPr>
+        <w:t>filtro de cajas</w:t>
+      </w:r>
+      <w:r>
+        <w:t xml:space="preserve">. La imagen inferior ilustra una demostración de dicha </w:t>
+      </w:r>
+      <w:r>
+        <w:t>aproximación. En la imagen derecha se muestra el resultado de cada una de las dos derivadas segundas</w:t>
+      </w:r>
+      <w:r>
+        <w:t xml:space="preserve"> </w:t>
+      </w:r>
+      <w:r>
+        <w:lastRenderedPageBreak/>
+        <w:t>parciales de la imagen original y a la izquierda la matriz utilizada como kernel de convolución para aproximar dicha derivada. Una gran ventaja de esta aproximación es que la convolución con estas “cajas” puede calcularse de manera muy rápida con ayuda de imágenes integrales. También puede realizarse en paralelo de manera independiente para distintas escalas. Por otra parte, SURF utiliza el determinante de la matriz Hessiana tanto para la escala como para la localización, disminuyendo por tanto el número de cálculos necesarios.</w:t>
+      </w:r>
+    </w:p>
+    <w:p/>
+    <w:p>
+      <w:pPr>
+        <w:pStyle w:val="Ttulo5"/>
+      </w:pPr>
+      <w:r>
+        <w:t>Cálculo de la orientación</w:t>
+      </w:r>
+    </w:p>
+    <w:p>
+      <w:r>
+        <w:t xml:space="preserve">Para asignar una </w:t>
+      </w:r>
+      <w:r>
+        <w:rPr>
+          <w:b/>
+        </w:rPr>
+        <w:t>orientación</w:t>
+      </w:r>
+      <w:r>
+        <w:t xml:space="preserve">, </w:t>
+      </w:r>
+      <w:r>
+        <w:t xml:space="preserve">SURF utiliza las respuestas a </w:t>
+      </w:r>
+      <w:r>
+        <w:rPr>
+          <w:i/>
+        </w:rPr>
+        <w:t>wavelets</w:t>
+      </w:r>
+      <w:r>
+        <w:t xml:space="preserve"> </w:t>
+      </w:r>
+      <w:r>
+        <w:t xml:space="preserve">(en concreto la </w:t>
+      </w:r>
+      <w:r>
+        <w:rPr>
+          <w:i/>
+        </w:rPr>
+        <w:t>Transformada de Wavelet de Haar</w:t>
+      </w:r>
+      <w:r>
+        <w:t xml:space="preserve"> o HWT por sus siglas en inglés) </w:t>
+      </w:r>
+      <w:r>
+        <w:t>en las direcciones tanto en horizontal como vertical para una vecindad de dimensión 6</w:t>
+      </w:r>
+      <w:r>
+        <w:t xml:space="preserve">*s, donde </w:t>
+      </w:r>
+      <w:r>
+        <w:rPr>
+          <w:i/>
+        </w:rPr>
+        <w:t>s</w:t>
+      </w:r>
+      <w:r>
+        <w:t xml:space="preserve"> es la dimensión del punto calculado (no necesariamente tiene que ser un único píxel)</w:t>
+      </w:r>
+      <w:r>
+        <w:t>. A cada una de esas respuestas se las pondera con una adecuada función gaussiana. A continuación, se las sitúa en el espacio tal y como se aprecia en la imagen inferior. La orientación dominante se calcula sumando las respuestas que se encuentran en una abertura de 60º. Es interesante destacar que las respuestas a wavelets también se pueden calcular fácilmente mediante el uso de imágenes integrales para cualquier escala. También cabe destacar que los descriptores son independientes de esta orientación, por lo tanto, se puede prescindir de este cálculo. En nuestro caso, la invariancia a la rotación no es necesaria ya que se trata de documentos que siempre van a ser escaneados con la misma orientación.</w:t>
+      </w:r>
+      <w:r>
+        <w:t xml:space="preserve"> Este método es denominado Upright-SURF, o U-SURF. Mejora la velocidad de manera notable y proporciona robustez con una precisión de </w:t>
+      </w:r>
+      <w:r>
+        <w:rPr>
+          <w:rFonts w:cs="Times New Roman"/>
+        </w:rPr>
+        <w:t>±</w:t>
+      </w:r>
+      <w:r>
+        <w:t>15º. Ese será el método que utilizaremos nosotros ya que los sellos pueden estar ligeramente rotados pero no nos importa calcular cuál es el valor de dicha rotación.</w:t>
+      </w:r>
+    </w:p>
+    <w:p/>
+    <w:p>
+      <w:pPr>
+        <w:pStyle w:val="Ttulo5"/>
+      </w:pPr>
+      <w:r>
+        <w:t>Asignación de descriptores</w:t>
+      </w:r>
+    </w:p>
+    <w:p>
+      <w:r>
+        <w:t xml:space="preserve">Para </w:t>
+      </w:r>
+      <w:r>
+        <w:t>la descripción de características, SURF utiliza respuestas a wavelet</w:t>
+      </w:r>
+      <w:r>
+        <w:t xml:space="preserve"> de Haar en las direcciones horizontal y vertical, nuevamente con ayuda de las imágenes integrales. Se toma una vecindad de 20sx20s alrededor del punto (donde </w:t>
+      </w:r>
+      <w:r>
+        <w:rPr>
+          <w:i/>
+        </w:rPr>
+        <w:t>s</w:t>
+      </w:r>
+      <w:r>
+        <w:t xml:space="preserve"> es nuevamente la dimensión del punto calculado). Esta región se divide en subregiones de 4x4. Para cada una de ellas, se calcula la respuesta a wavelet nuevamente en ambas direcciones y se crea un vector de la siguiente manera:</w:t>
+      </w:r>
+    </w:p>
+    <w:p>
+      <w:pPr>
+        <w:rPr>
+          <w:rFonts w:eastAsiaTheme="minorEastAsia"/>
+        </w:rPr>
+      </w:pPr>
+      <m:oMathPara>
+        <m:oMath>
+          <m:r>
+            <w:rPr>
+              <w:rFonts w:ascii="Cambria Math" w:hAnsi="Cambria Math"/>
+            </w:rPr>
+            <m:t>v=(</m:t>
+          </m:r>
+          <m:nary>
+            <m:naryPr>
+              <m:chr m:val="∑"/>
+              <m:limLoc m:val="undOvr"/>
+              <m:subHide m:val="on"/>
+              <m:supHide m:val="on"/>
+              <m:ctrlPr>
+                <w:rPr>
+                  <w:rFonts w:ascii="Cambria Math" w:hAnsi="Cambria Math"/>
+                  <w:i/>
+                </w:rPr>
+              </m:ctrlPr>
+            </m:naryPr>
+            <m:sub/>
+            <m:sup/>
+            <m:e>
+              <m:sSub>
+                <m:sSubPr>
+                  <m:ctrlPr>
+                    <w:rPr>
+                      <w:rFonts w:ascii="Cambria Math" w:hAnsi="Cambria Math"/>
+                      <w:i/>
+                    </w:rPr>
+                  </m:ctrlPr>
+                </m:sSubPr>
+                <m:e>
+                  <m:r>
+                    <w:rPr>
+                      <w:rFonts w:ascii="Cambria Math" w:hAnsi="Cambria Math"/>
+                    </w:rPr>
+                    <m:t>d</m:t>
+                  </m:r>
+                </m:e>
+                <m:sub>
+                  <m:r>
+                    <w:rPr>
+                      <w:rFonts w:ascii="Cambria Math" w:hAnsi="Cambria Math"/>
+                    </w:rPr>
+                    <m:t>x</m:t>
+                  </m:r>
+                </m:sub>
+              </m:sSub>
+            </m:e>
+          </m:nary>
+          <m:r>
+            <w:rPr>
+              <w:rFonts w:ascii="Cambria Math" w:hAnsi="Cambria Math"/>
+            </w:rPr>
+            <m:t>,</m:t>
+          </m:r>
+          <m:nary>
+            <m:naryPr>
+              <m:chr m:val="∑"/>
+              <m:limLoc m:val="undOvr"/>
+              <m:subHide m:val="on"/>
+              <m:supHide m:val="on"/>
+              <m:ctrlPr>
+                <w:rPr>
+                  <w:rFonts w:ascii="Cambria Math" w:hAnsi="Cambria Math"/>
+                  <w:i/>
+                </w:rPr>
+              </m:ctrlPr>
+            </m:naryPr>
+            <m:sub/>
+            <m:sup/>
+            <m:e>
+              <m:sSub>
+                <m:sSubPr>
+                  <m:ctrlPr>
+                    <w:rPr>
+                      <w:rFonts w:ascii="Cambria Math" w:hAnsi="Cambria Math"/>
+                      <w:i/>
+                    </w:rPr>
+                  </m:ctrlPr>
+                </m:sSubPr>
+                <m:e>
+                  <m:r>
+                    <w:rPr>
+                      <w:rFonts w:ascii="Cambria Math" w:hAnsi="Cambria Math"/>
+                    </w:rPr>
+                    <m:t>d</m:t>
+                  </m:r>
+                </m:e>
+                <m:sub>
+                  <m:r>
+                    <w:rPr>
+                      <w:rFonts w:ascii="Cambria Math" w:hAnsi="Cambria Math"/>
+                    </w:rPr>
+                    <m:t>y</m:t>
+                  </m:r>
+                </m:sub>
+              </m:sSub>
+            </m:e>
+          </m:nary>
+          <m:r>
+            <w:rPr>
+              <w:rFonts w:ascii="Cambria Math" w:hAnsi="Cambria Math"/>
+            </w:rPr>
+            <m:t>,</m:t>
+          </m:r>
+          <m:nary>
+            <m:naryPr>
+              <m:chr m:val="∑"/>
+              <m:limLoc m:val="undOvr"/>
+              <m:subHide m:val="on"/>
+              <m:supHide m:val="on"/>
+              <m:ctrlPr>
+                <w:rPr>
+                  <w:rFonts w:ascii="Cambria Math" w:hAnsi="Cambria Math"/>
+                  <w:i/>
+                </w:rPr>
+              </m:ctrlPr>
+            </m:naryPr>
+            <m:sub/>
+            <m:sup/>
+            <m:e>
+              <m:d>
+                <m:dPr>
+                  <m:begChr m:val="|"/>
+                  <m:endChr m:val="|"/>
+                  <m:ctrlPr>
+                    <w:rPr>
+                      <w:rFonts w:ascii="Cambria Math" w:hAnsi="Cambria Math"/>
+                      <w:i/>
+                    </w:rPr>
+                  </m:ctrlPr>
+                </m:dPr>
+                <m:e>
+                  <m:sSub>
+                    <m:sSubPr>
+                      <m:ctrlPr>
+                        <w:rPr>
+                          <w:rFonts w:ascii="Cambria Math" w:hAnsi="Cambria Math"/>
+                          <w:i/>
+                        </w:rPr>
+                      </m:ctrlPr>
+                    </m:sSubPr>
+                    <m:e>
+                      <m:r>
+                        <w:rPr>
+                          <w:rFonts w:ascii="Cambria Math" w:hAnsi="Cambria Math"/>
+                        </w:rPr>
+                        <m:t>d</m:t>
+                      </m:r>
+                    </m:e>
+                    <m:sub>
+                      <m:r>
+                        <w:rPr>
+                          <w:rFonts w:ascii="Cambria Math" w:hAnsi="Cambria Math"/>
+                        </w:rPr>
+                        <m:t>x</m:t>
+                      </m:r>
+                    </m:sub>
+                  </m:sSub>
+                </m:e>
+              </m:d>
+            </m:e>
+          </m:nary>
+          <m:r>
+            <w:rPr>
+              <w:rFonts w:ascii="Cambria Math" w:hAnsi="Cambria Math"/>
+            </w:rPr>
+            <m:t xml:space="preserve">, </m:t>
+          </m:r>
+          <m:nary>
+            <m:naryPr>
+              <m:chr m:val="∑"/>
+              <m:limLoc m:val="undOvr"/>
+              <m:subHide m:val="on"/>
+              <m:supHide m:val="on"/>
+              <m:ctrlPr>
+                <w:rPr>
+                  <w:rFonts w:ascii="Cambria Math" w:hAnsi="Cambria Math"/>
+                  <w:i/>
+                </w:rPr>
+              </m:ctrlPr>
+            </m:naryPr>
+            <m:sub/>
+            <m:sup/>
+            <m:e>
+              <m:d>
+                <m:dPr>
+                  <m:begChr m:val="|"/>
+                  <m:endChr m:val="|"/>
+                  <m:ctrlPr>
+                    <w:rPr>
+                      <w:rFonts w:ascii="Cambria Math" w:hAnsi="Cambria Math"/>
+                      <w:i/>
+                    </w:rPr>
+                  </m:ctrlPr>
+                </m:dPr>
+                <m:e>
+                  <m:sSub>
+                    <m:sSubPr>
+                      <m:ctrlPr>
+                        <w:rPr>
+                          <w:rFonts w:ascii="Cambria Math" w:hAnsi="Cambria Math"/>
+                          <w:i/>
+                        </w:rPr>
+                      </m:ctrlPr>
+                    </m:sSubPr>
+                    <m:e>
+                      <m:r>
+                        <w:rPr>
+                          <w:rFonts w:ascii="Cambria Math" w:hAnsi="Cambria Math"/>
+                        </w:rPr>
+                        <m:t>d</m:t>
+                      </m:r>
+                    </m:e>
+                    <m:sub>
+                      <m:r>
+                        <w:rPr>
+                          <w:rFonts w:ascii="Cambria Math" w:hAnsi="Cambria Math"/>
+                        </w:rPr>
+                        <m:t>y</m:t>
+                      </m:r>
+                    </m:sub>
+                  </m:sSub>
+                </m:e>
+              </m:d>
+            </m:e>
+          </m:nary>
+          <m:r>
+            <w:rPr>
+              <w:rFonts w:ascii="Cambria Math" w:hAnsi="Cambria Math"/>
+            </w:rPr>
+            <m:t>)</m:t>
+          </m:r>
+        </m:oMath>
+      </m:oMathPara>
+    </w:p>
+    <w:p>
+      <w:r>
+        <w:t>Todos estos vectores colocados de manera consecutiva como un único vector suponen un descriptor del punto con una dimensión de 64 valores. Menor dimensión significa mayor velocidad en computación además de en el emparejamiento posterior.</w:t>
+      </w:r>
+    </w:p>
+    <w:p>
+      <w:r>
+        <w:t>Si mayor distinción para los descriptores de cada punto fuera necesaria, SURF proporciona la posibilidad de aumentar la dimensión de dichos descriptores a 128 calculando por separado</w:t>
+      </w:r>
+      <w:r>
+        <w:t xml:space="preserve"> las sumas de las distintas respuestas: tanto d</w:t>
+      </w:r>
+      <w:r>
+        <w:rPr>
+          <w:vertAlign w:val="subscript"/>
+        </w:rPr>
+        <w:t>x</w:t>
+      </w:r>
+      <w:r>
+        <w:t xml:space="preserve"> como |d</w:t>
+      </w:r>
+      <w:r>
+        <w:rPr>
+          <w:vertAlign w:val="subscript"/>
+        </w:rPr>
+        <w:t>x</w:t>
+      </w:r>
+      <w:r>
+        <w:t>| se suman por separado en función de si su respectivo d</w:t>
+      </w:r>
+      <w:r>
+        <w:rPr>
+          <w:vertAlign w:val="subscript"/>
+        </w:rPr>
+        <w:t>y</w:t>
+      </w:r>
+      <w:r>
+        <w:t xml:space="preserve"> es positivo o negativo. Para d</w:t>
+      </w:r>
+      <w:r>
+        <w:rPr>
+          <w:vertAlign w:val="subscript"/>
+        </w:rPr>
+        <w:t>y</w:t>
+      </w:r>
+      <w:r>
+        <w:t xml:space="preserve"> se hace lo mismo.</w:t>
+      </w:r>
+    </w:p>
+    <w:p/>
+    <w:p>
+      <w:pPr>
+        <w:pStyle w:val="Ttulo5"/>
+      </w:pPr>
+      <w:r>
+        <w:t>Afinamiento de emparejamiento de puntos</w:t>
+      </w:r>
+    </w:p>
+    <w:p>
+      <w:r>
+        <w:t>Para mejorar el futuro emparejamiento SURF ofrece además otra mejora. Utilizando el signo del laplaciano (que es el mismo que la traza de la matriz hessiana) para cada punto de interés. No supone ningún aumento del coste computacional ya que dicha matriz ha sido ya calculada durante la fase de detección. El signo del laplaciano sirve para distinguir si el punto de interés supone una región clara sobre fondo oscuro o al contrario. Durante el emparejamiento sólo tenemos que comparar puntos en los cuales este valor coincida, mejorando tanto la precisión del emparejamiento como la velocidad con la que se ejecuta.</w:t>
+      </w:r>
+    </w:p>
+    <w:p/>
+    <w:p>
+      <w:pPr>
+        <w:pStyle w:val="Ttulo5"/>
+      </w:pPr>
+      <w:r>
+        <w:t>Comparativa con SIFT</w:t>
+      </w:r>
+    </w:p>
+    <w:p>
+      <w:r>
+        <w:t>Las pruebas demuestran que SURF supone un incremento de velocidad considerable con un</w:t>
+      </w:r>
+      <w:r>
+        <w:t xml:space="preserve">a precisión </w:t>
+      </w:r>
+      <w:r>
+        <w:t>comparable</w:t>
+      </w:r>
+      <w:r>
+        <w:t xml:space="preserve"> con SIFT. SURF demuestra ser robusto ante rotación y desenfoque, sin embargo, no es muy bueno ante cambios de iluminación y de cambios en puntos de vista. Esto no supone ningún problema para </w:t>
+      </w:r>
+      <w:r>
+        <w:lastRenderedPageBreak/>
+        <w:t>nuestro caso.</w:t>
+      </w:r>
+    </w:p>
+    <w:p/>
+    <w:p>
+      <w:pPr>
+        <w:pStyle w:val="Ttulo4"/>
+      </w:pPr>
+      <w:r>
+        <w:t>ORB</w:t>
+      </w:r>
+    </w:p>
+    <w:p>
+      <w:r>
+        <w:t xml:space="preserve">Como </w:t>
+      </w:r>
+      <w:r>
+        <w:t>alternativa</w:t>
+      </w:r>
+      <w:r>
+        <w:t xml:space="preserve"> a ambos expuestos anteriormente, se desarrolló un </w:t>
+      </w:r>
+      <w:r>
+        <w:t xml:space="preserve">algoritmo que fuera libre. </w:t>
+      </w:r>
+      <w:r>
+        <w:t xml:space="preserve">En 2011 </w:t>
+      </w:r>
+      <w:r>
+        <w:t>Ethan Rublee, V</w:t>
+      </w:r>
+      <w:r>
+        <w:t>incent Rabaud, Kurt Konolige y</w:t>
+      </w:r>
+      <w:r>
+        <w:t xml:space="preserve"> Gary R. Bradski</w:t>
+      </w:r>
+      <w:r>
+        <w:t xml:space="preserve"> publicaron un artículo titulado “</w:t>
+      </w:r>
+      <w:r>
+        <w:t>ORB: An efficient alternative to SIFT or SURF</w:t>
+      </w:r>
+      <w:r>
+        <w:t>” (</w:t>
+      </w:r>
+      <w:r>
+        <w:rPr>
+          <w:highlight w:val="yellow"/>
+        </w:rPr>
+        <w:t>cita</w:t>
+      </w:r>
+      <w:r>
+        <w:t>).</w:t>
+      </w:r>
+    </w:p>
+    <w:p>
+      <w:r>
+        <w:t>Básicamente ORB supone una fusión entre el detector de puntos clave FAST y el generador de descriptores BRIEF con modificaciones múltiples con el objetivo de mejorar el rendimiento. En un primer paso, utiliza FAST para encontrar los puntos. Después, aplica un detector de esquinas Harris con el objetivo de localizar los máximos N valores entre los puntos obtenidos previamente. Esto elimina los puntos encontrados con FAST que no posean suficiente contraste. Se utiliza además una pirámide para calcular propiedades multiescala. Un problema importante es que FAST no computa ningún valor que nos proporcione información sobre la orientación. Para conseguir invarianza ante la rotación los autores añadieron la siguiente modificación.</w:t>
+      </w:r>
+    </w:p>
+    <w:p>
+      <w:r>
+        <w:t xml:space="preserve">Se computa el centroide ponderado de la región en cuyo centro se encuentra el punto clave en cuestión. </w:t>
+      </w:r>
+      <w:r>
+        <w:t>El vector que va desde el centro hasta este centroide nos proporciona la orientación. Para mejorar este valor, se computan además los momentos dentro de una región circular centrada en el punto.</w:t>
+      </w:r>
+    </w:p>
+    <w:p>
+      <w:r>
+        <w:t>Ahora, para los descriptores se hace uso de BRIEF. Nuevamente, BRIEF responde de manera pobre con respecto a la rotación, esto para el caso expuesto no supone un problema.</w:t>
+      </w:r>
+      <w:r>
+        <w:t xml:space="preserve"> Aún así, ORB soluciona este problema “orientando” BRIEF en la dirección calculada previamente. </w:t>
+      </w:r>
+      <w:r>
+        <w:t>Para cada punto, se toma la vecindad necesaria y se rota multiplicando las coordenadas por la matriz de rotación correspondiente.</w:t>
+      </w:r>
+    </w:p>
+    <w:p>
+      <w:r>
+        <w:t xml:space="preserve">ORB discretiza en incrementos de 12º y construye una tabla de búsqueda de patrones BRIEF precomputados. Siempre y cuando la orientación </w:t>
+      </w:r>
+      <w:r>
+        <w:t xml:space="preserve">utilizada inicialmente sea correcta, los valores del descriptor serán </w:t>
+      </w:r>
+      <w:r>
+        <w:t>robustos con respecto a la rotación</w:t>
+      </w:r>
+      <w:r>
+        <w:t>.</w:t>
+      </w:r>
+    </w:p>
+    <w:p>
+      <w:r>
+        <w:t>Una propiedad importante de BRIEF es que cada propiedad binaria obtenida tiene una alta varianza pero la media permanece cerca de 0.5. Pero una vez orientado con respecto a la dirección del punto clave esta propiedad se pierde y se vuelve más distribuido. Alta varianza significa que es el descriptor mucho más distintivo ya que responde de manera distinta ante la entrada de distintos puntos. Otra propiedad deseable sería que los test no estuvieran correlados ya que entonces cada test realizado contribuiría al resultado final. Para resolver todo esto ORB realiza una búsqueda voraz entre todos los posibles test binarios para encontrar aquellos que tienen gran varianza y media cercana a 0.5, además de no tener correlación entre sí. El resultado se denomina rBRIEF.</w:t>
+      </w:r>
+    </w:p>
+    <w:p>
+      <w:r>
+        <w:t xml:space="preserve">Para el emparejamiento de descriptores, se utiliza un LSH (del inglés </w:t>
+      </w:r>
+      <w:r>
+        <w:rPr>
+          <w:i/>
+        </w:rPr>
+        <w:t>Locality-Sensitive Hashing</w:t>
+      </w:r>
+      <w:r>
+        <w:t>) el cual mejora los resultados con respecto al LSH original.</w:t>
+      </w:r>
+      <w:r>
+        <w:t xml:space="preserve"> </w:t>
+      </w:r>
+    </w:p>
+    <w:p/>
+    <w:p>
       <w:r>
         <w:t>(</w:t>
       </w:r>
@@ -9265,8 +9875,28 @@
     </w:p>
     <w:p/>
     <w:p>
-      <w:r>
-        <w:t>Para el caso en el que el sello usado para comparar encaja con el que se muestra en el documento, se obtienen más de 200 correspondencias</w:t>
+      <w:pPr>
+        <w:pStyle w:val="Ttulo3"/>
+        <w:rPr>
+          <w:lang w:val="es-ES"/>
+        </w:rPr>
+      </w:pPr>
+      <w:r>
+        <w:rPr>
+          <w:lang w:val="es-ES"/>
+        </w:rPr>
+        <w:t>Resultados obtenidos con el método seleccionado</w:t>
+      </w:r>
+    </w:p>
+    <w:p>
+      <w:r>
+        <w:t xml:space="preserve">Para el caso en el que el sello usado para comparar encaja con el que </w:t>
+      </w:r>
+      <w:r>
+        <w:t xml:space="preserve">aparece </w:t>
+      </w:r>
+      <w:r>
+        <w:t>en el documento, se obtienen más de 200 correspondencias</w:t>
       </w:r>
       <w:r>
         <w:t xml:space="preserve"> (típicamente, entre poco más de 200 hasta unas 350, según el documento)</w:t>
@@ -9393,6 +10023,293 @@
       </w:pPr>
       <w:r>
         <w:t>Figura X. Sello buscado mediante SURF pero no localizado en el documento.</w:t>
+      </w:r>
+    </w:p>
+    <w:p>
+      <w:r>
+        <w:lastRenderedPageBreak/>
+        <w:t>Puede verse que con este método puede resolverse el problema de manera bastante robusta. Sin embargo, tiene una desventaja bastante importante: para que funcione es necesario partir de una base de datos que contenga todos los tipos de sello para poder comparar. Esto podría hacerse de manera manual abriendo cada documento y recortando aquellos que contengan algún sello. Pero esta solución carece de sentido ya que clasificar cada documento de manera manual supondría menos trabajo.</w:t>
+      </w:r>
+    </w:p>
+    <w:p>
+      <w:pPr>
+        <w:pStyle w:val="Ttulo2"/>
+      </w:pPr>
+      <w:r>
+        <w:t>Búsqueda de sellos mediante métodos heurísticos</w:t>
+      </w:r>
+    </w:p>
+    <w:p>
+      <w:r>
+        <w:t xml:space="preserve">En este caso se pretende localizar los sellos aplicando componentes conexas. Con esto se obtiene una caja conteniendo cada elemento del documento, palabras, sellos, manchas…etc. Posteriormente a cada una de esas cajas se le aplica una serie de reglas que sirven para distinguir si se trata de un sello o de cualquier otro elemento. A continuación se </w:t>
+      </w:r>
+      <w:r>
+        <w:t>detalla todo el proceso en profundidad</w:t>
+      </w:r>
+      <w:r>
+        <w:t>.</w:t>
+      </w:r>
+    </w:p>
+    <w:p>
+      <w:pPr>
+        <w:rPr>
+          <w:lang w:val="es-ES_tradnl"/>
+        </w:rPr>
+      </w:pPr>
+      <w:r>
+        <w:rPr>
+          <w:lang w:val="es-ES_tradnl"/>
+        </w:rPr>
+        <w:t>Partiendo de la imagen origina</w:t>
+      </w:r>
+      <w:r>
+        <w:rPr>
+          <w:lang w:val="es-ES_tradnl"/>
+        </w:rPr>
+        <w:t>l</w:t>
+      </w:r>
+      <w:r>
+        <w:rPr>
+          <w:lang w:val="es-ES_tradnl"/>
+        </w:rPr>
+        <w:t>, se realiza una binarización invertida mediante un umbral de Otsu. De esta manera obtenemos el texto en blanco y fondo en negro. A esta imagen se le aplica una dilatación con una vecindad de 11x11 con el objetivo de recuperar huecos vacíos en la binarización. Esto es importante para un test que pruebe la simetría que se verá más adelante. Estos huecos disminu</w:t>
+      </w:r>
+      <w:r>
+        <w:rPr>
+          <w:lang w:val="es-ES_tradnl"/>
+        </w:rPr>
+        <w:t>iría</w:t>
+      </w:r>
+      <w:r>
+        <w:rPr>
+          <w:lang w:val="es-ES_tradnl"/>
+        </w:rPr>
+        <w:t>n enormemente el valor de simetría obtenido.</w:t>
+      </w:r>
+      <w:r>
+        <w:rPr>
+          <w:lang w:val="es-ES_tradnl"/>
+        </w:rPr>
+        <w:t xml:space="preserve"> Una vez dilatada, se procede a un etiquetado de componentes conexas. El resultado obtenido es una matriz con el valor de la etiqueta de cada píxel, de manera que aquellos píxeles considerados conexos obtienen la misma etiqueta y por tanto son considerados el mismo objeto.</w:t>
+      </w:r>
+    </w:p>
+    <w:p>
+      <w:pPr>
+        <w:rPr>
+          <w:lang w:val="es-ES_tradnl"/>
+        </w:rPr>
+      </w:pPr>
+      <w:r>
+        <w:rPr>
+          <w:lang w:val="es-ES_tradnl"/>
+        </w:rPr>
+        <w:t xml:space="preserve">Seguidamente se procede a unificar aquellas regiones lo suficientemente próximas como para </w:t>
+      </w:r>
+      <w:r>
+        <w:rPr>
+          <w:lang w:val="es-ES_tradnl"/>
+        </w:rPr>
+        <w:t>considerar que en realidad se tratase de una única región. Para ello, se detectan colisiones entre cada caja ligeramente ampliada y se le asigna una etiqueta común a aquellas que se solapen. En este proceso es necesario eliminar el borde que pudiera aparecer en alguna de las imágenes</w:t>
+      </w:r>
+      <w:r>
+        <w:rPr>
+          <w:lang w:val="es-ES_tradnl"/>
+        </w:rPr>
+        <w:t xml:space="preserve"> ya que se detecta como una gran región y la detección de colisiones acabaría por incorporar el documento al completo a un único grupo.</w:t>
+      </w:r>
+    </w:p>
+    <w:p>
+      <w:pPr>
+        <w:rPr>
+          <w:lang w:val="es-ES_tradnl"/>
+        </w:rPr>
+      </w:pPr>
+      <w:r>
+        <w:rPr>
+          <w:lang w:val="es-ES_tradnl"/>
+        </w:rPr>
+        <w:t xml:space="preserve">Una vez separadas las regiones, </w:t>
+      </w:r>
+      <w:r>
+        <w:rPr>
+          <w:lang w:val="es-ES_tradnl"/>
+        </w:rPr>
+        <w:t>se procede a aplicar múltiples filtros que vayan eliminando sucesivamente regiones que no sean sello. Estos son los siguientes:</w:t>
+      </w:r>
+    </w:p>
+    <w:p>
+      <w:pPr>
+        <w:pStyle w:val="Prrafodelista"/>
+        <w:numPr>
+          <w:ilvl w:val="0"/>
+          <w:numId w:val="42"/>
+        </w:numPr>
+        <w:rPr>
+          <w:lang w:val="es-ES_tradnl"/>
+        </w:rPr>
+      </w:pPr>
+      <w:r>
+        <w:rPr>
+          <w:lang w:val="es-ES_tradnl"/>
+        </w:rPr>
+        <w:t xml:space="preserve">El primero y más evidente de todos ellos es </w:t>
+      </w:r>
+      <w:r>
+        <w:rPr>
+          <w:lang w:val="es-ES_tradnl"/>
+        </w:rPr>
+        <w:t>filtrar por tamaño. Se han hecho pruebas con distintos sellos y los que poseen una menor área son de unos 50,000px</w:t>
+      </w:r>
+      <w:r>
+        <w:rPr>
+          <w:vertAlign w:val="superscript"/>
+          <w:lang w:val="es-ES_tradnl"/>
+        </w:rPr>
+        <w:t>2</w:t>
+      </w:r>
+      <w:r>
+        <w:rPr>
+          <w:lang w:val="es-ES_tradnl"/>
+        </w:rPr>
+        <w:t>. Por tanto aquellas cajas con menos de 40,000 son descartadas.</w:t>
+      </w:r>
+    </w:p>
+    <w:p>
+      <w:pPr>
+        <w:pStyle w:val="Prrafodelista"/>
+        <w:numPr>
+          <w:ilvl w:val="0"/>
+          <w:numId w:val="42"/>
+        </w:numPr>
+        <w:rPr>
+          <w:lang w:val="es-ES_tradnl"/>
+        </w:rPr>
+      </w:pPr>
+      <w:r>
+        <w:rPr>
+          <w:lang w:val="es-ES_tradnl"/>
+        </w:rPr>
+        <w:t xml:space="preserve">Lo siguiente es eliminar cajas demasiado alargadas. En ocasiones palabras muy largas o varias palabras que han sido unificadas tras la dilatación o la detección de colisiones poseen un área mayor que el límite establecido. Estas </w:t>
+      </w:r>
+      <w:r>
+        <w:rPr>
+          <w:lang w:val="es-ES_tradnl"/>
+        </w:rPr>
+        <w:t>cajas son muy alargadas así que se eliminan imponiendo que anchura no sea más de dos veces la altura.</w:t>
+      </w:r>
+    </w:p>
+    <w:p>
+      <w:pPr>
+        <w:pStyle w:val="Prrafodelista"/>
+        <w:numPr>
+          <w:ilvl w:val="0"/>
+          <w:numId w:val="42"/>
+        </w:numPr>
+        <w:rPr>
+          <w:lang w:val="es-ES_tradnl"/>
+        </w:rPr>
+      </w:pPr>
+      <w:r>
+        <w:rPr>
+          <w:lang w:val="es-ES_tradnl"/>
+        </w:rPr>
+        <w:t>En ocasiones la una línea hacia arriba de una palabra, como una “t” se une con la parte de debajo de la línea superior, como de una “p”, por ejemplo.</w:t>
+      </w:r>
+      <w:r>
+        <w:rPr>
+          <w:lang w:val="es-ES_tradnl"/>
+        </w:rPr>
+        <w:t xml:space="preserve"> Esto da lugar a cajas suficientemente grandes y cuadradas como para pasar los dos filtros anteriores. Para eliminar estos casos se mide el </w:t>
+      </w:r>
+      <w:r>
+        <w:rPr>
+          <w:i/>
+          <w:lang w:val="es-ES_tradnl"/>
+        </w:rPr>
+        <w:t>ratio de relleno</w:t>
+      </w:r>
+      <w:r>
+        <w:rPr>
+          <w:lang w:val="es-ES_tradnl"/>
+        </w:rPr>
+        <w:t xml:space="preserve"> de las cajas como el número de píxeles de objeto que hay dentro con respecto al área total de la caja. Si es demasiado pequeño, no se trata de un sello.</w:t>
+      </w:r>
+    </w:p>
+    <w:p>
+      <w:pPr>
+        <w:pStyle w:val="Prrafodelista"/>
+        <w:numPr>
+          <w:ilvl w:val="0"/>
+          <w:numId w:val="42"/>
+        </w:numPr>
+        <w:rPr>
+          <w:lang w:val="es-ES_tradnl"/>
+        </w:rPr>
+      </w:pPr>
+      <w:r>
+        <w:rPr>
+          <w:lang w:val="es-ES_tradnl"/>
+        </w:rPr>
+        <w:t>A continuación se realiza un test de simetría vertical. Para ello, se divide la caja por la mitad de la anchura. La mitad izquierda se voltea con respecto a un eje vertical y se le resta a la mitad derecha. Si la sección de imagen fuera perfectamente simétrica, el resultado tendría cero píxeles blancos. Sería todo negro.</w:t>
+      </w:r>
+      <w:r>
+        <w:rPr>
+          <w:lang w:val="es-ES_tradnl"/>
+        </w:rPr>
+        <w:t xml:space="preserve"> Esto no ocurre nunca así que se mide el número de píxeles blancos resultantes con respecto al número de píxeles originales en una de las dos mitades. Las pruebas demuestran que para valores menores de 0.2, podemos considerar simetría, así que se impone un umbral de 0.25 para garantizar que no se elimina ningún nuevo sello por error.</w:t>
+      </w:r>
+    </w:p>
+    <w:p>
+      <w:pPr>
+        <w:rPr>
+          <w:lang w:val="es-ES_tradnl"/>
+        </w:rPr>
+      </w:pPr>
+    </w:p>
+    <w:p>
+      <w:pPr>
+        <w:rPr>
+          <w:lang w:val="es-ES_tradnl"/>
+        </w:rPr>
+      </w:pPr>
+      <w:r>
+        <w:rPr>
+          <w:lang w:val="es-ES_tradnl"/>
+        </w:rPr>
+        <w:t xml:space="preserve">Cabe destacar que, en caso de que un sello no supere el test de simetría en un primer paso, no se descarta inmediatamente. Es frecuente que aparezcan manchas y ruido cerca del sello lo cual harían que el centro de la caja detectada no coincida con el sello y, como cabe esperar, al dividir por la mitad y voltear el resultado sea negativo. También puede ser que el sello aparezca en un color muy claro y parte de ese sello se elimine </w:t>
+      </w:r>
+      <w:r>
+        <w:rPr>
+          <w:lang w:val="es-ES_tradnl"/>
+        </w:rPr>
+        <w:lastRenderedPageBreak/>
+        <w:t xml:space="preserve">durante la binarizarión. Por lo tanto, para garantizar que no se elimine ninguno de manera errónea, si no es suficientemente simétrica la caja se toma una un poco mayor de la imagen original. A esta nueva caja se le aplica un umbral de binarización un 90% del original, se vuelve a dilatar y se le vuelve a pasar el test. Tras un nuevo fracaso, se prueba con un umbral de un 110%. Si la prueba fracasa nuevamente, se descarta </w:t>
+      </w:r>
+      <w:r>
+        <w:rPr>
+          <w:lang w:val="es-ES_tradnl"/>
+        </w:rPr>
+        <w:t xml:space="preserve">esa caja </w:t>
+      </w:r>
+      <w:r>
+        <w:rPr>
+          <w:lang w:val="es-ES_tradnl"/>
+        </w:rPr>
+        <w:t>de manera definitiva.</w:t>
+      </w:r>
+    </w:p>
+    <w:p>
+      <w:pPr>
+        <w:rPr>
+          <w:lang w:val="es-ES_tradnl"/>
+        </w:rPr>
+      </w:pPr>
+      <w:r>
+        <w:rPr>
+          <w:highlight w:val="yellow"/>
+          <w:lang w:val="es-ES_tradnl"/>
+        </w:rPr>
+        <w:t>RESULTADOS</w:t>
       </w:r>
     </w:p>
     <w:p/>
@@ -10585,7 +11502,7 @@
             <w:rPr>
               <w:noProof/>
             </w:rPr>
-            <w:t>9</w:t>
+            <w:t>13</w:t>
           </w:r>
         </w:fldSimple>
       </w:p>
@@ -10909,7 +11826,7 @@
                     <w:sz w:val="20"/>
                     <w:szCs w:val="20"/>
                   </w:rPr>
-                  <w:t>8</w:t>
+                  <w:t>12</w:t>
                 </w:r>
                 <w:r>
                   <w:rPr>
@@ -10977,7 +11894,7 @@
         <w:rStyle w:val="Nmerodepgina"/>
         <w:noProof/>
       </w:rPr>
-      <w:t>9</w:t>
+      <w:t>13</w:t>
     </w:r>
     <w:r>
       <w:rPr>
@@ -12349,6 +13266,92 @@
     </w:lvl>
   </w:abstractNum>
   <w:abstractNum w:abstractNumId="12">
+    <w:nsid w:val="541870C7"/>
+    <w:multiLevelType w:val="hybridMultilevel"/>
+    <w:tmpl w:val="B46648BE"/>
+    <w:lvl w:ilvl="0" w:tplc="0C0A000F">
+      <w:start w:val="1"/>
+      <w:numFmt w:val="decimal"/>
+      <w:lvlText w:val="%1."/>
+      <w:lvlJc w:val="left"/>
+      <w:pPr>
+        <w:ind w:left="720" w:hanging="360"/>
+      </w:pPr>
+    </w:lvl>
+    <w:lvl w:ilvl="1" w:tplc="0C0A0019" w:tentative="1">
+      <w:start w:val="1"/>
+      <w:numFmt w:val="lowerLetter"/>
+      <w:lvlText w:val="%2."/>
+      <w:lvlJc w:val="left"/>
+      <w:pPr>
+        <w:ind w:left="1440" w:hanging="360"/>
+      </w:pPr>
+    </w:lvl>
+    <w:lvl w:ilvl="2" w:tplc="0C0A001B" w:tentative="1">
+      <w:start w:val="1"/>
+      <w:numFmt w:val="lowerRoman"/>
+      <w:lvlText w:val="%3."/>
+      <w:lvlJc w:val="right"/>
+      <w:pPr>
+        <w:ind w:left="2160" w:hanging="180"/>
+      </w:pPr>
+    </w:lvl>
+    <w:lvl w:ilvl="3" w:tplc="0C0A000F" w:tentative="1">
+      <w:start w:val="1"/>
+      <w:numFmt w:val="decimal"/>
+      <w:lvlText w:val="%4."/>
+      <w:lvlJc w:val="left"/>
+      <w:pPr>
+        <w:ind w:left="2880" w:hanging="360"/>
+      </w:pPr>
+    </w:lvl>
+    <w:lvl w:ilvl="4" w:tplc="0C0A0019" w:tentative="1">
+      <w:start w:val="1"/>
+      <w:numFmt w:val="lowerLetter"/>
+      <w:lvlText w:val="%5."/>
+      <w:lvlJc w:val="left"/>
+      <w:pPr>
+        <w:ind w:left="3600" w:hanging="360"/>
+      </w:pPr>
+    </w:lvl>
+    <w:lvl w:ilvl="5" w:tplc="0C0A001B" w:tentative="1">
+      <w:start w:val="1"/>
+      <w:numFmt w:val="lowerRoman"/>
+      <w:lvlText w:val="%6."/>
+      <w:lvlJc w:val="right"/>
+      <w:pPr>
+        <w:ind w:left="4320" w:hanging="180"/>
+      </w:pPr>
+    </w:lvl>
+    <w:lvl w:ilvl="6" w:tplc="0C0A000F" w:tentative="1">
+      <w:start w:val="1"/>
+      <w:numFmt w:val="decimal"/>
+      <w:lvlText w:val="%7."/>
+      <w:lvlJc w:val="left"/>
+      <w:pPr>
+        <w:ind w:left="5040" w:hanging="360"/>
+      </w:pPr>
+    </w:lvl>
+    <w:lvl w:ilvl="7" w:tplc="0C0A0019" w:tentative="1">
+      <w:start w:val="1"/>
+      <w:numFmt w:val="lowerLetter"/>
+      <w:lvlText w:val="%8."/>
+      <w:lvlJc w:val="left"/>
+      <w:pPr>
+        <w:ind w:left="5760" w:hanging="360"/>
+      </w:pPr>
+    </w:lvl>
+    <w:lvl w:ilvl="8" w:tplc="0C0A001B" w:tentative="1">
+      <w:start w:val="1"/>
+      <w:numFmt w:val="lowerRoman"/>
+      <w:lvlText w:val="%9."/>
+      <w:lvlJc w:val="right"/>
+      <w:pPr>
+        <w:ind w:left="6480" w:hanging="180"/>
+      </w:pPr>
+    </w:lvl>
+  </w:abstractNum>
+  <w:abstractNum w:abstractNumId="13">
     <w:nsid w:val="574E0765"/>
     <w:multiLevelType w:val="hybridMultilevel"/>
     <w:tmpl w:val="BEE617D4"/>
@@ -12434,7 +13437,7 @@
       </w:pPr>
     </w:lvl>
   </w:abstractNum>
-  <w:abstractNum w:abstractNumId="13">
+  <w:abstractNum w:abstractNumId="14">
     <w:nsid w:val="5CB1457A"/>
     <w:multiLevelType w:val="hybridMultilevel"/>
     <w:tmpl w:val="4C107DFC"/>
@@ -12523,7 +13526,7 @@
       </w:pPr>
     </w:lvl>
   </w:abstractNum>
-  <w:abstractNum w:abstractNumId="14">
+  <w:abstractNum w:abstractNumId="15">
     <w:nsid w:val="64B25C53"/>
     <w:multiLevelType w:val="multilevel"/>
     <w:tmpl w:val="FA0893AC"/>
@@ -12639,7 +13642,7 @@
       </w:rPr>
     </w:lvl>
   </w:abstractNum>
-  <w:abstractNum w:abstractNumId="15">
+  <w:abstractNum w:abstractNumId="16">
     <w:nsid w:val="69A51EE9"/>
     <w:multiLevelType w:val="multilevel"/>
     <w:tmpl w:val="F1E47042"/>
@@ -12760,7 +13763,7 @@
       </w:rPr>
     </w:lvl>
   </w:abstractNum>
-  <w:abstractNum w:abstractNumId="16">
+  <w:abstractNum w:abstractNumId="17">
     <w:nsid w:val="6B574365"/>
     <w:multiLevelType w:val="hybridMultilevel"/>
     <w:tmpl w:val="7BEA2B4A"/>
@@ -12873,7 +13876,7 @@
       </w:rPr>
     </w:lvl>
   </w:abstractNum>
-  <w:abstractNum w:abstractNumId="17">
+  <w:abstractNum w:abstractNumId="18">
     <w:nsid w:val="6D1B64AA"/>
     <w:multiLevelType w:val="hybridMultilevel"/>
     <w:tmpl w:val="36BE6AAA"/>
@@ -12986,7 +13989,7 @@
       </w:rPr>
     </w:lvl>
   </w:abstractNum>
-  <w:abstractNum w:abstractNumId="18">
+  <w:abstractNum w:abstractNumId="19">
     <w:nsid w:val="71592456"/>
     <w:multiLevelType w:val="multilevel"/>
     <w:tmpl w:val="36BE6AAA"/>
@@ -13099,7 +14102,7 @@
       </w:rPr>
     </w:lvl>
   </w:abstractNum>
-  <w:abstractNum w:abstractNumId="19">
+  <w:abstractNum w:abstractNumId="20">
     <w:nsid w:val="7DFA3D26"/>
     <w:multiLevelType w:val="hybridMultilevel"/>
     <w:tmpl w:val="F3E6899C"/>
@@ -13192,7 +14195,7 @@
     <w:abstractNumId w:val="9"/>
   </w:num>
   <w:num w:numId="3">
-    <w:abstractNumId w:val="15"/>
+    <w:abstractNumId w:val="16"/>
   </w:num>
   <w:num w:numId="4">
     <w:abstractNumId w:val="1"/>
@@ -13204,37 +14207,37 @@
     <w:abstractNumId w:val="8"/>
   </w:num>
   <w:num w:numId="7">
+    <w:abstractNumId w:val="17"/>
+  </w:num>
+  <w:num w:numId="8">
+    <w:abstractNumId w:val="18"/>
+  </w:num>
+  <w:num w:numId="9">
+    <w:abstractNumId w:val="19"/>
+  </w:num>
+  <w:num w:numId="10">
+    <w:abstractNumId w:val="14"/>
+  </w:num>
+  <w:num w:numId="11">
     <w:abstractNumId w:val="16"/>
   </w:num>
-  <w:num w:numId="8">
-    <w:abstractNumId w:val="17"/>
-  </w:num>
-  <w:num w:numId="9">
-    <w:abstractNumId w:val="18"/>
-  </w:num>
-  <w:num w:numId="10">
-    <w:abstractNumId w:val="13"/>
-  </w:num>
-  <w:num w:numId="11">
-    <w:abstractNumId w:val="15"/>
-  </w:num>
   <w:num w:numId="12">
-    <w:abstractNumId w:val="15"/>
+    <w:abstractNumId w:val="16"/>
   </w:num>
   <w:num w:numId="13">
-    <w:abstractNumId w:val="15"/>
+    <w:abstractNumId w:val="16"/>
   </w:num>
   <w:num w:numId="14">
-    <w:abstractNumId w:val="15"/>
+    <w:abstractNumId w:val="16"/>
   </w:num>
   <w:num w:numId="15">
-    <w:abstractNumId w:val="15"/>
+    <w:abstractNumId w:val="16"/>
   </w:num>
   <w:num w:numId="16">
-    <w:abstractNumId w:val="15"/>
+    <w:abstractNumId w:val="16"/>
   </w:num>
   <w:num w:numId="17">
-    <w:abstractNumId w:val="15"/>
+    <w:abstractNumId w:val="16"/>
   </w:num>
   <w:num w:numId="18">
     <w:abstractNumId w:val="10"/>
@@ -13330,7 +14333,7 @@
     </w:lvlOverride>
   </w:num>
   <w:num w:numId="22">
-    <w:abstractNumId w:val="15"/>
+    <w:abstractNumId w:val="16"/>
     <w:lvlOverride w:ilvl="0">
       <w:startOverride w:val="1"/>
     </w:lvlOverride>
@@ -13360,7 +14363,7 @@
     </w:lvlOverride>
   </w:num>
   <w:num w:numId="23">
-    <w:abstractNumId w:val="15"/>
+    <w:abstractNumId w:val="16"/>
     <w:lvlOverride w:ilvl="0">
       <w:startOverride w:val="1"/>
     </w:lvlOverride>
@@ -13423,7 +14426,7 @@
     </w:lvlOverride>
   </w:num>
   <w:num w:numId="26">
-    <w:abstractNumId w:val="15"/>
+    <w:abstractNumId w:val="16"/>
     <w:lvlOverride w:ilvl="0">
       <w:startOverride w:val="1"/>
     </w:lvlOverride>
@@ -13648,13 +14651,13 @@
     <w:abstractNumId w:val="4"/>
   </w:num>
   <w:num w:numId="38">
-    <w:abstractNumId w:val="12"/>
+    <w:abstractNumId w:val="13"/>
   </w:num>
   <w:num w:numId="39">
-    <w:abstractNumId w:val="19"/>
+    <w:abstractNumId w:val="20"/>
   </w:num>
   <w:num w:numId="40">
-    <w:abstractNumId w:val="15"/>
+    <w:abstractNumId w:val="16"/>
     <w:lvlOverride w:ilvl="0">
       <w:startOverride w:val="1"/>
     </w:lvlOverride>
@@ -13685,6 +14688,9 @@
   </w:num>
   <w:num w:numId="41">
     <w:abstractNumId w:val="5"/>
+  </w:num>
+  <w:num w:numId="42">
+    <w:abstractNumId w:val="12"/>
   </w:num>
   <w:numIdMacAtCleanup w:val="4"/>
 </w:numbering>
@@ -13894,7 +14900,7 @@
     <w:uiPriority w:val="9"/>
     <w:unhideWhenUsed/>
     <w:qFormat/>
-    <w:rsid w:val="00BC03FA"/>
+    <w:rsid w:val="00B41AD1"/>
     <w:pPr>
       <w:keepNext/>
       <w:keepLines/>
@@ -13912,7 +14918,6 @@
       <w:bCs/>
       <w:sz w:val="28"/>
       <w:szCs w:val="28"/>
-      <w:lang w:val="en-US"/>
     </w:rPr>
   </w:style>
   <w:style w:type="paragraph" w:styleId="Ttulo3">
@@ -13922,7 +14927,7 @@
     <w:uiPriority w:val="9"/>
     <w:unhideWhenUsed/>
     <w:qFormat/>
-    <w:rsid w:val="00B00C7B"/>
+    <w:rsid w:val="00381CDC"/>
     <w:pPr>
       <w:keepNext/>
       <w:numPr>
@@ -13938,7 +14943,7 @@
       <w:bCs/>
       <w:sz w:val="24"/>
       <w:szCs w:val="26"/>
-      <w:lang w:val="en-GB"/>
+      <w:lang w:val="es-ES_tradnl"/>
     </w:rPr>
   </w:style>
   <w:style w:type="paragraph" w:styleId="Ttulo4">
@@ -14377,14 +15382,13 @@
     <w:basedOn w:val="Fuentedeprrafopredeter"/>
     <w:link w:val="Ttulo2"/>
     <w:uiPriority w:val="9"/>
-    <w:rsid w:val="00BC03FA"/>
+    <w:rsid w:val="00B41AD1"/>
     <w:rPr>
       <w:rFonts w:ascii="Arial Narrow" w:eastAsiaTheme="majorEastAsia" w:hAnsi="Arial Narrow" w:cstheme="majorBidi"/>
       <w:b/>
       <w:bCs/>
       <w:sz w:val="28"/>
       <w:szCs w:val="28"/>
-      <w:lang w:val="en-US"/>
     </w:rPr>
   </w:style>
   <w:style w:type="character" w:customStyle="1" w:styleId="MTConvertedEquation">
@@ -14451,14 +15455,14 @@
     <w:basedOn w:val="Fuentedeprrafopredeter"/>
     <w:link w:val="Ttulo3"/>
     <w:uiPriority w:val="9"/>
-    <w:rsid w:val="00B00C7B"/>
+    <w:rsid w:val="00381CDC"/>
     <w:rPr>
       <w:rFonts w:ascii="Arial Narrow" w:eastAsiaTheme="majorEastAsia" w:hAnsi="Arial Narrow" w:cstheme="majorBidi"/>
       <w:b/>
       <w:bCs/>
       <w:sz w:val="24"/>
       <w:szCs w:val="26"/>
-      <w:lang w:val="en-GB"/>
+      <w:lang w:val="es-ES_tradnl"/>
     </w:rPr>
   </w:style>
   <w:style w:type="paragraph" w:styleId="TtulodeTDC">
@@ -17030,38 +18034,38 @@
     </dgm:pt>
   </dgm:ptLst>
   <dgm:cxnLst>
-    <dgm:cxn modelId="{66B8F8A4-A0CC-4BCA-BE5A-21C408D8870B}" type="presOf" srcId="{6682101B-51FF-41F0-8CDE-CEC3E44B0F8E}" destId="{0D69B4E8-D414-4D80-95F5-D805F97A09F5}" srcOrd="0" destOrd="0" presId="urn:microsoft.com/office/officeart/2005/8/layout/bProcess3"/>
-    <dgm:cxn modelId="{92F05953-8AA5-4A5E-B38B-C7933952B235}" type="presOf" srcId="{B094288D-1EA8-4768-97F2-BB72040BECA5}" destId="{BD01689E-BD00-467E-97CE-10E401CBAE14}" srcOrd="0" destOrd="0" presId="urn:microsoft.com/office/officeart/2005/8/layout/bProcess3"/>
-    <dgm:cxn modelId="{E3E80259-8E7B-4BC1-A142-E6C037373305}" type="presOf" srcId="{C79A481D-0137-47F4-ACB6-0DBA844BF072}" destId="{6D6CD7C6-37D3-4640-93EE-66D4D3F1D284}" srcOrd="0" destOrd="0" presId="urn:microsoft.com/office/officeart/2005/8/layout/bProcess3"/>
+    <dgm:cxn modelId="{BF2E1506-E95C-4A47-9BCD-F6B06F48C4CB}" type="presOf" srcId="{8F55AE64-E2FC-4483-9391-3E4A2CA960DB}" destId="{1094C504-14F6-441F-AE43-95000F0A6C4C}" srcOrd="0" destOrd="0" presId="urn:microsoft.com/office/officeart/2005/8/layout/bProcess3"/>
+    <dgm:cxn modelId="{92D9F00E-BEF5-4BD0-BA29-103F3D32B1C1}" type="presOf" srcId="{AF681217-E400-4C37-8BA9-23314C667848}" destId="{3523F59F-0639-431D-8A36-CFFF1E6069FF}" srcOrd="0" destOrd="0" presId="urn:microsoft.com/office/officeart/2005/8/layout/bProcess3"/>
+    <dgm:cxn modelId="{0778AED8-427C-413A-8546-5FB82324E70A}" type="presOf" srcId="{3F522376-7E91-4E07-93E7-FE19A7BC10F4}" destId="{D62DD921-4833-4794-8F94-800A99DBBD67}" srcOrd="0" destOrd="0" presId="urn:microsoft.com/office/officeart/2005/8/layout/bProcess3"/>
+    <dgm:cxn modelId="{08F547FD-4720-407F-833C-9622F0AA68A9}" type="presOf" srcId="{3B970172-35A8-4709-BE6F-BFD051CA0B75}" destId="{B5975436-2774-42BA-9BC2-1FCDF661FF0E}" srcOrd="0" destOrd="0" presId="urn:microsoft.com/office/officeart/2005/8/layout/bProcess3"/>
+    <dgm:cxn modelId="{5D17378B-F52E-4CC2-8F9C-96D7D4E484E5}" type="presOf" srcId="{B094288D-1EA8-4768-97F2-BB72040BECA5}" destId="{BD01689E-BD00-467E-97CE-10E401CBAE14}" srcOrd="0" destOrd="0" presId="urn:microsoft.com/office/officeart/2005/8/layout/bProcess3"/>
     <dgm:cxn modelId="{86A45865-8502-477A-8B5F-482B336312D7}" srcId="{3C03D200-E53A-4BEF-8AC0-99A2510044B1}" destId="{6682101B-51FF-41F0-8CDE-CEC3E44B0F8E}" srcOrd="2" destOrd="0" parTransId="{166B927C-5E86-4617-B4EE-538633A1DF89}" sibTransId="{8F55AE64-E2FC-4483-9391-3E4A2CA960DB}"/>
     <dgm:cxn modelId="{77043277-31FC-4BC1-8601-C3B94B99A249}" srcId="{3C03D200-E53A-4BEF-8AC0-99A2510044B1}" destId="{3B970172-35A8-4709-BE6F-BFD051CA0B75}" srcOrd="0" destOrd="0" parTransId="{3D24B78C-496D-4332-9F2B-B653C6BBE460}" sibTransId="{D47D2203-E130-44F5-96A6-A6286A9693EF}"/>
-    <dgm:cxn modelId="{3CFC43CB-B67F-4848-B423-C8CD1C83741B}" type="presOf" srcId="{D47D2203-E130-44F5-96A6-A6286A9693EF}" destId="{473D0B22-5D4E-435A-BD38-D3948DACCF2F}" srcOrd="1" destOrd="0" presId="urn:microsoft.com/office/officeart/2005/8/layout/bProcess3"/>
-    <dgm:cxn modelId="{8A7765BF-F9DE-42CC-980A-0B7CCD9E62F8}" type="presOf" srcId="{D47D2203-E130-44F5-96A6-A6286A9693EF}" destId="{116FC713-4D8D-41AD-A188-2897A214E36E}" srcOrd="0" destOrd="0" presId="urn:microsoft.com/office/officeart/2005/8/layout/bProcess3"/>
-    <dgm:cxn modelId="{E43932FE-C5C7-46CE-92BE-362534612FE7}" type="presOf" srcId="{3F522376-7E91-4E07-93E7-FE19A7BC10F4}" destId="{D62DD921-4833-4794-8F94-800A99DBBD67}" srcOrd="0" destOrd="0" presId="urn:microsoft.com/office/officeart/2005/8/layout/bProcess3"/>
-    <dgm:cxn modelId="{7627A715-2AC0-4D35-B9FB-5EF5CFFCE76A}" type="presOf" srcId="{F6E7B5EF-5CB4-4D18-9FCB-FDE20E11B112}" destId="{BEEC2F19-66B6-4521-8CC4-30DBEA5621B3}" srcOrd="0" destOrd="0" presId="urn:microsoft.com/office/officeart/2005/8/layout/bProcess3"/>
-    <dgm:cxn modelId="{3D38AB61-C78B-4BA4-92D8-BC749002D4D8}" type="presOf" srcId="{3F522376-7E91-4E07-93E7-FE19A7BC10F4}" destId="{5C38AFC7-D30D-41E2-BD07-E137B07225E6}" srcOrd="1" destOrd="0" presId="urn:microsoft.com/office/officeart/2005/8/layout/bProcess3"/>
-    <dgm:cxn modelId="{6E7CD90A-355A-4E71-89B1-5BB2D9B0689D}" type="presOf" srcId="{3B970172-35A8-4709-BE6F-BFD051CA0B75}" destId="{B5975436-2774-42BA-9BC2-1FCDF661FF0E}" srcOrd="0" destOrd="0" presId="urn:microsoft.com/office/officeart/2005/8/layout/bProcess3"/>
-    <dgm:cxn modelId="{4415196E-1B3B-4154-A6D0-DCEDE463FB80}" type="presOf" srcId="{3C03D200-E53A-4BEF-8AC0-99A2510044B1}" destId="{CAE55423-3C01-4F95-B5F5-7FE2B7B2E42D}" srcOrd="0" destOrd="0" presId="urn:microsoft.com/office/officeart/2005/8/layout/bProcess3"/>
-    <dgm:cxn modelId="{58E582A5-AB6E-4D28-8148-4666ADD00042}" type="presOf" srcId="{8F55AE64-E2FC-4483-9391-3E4A2CA960DB}" destId="{1094C504-14F6-441F-AE43-95000F0A6C4C}" srcOrd="0" destOrd="0" presId="urn:microsoft.com/office/officeart/2005/8/layout/bProcess3"/>
-    <dgm:cxn modelId="{451A4942-A919-4497-9A7F-EABA14B3F733}" type="presOf" srcId="{AF681217-E400-4C37-8BA9-23314C667848}" destId="{3523F59F-0639-431D-8A36-CFFF1E6069FF}" srcOrd="0" destOrd="0" presId="urn:microsoft.com/office/officeart/2005/8/layout/bProcess3"/>
-    <dgm:cxn modelId="{33CC4BD0-7ED1-4666-9CC2-2C75D3416341}" type="presOf" srcId="{8F55AE64-E2FC-4483-9391-3E4A2CA960DB}" destId="{43D7E118-EBD4-4174-8DFB-3BE1B6F5E20C}" srcOrd="1" destOrd="0" presId="urn:microsoft.com/office/officeart/2005/8/layout/bProcess3"/>
+    <dgm:cxn modelId="{0133DA0F-3343-4C83-99EF-18ABBC4B30BE}" type="presOf" srcId="{3C03D200-E53A-4BEF-8AC0-99A2510044B1}" destId="{CAE55423-3C01-4F95-B5F5-7FE2B7B2E42D}" srcOrd="0" destOrd="0" presId="urn:microsoft.com/office/officeart/2005/8/layout/bProcess3"/>
+    <dgm:cxn modelId="{CF932CDC-DD02-44EC-9820-0C23E8B30EFA}" type="presOf" srcId="{D47D2203-E130-44F5-96A6-A6286A9693EF}" destId="{473D0B22-5D4E-435A-BD38-D3948DACCF2F}" srcOrd="1" destOrd="0" presId="urn:microsoft.com/office/officeart/2005/8/layout/bProcess3"/>
+    <dgm:cxn modelId="{1F051A9D-BD2D-4323-AB4F-98349125F25B}" type="presOf" srcId="{D47D2203-E130-44F5-96A6-A6286A9693EF}" destId="{116FC713-4D8D-41AD-A188-2897A214E36E}" srcOrd="0" destOrd="0" presId="urn:microsoft.com/office/officeart/2005/8/layout/bProcess3"/>
+    <dgm:cxn modelId="{CF240477-F98D-4533-B689-8364CD7DA85D}" type="presOf" srcId="{C79A481D-0137-47F4-ACB6-0DBA844BF072}" destId="{6D6CD7C6-37D3-4640-93EE-66D4D3F1D284}" srcOrd="0" destOrd="0" presId="urn:microsoft.com/office/officeart/2005/8/layout/bProcess3"/>
+    <dgm:cxn modelId="{D074C27F-9E6A-4A71-8707-2915AF0B8FED}" type="presOf" srcId="{F6E7B5EF-5CB4-4D18-9FCB-FDE20E11B112}" destId="{BEEC2F19-66B6-4521-8CC4-30DBEA5621B3}" srcOrd="0" destOrd="0" presId="urn:microsoft.com/office/officeart/2005/8/layout/bProcess3"/>
+    <dgm:cxn modelId="{9F3D6D5A-25BC-4C6C-926C-7F23A8B10C20}" type="presOf" srcId="{AF681217-E400-4C37-8BA9-23314C667848}" destId="{60BF93C2-0F28-4F10-8727-076C1D5FD7A8}" srcOrd="1" destOrd="0" presId="urn:microsoft.com/office/officeart/2005/8/layout/bProcess3"/>
+    <dgm:cxn modelId="{486806DE-A073-4F31-81F0-5F0846695AC6}" type="presOf" srcId="{6682101B-51FF-41F0-8CDE-CEC3E44B0F8E}" destId="{0D69B4E8-D414-4D80-95F5-D805F97A09F5}" srcOrd="0" destOrd="0" presId="urn:microsoft.com/office/officeart/2005/8/layout/bProcess3"/>
+    <dgm:cxn modelId="{8784BB13-4561-49F2-A634-67AA0E07A40B}" type="presOf" srcId="{3F522376-7E91-4E07-93E7-FE19A7BC10F4}" destId="{5C38AFC7-D30D-41E2-BD07-E137B07225E6}" srcOrd="1" destOrd="0" presId="urn:microsoft.com/office/officeart/2005/8/layout/bProcess3"/>
     <dgm:cxn modelId="{9EBB44B9-4AC9-4552-849A-53B1814239A2}" srcId="{3C03D200-E53A-4BEF-8AC0-99A2510044B1}" destId="{F6E7B5EF-5CB4-4D18-9FCB-FDE20E11B112}" srcOrd="4" destOrd="0" parTransId="{6A899AB5-DD07-4886-8192-A861FFB9CB7D}" sibTransId="{150A3C8B-B89E-473E-B6A1-05476DD89832}"/>
-    <dgm:cxn modelId="{D86D75D5-BEAF-4581-A787-00D3A579AC28}" type="presOf" srcId="{AF681217-E400-4C37-8BA9-23314C667848}" destId="{60BF93C2-0F28-4F10-8727-076C1D5FD7A8}" srcOrd="1" destOrd="0" presId="urn:microsoft.com/office/officeart/2005/8/layout/bProcess3"/>
+    <dgm:cxn modelId="{832CB74B-2C20-42D1-82E7-F10908F938A4}" type="presOf" srcId="{8F55AE64-E2FC-4483-9391-3E4A2CA960DB}" destId="{43D7E118-EBD4-4174-8DFB-3BE1B6F5E20C}" srcOrd="1" destOrd="0" presId="urn:microsoft.com/office/officeart/2005/8/layout/bProcess3"/>
     <dgm:cxn modelId="{87A1F0F6-FE0F-4999-BA4A-F682505C46CC}" srcId="{3C03D200-E53A-4BEF-8AC0-99A2510044B1}" destId="{C79A481D-0137-47F4-ACB6-0DBA844BF072}" srcOrd="1" destOrd="0" parTransId="{8F6B6D34-9977-4920-8A3A-89DF0F157BE4}" sibTransId="{AF681217-E400-4C37-8BA9-23314C667848}"/>
     <dgm:cxn modelId="{B65218F8-A0DD-4B65-915A-FC171D944BA5}" srcId="{3C03D200-E53A-4BEF-8AC0-99A2510044B1}" destId="{B094288D-1EA8-4768-97F2-BB72040BECA5}" srcOrd="3" destOrd="0" parTransId="{4E727F3A-DF53-4CF3-8C63-916C320F1D8A}" sibTransId="{3F522376-7E91-4E07-93E7-FE19A7BC10F4}"/>
-    <dgm:cxn modelId="{9A1308F2-BE60-4DE2-9950-F9A0D58E0BFE}" type="presParOf" srcId="{CAE55423-3C01-4F95-B5F5-7FE2B7B2E42D}" destId="{B5975436-2774-42BA-9BC2-1FCDF661FF0E}" srcOrd="0" destOrd="0" presId="urn:microsoft.com/office/officeart/2005/8/layout/bProcess3"/>
-    <dgm:cxn modelId="{F499E856-C0FC-49AA-B0C6-18A136936FF0}" type="presParOf" srcId="{CAE55423-3C01-4F95-B5F5-7FE2B7B2E42D}" destId="{116FC713-4D8D-41AD-A188-2897A214E36E}" srcOrd="1" destOrd="0" presId="urn:microsoft.com/office/officeart/2005/8/layout/bProcess3"/>
-    <dgm:cxn modelId="{79242723-2D48-433B-A37F-BD075FC7D3A1}" type="presParOf" srcId="{116FC713-4D8D-41AD-A188-2897A214E36E}" destId="{473D0B22-5D4E-435A-BD38-D3948DACCF2F}" srcOrd="0" destOrd="0" presId="urn:microsoft.com/office/officeart/2005/8/layout/bProcess3"/>
-    <dgm:cxn modelId="{2F8B22EA-1530-407F-A541-5D4785F19C10}" type="presParOf" srcId="{CAE55423-3C01-4F95-B5F5-7FE2B7B2E42D}" destId="{6D6CD7C6-37D3-4640-93EE-66D4D3F1D284}" srcOrd="2" destOrd="0" presId="urn:microsoft.com/office/officeart/2005/8/layout/bProcess3"/>
-    <dgm:cxn modelId="{48F4A06C-54B0-48FC-AFB5-C337BD0D8A56}" type="presParOf" srcId="{CAE55423-3C01-4F95-B5F5-7FE2B7B2E42D}" destId="{3523F59F-0639-431D-8A36-CFFF1E6069FF}" srcOrd="3" destOrd="0" presId="urn:microsoft.com/office/officeart/2005/8/layout/bProcess3"/>
-    <dgm:cxn modelId="{B5923910-B628-48D6-BEA1-52CC8A4F5226}" type="presParOf" srcId="{3523F59F-0639-431D-8A36-CFFF1E6069FF}" destId="{60BF93C2-0F28-4F10-8727-076C1D5FD7A8}" srcOrd="0" destOrd="0" presId="urn:microsoft.com/office/officeart/2005/8/layout/bProcess3"/>
-    <dgm:cxn modelId="{80468328-C937-40FD-91F3-2143289F1DA1}" type="presParOf" srcId="{CAE55423-3C01-4F95-B5F5-7FE2B7B2E42D}" destId="{0D69B4E8-D414-4D80-95F5-D805F97A09F5}" srcOrd="4" destOrd="0" presId="urn:microsoft.com/office/officeart/2005/8/layout/bProcess3"/>
-    <dgm:cxn modelId="{D68D7B17-4847-406D-8509-4CB423213281}" type="presParOf" srcId="{CAE55423-3C01-4F95-B5F5-7FE2B7B2E42D}" destId="{1094C504-14F6-441F-AE43-95000F0A6C4C}" srcOrd="5" destOrd="0" presId="urn:microsoft.com/office/officeart/2005/8/layout/bProcess3"/>
-    <dgm:cxn modelId="{E34D155C-8D75-4119-BE6F-449386DB9CC2}" type="presParOf" srcId="{1094C504-14F6-441F-AE43-95000F0A6C4C}" destId="{43D7E118-EBD4-4174-8DFB-3BE1B6F5E20C}" srcOrd="0" destOrd="0" presId="urn:microsoft.com/office/officeart/2005/8/layout/bProcess3"/>
-    <dgm:cxn modelId="{7860634A-1B9F-4822-B730-B82090E80C3C}" type="presParOf" srcId="{CAE55423-3C01-4F95-B5F5-7FE2B7B2E42D}" destId="{BD01689E-BD00-467E-97CE-10E401CBAE14}" srcOrd="6" destOrd="0" presId="urn:microsoft.com/office/officeart/2005/8/layout/bProcess3"/>
-    <dgm:cxn modelId="{72177B94-1795-488B-87FD-188F9C69A10B}" type="presParOf" srcId="{CAE55423-3C01-4F95-B5F5-7FE2B7B2E42D}" destId="{D62DD921-4833-4794-8F94-800A99DBBD67}" srcOrd="7" destOrd="0" presId="urn:microsoft.com/office/officeart/2005/8/layout/bProcess3"/>
-    <dgm:cxn modelId="{79E4B5B6-0668-445C-9FAB-3105784B2C72}" type="presParOf" srcId="{D62DD921-4833-4794-8F94-800A99DBBD67}" destId="{5C38AFC7-D30D-41E2-BD07-E137B07225E6}" srcOrd="0" destOrd="0" presId="urn:microsoft.com/office/officeart/2005/8/layout/bProcess3"/>
-    <dgm:cxn modelId="{79BEB3F0-870A-4579-BBAF-D447666A6827}" type="presParOf" srcId="{CAE55423-3C01-4F95-B5F5-7FE2B7B2E42D}" destId="{BEEC2F19-66B6-4521-8CC4-30DBEA5621B3}" srcOrd="8" destOrd="0" presId="urn:microsoft.com/office/officeart/2005/8/layout/bProcess3"/>
+    <dgm:cxn modelId="{FA14487A-70F8-41E4-8390-422B477E43F6}" type="presParOf" srcId="{CAE55423-3C01-4F95-B5F5-7FE2B7B2E42D}" destId="{B5975436-2774-42BA-9BC2-1FCDF661FF0E}" srcOrd="0" destOrd="0" presId="urn:microsoft.com/office/officeart/2005/8/layout/bProcess3"/>
+    <dgm:cxn modelId="{CCF48A0D-46A5-438F-8C75-44DA67676310}" type="presParOf" srcId="{CAE55423-3C01-4F95-B5F5-7FE2B7B2E42D}" destId="{116FC713-4D8D-41AD-A188-2897A214E36E}" srcOrd="1" destOrd="0" presId="urn:microsoft.com/office/officeart/2005/8/layout/bProcess3"/>
+    <dgm:cxn modelId="{B6182ED5-6EFC-4249-A0E0-FD87B964AC53}" type="presParOf" srcId="{116FC713-4D8D-41AD-A188-2897A214E36E}" destId="{473D0B22-5D4E-435A-BD38-D3948DACCF2F}" srcOrd="0" destOrd="0" presId="urn:microsoft.com/office/officeart/2005/8/layout/bProcess3"/>
+    <dgm:cxn modelId="{DC965D7A-99AE-4EC9-BEE6-06217BB9D9B1}" type="presParOf" srcId="{CAE55423-3C01-4F95-B5F5-7FE2B7B2E42D}" destId="{6D6CD7C6-37D3-4640-93EE-66D4D3F1D284}" srcOrd="2" destOrd="0" presId="urn:microsoft.com/office/officeart/2005/8/layout/bProcess3"/>
+    <dgm:cxn modelId="{9B684709-E833-4681-9AA7-2E460B0B9E28}" type="presParOf" srcId="{CAE55423-3C01-4F95-B5F5-7FE2B7B2E42D}" destId="{3523F59F-0639-431D-8A36-CFFF1E6069FF}" srcOrd="3" destOrd="0" presId="urn:microsoft.com/office/officeart/2005/8/layout/bProcess3"/>
+    <dgm:cxn modelId="{F3E08F46-4E0C-4AC8-A43C-A8548BEC85B9}" type="presParOf" srcId="{3523F59F-0639-431D-8A36-CFFF1E6069FF}" destId="{60BF93C2-0F28-4F10-8727-076C1D5FD7A8}" srcOrd="0" destOrd="0" presId="urn:microsoft.com/office/officeart/2005/8/layout/bProcess3"/>
+    <dgm:cxn modelId="{B0C26AAE-F175-4B90-BE17-9D3AA0E7F3FB}" type="presParOf" srcId="{CAE55423-3C01-4F95-B5F5-7FE2B7B2E42D}" destId="{0D69B4E8-D414-4D80-95F5-D805F97A09F5}" srcOrd="4" destOrd="0" presId="urn:microsoft.com/office/officeart/2005/8/layout/bProcess3"/>
+    <dgm:cxn modelId="{C86A8F55-16EF-4DFB-974D-FBFBD965FD79}" type="presParOf" srcId="{CAE55423-3C01-4F95-B5F5-7FE2B7B2E42D}" destId="{1094C504-14F6-441F-AE43-95000F0A6C4C}" srcOrd="5" destOrd="0" presId="urn:microsoft.com/office/officeart/2005/8/layout/bProcess3"/>
+    <dgm:cxn modelId="{31EE1C52-407E-4616-9BF2-ED5F8293F19B}" type="presParOf" srcId="{1094C504-14F6-441F-AE43-95000F0A6C4C}" destId="{43D7E118-EBD4-4174-8DFB-3BE1B6F5E20C}" srcOrd="0" destOrd="0" presId="urn:microsoft.com/office/officeart/2005/8/layout/bProcess3"/>
+    <dgm:cxn modelId="{DAA0F88C-C6C6-4C08-AAF7-9E7A133F520F}" type="presParOf" srcId="{CAE55423-3C01-4F95-B5F5-7FE2B7B2E42D}" destId="{BD01689E-BD00-467E-97CE-10E401CBAE14}" srcOrd="6" destOrd="0" presId="urn:microsoft.com/office/officeart/2005/8/layout/bProcess3"/>
+    <dgm:cxn modelId="{97B73EBE-9B75-4A9A-9BC1-F383437189A6}" type="presParOf" srcId="{CAE55423-3C01-4F95-B5F5-7FE2B7B2E42D}" destId="{D62DD921-4833-4794-8F94-800A99DBBD67}" srcOrd="7" destOrd="0" presId="urn:microsoft.com/office/officeart/2005/8/layout/bProcess3"/>
+    <dgm:cxn modelId="{8CB82E1F-C90C-4593-9A0F-4EB1CC0F26B0}" type="presParOf" srcId="{D62DD921-4833-4794-8F94-800A99DBBD67}" destId="{5C38AFC7-D30D-41E2-BD07-E137B07225E6}" srcOrd="0" destOrd="0" presId="urn:microsoft.com/office/officeart/2005/8/layout/bProcess3"/>
+    <dgm:cxn modelId="{70EB5CC2-F825-4ED0-84CE-94FA3B4B9E35}" type="presParOf" srcId="{CAE55423-3C01-4F95-B5F5-7FE2B7B2E42D}" destId="{BEEC2F19-66B6-4521-8CC4-30DBEA5621B3}" srcOrd="8" destOrd="0" presId="urn:microsoft.com/office/officeart/2005/8/layout/bProcess3"/>
   </dgm:cxnLst>
   <dgm:bg/>
   <dgm:whole/>
@@ -18420,6 +19424,7 @@
   </w:compat>
   <w:rsids>
     <w:rsidRoot w:val="00AC0DBC"/>
+    <w:rsid w:val="00511BC9"/>
     <w:rsid w:val="00AC0DBC"/>
   </w:rsids>
   <m:mathPr>
@@ -18601,6 +19606,7 @@
   <w:style w:type="paragraph" w:default="1" w:styleId="Normal">
     <w:name w:val="Normal"/>
     <w:qFormat/>
+    <w:rsid w:val="00511BC9"/>
   </w:style>
   <w:style w:type="character" w:default="1" w:styleId="Fuentedeprrafopredeter">
     <w:name w:val="Default Paragraph Font"/>
@@ -18635,7 +19641,7 @@
     <w:basedOn w:val="Fuentedeprrafopredeter"/>
     <w:uiPriority w:val="99"/>
     <w:semiHidden/>
-    <w:rsid w:val="00AC0DBC"/>
+    <w:rsid w:val="00511BC9"/>
     <w:rPr>
       <w:color w:val="808080"/>
     </w:rPr>
@@ -18980,7 +19986,7 @@
 </file>
 
 <file path=customXml/itemProps1.xml><?xml version="1.0" encoding="utf-8"?>
-<ds:datastoreItem xmlns:ds="http://schemas.openxmlformats.org/officeDocument/2006/customXml" ds:itemID="{29E8EA99-C5D6-455B-A795-117A16EFDAF9}">
+<ds:datastoreItem xmlns:ds="http://schemas.openxmlformats.org/officeDocument/2006/customXml" ds:itemID="{B8BAF3EB-D1D6-44E6-A797-9A1F3BC3E6E9}">
   <ds:schemaRefs>
     <ds:schemaRef ds:uri="http://schemas.openxmlformats.org/officeDocument/2006/bibliography"/>
   </ds:schemaRefs>

</xml_diff>